<commit_message>
add some requirements sections
</commit_message>
<xml_diff>
--- a/docs/inside-airbnb.docx
+++ b/docs/inside-airbnb.docx
@@ -846,7 +846,7 @@
           <w:r>
             <w:fldChar w:fldCharType="separate"/>
           </w:r>
-          <w:hyperlink w:anchor="_Toc103775691" w:history="1">
+          <w:hyperlink w:anchor="_Toc104128720" w:history="1">
             <w:r>
               <w:rPr>
                 <w:rStyle w:val="Hyperlink"/>
@@ -873,7 +873,7 @@
                 <w:noProof/>
                 <w:webHidden/>
               </w:rPr>
-              <w:instrText xml:space="preserve"> PAGEREF _Toc103775691 \h </w:instrText>
+              <w:instrText xml:space="preserve"> PAGEREF _Toc104128720 \h </w:instrText>
             </w:r>
             <w:r>
               <w:rPr>
@@ -917,7 +917,7 @@
               <w:lang w:eastAsia="nl-NL"/>
             </w:rPr>
           </w:pPr>
-          <w:hyperlink w:anchor="_Toc103775692" w:history="1">
+          <w:hyperlink w:anchor="_Toc104128721" w:history="1">
             <w:r>
               <w:rPr>
                 <w:rStyle w:val="Hyperlink"/>
@@ -944,7 +944,214 @@
                 <w:noProof/>
                 <w:webHidden/>
               </w:rPr>
-              <w:instrText xml:space="preserve"> PAGEREF _Toc103775692 \h </w:instrText>
+              <w:instrText xml:space="preserve"> PAGEREF _Toc104128721 \h </w:instrText>
+            </w:r>
+            <w:r>
+              <w:rPr>
+                <w:noProof/>
+                <w:webHidden/>
+              </w:rPr>
+            </w:r>
+            <w:r>
+              <w:rPr>
+                <w:noProof/>
+                <w:webHidden/>
+              </w:rPr>
+              <w:fldChar w:fldCharType="separate"/>
+            </w:r>
+            <w:r>
+              <w:rPr>
+                <w:noProof/>
+                <w:webHidden/>
+              </w:rPr>
+              <w:t>3</w:t>
+            </w:r>
+            <w:r>
+              <w:rPr>
+                <w:noProof/>
+                <w:webHidden/>
+              </w:rPr>
+              <w:fldChar w:fldCharType="end"/>
+            </w:r>
+          </w:hyperlink>
+        </w:p>
+        <w:p>
+          <w:pPr>
+            <w:pStyle w:val="Inhopg2"/>
+            <w:tabs>
+              <w:tab w:val="right" w:leader="dot" w:pos="9062"/>
+            </w:tabs>
+            <w:rPr>
+              <w:noProof/>
+              <w:sz w:val="22"/>
+              <w:szCs w:val="22"/>
+              <w:lang w:eastAsia="nl-NL"/>
+            </w:rPr>
+          </w:pPr>
+          <w:hyperlink w:anchor="_Toc104128722" w:history="1">
+            <w:r>
+              <w:rPr>
+                <w:rStyle w:val="Hyperlink"/>
+                <w:noProof/>
+              </w:rPr>
+              <w:t>Use Cases</w:t>
+            </w:r>
+            <w:r>
+              <w:rPr>
+                <w:noProof/>
+                <w:webHidden/>
+              </w:rPr>
+              <w:tab/>
+            </w:r>
+            <w:r>
+              <w:rPr>
+                <w:noProof/>
+                <w:webHidden/>
+              </w:rPr>
+              <w:fldChar w:fldCharType="begin"/>
+            </w:r>
+            <w:r>
+              <w:rPr>
+                <w:noProof/>
+                <w:webHidden/>
+              </w:rPr>
+              <w:instrText xml:space="preserve"> PAGEREF _Toc104128722 \h </w:instrText>
+            </w:r>
+            <w:r>
+              <w:rPr>
+                <w:noProof/>
+                <w:webHidden/>
+              </w:rPr>
+            </w:r>
+            <w:r>
+              <w:rPr>
+                <w:noProof/>
+                <w:webHidden/>
+              </w:rPr>
+              <w:fldChar w:fldCharType="separate"/>
+            </w:r>
+            <w:r>
+              <w:rPr>
+                <w:noProof/>
+                <w:webHidden/>
+              </w:rPr>
+              <w:t>3</w:t>
+            </w:r>
+            <w:r>
+              <w:rPr>
+                <w:noProof/>
+                <w:webHidden/>
+              </w:rPr>
+              <w:fldChar w:fldCharType="end"/>
+            </w:r>
+          </w:hyperlink>
+        </w:p>
+        <w:p>
+          <w:pPr>
+            <w:pStyle w:val="Inhopg3"/>
+            <w:tabs>
+              <w:tab w:val="right" w:leader="dot" w:pos="9062"/>
+            </w:tabs>
+            <w:rPr>
+              <w:noProof/>
+            </w:rPr>
+          </w:pPr>
+          <w:hyperlink w:anchor="_Toc104128723" w:history="1">
+            <w:r>
+              <w:rPr>
+                <w:rStyle w:val="Hyperlink"/>
+                <w:noProof/>
+              </w:rPr>
+              <w:t>Must have</w:t>
+            </w:r>
+            <w:r>
+              <w:rPr>
+                <w:noProof/>
+                <w:webHidden/>
+              </w:rPr>
+              <w:tab/>
+            </w:r>
+            <w:r>
+              <w:rPr>
+                <w:noProof/>
+                <w:webHidden/>
+              </w:rPr>
+              <w:fldChar w:fldCharType="begin"/>
+            </w:r>
+            <w:r>
+              <w:rPr>
+                <w:noProof/>
+                <w:webHidden/>
+              </w:rPr>
+              <w:instrText xml:space="preserve"> PAGEREF _Toc104128723 \h </w:instrText>
+            </w:r>
+            <w:r>
+              <w:rPr>
+                <w:noProof/>
+                <w:webHidden/>
+              </w:rPr>
+            </w:r>
+            <w:r>
+              <w:rPr>
+                <w:noProof/>
+                <w:webHidden/>
+              </w:rPr>
+              <w:fldChar w:fldCharType="separate"/>
+            </w:r>
+            <w:r>
+              <w:rPr>
+                <w:noProof/>
+                <w:webHidden/>
+              </w:rPr>
+              <w:t>3</w:t>
+            </w:r>
+            <w:r>
+              <w:rPr>
+                <w:noProof/>
+                <w:webHidden/>
+              </w:rPr>
+              <w:fldChar w:fldCharType="end"/>
+            </w:r>
+          </w:hyperlink>
+        </w:p>
+        <w:p>
+          <w:pPr>
+            <w:pStyle w:val="Inhopg3"/>
+            <w:tabs>
+              <w:tab w:val="right" w:leader="dot" w:pos="9062"/>
+            </w:tabs>
+            <w:rPr>
+              <w:noProof/>
+            </w:rPr>
+          </w:pPr>
+          <w:hyperlink w:anchor="_Toc104128724" w:history="1">
+            <w:r>
+              <w:rPr>
+                <w:rStyle w:val="Hyperlink"/>
+                <w:noProof/>
+              </w:rPr>
+              <w:t>Could have</w:t>
+            </w:r>
+            <w:r>
+              <w:rPr>
+                <w:noProof/>
+                <w:webHidden/>
+              </w:rPr>
+              <w:tab/>
+            </w:r>
+            <w:r>
+              <w:rPr>
+                <w:noProof/>
+                <w:webHidden/>
+              </w:rPr>
+              <w:fldChar w:fldCharType="begin"/>
+            </w:r>
+            <w:r>
+              <w:rPr>
+                <w:noProof/>
+                <w:webHidden/>
+              </w:rPr>
+              <w:instrText xml:space="preserve"> PAGEREF _Toc104128724 \h </w:instrText>
             </w:r>
             <w:r>
               <w:rPr>
@@ -988,7 +1195,7 @@
               <w:lang w:eastAsia="nl-NL"/>
             </w:rPr>
           </w:pPr>
-          <w:hyperlink w:anchor="_Toc103775693" w:history="1">
+          <w:hyperlink w:anchor="_Toc104128725" w:history="1">
             <w:r>
               <w:rPr>
                 <w:rStyle w:val="Hyperlink"/>
@@ -1015,7 +1222,149 @@
                 <w:noProof/>
                 <w:webHidden/>
               </w:rPr>
-              <w:instrText xml:space="preserve"> PAGEREF _Toc103775693 \h </w:instrText>
+              <w:instrText xml:space="preserve"> PAGEREF _Toc104128725 \h </w:instrText>
+            </w:r>
+            <w:r>
+              <w:rPr>
+                <w:noProof/>
+                <w:webHidden/>
+              </w:rPr>
+            </w:r>
+            <w:r>
+              <w:rPr>
+                <w:noProof/>
+                <w:webHidden/>
+              </w:rPr>
+              <w:fldChar w:fldCharType="separate"/>
+            </w:r>
+            <w:r>
+              <w:rPr>
+                <w:noProof/>
+                <w:webHidden/>
+              </w:rPr>
+              <w:t>4</w:t>
+            </w:r>
+            <w:r>
+              <w:rPr>
+                <w:noProof/>
+                <w:webHidden/>
+              </w:rPr>
+              <w:fldChar w:fldCharType="end"/>
+            </w:r>
+          </w:hyperlink>
+        </w:p>
+        <w:p>
+          <w:pPr>
+            <w:pStyle w:val="Inhopg2"/>
+            <w:tabs>
+              <w:tab w:val="right" w:leader="dot" w:pos="9062"/>
+            </w:tabs>
+            <w:rPr>
+              <w:noProof/>
+              <w:sz w:val="22"/>
+              <w:szCs w:val="22"/>
+              <w:lang w:eastAsia="nl-NL"/>
+            </w:rPr>
+          </w:pPr>
+          <w:hyperlink w:anchor="_Toc104128726" w:history="1">
+            <w:r>
+              <w:rPr>
+                <w:rStyle w:val="Hyperlink"/>
+                <w:noProof/>
+              </w:rPr>
+              <w:t>Architectuur</w:t>
+            </w:r>
+            <w:r>
+              <w:rPr>
+                <w:noProof/>
+                <w:webHidden/>
+              </w:rPr>
+              <w:tab/>
+            </w:r>
+            <w:r>
+              <w:rPr>
+                <w:noProof/>
+                <w:webHidden/>
+              </w:rPr>
+              <w:fldChar w:fldCharType="begin"/>
+            </w:r>
+            <w:r>
+              <w:rPr>
+                <w:noProof/>
+                <w:webHidden/>
+              </w:rPr>
+              <w:instrText xml:space="preserve"> PAGEREF _Toc104128726 \h </w:instrText>
+            </w:r>
+            <w:r>
+              <w:rPr>
+                <w:noProof/>
+                <w:webHidden/>
+              </w:rPr>
+            </w:r>
+            <w:r>
+              <w:rPr>
+                <w:noProof/>
+                <w:webHidden/>
+              </w:rPr>
+              <w:fldChar w:fldCharType="separate"/>
+            </w:r>
+            <w:r>
+              <w:rPr>
+                <w:noProof/>
+                <w:webHidden/>
+              </w:rPr>
+              <w:t>4</w:t>
+            </w:r>
+            <w:r>
+              <w:rPr>
+                <w:noProof/>
+                <w:webHidden/>
+              </w:rPr>
+              <w:fldChar w:fldCharType="end"/>
+            </w:r>
+          </w:hyperlink>
+        </w:p>
+        <w:p>
+          <w:pPr>
+            <w:pStyle w:val="Inhopg2"/>
+            <w:tabs>
+              <w:tab w:val="right" w:leader="dot" w:pos="9062"/>
+            </w:tabs>
+            <w:rPr>
+              <w:noProof/>
+              <w:sz w:val="22"/>
+              <w:szCs w:val="22"/>
+              <w:lang w:eastAsia="nl-NL"/>
+            </w:rPr>
+          </w:pPr>
+          <w:hyperlink w:anchor="_Toc104128727" w:history="1">
+            <w:r>
+              <w:rPr>
+                <w:rStyle w:val="Hyperlink"/>
+                <w:noProof/>
+              </w:rPr>
+              <w:t>Frameworks &amp; Packages</w:t>
+            </w:r>
+            <w:r>
+              <w:rPr>
+                <w:noProof/>
+                <w:webHidden/>
+              </w:rPr>
+              <w:tab/>
+            </w:r>
+            <w:r>
+              <w:rPr>
+                <w:noProof/>
+                <w:webHidden/>
+              </w:rPr>
+              <w:fldChar w:fldCharType="begin"/>
+            </w:r>
+            <w:r>
+              <w:rPr>
+                <w:noProof/>
+                <w:webHidden/>
+              </w:rPr>
+              <w:instrText xml:space="preserve"> PAGEREF _Toc104128727 \h </w:instrText>
             </w:r>
             <w:r>
               <w:rPr>
@@ -1059,7 +1408,7 @@
               <w:lang w:eastAsia="nl-NL"/>
             </w:rPr>
           </w:pPr>
-          <w:hyperlink w:anchor="_Toc103775694" w:history="1">
+          <w:hyperlink w:anchor="_Toc104128728" w:history="1">
             <w:r>
               <w:rPr>
                 <w:rStyle w:val="Hyperlink"/>
@@ -1086,7 +1435,7 @@
                 <w:noProof/>
                 <w:webHidden/>
               </w:rPr>
-              <w:instrText xml:space="preserve"> PAGEREF _Toc103775694 \h </w:instrText>
+              <w:instrText xml:space="preserve"> PAGEREF _Toc104128728 \h </w:instrText>
             </w:r>
             <w:r>
               <w:rPr>
@@ -1130,13 +1479,13 @@
               <w:lang w:eastAsia="nl-NL"/>
             </w:rPr>
           </w:pPr>
-          <w:hyperlink w:anchor="_Toc103775695" w:history="1">
+          <w:hyperlink w:anchor="_Toc104128729" w:history="1">
             <w:r>
               <w:rPr>
                 <w:rStyle w:val="Hyperlink"/>
                 <w:noProof/>
               </w:rPr>
-              <w:t>Xxx</w:t>
+              <w:t>AsNoTracking</w:t>
             </w:r>
             <w:r>
               <w:rPr>
@@ -1157,7 +1506,220 @@
                 <w:noProof/>
                 <w:webHidden/>
               </w:rPr>
-              <w:instrText xml:space="preserve"> PAGEREF _Toc103775695 \h </w:instrText>
+              <w:instrText xml:space="preserve"> PAGEREF _Toc104128729 \h </w:instrText>
+            </w:r>
+            <w:r>
+              <w:rPr>
+                <w:noProof/>
+                <w:webHidden/>
+              </w:rPr>
+            </w:r>
+            <w:r>
+              <w:rPr>
+                <w:noProof/>
+                <w:webHidden/>
+              </w:rPr>
+              <w:fldChar w:fldCharType="separate"/>
+            </w:r>
+            <w:r>
+              <w:rPr>
+                <w:noProof/>
+                <w:webHidden/>
+              </w:rPr>
+              <w:t>5</w:t>
+            </w:r>
+            <w:r>
+              <w:rPr>
+                <w:noProof/>
+                <w:webHidden/>
+              </w:rPr>
+              <w:fldChar w:fldCharType="end"/>
+            </w:r>
+          </w:hyperlink>
+        </w:p>
+        <w:p>
+          <w:pPr>
+            <w:pStyle w:val="Inhopg2"/>
+            <w:tabs>
+              <w:tab w:val="right" w:leader="dot" w:pos="9062"/>
+            </w:tabs>
+            <w:rPr>
+              <w:noProof/>
+              <w:sz w:val="22"/>
+              <w:szCs w:val="22"/>
+              <w:lang w:eastAsia="nl-NL"/>
+            </w:rPr>
+          </w:pPr>
+          <w:hyperlink w:anchor="_Toc104128730" w:history="1">
+            <w:r>
+              <w:rPr>
+                <w:rStyle w:val="Hyperlink"/>
+                <w:noProof/>
+              </w:rPr>
+              <w:t>Response Compression</w:t>
+            </w:r>
+            <w:r>
+              <w:rPr>
+                <w:noProof/>
+                <w:webHidden/>
+              </w:rPr>
+              <w:tab/>
+            </w:r>
+            <w:r>
+              <w:rPr>
+                <w:noProof/>
+                <w:webHidden/>
+              </w:rPr>
+              <w:fldChar w:fldCharType="begin"/>
+            </w:r>
+            <w:r>
+              <w:rPr>
+                <w:noProof/>
+                <w:webHidden/>
+              </w:rPr>
+              <w:instrText xml:space="preserve"> PAGEREF _Toc104128730 \h </w:instrText>
+            </w:r>
+            <w:r>
+              <w:rPr>
+                <w:noProof/>
+                <w:webHidden/>
+              </w:rPr>
+            </w:r>
+            <w:r>
+              <w:rPr>
+                <w:noProof/>
+                <w:webHidden/>
+              </w:rPr>
+              <w:fldChar w:fldCharType="separate"/>
+            </w:r>
+            <w:r>
+              <w:rPr>
+                <w:noProof/>
+                <w:webHidden/>
+              </w:rPr>
+              <w:t>5</w:t>
+            </w:r>
+            <w:r>
+              <w:rPr>
+                <w:noProof/>
+                <w:webHidden/>
+              </w:rPr>
+              <w:fldChar w:fldCharType="end"/>
+            </w:r>
+          </w:hyperlink>
+        </w:p>
+        <w:p>
+          <w:pPr>
+            <w:pStyle w:val="Inhopg2"/>
+            <w:tabs>
+              <w:tab w:val="right" w:leader="dot" w:pos="9062"/>
+            </w:tabs>
+            <w:rPr>
+              <w:noProof/>
+              <w:sz w:val="22"/>
+              <w:szCs w:val="22"/>
+              <w:lang w:eastAsia="nl-NL"/>
+            </w:rPr>
+          </w:pPr>
+          <w:hyperlink w:anchor="_Toc104128731" w:history="1">
+            <w:r>
+              <w:rPr>
+                <w:rStyle w:val="Hyperlink"/>
+                <w:noProof/>
+              </w:rPr>
+              <w:t>Caching</w:t>
+            </w:r>
+            <w:r>
+              <w:rPr>
+                <w:noProof/>
+                <w:webHidden/>
+              </w:rPr>
+              <w:tab/>
+            </w:r>
+            <w:r>
+              <w:rPr>
+                <w:noProof/>
+                <w:webHidden/>
+              </w:rPr>
+              <w:fldChar w:fldCharType="begin"/>
+            </w:r>
+            <w:r>
+              <w:rPr>
+                <w:noProof/>
+                <w:webHidden/>
+              </w:rPr>
+              <w:instrText xml:space="preserve"> PAGEREF _Toc104128731 \h </w:instrText>
+            </w:r>
+            <w:r>
+              <w:rPr>
+                <w:noProof/>
+                <w:webHidden/>
+              </w:rPr>
+            </w:r>
+            <w:r>
+              <w:rPr>
+                <w:noProof/>
+                <w:webHidden/>
+              </w:rPr>
+              <w:fldChar w:fldCharType="separate"/>
+            </w:r>
+            <w:r>
+              <w:rPr>
+                <w:noProof/>
+                <w:webHidden/>
+              </w:rPr>
+              <w:t>5</w:t>
+            </w:r>
+            <w:r>
+              <w:rPr>
+                <w:noProof/>
+                <w:webHidden/>
+              </w:rPr>
+              <w:fldChar w:fldCharType="end"/>
+            </w:r>
+          </w:hyperlink>
+        </w:p>
+        <w:p>
+          <w:pPr>
+            <w:pStyle w:val="Inhopg2"/>
+            <w:tabs>
+              <w:tab w:val="right" w:leader="dot" w:pos="9062"/>
+            </w:tabs>
+            <w:rPr>
+              <w:noProof/>
+              <w:sz w:val="22"/>
+              <w:szCs w:val="22"/>
+              <w:lang w:eastAsia="nl-NL"/>
+            </w:rPr>
+          </w:pPr>
+          <w:hyperlink w:anchor="_Toc104128732" w:history="1">
+            <w:r>
+              <w:rPr>
+                <w:rStyle w:val="Hyperlink"/>
+                <w:noProof/>
+              </w:rPr>
+              <w:t>Indexing</w:t>
+            </w:r>
+            <w:r>
+              <w:rPr>
+                <w:noProof/>
+                <w:webHidden/>
+              </w:rPr>
+              <w:tab/>
+            </w:r>
+            <w:r>
+              <w:rPr>
+                <w:noProof/>
+                <w:webHidden/>
+              </w:rPr>
+              <w:fldChar w:fldCharType="begin"/>
+            </w:r>
+            <w:r>
+              <w:rPr>
+                <w:noProof/>
+                <w:webHidden/>
+              </w:rPr>
+              <w:instrText xml:space="preserve"> PAGEREF _Toc104128732 \h </w:instrText>
             </w:r>
             <w:r>
               <w:rPr>
@@ -1201,7 +1763,7 @@
               <w:lang w:eastAsia="nl-NL"/>
             </w:rPr>
           </w:pPr>
-          <w:hyperlink w:anchor="_Toc103775696" w:history="1">
+          <w:hyperlink w:anchor="_Toc104128733" w:history="1">
             <w:r>
               <w:rPr>
                 <w:rStyle w:val="Hyperlink"/>
@@ -1228,7 +1790,7 @@
                 <w:noProof/>
                 <w:webHidden/>
               </w:rPr>
-              <w:instrText xml:space="preserve"> PAGEREF _Toc103775696 \h </w:instrText>
+              <w:instrText xml:space="preserve"> PAGEREF _Toc104128733 \h </w:instrText>
             </w:r>
             <w:r>
               <w:rPr>
@@ -1249,77 +1811,6 @@
                 <w:webHidden/>
               </w:rPr>
               <w:t>6</w:t>
-            </w:r>
-            <w:r>
-              <w:rPr>
-                <w:noProof/>
-                <w:webHidden/>
-              </w:rPr>
-              <w:fldChar w:fldCharType="end"/>
-            </w:r>
-          </w:hyperlink>
-        </w:p>
-        <w:p>
-          <w:pPr>
-            <w:pStyle w:val="Inhopg1"/>
-            <w:tabs>
-              <w:tab w:val="right" w:leader="dot" w:pos="9062"/>
-            </w:tabs>
-            <w:rPr>
-              <w:noProof/>
-              <w:sz w:val="22"/>
-              <w:szCs w:val="22"/>
-              <w:lang w:eastAsia="nl-NL"/>
-            </w:rPr>
-          </w:pPr>
-          <w:hyperlink w:anchor="_Toc103775697" w:history="1">
-            <w:r>
-              <w:rPr>
-                <w:rStyle w:val="Hyperlink"/>
-                <w:noProof/>
-              </w:rPr>
-              <w:t>Verwijzingen</w:t>
-            </w:r>
-            <w:r>
-              <w:rPr>
-                <w:noProof/>
-                <w:webHidden/>
-              </w:rPr>
-              <w:tab/>
-            </w:r>
-            <w:r>
-              <w:rPr>
-                <w:noProof/>
-                <w:webHidden/>
-              </w:rPr>
-              <w:fldChar w:fldCharType="begin"/>
-            </w:r>
-            <w:r>
-              <w:rPr>
-                <w:noProof/>
-                <w:webHidden/>
-              </w:rPr>
-              <w:instrText xml:space="preserve"> PAGEREF _Toc103775697 \h </w:instrText>
-            </w:r>
-            <w:r>
-              <w:rPr>
-                <w:noProof/>
-                <w:webHidden/>
-              </w:rPr>
-            </w:r>
-            <w:r>
-              <w:rPr>
-                <w:noProof/>
-                <w:webHidden/>
-              </w:rPr>
-              <w:fldChar w:fldCharType="separate"/>
-            </w:r>
-            <w:r>
-              <w:rPr>
-                <w:noProof/>
-                <w:webHidden/>
-              </w:rPr>
-              <w:t>7</w:t>
             </w:r>
             <w:r>
               <w:rPr>
@@ -1351,7 +1842,7 @@
       <w:pPr>
         <w:pStyle w:val="Kop1"/>
       </w:pPr>
-      <w:bookmarkStart w:id="0" w:name="_Toc103775691"/>
+      <w:bookmarkStart w:id="0" w:name="_Toc104128720"/>
       <w:r>
         <w:lastRenderedPageBreak/>
         <w:t>Inleiding</w:t>
@@ -1378,7 +1869,10 @@
       </w:r>
       <w:proofErr w:type="spellStart"/>
       <w:r>
-        <w:t>Airbnb</w:t>
+        <w:t>Air</w:t>
+      </w:r>
+      <w:r>
+        <w:t>bnb</w:t>
       </w:r>
       <w:proofErr w:type="spellEnd"/>
       <w:r>
@@ -1392,7 +1886,7 @@
       <w:pPr>
         <w:pStyle w:val="Kop1"/>
       </w:pPr>
-      <w:bookmarkStart w:id="1" w:name="_Toc103775692"/>
+      <w:bookmarkStart w:id="1" w:name="_Toc104128721"/>
       <w:r>
         <w:lastRenderedPageBreak/>
         <w:t>Functioneel Ontwerp</w:t>
@@ -1403,13 +1897,38 @@
       <w:pPr>
         <w:pStyle w:val="Kop2"/>
       </w:pPr>
+      <w:bookmarkStart w:id="2" w:name="_Toc104128722"/>
       <w:r>
         <w:t>Use Cases</w:t>
       </w:r>
+      <w:bookmarkEnd w:id="2"/>
     </w:p>
     <w:p>
       <w:r>
         <w:t>In deze sectie staat welke functionaliteiten er in de applicatie moeten zitten.</w:t>
+      </w:r>
+    </w:p>
+    <w:p>
+      <w:pPr>
+        <w:pStyle w:val="Kop3"/>
+      </w:pPr>
+      <w:bookmarkStart w:id="3" w:name="_Toc104128723"/>
+      <w:r>
+        <w:t>Must have</w:t>
+      </w:r>
+      <w:bookmarkEnd w:id="3"/>
+    </w:p>
+    <w:p>
+      <w:r>
+        <w:t xml:space="preserve">In deze sectie staan de must have </w:t>
+      </w:r>
+      <w:proofErr w:type="spellStart"/>
+      <w:r>
+        <w:t>requirements</w:t>
+      </w:r>
+      <w:proofErr w:type="spellEnd"/>
+      <w:r>
+        <w:t>.</w:t>
       </w:r>
     </w:p>
     <w:p>
@@ -1426,6 +1945,12 @@
       <w:r>
         <w:t>.</w:t>
       </w:r>
+      <w:r>
+        <w:t xml:space="preserve"> </w:t>
+      </w:r>
+      <w:r>
+        <w:sym w:font="Wingdings" w:char="F0FE"/>
+      </w:r>
     </w:p>
     <w:p>
       <w:pPr>
@@ -1441,6 +1966,12 @@
       <w:r>
         <w:t>.</w:t>
       </w:r>
+      <w:r>
+        <w:t xml:space="preserve"> </w:t>
+      </w:r>
+      <w:r>
+        <w:sym w:font="Wingdings" w:char="F0FE"/>
+      </w:r>
     </w:p>
     <w:p>
       <w:pPr>
@@ -1456,6 +1987,12 @@
       <w:r>
         <w:t>.</w:t>
       </w:r>
+      <w:r>
+        <w:t xml:space="preserve"> </w:t>
+      </w:r>
+      <w:r>
+        <w:sym w:font="Wingdings" w:char="F0FE"/>
+      </w:r>
     </w:p>
     <w:p>
       <w:pPr>
@@ -1471,6 +2008,12 @@
       <w:r>
         <w:t>.</w:t>
       </w:r>
+      <w:r>
+        <w:t xml:space="preserve"> </w:t>
+      </w:r>
+      <w:r>
+        <w:sym w:font="Wingdings" w:char="F0FE"/>
+      </w:r>
     </w:p>
     <w:p>
       <w:pPr>
@@ -1481,10 +2024,21 @@
         </w:numPr>
       </w:pPr>
       <w:r>
-        <w:t>Locaties van zoekresultaat zichtbaar op kaart</w:t>
-      </w:r>
-      <w:r>
-        <w:t>.</w:t>
+        <w:t xml:space="preserve">Kaart is clickable, details rechts op pagina, maakt gebruik van de </w:t>
+      </w:r>
+      <w:proofErr w:type="spellStart"/>
+      <w:r>
+        <w:t>mapbox</w:t>
+      </w:r>
+      <w:proofErr w:type="spellEnd"/>
+      <w:r>
+        <w:t xml:space="preserve"> API.</w:t>
+      </w:r>
+      <w:r>
+        <w:t xml:space="preserve"> </w:t>
+      </w:r>
+      <w:r>
+        <w:sym w:font="Wingdings" w:char="F0FE"/>
       </w:r>
     </w:p>
     <w:p>
@@ -1496,18 +2050,19 @@
         </w:numPr>
       </w:pPr>
       <w:r>
-        <w:t xml:space="preserve">Kaart is clickable, details rechts op pagina, maakt gebruik van de </w:t>
-      </w:r>
-      <w:proofErr w:type="spellStart"/>
-      <w:r>
-        <w:t>mapbox</w:t>
-      </w:r>
-      <w:proofErr w:type="spellEnd"/>
-      <w:r>
-        <w:t xml:space="preserve"> API</w:t>
+        <w:t>Details per item zien waarop is gefilterd</w:t>
       </w:r>
       <w:r>
         <w:t>.</w:t>
+      </w:r>
+      <w:r>
+        <w:t xml:space="preserve"> </w:t>
+      </w:r>
+      <w:r>
+        <w:sym w:font="Wingdings" w:char="F0FE"/>
+      </w:r>
+      <w:r>
+        <w:t xml:space="preserve"> </w:t>
       </w:r>
     </w:p>
     <w:p>
@@ -1518,16 +2073,8 @@
           <w:numId w:val="6"/>
         </w:numPr>
       </w:pPr>
-      <w:proofErr w:type="spellStart"/>
-      <w:r>
-        <w:t>Layout</w:t>
-      </w:r>
-      <w:proofErr w:type="spellEnd"/>
-      <w:r>
-        <w:t xml:space="preserve"> idem als insideairbnb.com</w:t>
-      </w:r>
-      <w:r>
-        <w:t>.</w:t>
+      <w:r>
+        <w:t>Er moeten rollen toegevoegd en toegekend worden aan geregistreerde gebruikers.</w:t>
       </w:r>
     </w:p>
     <w:p>
@@ -1539,10 +2086,57 @@
         </w:numPr>
       </w:pPr>
       <w:r>
-        <w:t xml:space="preserve">Details per item zien waarop is gefilterd: </w:t>
-      </w:r>
-      <w:r>
-        <w:t>#overnachtingen, #opbrengst in de maand.</w:t>
+        <w:t xml:space="preserve">Resultaten zoals trends, totalen, gemiddelden, etc. worden weergegeven in </w:t>
+      </w:r>
+      <w:proofErr w:type="spellStart"/>
+      <w:r>
+        <w:t>charts</w:t>
+      </w:r>
+      <w:proofErr w:type="spellEnd"/>
+      <w:r>
+        <w:t xml:space="preserve"> en zijn alleen te bekijken voor </w:t>
+      </w:r>
+      <w:proofErr w:type="spellStart"/>
+      <w:r>
+        <w:t>admins</w:t>
+      </w:r>
+      <w:proofErr w:type="spellEnd"/>
+      <w:r>
+        <w:t>.</w:t>
+      </w:r>
+      <w:r>
+        <w:t xml:space="preserve"> </w:t>
+      </w:r>
+    </w:p>
+    <w:p>
+      <w:pPr>
+        <w:pStyle w:val="Kop3"/>
+      </w:pPr>
+      <w:bookmarkStart w:id="4" w:name="_Toc104128724"/>
+      <w:r>
+        <w:t>Could have</w:t>
+      </w:r>
+      <w:bookmarkEnd w:id="4"/>
+    </w:p>
+    <w:p>
+      <w:r>
+        <w:t xml:space="preserve">In deze sectie staan de </w:t>
+      </w:r>
+      <w:proofErr w:type="spellStart"/>
+      <w:r>
+        <w:t>could</w:t>
+      </w:r>
+      <w:proofErr w:type="spellEnd"/>
+      <w:r>
+        <w:t xml:space="preserve"> have </w:t>
+      </w:r>
+      <w:proofErr w:type="spellStart"/>
+      <w:r>
+        <w:t>requirements</w:t>
+      </w:r>
+      <w:proofErr w:type="spellEnd"/>
+      <w:r>
+        <w:t>.</w:t>
       </w:r>
     </w:p>
     <w:p>
@@ -1550,14 +2144,11 @@
         <w:pStyle w:val="Lijstalinea"/>
         <w:numPr>
           <w:ilvl w:val="0"/>
-          <w:numId w:val="6"/>
+          <w:numId w:val="10"/>
         </w:numPr>
       </w:pPr>
       <w:r>
-        <w:t>Er moeten rollen toegevoegd en toegekend worden aan geregistreerde gebruikers</w:t>
-      </w:r>
-      <w:r>
-        <w:t>.</w:t>
+        <w:t>Locaties van zoekresultaat zichtbaar op kaart.</w:t>
       </w:r>
     </w:p>
     <w:p>
@@ -1565,68 +2156,56 @@
         <w:pStyle w:val="Lijstalinea"/>
         <w:numPr>
           <w:ilvl w:val="0"/>
-          <w:numId w:val="6"/>
+          <w:numId w:val="10"/>
         </w:numPr>
       </w:pPr>
-      <w:r>
-        <w:t xml:space="preserve">Resultaten zoals trends, totalen, gemiddelden, etc. worden weergegeven in </w:t>
-      </w:r>
       <w:proofErr w:type="spellStart"/>
       <w:r>
-        <w:t>charts</w:t>
+        <w:t>Layout</w:t>
       </w:r>
       <w:proofErr w:type="spellEnd"/>
       <w:r>
-        <w:t xml:space="preserve"> en zijn</w:t>
-      </w:r>
-      <w:r>
-        <w:t xml:space="preserve"> alleen te bekijken voor </w:t>
-      </w:r>
-      <w:proofErr w:type="spellStart"/>
-      <w:r>
-        <w:t>admins</w:t>
-      </w:r>
-      <w:proofErr w:type="spellEnd"/>
-      <w:r>
-        <w:t>.</w:t>
+        <w:t xml:space="preserve"> idem als insideairbnb.com.</w:t>
+      </w:r>
+      <w:r>
+        <w:br w:type="page"/>
       </w:r>
     </w:p>
     <w:p>
-      <w:r>
-        <w:br w:type="page"/>
-      </w:r>
+      <w:pPr>
+        <w:pStyle w:val="Kop1"/>
+      </w:pPr>
+      <w:bookmarkStart w:id="5" w:name="_Toc104128725"/>
+      <w:r>
+        <w:lastRenderedPageBreak/>
+        <w:t>Technisch Ontwerp</w:t>
+      </w:r>
+      <w:bookmarkEnd w:id="5"/>
     </w:p>
     <w:p>
       <w:pPr>
-        <w:pStyle w:val="Kop1"/>
-      </w:pPr>
-      <w:bookmarkStart w:id="2" w:name="_Toc103775693"/>
-      <w:r>
-        <w:lastRenderedPageBreak/>
-        <w:t>Technisch Ontwerp</w:t>
-      </w:r>
-      <w:bookmarkEnd w:id="2"/>
+        <w:pStyle w:val="Kop2"/>
+      </w:pPr>
+      <w:bookmarkStart w:id="6" w:name="_Toc104128726"/>
+      <w:r>
+        <w:t>Architectuur</w:t>
+      </w:r>
+      <w:bookmarkEnd w:id="6"/>
     </w:p>
     <w:p>
-      <w:pPr>
-        <w:pStyle w:val="Kop2"/>
-      </w:pPr>
-      <w:r>
-        <w:t>Architectuur</w:t>
+      <w:r>
+        <w:t>X</w:t>
       </w:r>
     </w:p>
     <w:p>
-      <w:r>
-        <w:t>X</w:t>
-      </w:r>
-    </w:p>
-    <w:p>
       <w:pPr>
         <w:pStyle w:val="Kop2"/>
       </w:pPr>
+      <w:bookmarkStart w:id="7" w:name="_Toc104128727"/>
       <w:r>
         <w:t>Frameworks &amp; Packages</w:t>
       </w:r>
+      <w:bookmarkEnd w:id="7"/>
     </w:p>
     <w:p>
       <w:r>
@@ -1649,15 +2228,14 @@
       <w:pPr>
         <w:pStyle w:val="Kop1"/>
       </w:pPr>
-      <w:bookmarkStart w:id="3" w:name="_Toc103775694"/>
+      <w:bookmarkStart w:id="8" w:name="_Toc104128728"/>
       <w:r>
         <w:lastRenderedPageBreak/>
         <w:t>Performance</w:t>
       </w:r>
-      <w:bookmarkEnd w:id="3"/>
+      <w:bookmarkEnd w:id="8"/>
     </w:p>
     <w:p>
-      <w:bookmarkStart w:id="4" w:name="_Toc103775695"/>
       <w:r>
         <w:t xml:space="preserve">In dit hoofdstuk staan verschillende performance verbeteringen die ik heb gedaan voor de applicatie. Om performance verbeteringen ook daadwerkelijk in beeld te krijgen </w:t>
       </w:r>
@@ -1680,14 +2258,17 @@
         <w:t xml:space="preserve">verbeteringen geïmplementeerd. </w:t>
       </w:r>
     </w:p>
-    <w:bookmarkEnd w:id="4"/>
+    <w:p/>
+    <w:p/>
     <w:p>
       <w:pPr>
         <w:pStyle w:val="Kop2"/>
       </w:pPr>
+      <w:bookmarkStart w:id="9" w:name="_Toc104128729"/>
       <w:r>
         <w:t>AsNoTracking</w:t>
       </w:r>
+      <w:bookmarkEnd w:id="9"/>
     </w:p>
     <w:p>
       <w:r>
@@ -1698,9 +2279,11 @@
       <w:pPr>
         <w:pStyle w:val="Kop2"/>
       </w:pPr>
+      <w:bookmarkStart w:id="10" w:name="_Toc104128730"/>
       <w:r>
         <w:t>Response Compression</w:t>
       </w:r>
+      <w:bookmarkEnd w:id="10"/>
     </w:p>
     <w:p>
       <w:r>
@@ -1711,9 +2294,11 @@
       <w:pPr>
         <w:pStyle w:val="Kop2"/>
       </w:pPr>
+      <w:bookmarkStart w:id="11" w:name="_Toc104128731"/>
       <w:r>
         <w:t>Caching</w:t>
       </w:r>
+      <w:bookmarkEnd w:id="11"/>
     </w:p>
     <w:p>
       <w:r>
@@ -1724,9 +2309,11 @@
       <w:pPr>
         <w:pStyle w:val="Kop2"/>
       </w:pPr>
+      <w:bookmarkStart w:id="12" w:name="_Toc104128732"/>
       <w:r>
         <w:t>Indexing</w:t>
       </w:r>
+      <w:bookmarkEnd w:id="12"/>
     </w:p>
     <w:p>
       <w:r>
@@ -1742,12 +2329,12 @@
       <w:pPr>
         <w:pStyle w:val="Kop1"/>
       </w:pPr>
-      <w:bookmarkStart w:id="5" w:name="_Toc103775696"/>
+      <w:bookmarkStart w:id="13" w:name="_Toc104128733"/>
       <w:r>
         <w:lastRenderedPageBreak/>
         <w:t>Security</w:t>
       </w:r>
-      <w:bookmarkEnd w:id="5"/>
+      <w:bookmarkEnd w:id="13"/>
     </w:p>
     <w:p/>
     <w:p/>
@@ -1946,6 +2533,377 @@
     </w:lvl>
   </w:abstractNum>
   <w:abstractNum w:abstractNumId="1" w15:restartNumberingAfterBreak="0">
+    <w:nsid w:val="13597CC6"/>
+    <w:multiLevelType w:val="hybridMultilevel"/>
+    <w:tmpl w:val="2746F32A"/>
+    <w:lvl w:ilvl="0" w:tplc="04130001">
+      <w:start w:val="1"/>
+      <w:numFmt w:val="bullet"/>
+      <w:lvlText w:val=""/>
+      <w:lvlJc w:val="left"/>
+      <w:pPr>
+        <w:ind w:left="3600" w:hanging="360"/>
+      </w:pPr>
+      <w:rPr>
+        <w:rFonts w:ascii="Symbol" w:hAnsi="Symbol" w:hint="default"/>
+      </w:rPr>
+    </w:lvl>
+    <w:lvl w:ilvl="1" w:tplc="04130003" w:tentative="1">
+      <w:start w:val="1"/>
+      <w:numFmt w:val="bullet"/>
+      <w:lvlText w:val="o"/>
+      <w:lvlJc w:val="left"/>
+      <w:pPr>
+        <w:ind w:left="4320" w:hanging="360"/>
+      </w:pPr>
+      <w:rPr>
+        <w:rFonts w:ascii="Courier New" w:hAnsi="Courier New" w:cs="Courier New" w:hint="default"/>
+      </w:rPr>
+    </w:lvl>
+    <w:lvl w:ilvl="2" w:tplc="04130005" w:tentative="1">
+      <w:start w:val="1"/>
+      <w:numFmt w:val="bullet"/>
+      <w:lvlText w:val=""/>
+      <w:lvlJc w:val="left"/>
+      <w:pPr>
+        <w:ind w:left="5040" w:hanging="360"/>
+      </w:pPr>
+      <w:rPr>
+        <w:rFonts w:ascii="Wingdings" w:hAnsi="Wingdings" w:hint="default"/>
+      </w:rPr>
+    </w:lvl>
+    <w:lvl w:ilvl="3" w:tplc="04130001" w:tentative="1">
+      <w:start w:val="1"/>
+      <w:numFmt w:val="bullet"/>
+      <w:lvlText w:val=""/>
+      <w:lvlJc w:val="left"/>
+      <w:pPr>
+        <w:ind w:left="5760" w:hanging="360"/>
+      </w:pPr>
+      <w:rPr>
+        <w:rFonts w:ascii="Symbol" w:hAnsi="Symbol" w:hint="default"/>
+      </w:rPr>
+    </w:lvl>
+    <w:lvl w:ilvl="4" w:tplc="04130003" w:tentative="1">
+      <w:start w:val="1"/>
+      <w:numFmt w:val="bullet"/>
+      <w:lvlText w:val="o"/>
+      <w:lvlJc w:val="left"/>
+      <w:pPr>
+        <w:ind w:left="6480" w:hanging="360"/>
+      </w:pPr>
+      <w:rPr>
+        <w:rFonts w:ascii="Courier New" w:hAnsi="Courier New" w:cs="Courier New" w:hint="default"/>
+      </w:rPr>
+    </w:lvl>
+    <w:lvl w:ilvl="5" w:tplc="04130005" w:tentative="1">
+      <w:start w:val="1"/>
+      <w:numFmt w:val="bullet"/>
+      <w:lvlText w:val=""/>
+      <w:lvlJc w:val="left"/>
+      <w:pPr>
+        <w:ind w:left="7200" w:hanging="360"/>
+      </w:pPr>
+      <w:rPr>
+        <w:rFonts w:ascii="Wingdings" w:hAnsi="Wingdings" w:hint="default"/>
+      </w:rPr>
+    </w:lvl>
+    <w:lvl w:ilvl="6" w:tplc="04130001" w:tentative="1">
+      <w:start w:val="1"/>
+      <w:numFmt w:val="bullet"/>
+      <w:lvlText w:val=""/>
+      <w:lvlJc w:val="left"/>
+      <w:pPr>
+        <w:ind w:left="7920" w:hanging="360"/>
+      </w:pPr>
+      <w:rPr>
+        <w:rFonts w:ascii="Symbol" w:hAnsi="Symbol" w:hint="default"/>
+      </w:rPr>
+    </w:lvl>
+    <w:lvl w:ilvl="7" w:tplc="04130003" w:tentative="1">
+      <w:start w:val="1"/>
+      <w:numFmt w:val="bullet"/>
+      <w:lvlText w:val="o"/>
+      <w:lvlJc w:val="left"/>
+      <w:pPr>
+        <w:ind w:left="8640" w:hanging="360"/>
+      </w:pPr>
+      <w:rPr>
+        <w:rFonts w:ascii="Courier New" w:hAnsi="Courier New" w:cs="Courier New" w:hint="default"/>
+      </w:rPr>
+    </w:lvl>
+    <w:lvl w:ilvl="8" w:tplc="04130005" w:tentative="1">
+      <w:start w:val="1"/>
+      <w:numFmt w:val="bullet"/>
+      <w:lvlText w:val=""/>
+      <w:lvlJc w:val="left"/>
+      <w:pPr>
+        <w:ind w:left="9360" w:hanging="360"/>
+      </w:pPr>
+      <w:rPr>
+        <w:rFonts w:ascii="Wingdings" w:hAnsi="Wingdings" w:hint="default"/>
+      </w:rPr>
+    </w:lvl>
+  </w:abstractNum>
+  <w:abstractNum w:abstractNumId="2" w15:restartNumberingAfterBreak="0">
+    <w:nsid w:val="1D5F6A64"/>
+    <w:multiLevelType w:val="hybridMultilevel"/>
+    <w:tmpl w:val="B7E0B6A0"/>
+    <w:lvl w:ilvl="0" w:tplc="0413000F">
+      <w:start w:val="1"/>
+      <w:numFmt w:val="decimal"/>
+      <w:lvlText w:val="%1."/>
+      <w:lvlJc w:val="left"/>
+      <w:pPr>
+        <w:ind w:left="3600" w:hanging="360"/>
+      </w:pPr>
+    </w:lvl>
+    <w:lvl w:ilvl="1" w:tplc="04130019" w:tentative="1">
+      <w:start w:val="1"/>
+      <w:numFmt w:val="lowerLetter"/>
+      <w:lvlText w:val="%2."/>
+      <w:lvlJc w:val="left"/>
+      <w:pPr>
+        <w:ind w:left="4320" w:hanging="360"/>
+      </w:pPr>
+    </w:lvl>
+    <w:lvl w:ilvl="2" w:tplc="0413001B" w:tentative="1">
+      <w:start w:val="1"/>
+      <w:numFmt w:val="lowerRoman"/>
+      <w:lvlText w:val="%3."/>
+      <w:lvlJc w:val="right"/>
+      <w:pPr>
+        <w:ind w:left="5040" w:hanging="180"/>
+      </w:pPr>
+    </w:lvl>
+    <w:lvl w:ilvl="3" w:tplc="0413000F" w:tentative="1">
+      <w:start w:val="1"/>
+      <w:numFmt w:val="decimal"/>
+      <w:lvlText w:val="%4."/>
+      <w:lvlJc w:val="left"/>
+      <w:pPr>
+        <w:ind w:left="5760" w:hanging="360"/>
+      </w:pPr>
+    </w:lvl>
+    <w:lvl w:ilvl="4" w:tplc="04130019" w:tentative="1">
+      <w:start w:val="1"/>
+      <w:numFmt w:val="lowerLetter"/>
+      <w:lvlText w:val="%5."/>
+      <w:lvlJc w:val="left"/>
+      <w:pPr>
+        <w:ind w:left="6480" w:hanging="360"/>
+      </w:pPr>
+    </w:lvl>
+    <w:lvl w:ilvl="5" w:tplc="0413001B" w:tentative="1">
+      <w:start w:val="1"/>
+      <w:numFmt w:val="lowerRoman"/>
+      <w:lvlText w:val="%6."/>
+      <w:lvlJc w:val="right"/>
+      <w:pPr>
+        <w:ind w:left="7200" w:hanging="180"/>
+      </w:pPr>
+    </w:lvl>
+    <w:lvl w:ilvl="6" w:tplc="0413000F" w:tentative="1">
+      <w:start w:val="1"/>
+      <w:numFmt w:val="decimal"/>
+      <w:lvlText w:val="%7."/>
+      <w:lvlJc w:val="left"/>
+      <w:pPr>
+        <w:ind w:left="7920" w:hanging="360"/>
+      </w:pPr>
+    </w:lvl>
+    <w:lvl w:ilvl="7" w:tplc="04130019" w:tentative="1">
+      <w:start w:val="1"/>
+      <w:numFmt w:val="lowerLetter"/>
+      <w:lvlText w:val="%8."/>
+      <w:lvlJc w:val="left"/>
+      <w:pPr>
+        <w:ind w:left="8640" w:hanging="360"/>
+      </w:pPr>
+    </w:lvl>
+    <w:lvl w:ilvl="8" w:tplc="0413001B" w:tentative="1">
+      <w:start w:val="1"/>
+      <w:numFmt w:val="lowerRoman"/>
+      <w:lvlText w:val="%9."/>
+      <w:lvlJc w:val="right"/>
+      <w:pPr>
+        <w:ind w:left="9360" w:hanging="180"/>
+      </w:pPr>
+    </w:lvl>
+  </w:abstractNum>
+  <w:abstractNum w:abstractNumId="3" w15:restartNumberingAfterBreak="0">
+    <w:nsid w:val="20046180"/>
+    <w:multiLevelType w:val="hybridMultilevel"/>
+    <w:tmpl w:val="99F27B62"/>
+    <w:lvl w:ilvl="0" w:tplc="FFFFFFFF">
+      <w:start w:val="1"/>
+      <w:numFmt w:val="decimal"/>
+      <w:lvlText w:val="%1."/>
+      <w:lvlJc w:val="left"/>
+      <w:pPr>
+        <w:ind w:left="720" w:hanging="360"/>
+      </w:pPr>
+    </w:lvl>
+    <w:lvl w:ilvl="1" w:tplc="FFFFFFFF" w:tentative="1">
+      <w:start w:val="1"/>
+      <w:numFmt w:val="lowerLetter"/>
+      <w:lvlText w:val="%2."/>
+      <w:lvlJc w:val="left"/>
+      <w:pPr>
+        <w:ind w:left="1440" w:hanging="360"/>
+      </w:pPr>
+    </w:lvl>
+    <w:lvl w:ilvl="2" w:tplc="FFFFFFFF" w:tentative="1">
+      <w:start w:val="1"/>
+      <w:numFmt w:val="lowerRoman"/>
+      <w:lvlText w:val="%3."/>
+      <w:lvlJc w:val="right"/>
+      <w:pPr>
+        <w:ind w:left="2160" w:hanging="180"/>
+      </w:pPr>
+    </w:lvl>
+    <w:lvl w:ilvl="3" w:tplc="FFFFFFFF" w:tentative="1">
+      <w:start w:val="1"/>
+      <w:numFmt w:val="decimal"/>
+      <w:lvlText w:val="%4."/>
+      <w:lvlJc w:val="left"/>
+      <w:pPr>
+        <w:ind w:left="2880" w:hanging="360"/>
+      </w:pPr>
+    </w:lvl>
+    <w:lvl w:ilvl="4" w:tplc="FFFFFFFF" w:tentative="1">
+      <w:start w:val="1"/>
+      <w:numFmt w:val="lowerLetter"/>
+      <w:lvlText w:val="%5."/>
+      <w:lvlJc w:val="left"/>
+      <w:pPr>
+        <w:ind w:left="3600" w:hanging="360"/>
+      </w:pPr>
+    </w:lvl>
+    <w:lvl w:ilvl="5" w:tplc="FFFFFFFF" w:tentative="1">
+      <w:start w:val="1"/>
+      <w:numFmt w:val="lowerRoman"/>
+      <w:lvlText w:val="%6."/>
+      <w:lvlJc w:val="right"/>
+      <w:pPr>
+        <w:ind w:left="4320" w:hanging="180"/>
+      </w:pPr>
+    </w:lvl>
+    <w:lvl w:ilvl="6" w:tplc="FFFFFFFF" w:tentative="1">
+      <w:start w:val="1"/>
+      <w:numFmt w:val="decimal"/>
+      <w:lvlText w:val="%7."/>
+      <w:lvlJc w:val="left"/>
+      <w:pPr>
+        <w:ind w:left="5040" w:hanging="360"/>
+      </w:pPr>
+    </w:lvl>
+    <w:lvl w:ilvl="7" w:tplc="FFFFFFFF" w:tentative="1">
+      <w:start w:val="1"/>
+      <w:numFmt w:val="lowerLetter"/>
+      <w:lvlText w:val="%8."/>
+      <w:lvlJc w:val="left"/>
+      <w:pPr>
+        <w:ind w:left="5760" w:hanging="360"/>
+      </w:pPr>
+    </w:lvl>
+    <w:lvl w:ilvl="8" w:tplc="FFFFFFFF" w:tentative="1">
+      <w:start w:val="1"/>
+      <w:numFmt w:val="lowerRoman"/>
+      <w:lvlText w:val="%9."/>
+      <w:lvlJc w:val="right"/>
+      <w:pPr>
+        <w:ind w:left="6480" w:hanging="180"/>
+      </w:pPr>
+    </w:lvl>
+  </w:abstractNum>
+  <w:abstractNum w:abstractNumId="4" w15:restartNumberingAfterBreak="0">
+    <w:nsid w:val="3A2F6D06"/>
+    <w:multiLevelType w:val="hybridMultilevel"/>
+    <w:tmpl w:val="9B523804"/>
+    <w:lvl w:ilvl="0" w:tplc="0413000F">
+      <w:start w:val="1"/>
+      <w:numFmt w:val="decimal"/>
+      <w:lvlText w:val="%1."/>
+      <w:lvlJc w:val="left"/>
+      <w:pPr>
+        <w:ind w:left="3600" w:hanging="360"/>
+      </w:pPr>
+    </w:lvl>
+    <w:lvl w:ilvl="1" w:tplc="04130019" w:tentative="1">
+      <w:start w:val="1"/>
+      <w:numFmt w:val="lowerLetter"/>
+      <w:lvlText w:val="%2."/>
+      <w:lvlJc w:val="left"/>
+      <w:pPr>
+        <w:ind w:left="4320" w:hanging="360"/>
+      </w:pPr>
+    </w:lvl>
+    <w:lvl w:ilvl="2" w:tplc="0413001B" w:tentative="1">
+      <w:start w:val="1"/>
+      <w:numFmt w:val="lowerRoman"/>
+      <w:lvlText w:val="%3."/>
+      <w:lvlJc w:val="right"/>
+      <w:pPr>
+        <w:ind w:left="5040" w:hanging="180"/>
+      </w:pPr>
+    </w:lvl>
+    <w:lvl w:ilvl="3" w:tplc="0413000F" w:tentative="1">
+      <w:start w:val="1"/>
+      <w:numFmt w:val="decimal"/>
+      <w:lvlText w:val="%4."/>
+      <w:lvlJc w:val="left"/>
+      <w:pPr>
+        <w:ind w:left="5760" w:hanging="360"/>
+      </w:pPr>
+    </w:lvl>
+    <w:lvl w:ilvl="4" w:tplc="04130019" w:tentative="1">
+      <w:start w:val="1"/>
+      <w:numFmt w:val="lowerLetter"/>
+      <w:lvlText w:val="%5."/>
+      <w:lvlJc w:val="left"/>
+      <w:pPr>
+        <w:ind w:left="6480" w:hanging="360"/>
+      </w:pPr>
+    </w:lvl>
+    <w:lvl w:ilvl="5" w:tplc="0413001B" w:tentative="1">
+      <w:start w:val="1"/>
+      <w:numFmt w:val="lowerRoman"/>
+      <w:lvlText w:val="%6."/>
+      <w:lvlJc w:val="right"/>
+      <w:pPr>
+        <w:ind w:left="7200" w:hanging="180"/>
+      </w:pPr>
+    </w:lvl>
+    <w:lvl w:ilvl="6" w:tplc="0413000F" w:tentative="1">
+      <w:start w:val="1"/>
+      <w:numFmt w:val="decimal"/>
+      <w:lvlText w:val="%7."/>
+      <w:lvlJc w:val="left"/>
+      <w:pPr>
+        <w:ind w:left="7920" w:hanging="360"/>
+      </w:pPr>
+    </w:lvl>
+    <w:lvl w:ilvl="7" w:tplc="04130019" w:tentative="1">
+      <w:start w:val="1"/>
+      <w:numFmt w:val="lowerLetter"/>
+      <w:lvlText w:val="%8."/>
+      <w:lvlJc w:val="left"/>
+      <w:pPr>
+        <w:ind w:left="8640" w:hanging="360"/>
+      </w:pPr>
+    </w:lvl>
+    <w:lvl w:ilvl="8" w:tplc="0413001B" w:tentative="1">
+      <w:start w:val="1"/>
+      <w:numFmt w:val="lowerRoman"/>
+      <w:lvlText w:val="%9."/>
+      <w:lvlJc w:val="right"/>
+      <w:pPr>
+        <w:ind w:left="9360" w:hanging="180"/>
+      </w:pPr>
+    </w:lvl>
+  </w:abstractNum>
+  <w:abstractNum w:abstractNumId="5" w15:restartNumberingAfterBreak="0">
     <w:nsid w:val="436C40A5"/>
     <w:multiLevelType w:val="hybridMultilevel"/>
     <w:tmpl w:val="70AC0188"/>
@@ -2031,7 +2989,7 @@
       </w:pPr>
     </w:lvl>
   </w:abstractNum>
-  <w:abstractNum w:abstractNumId="2" w15:restartNumberingAfterBreak="0">
+  <w:abstractNum w:abstractNumId="6" w15:restartNumberingAfterBreak="0">
     <w:nsid w:val="52D91622"/>
     <w:multiLevelType w:val="hybridMultilevel"/>
     <w:tmpl w:val="A44EAF52"/>
@@ -2117,7 +3075,7 @@
       </w:pPr>
     </w:lvl>
   </w:abstractNum>
-  <w:abstractNum w:abstractNumId="3" w15:restartNumberingAfterBreak="0">
+  <w:abstractNum w:abstractNumId="7" w15:restartNumberingAfterBreak="0">
     <w:nsid w:val="78204469"/>
     <w:multiLevelType w:val="hybridMultilevel"/>
     <w:tmpl w:val="3A1A822A"/>
@@ -2229,7 +3187,7 @@
       </w:rPr>
     </w:lvl>
   </w:abstractNum>
-  <w:abstractNum w:abstractNumId="4" w15:restartNumberingAfterBreak="0">
+  <w:abstractNum w:abstractNumId="8" w15:restartNumberingAfterBreak="0">
     <w:nsid w:val="7F496AA4"/>
     <w:multiLevelType w:val="hybridMultilevel"/>
     <w:tmpl w:val="850A31EE"/>
@@ -2315,7 +3273,7 @@
       </w:pPr>
     </w:lvl>
   </w:abstractNum>
-  <w:abstractNum w:abstractNumId="5" w15:restartNumberingAfterBreak="0">
+  <w:abstractNum w:abstractNumId="9" w15:restartNumberingAfterBreak="0">
     <w:nsid w:val="7FF357BD"/>
     <w:multiLevelType w:val="hybridMultilevel"/>
     <w:tmpl w:val="8D9049A2"/>
@@ -2428,22 +3386,34 @@
     </w:lvl>
   </w:abstractNum>
   <w:num w:numId="1" w16cid:durableId="335347855">
-    <w:abstractNumId w:val="3"/>
+    <w:abstractNumId w:val="7"/>
   </w:num>
   <w:num w:numId="2" w16cid:durableId="1251160155">
-    <w:abstractNumId w:val="1"/>
+    <w:abstractNumId w:val="5"/>
   </w:num>
   <w:num w:numId="3" w16cid:durableId="205066347">
-    <w:abstractNumId w:val="4"/>
+    <w:abstractNumId w:val="8"/>
   </w:num>
   <w:num w:numId="4" w16cid:durableId="501050394">
-    <w:abstractNumId w:val="5"/>
+    <w:abstractNumId w:val="9"/>
   </w:num>
   <w:num w:numId="5" w16cid:durableId="2066567565">
-    <w:abstractNumId w:val="2"/>
+    <w:abstractNumId w:val="6"/>
   </w:num>
   <w:num w:numId="6" w16cid:durableId="938609721">
     <w:abstractNumId w:val="0"/>
+  </w:num>
+  <w:num w:numId="7" w16cid:durableId="486702412">
+    <w:abstractNumId w:val="2"/>
+  </w:num>
+  <w:num w:numId="8" w16cid:durableId="626090014">
+    <w:abstractNumId w:val="4"/>
+  </w:num>
+  <w:num w:numId="9" w16cid:durableId="784467968">
+    <w:abstractNumId w:val="1"/>
+  </w:num>
+  <w:num w:numId="10" w16cid:durableId="1148282630">
+    <w:abstractNumId w:val="3"/>
   </w:num>
 </w:numbering>
 </file>
@@ -2905,7 +3875,6 @@
     <w:next w:val="Standaard"/>
     <w:link w:val="Kop3Char"/>
     <w:uiPriority w:val="9"/>
-    <w:semiHidden/>
     <w:unhideWhenUsed/>
     <w:qFormat/>
     <w:rsid w:val="00E45D85"/>
@@ -3114,7 +4083,6 @@
     <w:basedOn w:val="Standaardalinea-lettertype"/>
     <w:link w:val="Kop3"/>
     <w:uiPriority w:val="9"/>
-    <w:semiHidden/>
     <w:rsid w:val="00E45D85"/>
     <w:rPr>
       <w:caps/>
@@ -3572,6 +4540,19 @@
     <w:pPr>
       <w:ind w:left="720"/>
       <w:contextualSpacing/>
+    </w:pPr>
+  </w:style>
+  <w:style w:type="paragraph" w:styleId="Inhopg3">
+    <w:name w:val="toc 3"/>
+    <w:basedOn w:val="Standaard"/>
+    <w:next w:val="Standaard"/>
+    <w:autoRedefine/>
+    <w:uiPriority w:val="39"/>
+    <w:unhideWhenUsed/>
+    <w:rsid w:val="003A01D9"/>
+    <w:pPr>
+      <w:spacing w:after="100"/>
+      <w:ind w:left="480"/>
     </w:pPr>
   </w:style>
 </w:styles>

</xml_diff>

<commit_message>
add results of first load test
</commit_message>
<xml_diff>
--- a/docs/inside-airbnb.docx
+++ b/docs/inside-airbnb.docx
@@ -519,19 +519,12 @@
                                 <w:r>
                                   <w:t>-</w:t>
                                 </w:r>
-                                <w:proofErr w:type="spellStart"/>
                                 <w:r>
                                   <w:t>NotS</w:t>
                                 </w:r>
-                                <w:proofErr w:type="spellEnd"/>
                                 <w:r>
-                                  <w:t>-</w:t>
+                                  <w:t>-A-f</w:t>
                                 </w:r>
-                                <w:proofErr w:type="spellStart"/>
-                                <w:r>
-                                  <w:t>A-f</w:t>
-                                </w:r>
-                                <w:proofErr w:type="spellEnd"/>
                               </w:p>
                               <w:p>
                                 <w:pPr>
@@ -684,19 +677,12 @@
                           <w:r>
                             <w:t>-</w:t>
                           </w:r>
-                          <w:proofErr w:type="spellStart"/>
                           <w:r>
                             <w:t>NotS</w:t>
                           </w:r>
-                          <w:proofErr w:type="spellEnd"/>
                           <w:r>
-                            <w:t>-</w:t>
+                            <w:t>-A-f</w:t>
                           </w:r>
-                          <w:proofErr w:type="spellStart"/>
-                          <w:r>
-                            <w:t>A-f</w:t>
-                          </w:r>
-                          <w:proofErr w:type="spellEnd"/>
                         </w:p>
                         <w:p>
                           <w:pPr>
@@ -2243,7 +2229,21 @@
         <w:t>is er</w:t>
       </w:r>
       <w:r>
-        <w:t xml:space="preserve"> eerst een nulmeting gedaan. Daarna </w:t>
+        <w:t xml:space="preserve"> eerst een nulmeting gedaan</w:t>
+      </w:r>
+      <w:r>
+        <w:t xml:space="preserve"> met </w:t>
+      </w:r>
+      <w:proofErr w:type="spellStart"/>
+      <w:r>
+        <w:t>JMeter</w:t>
+      </w:r>
+      <w:proofErr w:type="spellEnd"/>
+      <w:r>
+        <w:t xml:space="preserve"> waarin de performance wordt vastgesteld zonder verbeteringen</w:t>
+      </w:r>
+      <w:r>
+        <w:t xml:space="preserve">. Daarna </w:t>
       </w:r>
       <w:r>
         <w:t>zijn er</w:t>
@@ -2255,7 +2255,252 @@
         <w:t xml:space="preserve">verschillende </w:t>
       </w:r>
       <w:r>
-        <w:t xml:space="preserve">verbeteringen geïmplementeerd. </w:t>
+        <w:t>verbeteringen geïmplementeerd.</w:t>
+      </w:r>
+      <w:r>
+        <w:t xml:space="preserve"> </w:t>
+      </w:r>
+    </w:p>
+    <w:p>
+      <w:r>
+        <w:t xml:space="preserve">De metingen worden gedaan op de url: </w:t>
+      </w:r>
+      <w:hyperlink r:id="rId8" w:history="1">
+        <w:r>
+          <w:rPr>
+            <w:rStyle w:val="Hyperlink"/>
+          </w:rPr>
+          <w:t>https://localhost:44313/Listings/</w:t>
+        </w:r>
+      </w:hyperlink>
+      <w:r>
+        <w:t xml:space="preserve">. Dit is een pagina waarop de eerste 200 </w:t>
+      </w:r>
+      <w:proofErr w:type="spellStart"/>
+      <w:r>
+        <w:t>listings</w:t>
+      </w:r>
+      <w:proofErr w:type="spellEnd"/>
+      <w:r>
+        <w:t xml:space="preserve"> worden weergegeven.</w:t>
+      </w:r>
+    </w:p>
+    <w:p>
+      <w:r>
+        <w:t xml:space="preserve">Om de metingen zo accuraat mogelijk te doen zijn tijdens elke test alleen de volgende programma’s op mijn computer geopend: Visual Studio, </w:t>
+      </w:r>
+      <w:proofErr w:type="spellStart"/>
+      <w:r>
+        <w:t>JMeter</w:t>
+      </w:r>
+      <w:proofErr w:type="spellEnd"/>
+      <w:r>
+        <w:t xml:space="preserve"> en Google Chrome.</w:t>
+      </w:r>
+    </w:p>
+    <w:p>
+      <w:pPr>
+        <w:pStyle w:val="Kop2"/>
+      </w:pPr>
+      <w:r>
+        <w:t>Nulmeting</w:t>
+      </w:r>
+    </w:p>
+    <w:p>
+      <w:r>
+        <w:t>De nulmeting is gedaan met de instellingen</w:t>
+      </w:r>
+      <w:r>
+        <w:t xml:space="preserve"> in </w:t>
+      </w:r>
+      <w:proofErr w:type="spellStart"/>
+      <w:r>
+        <w:t>JMeter</w:t>
+      </w:r>
+      <w:proofErr w:type="spellEnd"/>
+      <w:r>
+        <w:t xml:space="preserve"> zoals in figuur x. </w:t>
+      </w:r>
+      <w:r>
+        <w:t>Zoals te zien</w:t>
+      </w:r>
+      <w:r>
+        <w:t xml:space="preserve"> in de onderstaande afbeelding</w:t>
+      </w:r>
+      <w:r>
+        <w:t>en</w:t>
+      </w:r>
+      <w:r>
+        <w:t xml:space="preserve"> ligt</w:t>
+      </w:r>
+      <w:r>
+        <w:t xml:space="preserve"> de </w:t>
+      </w:r>
+      <w:proofErr w:type="spellStart"/>
+      <w:r>
+        <w:t>O</w:t>
+      </w:r>
+      <w:r>
+        <w:t>perational</w:t>
+      </w:r>
+      <w:proofErr w:type="spellEnd"/>
+      <w:r>
+        <w:t xml:space="preserve"> </w:t>
+      </w:r>
+      <w:proofErr w:type="spellStart"/>
+      <w:r>
+        <w:t>C</w:t>
+      </w:r>
+      <w:r>
+        <w:t>eiling</w:t>
+      </w:r>
+      <w:proofErr w:type="spellEnd"/>
+      <w:r>
+        <w:t xml:space="preserve"> ongeveer rond de 20 seconden.</w:t>
+      </w:r>
+      <w:r>
+        <w:t xml:space="preserve"> </w:t>
+      </w:r>
+      <w:r>
+        <w:t>Ook is de response tijd erg belangrijk. Deze ligt op dit moment rond de 1</w:t>
+      </w:r>
+      <w:r>
+        <w:t>5</w:t>
+      </w:r>
+      <w:r>
+        <w:t>0ms.</w:t>
+      </w:r>
+    </w:p>
+    <w:p>
+      <w:r>
+        <w:drawing>
+          <wp:inline distT="0" distB="0" distL="0" distR="0" wp14:anchorId="4B1E7E44" wp14:editId="6BDED9AE">
+            <wp:extent cx="1592718" cy="1181202"/>
+            <wp:effectExtent l="0" t="0" r="7620" b="0"/>
+            <wp:docPr id="8" name="Afbeelding 8"/>
+            <wp:cNvGraphicFramePr>
+              <a:graphicFrameLocks xmlns:a="http://schemas.openxmlformats.org/drawingml/2006/main" noChangeAspect="1"/>
+            </wp:cNvGraphicFramePr>
+            <a:graphic xmlns:a="http://schemas.openxmlformats.org/drawingml/2006/main">
+              <a:graphicData uri="http://schemas.openxmlformats.org/drawingml/2006/picture">
+                <pic:pic xmlns:pic="http://schemas.openxmlformats.org/drawingml/2006/picture">
+                  <pic:nvPicPr>
+                    <pic:cNvPr id="1" name=""/>
+                    <pic:cNvPicPr/>
+                  </pic:nvPicPr>
+                  <pic:blipFill>
+                    <a:blip r:embed="rId9">
+                      <a:extLst>
+                        <a:ext uri="{28A0092B-C50C-407E-A947-70E740481C1C}">
+                          <a14:useLocalDpi xmlns:a14="http://schemas.microsoft.com/office/drawing/2010/main" val="0"/>
+                        </a:ext>
+                      </a:extLst>
+                    </a:blip>
+                    <a:stretch>
+                      <a:fillRect/>
+                    </a:stretch>
+                  </pic:blipFill>
+                  <pic:spPr>
+                    <a:xfrm>
+                      <a:off x="0" y="0"/>
+                      <a:ext cx="1592718" cy="1181202"/>
+                    </a:xfrm>
+                    <a:prstGeom prst="rect">
+                      <a:avLst/>
+                    </a:prstGeom>
+                  </pic:spPr>
+                </pic:pic>
+              </a:graphicData>
+            </a:graphic>
+          </wp:inline>
+        </w:drawing>
+      </w:r>
+    </w:p>
+    <w:p/>
+    <w:p>
+      <w:r>
+        <w:drawing>
+          <wp:inline distT="0" distB="0" distL="0" distR="0" wp14:anchorId="191ACC9C" wp14:editId="7E3DA7C0">
+            <wp:extent cx="5760720" cy="2721610"/>
+            <wp:effectExtent l="0" t="0" r="0" b="2540"/>
+            <wp:docPr id="6" name="Afbeelding 6"/>
+            <wp:cNvGraphicFramePr>
+              <a:graphicFrameLocks xmlns:a="http://schemas.openxmlformats.org/drawingml/2006/main" noChangeAspect="1"/>
+            </wp:cNvGraphicFramePr>
+            <a:graphic xmlns:a="http://schemas.openxmlformats.org/drawingml/2006/main">
+              <a:graphicData uri="http://schemas.openxmlformats.org/drawingml/2006/picture">
+                <pic:pic xmlns:pic="http://schemas.openxmlformats.org/drawingml/2006/picture">
+                  <pic:nvPicPr>
+                    <pic:cNvPr id="1" name=""/>
+                    <pic:cNvPicPr/>
+                  </pic:nvPicPr>
+                  <pic:blipFill>
+                    <a:blip r:embed="rId10"/>
+                    <a:stretch>
+                      <a:fillRect/>
+                    </a:stretch>
+                  </pic:blipFill>
+                  <pic:spPr>
+                    <a:xfrm>
+                      <a:off x="0" y="0"/>
+                      <a:ext cx="5760720" cy="2721610"/>
+                    </a:xfrm>
+                    <a:prstGeom prst="rect">
+                      <a:avLst/>
+                    </a:prstGeom>
+                  </pic:spPr>
+                </pic:pic>
+              </a:graphicData>
+            </a:graphic>
+          </wp:inline>
+        </w:drawing>
+      </w:r>
+    </w:p>
+    <w:p/>
+    <w:p>
+      <w:r>
+        <w:lastRenderedPageBreak/>
+        <w:drawing>
+          <wp:inline distT="0" distB="0" distL="0" distR="0" wp14:anchorId="135C130B" wp14:editId="07D9FB68">
+            <wp:extent cx="5760720" cy="2754630"/>
+            <wp:effectExtent l="0" t="0" r="0" b="7620"/>
+            <wp:docPr id="3" name="Afbeelding 3"/>
+            <wp:cNvGraphicFramePr>
+              <a:graphicFrameLocks xmlns:a="http://schemas.openxmlformats.org/drawingml/2006/main" noChangeAspect="1"/>
+            </wp:cNvGraphicFramePr>
+            <a:graphic xmlns:a="http://schemas.openxmlformats.org/drawingml/2006/main">
+              <a:graphicData uri="http://schemas.openxmlformats.org/drawingml/2006/picture">
+                <pic:pic xmlns:pic="http://schemas.openxmlformats.org/drawingml/2006/picture">
+                  <pic:nvPicPr>
+                    <pic:cNvPr id="1" name=""/>
+                    <pic:cNvPicPr/>
+                  </pic:nvPicPr>
+                  <pic:blipFill>
+                    <a:blip r:embed="rId11">
+                      <a:extLst>
+                        <a:ext uri="{28A0092B-C50C-407E-A947-70E740481C1C}">
+                          <a14:useLocalDpi xmlns:a14="http://schemas.microsoft.com/office/drawing/2010/main" val="0"/>
+                        </a:ext>
+                      </a:extLst>
+                    </a:blip>
+                    <a:stretch>
+                      <a:fillRect/>
+                    </a:stretch>
+                  </pic:blipFill>
+                  <pic:spPr>
+                    <a:xfrm>
+                      <a:off x="0" y="0"/>
+                      <a:ext cx="5760720" cy="2754630"/>
+                    </a:xfrm>
+                    <a:prstGeom prst="rect">
+                      <a:avLst/>
+                    </a:prstGeom>
+                  </pic:spPr>
+                </pic:pic>
+              </a:graphicData>
+            </a:graphic>
+          </wp:inline>
+        </w:drawing>
       </w:r>
     </w:p>
     <w:p/>
@@ -2339,7 +2584,7 @@
     <w:p/>
     <w:p/>
     <w:sectPr>
-      <w:footerReference w:type="default" r:id="rId8"/>
+      <w:footerReference w:type="default" r:id="rId12"/>
       <w:pgSz w:w="11906" w:h="16838"/>
       <w:pgMar w:top="1417" w:right="1417" w:bottom="1417" w:left="1417" w:header="708" w:footer="708" w:gutter="0"/>
       <w:pgNumType w:start="0"/>
@@ -4555,6 +4800,18 @@
       <w:ind w:left="480"/>
     </w:pPr>
   </w:style>
+  <w:style w:type="character" w:styleId="Onopgelostemelding">
+    <w:name w:val="Unresolved Mention"/>
+    <w:basedOn w:val="Standaardalinea-lettertype"/>
+    <w:uiPriority w:val="99"/>
+    <w:semiHidden/>
+    <w:unhideWhenUsed/>
+    <w:rsid w:val="00ED6235"/>
+    <w:rPr>
+      <w:color w:val="605E5C"/>
+      <w:shd w:val="clear" w:color="auto" w:fill="E1DFDD"/>
+    </w:rPr>
+  </w:style>
 </w:styles>
 </file>
 

</xml_diff>

<commit_message>
add results of load test with asnotracking enabled
</commit_message>
<xml_diff>
--- a/docs/inside-airbnb.docx
+++ b/docs/inside-airbnb.docx
@@ -2,6 +2,8 @@
 <file path=word/document.xml><?xml version="1.0" encoding="utf-8"?>
 <w:document xmlns:wpc="http://schemas.microsoft.com/office/word/2010/wordprocessingCanvas" xmlns:cx="http://schemas.microsoft.com/office/drawing/2014/chartex" xmlns:cx1="http://schemas.microsoft.com/office/drawing/2015/9/8/chartex" xmlns:cx2="http://schemas.microsoft.com/office/drawing/2015/10/21/chartex" xmlns:cx3="http://schemas.microsoft.com/office/drawing/2016/5/9/chartex" xmlns:cx4="http://schemas.microsoft.com/office/drawing/2016/5/10/chartex" xmlns:cx5="http://schemas.microsoft.com/office/drawing/2016/5/11/chartex" xmlns:cx6="http://schemas.microsoft.com/office/drawing/2016/5/12/chartex" xmlns:cx7="http://schemas.microsoft.com/office/drawing/2016/5/13/chartex" xmlns:cx8="http://schemas.microsoft.com/office/drawing/2016/5/14/chartex" xmlns:mc="http://schemas.openxmlformats.org/markup-compatibility/2006" xmlns:aink="http://schemas.microsoft.com/office/drawing/2016/ink" xmlns:am3d="http://schemas.microsoft.com/office/drawing/2017/model3d" xmlns:o="urn:schemas-microsoft-com:office:office" xmlns:oel="http://schemas.microsoft.com/office/2019/extlst" xmlns:r="http://schemas.openxmlformats.org/officeDocument/2006/relationships" xmlns:m="http://schemas.openxmlformats.org/officeDocument/2006/math" xmlns:v="urn:schemas-microsoft-com:vml" xmlns:wp14="http://schemas.microsoft.com/office/word/2010/wordprocessingDrawing" xmlns:wp="http://schemas.openxmlformats.org/drawingml/2006/wordprocessingDrawing" xmlns:w10="urn:schemas-microsoft-com:office:word" xmlns:w="http://schemas.openxmlformats.org/wordprocessingml/2006/main" xmlns:w14="http://schemas.microsoft.com/office/word/2010/wordml" xmlns:w15="http://schemas.microsoft.com/office/word/2012/wordml" xmlns:w16cex="http://schemas.microsoft.com/office/word/2018/wordml/cex" xmlns:w16cid="http://schemas.microsoft.com/office/word/2016/wordml/cid" xmlns:w16="http://schemas.microsoft.com/office/word/2018/wordml" xmlns:w16sdtdh="http://schemas.microsoft.com/office/word/2020/wordml/sdtdatahash" xmlns:w16se="http://schemas.microsoft.com/office/word/2015/wordml/symex" xmlns:wpg="http://schemas.microsoft.com/office/word/2010/wordprocessingGroup" xmlns:wpi="http://schemas.microsoft.com/office/word/2010/wordprocessingInk" xmlns:wne="http://schemas.microsoft.com/office/word/2006/wordml" xmlns:wps="http://schemas.microsoft.com/office/word/2010/wordprocessingShape" mc:Ignorable="w14 w15 w16se w16cid w16 w16cex w16sdtdh wp14">
   <w:body>
+    <w:bookmarkStart w:id="0" w:name="_Hlk104225372" w:displacedByCustomXml="next"/>
+    <w:bookmarkEnd w:id="0" w:displacedByCustomXml="next"/>
     <w:sdt>
       <w:sdtPr>
         <w:id w:val="1626277857"/>
@@ -517,10 +519,7 @@
                                   <w:t xml:space="preserve"> ITA</w:t>
                                 </w:r>
                                 <w:r>
-                                  <w:t>-</w:t>
-                                </w:r>
-                                <w:r>
-                                  <w:t>NotS</w:t>
+                                  <w:t>-NotS</w:t>
                                 </w:r>
                                 <w:r>
                                   <w:t>-A-f</w:t>
@@ -675,10 +674,7 @@
                             <w:t xml:space="preserve"> ITA</w:t>
                           </w:r>
                           <w:r>
-                            <w:t>-</w:t>
-                          </w:r>
-                          <w:r>
-                            <w:t>NotS</w:t>
+                            <w:t>-NotS</w:t>
                           </w:r>
                           <w:r>
                             <w:t>-A-f</w:t>
@@ -827,12 +823,12 @@
             <w:fldChar w:fldCharType="begin"/>
           </w:r>
           <w:r>
-            <w:instrText xml:space="preserve"> TOC \o "1-3" \h \z \u </w:instrText>
+            <w:instrText xml:space="preserve"> TOC \o "1-2" \h \z \u </w:instrText>
           </w:r>
           <w:r>
             <w:fldChar w:fldCharType="separate"/>
           </w:r>
-          <w:hyperlink w:anchor="_Toc104128720" w:history="1">
+          <w:hyperlink w:anchor="_Toc104219656" w:history="1">
             <w:r>
               <w:rPr>
                 <w:rStyle w:val="Hyperlink"/>
@@ -859,7 +855,7 @@
                 <w:noProof/>
                 <w:webHidden/>
               </w:rPr>
-              <w:instrText xml:space="preserve"> PAGEREF _Toc104128720 \h </w:instrText>
+              <w:instrText xml:space="preserve"> PAGEREF _Toc104219656 \h </w:instrText>
             </w:r>
             <w:r>
               <w:rPr>
@@ -903,7 +899,7 @@
               <w:lang w:eastAsia="nl-NL"/>
             </w:rPr>
           </w:pPr>
-          <w:hyperlink w:anchor="_Toc104128721" w:history="1">
+          <w:hyperlink w:anchor="_Toc104219657" w:history="1">
             <w:r>
               <w:rPr>
                 <w:rStyle w:val="Hyperlink"/>
@@ -930,7 +926,7 @@
                 <w:noProof/>
                 <w:webHidden/>
               </w:rPr>
-              <w:instrText xml:space="preserve"> PAGEREF _Toc104128721 \h </w:instrText>
+              <w:instrText xml:space="preserve"> PAGEREF _Toc104219657 \h </w:instrText>
             </w:r>
             <w:r>
               <w:rPr>
@@ -974,7 +970,7 @@
               <w:lang w:eastAsia="nl-NL"/>
             </w:rPr>
           </w:pPr>
-          <w:hyperlink w:anchor="_Toc104128722" w:history="1">
+          <w:hyperlink w:anchor="_Toc104219658" w:history="1">
             <w:r>
               <w:rPr>
                 <w:rStyle w:val="Hyperlink"/>
@@ -1001,143 +997,7 @@
                 <w:noProof/>
                 <w:webHidden/>
               </w:rPr>
-              <w:instrText xml:space="preserve"> PAGEREF _Toc104128722 \h </w:instrText>
-            </w:r>
-            <w:r>
-              <w:rPr>
-                <w:noProof/>
-                <w:webHidden/>
-              </w:rPr>
-            </w:r>
-            <w:r>
-              <w:rPr>
-                <w:noProof/>
-                <w:webHidden/>
-              </w:rPr>
-              <w:fldChar w:fldCharType="separate"/>
-            </w:r>
-            <w:r>
-              <w:rPr>
-                <w:noProof/>
-                <w:webHidden/>
-              </w:rPr>
-              <w:t>3</w:t>
-            </w:r>
-            <w:r>
-              <w:rPr>
-                <w:noProof/>
-                <w:webHidden/>
-              </w:rPr>
-              <w:fldChar w:fldCharType="end"/>
-            </w:r>
-          </w:hyperlink>
-        </w:p>
-        <w:p>
-          <w:pPr>
-            <w:pStyle w:val="Inhopg3"/>
-            <w:tabs>
-              <w:tab w:val="right" w:leader="dot" w:pos="9062"/>
-            </w:tabs>
-            <w:rPr>
-              <w:noProof/>
-            </w:rPr>
-          </w:pPr>
-          <w:hyperlink w:anchor="_Toc104128723" w:history="1">
-            <w:r>
-              <w:rPr>
-                <w:rStyle w:val="Hyperlink"/>
-                <w:noProof/>
-              </w:rPr>
-              <w:t>Must have</w:t>
-            </w:r>
-            <w:r>
-              <w:rPr>
-                <w:noProof/>
-                <w:webHidden/>
-              </w:rPr>
-              <w:tab/>
-            </w:r>
-            <w:r>
-              <w:rPr>
-                <w:noProof/>
-                <w:webHidden/>
-              </w:rPr>
-              <w:fldChar w:fldCharType="begin"/>
-            </w:r>
-            <w:r>
-              <w:rPr>
-                <w:noProof/>
-                <w:webHidden/>
-              </w:rPr>
-              <w:instrText xml:space="preserve"> PAGEREF _Toc104128723 \h </w:instrText>
-            </w:r>
-            <w:r>
-              <w:rPr>
-                <w:noProof/>
-                <w:webHidden/>
-              </w:rPr>
-            </w:r>
-            <w:r>
-              <w:rPr>
-                <w:noProof/>
-                <w:webHidden/>
-              </w:rPr>
-              <w:fldChar w:fldCharType="separate"/>
-            </w:r>
-            <w:r>
-              <w:rPr>
-                <w:noProof/>
-                <w:webHidden/>
-              </w:rPr>
-              <w:t>3</w:t>
-            </w:r>
-            <w:r>
-              <w:rPr>
-                <w:noProof/>
-                <w:webHidden/>
-              </w:rPr>
-              <w:fldChar w:fldCharType="end"/>
-            </w:r>
-          </w:hyperlink>
-        </w:p>
-        <w:p>
-          <w:pPr>
-            <w:pStyle w:val="Inhopg3"/>
-            <w:tabs>
-              <w:tab w:val="right" w:leader="dot" w:pos="9062"/>
-            </w:tabs>
-            <w:rPr>
-              <w:noProof/>
-            </w:rPr>
-          </w:pPr>
-          <w:hyperlink w:anchor="_Toc104128724" w:history="1">
-            <w:r>
-              <w:rPr>
-                <w:rStyle w:val="Hyperlink"/>
-                <w:noProof/>
-              </w:rPr>
-              <w:t>Could have</w:t>
-            </w:r>
-            <w:r>
-              <w:rPr>
-                <w:noProof/>
-                <w:webHidden/>
-              </w:rPr>
-              <w:tab/>
-            </w:r>
-            <w:r>
-              <w:rPr>
-                <w:noProof/>
-                <w:webHidden/>
-              </w:rPr>
-              <w:fldChar w:fldCharType="begin"/>
-            </w:r>
-            <w:r>
-              <w:rPr>
-                <w:noProof/>
-                <w:webHidden/>
-              </w:rPr>
-              <w:instrText xml:space="preserve"> PAGEREF _Toc104128724 \h </w:instrText>
+              <w:instrText xml:space="preserve"> PAGEREF _Toc104219658 \h </w:instrText>
             </w:r>
             <w:r>
               <w:rPr>
@@ -1181,7 +1041,7 @@
               <w:lang w:eastAsia="nl-NL"/>
             </w:rPr>
           </w:pPr>
-          <w:hyperlink w:anchor="_Toc104128725" w:history="1">
+          <w:hyperlink w:anchor="_Toc104219659" w:history="1">
             <w:r>
               <w:rPr>
                 <w:rStyle w:val="Hyperlink"/>
@@ -1208,7 +1068,7 @@
                 <w:noProof/>
                 <w:webHidden/>
               </w:rPr>
-              <w:instrText xml:space="preserve"> PAGEREF _Toc104128725 \h </w:instrText>
+              <w:instrText xml:space="preserve"> PAGEREF _Toc104219659 \h </w:instrText>
             </w:r>
             <w:r>
               <w:rPr>
@@ -1252,7 +1112,7 @@
               <w:lang w:eastAsia="nl-NL"/>
             </w:rPr>
           </w:pPr>
-          <w:hyperlink w:anchor="_Toc104128726" w:history="1">
+          <w:hyperlink w:anchor="_Toc104219660" w:history="1">
             <w:r>
               <w:rPr>
                 <w:rStyle w:val="Hyperlink"/>
@@ -1279,7 +1139,7 @@
                 <w:noProof/>
                 <w:webHidden/>
               </w:rPr>
-              <w:instrText xml:space="preserve"> PAGEREF _Toc104128726 \h </w:instrText>
+              <w:instrText xml:space="preserve"> PAGEREF _Toc104219660 \h </w:instrText>
             </w:r>
             <w:r>
               <w:rPr>
@@ -1323,7 +1183,7 @@
               <w:lang w:eastAsia="nl-NL"/>
             </w:rPr>
           </w:pPr>
-          <w:hyperlink w:anchor="_Toc104128727" w:history="1">
+          <w:hyperlink w:anchor="_Toc104219661" w:history="1">
             <w:r>
               <w:rPr>
                 <w:rStyle w:val="Hyperlink"/>
@@ -1350,7 +1210,7 @@
                 <w:noProof/>
                 <w:webHidden/>
               </w:rPr>
-              <w:instrText xml:space="preserve"> PAGEREF _Toc104128727 \h </w:instrText>
+              <w:instrText xml:space="preserve"> PAGEREF _Toc104219661 \h </w:instrText>
             </w:r>
             <w:r>
               <w:rPr>
@@ -1394,7 +1254,7 @@
               <w:lang w:eastAsia="nl-NL"/>
             </w:rPr>
           </w:pPr>
-          <w:hyperlink w:anchor="_Toc104128728" w:history="1">
+          <w:hyperlink w:anchor="_Toc104219662" w:history="1">
             <w:r>
               <w:rPr>
                 <w:rStyle w:val="Hyperlink"/>
@@ -1421,7 +1281,7 @@
                 <w:noProof/>
                 <w:webHidden/>
               </w:rPr>
-              <w:instrText xml:space="preserve"> PAGEREF _Toc104128728 \h </w:instrText>
+              <w:instrText xml:space="preserve"> PAGEREF _Toc104219662 \h </w:instrText>
             </w:r>
             <w:r>
               <w:rPr>
@@ -1465,13 +1325,13 @@
               <w:lang w:eastAsia="nl-NL"/>
             </w:rPr>
           </w:pPr>
-          <w:hyperlink w:anchor="_Toc104128729" w:history="1">
+          <w:hyperlink w:anchor="_Toc104219663" w:history="1">
             <w:r>
               <w:rPr>
                 <w:rStyle w:val="Hyperlink"/>
                 <w:noProof/>
               </w:rPr>
-              <w:t>AsNoTracking</w:t>
+              <w:t>Nulmeting</w:t>
             </w:r>
             <w:r>
               <w:rPr>
@@ -1492,7 +1352,7 @@
                 <w:noProof/>
                 <w:webHidden/>
               </w:rPr>
-              <w:instrText xml:space="preserve"> PAGEREF _Toc104128729 \h </w:instrText>
+              <w:instrText xml:space="preserve"> PAGEREF _Toc104219663 \h </w:instrText>
             </w:r>
             <w:r>
               <w:rPr>
@@ -1512,7 +1372,7 @@
                 <w:noProof/>
                 <w:webHidden/>
               </w:rPr>
-              <w:t>5</w:t>
+              <w:t>6</w:t>
             </w:r>
             <w:r>
               <w:rPr>
@@ -1536,13 +1396,13 @@
               <w:lang w:eastAsia="nl-NL"/>
             </w:rPr>
           </w:pPr>
-          <w:hyperlink w:anchor="_Toc104128730" w:history="1">
+          <w:hyperlink w:anchor="_Toc104219664" w:history="1">
             <w:r>
               <w:rPr>
                 <w:rStyle w:val="Hyperlink"/>
                 <w:noProof/>
               </w:rPr>
-              <w:t>Response Compression</w:t>
+              <w:t>AsNoTracking</w:t>
             </w:r>
             <w:r>
               <w:rPr>
@@ -1563,7 +1423,7 @@
                 <w:noProof/>
                 <w:webHidden/>
               </w:rPr>
-              <w:instrText xml:space="preserve"> PAGEREF _Toc104128730 \h </w:instrText>
+              <w:instrText xml:space="preserve"> PAGEREF _Toc104219664 \h </w:instrText>
             </w:r>
             <w:r>
               <w:rPr>
@@ -1583,7 +1443,7 @@
                 <w:noProof/>
                 <w:webHidden/>
               </w:rPr>
-              <w:t>5</w:t>
+              <w:t>8</w:t>
             </w:r>
             <w:r>
               <w:rPr>
@@ -1607,13 +1467,13 @@
               <w:lang w:eastAsia="nl-NL"/>
             </w:rPr>
           </w:pPr>
-          <w:hyperlink w:anchor="_Toc104128731" w:history="1">
+          <w:hyperlink w:anchor="_Toc104219665" w:history="1">
             <w:r>
               <w:rPr>
                 <w:rStyle w:val="Hyperlink"/>
                 <w:noProof/>
               </w:rPr>
-              <w:t>Caching</w:t>
+              <w:t>Response Compression</w:t>
             </w:r>
             <w:r>
               <w:rPr>
@@ -1634,7 +1494,7 @@
                 <w:noProof/>
                 <w:webHidden/>
               </w:rPr>
-              <w:instrText xml:space="preserve"> PAGEREF _Toc104128731 \h </w:instrText>
+              <w:instrText xml:space="preserve"> PAGEREF _Toc104219665 \h </w:instrText>
             </w:r>
             <w:r>
               <w:rPr>
@@ -1654,7 +1514,7 @@
                 <w:noProof/>
                 <w:webHidden/>
               </w:rPr>
-              <w:t>5</w:t>
+              <w:t>9</w:t>
             </w:r>
             <w:r>
               <w:rPr>
@@ -1678,12 +1538,83 @@
               <w:lang w:eastAsia="nl-NL"/>
             </w:rPr>
           </w:pPr>
-          <w:hyperlink w:anchor="_Toc104128732" w:history="1">
+          <w:hyperlink w:anchor="_Toc104219666" w:history="1">
             <w:r>
               <w:rPr>
                 <w:rStyle w:val="Hyperlink"/>
                 <w:noProof/>
               </w:rPr>
+              <w:t>Caching</w:t>
+            </w:r>
+            <w:r>
+              <w:rPr>
+                <w:noProof/>
+                <w:webHidden/>
+              </w:rPr>
+              <w:tab/>
+            </w:r>
+            <w:r>
+              <w:rPr>
+                <w:noProof/>
+                <w:webHidden/>
+              </w:rPr>
+              <w:fldChar w:fldCharType="begin"/>
+            </w:r>
+            <w:r>
+              <w:rPr>
+                <w:noProof/>
+                <w:webHidden/>
+              </w:rPr>
+              <w:instrText xml:space="preserve"> PAGEREF _Toc104219666 \h </w:instrText>
+            </w:r>
+            <w:r>
+              <w:rPr>
+                <w:noProof/>
+                <w:webHidden/>
+              </w:rPr>
+            </w:r>
+            <w:r>
+              <w:rPr>
+                <w:noProof/>
+                <w:webHidden/>
+              </w:rPr>
+              <w:fldChar w:fldCharType="separate"/>
+            </w:r>
+            <w:r>
+              <w:rPr>
+                <w:noProof/>
+                <w:webHidden/>
+              </w:rPr>
+              <w:t>10</w:t>
+            </w:r>
+            <w:r>
+              <w:rPr>
+                <w:noProof/>
+                <w:webHidden/>
+              </w:rPr>
+              <w:fldChar w:fldCharType="end"/>
+            </w:r>
+          </w:hyperlink>
+        </w:p>
+        <w:p>
+          <w:pPr>
+            <w:pStyle w:val="Inhopg2"/>
+            <w:tabs>
+              <w:tab w:val="right" w:leader="dot" w:pos="9062"/>
+            </w:tabs>
+            <w:rPr>
+              <w:noProof/>
+              <w:sz w:val="22"/>
+              <w:szCs w:val="22"/>
+              <w:lang w:eastAsia="nl-NL"/>
+            </w:rPr>
+          </w:pPr>
+          <w:hyperlink w:anchor="_Toc104219667" w:history="1">
+            <w:r>
+              <w:rPr>
+                <w:rStyle w:val="Hyperlink"/>
+                <w:noProof/>
+              </w:rPr>
               <w:t>Indexing</w:t>
             </w:r>
             <w:r>
@@ -1705,7 +1636,7 @@
                 <w:noProof/>
                 <w:webHidden/>
               </w:rPr>
-              <w:instrText xml:space="preserve"> PAGEREF _Toc104128732 \h </w:instrText>
+              <w:instrText xml:space="preserve"> PAGEREF _Toc104219667 \h </w:instrText>
             </w:r>
             <w:r>
               <w:rPr>
@@ -1725,7 +1656,7 @@
                 <w:noProof/>
                 <w:webHidden/>
               </w:rPr>
-              <w:t>5</w:t>
+              <w:t>11</w:t>
             </w:r>
             <w:r>
               <w:rPr>
@@ -1749,7 +1680,7 @@
               <w:lang w:eastAsia="nl-NL"/>
             </w:rPr>
           </w:pPr>
-          <w:hyperlink w:anchor="_Toc104128733" w:history="1">
+          <w:hyperlink w:anchor="_Toc104219668" w:history="1">
             <w:r>
               <w:rPr>
                 <w:rStyle w:val="Hyperlink"/>
@@ -1776,7 +1707,7 @@
                 <w:noProof/>
                 <w:webHidden/>
               </w:rPr>
-              <w:instrText xml:space="preserve"> PAGEREF _Toc104128733 \h </w:instrText>
+              <w:instrText xml:space="preserve"> PAGEREF _Toc104219668 \h </w:instrText>
             </w:r>
             <w:r>
               <w:rPr>
@@ -1796,7 +1727,7 @@
                 <w:noProof/>
                 <w:webHidden/>
               </w:rPr>
-              <w:t>6</w:t>
+              <w:t>12</w:t>
             </w:r>
             <w:r>
               <w:rPr>
@@ -1809,10 +1740,6 @@
         </w:p>
         <w:p>
           <w:r>
-            <w:rPr>
-              <w:b/>
-              <w:bCs/>
-            </w:rPr>
             <w:fldChar w:fldCharType="end"/>
           </w:r>
         </w:p>
@@ -1828,16 +1755,22 @@
       <w:pPr>
         <w:pStyle w:val="Kop1"/>
       </w:pPr>
-      <w:bookmarkStart w:id="0" w:name="_Toc104128720"/>
+      <w:bookmarkStart w:id="1" w:name="_Toc104219656"/>
       <w:r>
         <w:lastRenderedPageBreak/>
         <w:t>Inleiding</w:t>
       </w:r>
-      <w:bookmarkEnd w:id="0"/>
-    </w:p>
-    <w:p>
-      <w:r>
-        <w:t xml:space="preserve">Dit document bevat de documentatie behorend bij de Inside </w:t>
+      <w:bookmarkEnd w:id="1"/>
+    </w:p>
+    <w:p>
+      <w:r>
+        <w:t xml:space="preserve">Dit document bevat de documentatie behorend bij </w:t>
+      </w:r>
+      <w:r>
+        <w:t>mijn eigen</w:t>
+      </w:r>
+      <w:r>
+        <w:t xml:space="preserve"> Inside </w:t>
       </w:r>
       <w:proofErr w:type="spellStart"/>
       <w:r>
@@ -1862,7 +1795,48 @@
       </w:r>
       <w:proofErr w:type="spellEnd"/>
       <w:r>
-        <w:t xml:space="preserve"> locaties in Amsterdam.</w:t>
+        <w:t xml:space="preserve"> locaties in Amsterdam</w:t>
+      </w:r>
+      <w:r>
+        <w:t xml:space="preserve">. De data die voor deze applicatie is gebruikt komt van Inside </w:t>
+      </w:r>
+      <w:proofErr w:type="spellStart"/>
+      <w:r>
+        <w:t>Airbnb</w:t>
+      </w:r>
+      <w:proofErr w:type="spellEnd"/>
+      <w:r>
+        <w:t xml:space="preserve"> </w:t>
+      </w:r>
+      <w:sdt>
+        <w:sdtPr>
+          <w:id w:val="1125504718"/>
+          <w:citation/>
+        </w:sdtPr>
+        <w:sdtEndPr/>
+        <w:sdtContent>
+          <w:r>
+            <w:fldChar w:fldCharType="begin"/>
+          </w:r>
+          <w:r>
+            <w:instrText xml:space="preserve"> CITATION Ins22 \l 1043 </w:instrText>
+          </w:r>
+          <w:r>
+            <w:fldChar w:fldCharType="separate"/>
+          </w:r>
+          <w:r>
+            <w:rPr>
+              <w:noProof/>
+            </w:rPr>
+            <w:t>(Inside Airbnb, sd)</w:t>
+          </w:r>
+          <w:r>
+            <w:fldChar w:fldCharType="end"/>
+          </w:r>
+        </w:sdtContent>
+      </w:sdt>
+      <w:r>
+        <w:t xml:space="preserve">. </w:t>
       </w:r>
       <w:r>
         <w:br w:type="page"/>
@@ -1872,22 +1846,22 @@
       <w:pPr>
         <w:pStyle w:val="Kop1"/>
       </w:pPr>
-      <w:bookmarkStart w:id="1" w:name="_Toc104128721"/>
+      <w:bookmarkStart w:id="2" w:name="_Toc104219657"/>
       <w:r>
         <w:lastRenderedPageBreak/>
         <w:t>Functioneel Ontwerp</w:t>
       </w:r>
-      <w:bookmarkEnd w:id="1"/>
+      <w:bookmarkEnd w:id="2"/>
     </w:p>
     <w:p>
       <w:pPr>
         <w:pStyle w:val="Kop2"/>
       </w:pPr>
-      <w:bookmarkStart w:id="2" w:name="_Toc104128722"/>
+      <w:bookmarkStart w:id="3" w:name="_Toc104219658"/>
       <w:r>
         <w:t>Use Cases</w:t>
       </w:r>
-      <w:bookmarkEnd w:id="2"/>
+      <w:bookmarkEnd w:id="3"/>
     </w:p>
     <w:p>
       <w:r>
@@ -1898,11 +1872,9 @@
       <w:pPr>
         <w:pStyle w:val="Kop3"/>
       </w:pPr>
-      <w:bookmarkStart w:id="3" w:name="_Toc104128723"/>
       <w:r>
         <w:t>Must have</w:t>
       </w:r>
-      <w:bookmarkEnd w:id="3"/>
     </w:p>
     <w:p>
       <w:r>
@@ -1934,9 +1906,6 @@
       <w:r>
         <w:t xml:space="preserve"> </w:t>
       </w:r>
-      <w:r>
-        <w:sym w:font="Wingdings" w:char="F0FE"/>
-      </w:r>
     </w:p>
     <w:p>
       <w:pPr>
@@ -1955,9 +1924,6 @@
       <w:r>
         <w:t xml:space="preserve"> </w:t>
       </w:r>
-      <w:r>
-        <w:sym w:font="Wingdings" w:char="F0FE"/>
-      </w:r>
     </w:p>
     <w:p>
       <w:pPr>
@@ -1976,9 +1942,6 @@
       <w:r>
         <w:t xml:space="preserve"> </w:t>
       </w:r>
-      <w:r>
-        <w:sym w:font="Wingdings" w:char="F0FE"/>
-      </w:r>
     </w:p>
     <w:p>
       <w:pPr>
@@ -1997,9 +1960,6 @@
       <w:r>
         <w:t xml:space="preserve"> </w:t>
       </w:r>
-      <w:r>
-        <w:sym w:font="Wingdings" w:char="F0FE"/>
-      </w:r>
     </w:p>
     <w:p>
       <w:pPr>
@@ -2023,9 +1983,6 @@
       <w:r>
         <w:t xml:space="preserve"> </w:t>
       </w:r>
-      <w:r>
-        <w:sym w:font="Wingdings" w:char="F0FE"/>
-      </w:r>
     </w:p>
     <w:p>
       <w:pPr>
@@ -2044,12 +2001,6 @@
       <w:r>
         <w:t xml:space="preserve"> </w:t>
       </w:r>
-      <w:r>
-        <w:sym w:font="Wingdings" w:char="F0FE"/>
-      </w:r>
-      <w:r>
-        <w:t xml:space="preserve"> </w:t>
-      </w:r>
     </w:p>
     <w:p>
       <w:pPr>
@@ -2098,11 +2049,9 @@
       <w:pPr>
         <w:pStyle w:val="Kop3"/>
       </w:pPr>
-      <w:bookmarkStart w:id="4" w:name="_Toc104128724"/>
       <w:r>
         <w:t>Could have</w:t>
       </w:r>
-      <w:bookmarkEnd w:id="4"/>
     </w:p>
     <w:p>
       <w:r>
@@ -2136,6 +2085,9 @@
       <w:r>
         <w:t>Locaties van zoekresultaat zichtbaar op kaart.</w:t>
       </w:r>
+      <w:r>
+        <w:t xml:space="preserve"> </w:t>
+      </w:r>
     </w:p>
     <w:p>
       <w:pPr>
@@ -2154,6 +2106,9 @@
         <w:t xml:space="preserve"> idem als insideairbnb.com.</w:t>
       </w:r>
       <w:r>
+        <w:t xml:space="preserve"> </w:t>
+      </w:r>
+      <w:r>
         <w:br w:type="page"/>
       </w:r>
     </w:p>
@@ -2161,37 +2116,37 @@
       <w:pPr>
         <w:pStyle w:val="Kop1"/>
       </w:pPr>
-      <w:bookmarkStart w:id="5" w:name="_Toc104128725"/>
+      <w:bookmarkStart w:id="4" w:name="_Toc104219659"/>
       <w:r>
         <w:lastRenderedPageBreak/>
         <w:t>Technisch Ontwerp</w:t>
       </w:r>
+      <w:bookmarkEnd w:id="4"/>
+    </w:p>
+    <w:p>
+      <w:pPr>
+        <w:pStyle w:val="Kop2"/>
+      </w:pPr>
+      <w:bookmarkStart w:id="5" w:name="_Toc104219660"/>
+      <w:r>
+        <w:t>Architectuur</w:t>
+      </w:r>
       <w:bookmarkEnd w:id="5"/>
     </w:p>
     <w:p>
+      <w:r>
+        <w:t>X</w:t>
+      </w:r>
+    </w:p>
+    <w:p>
       <w:pPr>
         <w:pStyle w:val="Kop2"/>
       </w:pPr>
-      <w:bookmarkStart w:id="6" w:name="_Toc104128726"/>
-      <w:r>
-        <w:t>Architectuur</w:t>
+      <w:bookmarkStart w:id="6" w:name="_Toc104219661"/>
+      <w:r>
+        <w:t>Frameworks &amp; Packages</w:t>
       </w:r>
       <w:bookmarkEnd w:id="6"/>
-    </w:p>
-    <w:p>
-      <w:r>
-        <w:t>X</w:t>
-      </w:r>
-    </w:p>
-    <w:p>
-      <w:pPr>
-        <w:pStyle w:val="Kop2"/>
-      </w:pPr>
-      <w:bookmarkStart w:id="7" w:name="_Toc104128727"/>
-      <w:r>
-        <w:t>Frameworks &amp; Packages</w:t>
-      </w:r>
-      <w:bookmarkEnd w:id="7"/>
     </w:p>
     <w:p>
       <w:r>
@@ -2214,12 +2169,12 @@
       <w:pPr>
         <w:pStyle w:val="Kop1"/>
       </w:pPr>
-      <w:bookmarkStart w:id="8" w:name="_Toc104128728"/>
+      <w:bookmarkStart w:id="7" w:name="_Toc104219662"/>
       <w:r>
         <w:lastRenderedPageBreak/>
         <w:t>Performance</w:t>
       </w:r>
-      <w:bookmarkEnd w:id="8"/>
+      <w:bookmarkEnd w:id="7"/>
     </w:p>
     <w:p>
       <w:r>
@@ -2263,7 +2218,18 @@
     </w:p>
     <w:p>
       <w:r>
-        <w:t xml:space="preserve">De metingen worden gedaan op de url: </w:t>
+        <w:t xml:space="preserve">De metingen worden gedaan op de </w:t>
+      </w:r>
+      <w:proofErr w:type="spellStart"/>
+      <w:r>
+        <w:t>URL</w:t>
+      </w:r>
+      <w:r>
+        <w:t>s</w:t>
+      </w:r>
+      <w:proofErr w:type="spellEnd"/>
+      <w:r>
+        <w:t xml:space="preserve">: </w:t>
       </w:r>
       <w:hyperlink r:id="rId8" w:history="1">
         <w:r>
@@ -2274,7 +2240,27 @@
         </w:r>
       </w:hyperlink>
       <w:r>
-        <w:t xml:space="preserve">. Dit is een pagina waarop de eerste 200 </w:t>
+        <w:t xml:space="preserve"> en </w:t>
+      </w:r>
+      <w:hyperlink r:id="rId9" w:history="1">
+        <w:r>
+          <w:rPr>
+            <w:rStyle w:val="Hyperlink"/>
+          </w:rPr>
+          <w:t>https://localhost:44313/Home/Statistics/</w:t>
+        </w:r>
+      </w:hyperlink>
+      <w:r>
+        <w:t xml:space="preserve">. </w:t>
+      </w:r>
+      <w:r>
+        <w:t>D</w:t>
+      </w:r>
+      <w:r>
+        <w:t>e eerste</w:t>
+      </w:r>
+      <w:r>
+        <w:t xml:space="preserve"> is een pagina waarop de eerste 200 </w:t>
       </w:r>
       <w:proofErr w:type="spellStart"/>
       <w:r>
@@ -2284,6 +2270,17 @@
       <w:r>
         <w:t xml:space="preserve"> worden weergegeven.</w:t>
       </w:r>
+      <w:r>
+        <w:t xml:space="preserve"> En de tweede is een pagina waarop de statistieken voor </w:t>
+      </w:r>
+      <w:proofErr w:type="spellStart"/>
+      <w:r>
+        <w:t>admins</w:t>
+      </w:r>
+      <w:proofErr w:type="spellEnd"/>
+      <w:r>
+        <w:t xml:space="preserve"> staan.</w:t>
+      </w:r>
     </w:p>
     <w:p>
       <w:r>
@@ -2300,15 +2297,51 @@
     </w:p>
     <w:p>
       <w:pPr>
+        <w:rPr>
+          <w:caps/>
+          <w:spacing w:val="15"/>
+        </w:rPr>
+      </w:pPr>
+      <w:r>
+        <w:br w:type="page"/>
+      </w:r>
+    </w:p>
+    <w:p>
+      <w:pPr>
         <w:pStyle w:val="Kop2"/>
       </w:pPr>
-      <w:r>
+      <w:bookmarkStart w:id="8" w:name="_Toc104219663"/>
+      <w:r>
+        <w:lastRenderedPageBreak/>
         <w:t>Nulmeting</w:t>
       </w:r>
-    </w:p>
-    <w:p>
-      <w:r>
-        <w:t>De nulmeting is gedaan met de instellingen</w:t>
+      <w:bookmarkEnd w:id="8"/>
+    </w:p>
+    <w:p>
+      <w:pPr>
+        <w:pStyle w:val="Kop3"/>
+      </w:pPr>
+      <w:r>
+        <w:t>Listings</w:t>
+      </w:r>
+    </w:p>
+    <w:p>
+      <w:r>
+        <w:t>De nulmeting</w:t>
+      </w:r>
+      <w:r>
+        <w:t xml:space="preserve"> voor de </w:t>
+      </w:r>
+      <w:proofErr w:type="spellStart"/>
+      <w:r>
+        <w:t>listings</w:t>
+      </w:r>
+      <w:proofErr w:type="spellEnd"/>
+      <w:r>
+        <w:t xml:space="preserve"> pagina</w:t>
+      </w:r>
+      <w:r>
+        <w:t xml:space="preserve"> is gedaan met de instellingen</w:t>
       </w:r>
       <w:r>
         <w:t xml:space="preserve"> in </w:t>
@@ -2359,20 +2392,34 @@
         <w:t xml:space="preserve"> ongeveer rond de 20 seconden.</w:t>
       </w:r>
       <w:r>
-        <w:t xml:space="preserve"> </w:t>
-      </w:r>
-      <w:r>
-        <w:t>Ook is de response tijd erg belangrijk. Deze ligt op dit moment rond de 1</w:t>
+        <w:t xml:space="preserve"> Ook is de response tijd erg belangrijk. Deze ligt op dit moment rond de 1</w:t>
       </w:r>
       <w:r>
         <w:t>5</w:t>
       </w:r>
       <w:r>
-        <w:t>0ms.</w:t>
-      </w:r>
-    </w:p>
-    <w:p>
-      <w:r>
+        <w:t>0ms</w:t>
+      </w:r>
+      <w:r>
+        <w:t xml:space="preserve"> in de </w:t>
+      </w:r>
+      <w:proofErr w:type="spellStart"/>
+      <w:r>
+        <w:t>Sweet</w:t>
+      </w:r>
+      <w:proofErr w:type="spellEnd"/>
+      <w:r>
+        <w:t xml:space="preserve"> Spot</w:t>
+      </w:r>
+      <w:r>
+        <w:t>.</w:t>
+      </w:r>
+    </w:p>
+    <w:p>
+      <w:r>
+        <w:rPr>
+          <w:noProof/>
+        </w:rPr>
         <w:drawing>
           <wp:inline distT="0" distB="0" distL="0" distR="0" wp14:anchorId="4B1E7E44" wp14:editId="6BDED9AE">
             <wp:extent cx="1592718" cy="1181202"/>
@@ -2389,7 +2436,7 @@
                     <pic:cNvPicPr/>
                   </pic:nvPicPr>
                   <pic:blipFill>
-                    <a:blip r:embed="rId9">
+                    <a:blip r:embed="rId10">
                       <a:extLst>
                         <a:ext uri="{28A0092B-C50C-407E-A947-70E740481C1C}">
                           <a14:useLocalDpi xmlns:a14="http://schemas.microsoft.com/office/drawing/2010/main" val="0"/>
@@ -2416,11 +2463,13 @@
         </w:drawing>
       </w:r>
     </w:p>
-    <w:p/>
-    <w:p>
-      <w:r>
+    <w:p>
+      <w:r>
+        <w:rPr>
+          <w:noProof/>
+        </w:rPr>
         <w:drawing>
-          <wp:inline distT="0" distB="0" distL="0" distR="0" wp14:anchorId="191ACC9C" wp14:editId="7E3DA7C0">
+          <wp:inline distT="0" distB="0" distL="0" distR="0" wp14:anchorId="221B918D" wp14:editId="5F2B58DE">
             <wp:extent cx="5760720" cy="2721610"/>
             <wp:effectExtent l="0" t="0" r="0" b="2540"/>
             <wp:docPr id="6" name="Afbeelding 6"/>
@@ -2435,7 +2484,7 @@
                     <pic:cNvPicPr/>
                   </pic:nvPicPr>
                   <pic:blipFill>
-                    <a:blip r:embed="rId10"/>
+                    <a:blip r:embed="rId11"/>
                     <a:stretch>
                       <a:fillRect/>
                     </a:stretch>
@@ -2458,13 +2507,99 @@
     </w:p>
     <w:p/>
     <w:p>
+      <w:pPr>
+        <w:rPr>
+          <w:caps/>
+          <w:color w:val="1F3763" w:themeColor="accent1" w:themeShade="7F"/>
+          <w:spacing w:val="15"/>
+        </w:rPr>
+      </w:pPr>
+      <w:r>
+        <w:br w:type="page"/>
+      </w:r>
+    </w:p>
+    <w:p>
+      <w:pPr>
+        <w:pStyle w:val="Kop3"/>
+      </w:pPr>
       <w:r>
         <w:lastRenderedPageBreak/>
+        <w:t>Statistics</w:t>
+      </w:r>
+    </w:p>
+    <w:p>
+      <w:r>
+        <w:t>De nulmeting</w:t>
+      </w:r>
+      <w:r>
+        <w:t xml:space="preserve"> voor de </w:t>
+      </w:r>
+      <w:proofErr w:type="spellStart"/>
+      <w:r>
+        <w:t>statistics</w:t>
+      </w:r>
+      <w:proofErr w:type="spellEnd"/>
+      <w:r>
+        <w:t xml:space="preserve"> pagina</w:t>
+      </w:r>
+      <w:r>
+        <w:t xml:space="preserve"> is gedaan met de instellingen in </w:t>
+      </w:r>
+      <w:proofErr w:type="spellStart"/>
+      <w:r>
+        <w:t>JMeter</w:t>
+      </w:r>
+      <w:proofErr w:type="spellEnd"/>
+      <w:r>
+        <w:t xml:space="preserve"> zoals in figuur x. Zoals te zien in de onderstaande afbeeldingen ligt de </w:t>
+      </w:r>
+      <w:proofErr w:type="spellStart"/>
+      <w:r>
+        <w:t>Operational</w:t>
+      </w:r>
+      <w:proofErr w:type="spellEnd"/>
+      <w:r>
+        <w:t xml:space="preserve"> </w:t>
+      </w:r>
+      <w:proofErr w:type="spellStart"/>
+      <w:r>
+        <w:t>Ceiling</w:t>
+      </w:r>
+      <w:proofErr w:type="spellEnd"/>
+      <w:r>
+        <w:t xml:space="preserve"> ongeveer rond de 20 seconden. Ook is de response tijd erg belangrijk. Deze ligt op dit moment rond de </w:t>
+      </w:r>
+      <w:r>
+        <w:t>500</w:t>
+      </w:r>
+      <w:r>
+        <w:t>ms</w:t>
+      </w:r>
+      <w:r>
+        <w:t xml:space="preserve"> in de </w:t>
+      </w:r>
+      <w:proofErr w:type="spellStart"/>
+      <w:r>
+        <w:t>Sweet</w:t>
+      </w:r>
+      <w:proofErr w:type="spellEnd"/>
+      <w:r>
+        <w:t xml:space="preserve"> Spot</w:t>
+      </w:r>
+      <w:r>
+        <w:t>.</w:t>
+      </w:r>
+    </w:p>
+    <w:p>
+      <w:r>
+        <w:rPr>
+          <w:noProof/>
+        </w:rPr>
         <w:drawing>
-          <wp:inline distT="0" distB="0" distL="0" distR="0" wp14:anchorId="135C130B" wp14:editId="07D9FB68">
-            <wp:extent cx="5760720" cy="2754630"/>
-            <wp:effectExtent l="0" t="0" r="0" b="7620"/>
-            <wp:docPr id="3" name="Afbeelding 3"/>
+          <wp:inline distT="0" distB="0" distL="0" distR="0" wp14:anchorId="5E2B7400" wp14:editId="440E1AB0">
+            <wp:extent cx="1867062" cy="1272650"/>
+            <wp:effectExtent l="0" t="0" r="0" b="3810"/>
+            <wp:docPr id="2" name="Afbeelding 2"/>
             <wp:cNvGraphicFramePr>
               <a:graphicFrameLocks xmlns:a="http://schemas.openxmlformats.org/drawingml/2006/main" noChangeAspect="1"/>
             </wp:cNvGraphicFramePr>
@@ -2476,13 +2611,7 @@
                     <pic:cNvPicPr/>
                   </pic:nvPicPr>
                   <pic:blipFill>
-                    <a:blip r:embed="rId11">
-                      <a:extLst>
-                        <a:ext uri="{28A0092B-C50C-407E-A947-70E740481C1C}">
-                          <a14:useLocalDpi xmlns:a14="http://schemas.microsoft.com/office/drawing/2010/main" val="0"/>
-                        </a:ext>
-                      </a:extLst>
-                    </a:blip>
+                    <a:blip r:embed="rId12"/>
                     <a:stretch>
                       <a:fillRect/>
                     </a:stretch>
@@ -2490,7 +2619,7 @@
                   <pic:spPr>
                     <a:xfrm>
                       <a:off x="0" y="0"/>
-                      <a:ext cx="5760720" cy="2754630"/>
+                      <a:ext cx="1867062" cy="1272650"/>
                     </a:xfrm>
                     <a:prstGeom prst="rect">
                       <a:avLst/>
@@ -2503,32 +2632,508 @@
         </w:drawing>
       </w:r>
     </w:p>
+    <w:p>
+      <w:r>
+        <w:rPr>
+          <w:noProof/>
+        </w:rPr>
+        <w:drawing>
+          <wp:inline distT="0" distB="0" distL="0" distR="0" wp14:anchorId="07C098EB" wp14:editId="4836E04A">
+            <wp:extent cx="5760720" cy="2777490"/>
+            <wp:effectExtent l="0" t="0" r="0" b="3810"/>
+            <wp:docPr id="4" name="Afbeelding 4"/>
+            <wp:cNvGraphicFramePr>
+              <a:graphicFrameLocks xmlns:a="http://schemas.openxmlformats.org/drawingml/2006/main" noChangeAspect="1"/>
+            </wp:cNvGraphicFramePr>
+            <a:graphic xmlns:a="http://schemas.openxmlformats.org/drawingml/2006/main">
+              <a:graphicData uri="http://schemas.openxmlformats.org/drawingml/2006/picture">
+                <pic:pic xmlns:pic="http://schemas.openxmlformats.org/drawingml/2006/picture">
+                  <pic:nvPicPr>
+                    <pic:cNvPr id="1" name=""/>
+                    <pic:cNvPicPr/>
+                  </pic:nvPicPr>
+                  <pic:blipFill>
+                    <a:blip r:embed="rId13"/>
+                    <a:stretch>
+                      <a:fillRect/>
+                    </a:stretch>
+                  </pic:blipFill>
+                  <pic:spPr>
+                    <a:xfrm>
+                      <a:off x="0" y="0"/>
+                      <a:ext cx="5760720" cy="2777490"/>
+                    </a:xfrm>
+                    <a:prstGeom prst="rect">
+                      <a:avLst/>
+                    </a:prstGeom>
+                  </pic:spPr>
+                </pic:pic>
+              </a:graphicData>
+            </a:graphic>
+          </wp:inline>
+        </w:drawing>
+      </w:r>
+    </w:p>
     <w:p/>
-    <w:p/>
+    <w:p>
+      <w:pPr>
+        <w:rPr>
+          <w:caps/>
+          <w:spacing w:val="15"/>
+        </w:rPr>
+      </w:pPr>
+      <w:bookmarkStart w:id="9" w:name="_Toc104219664"/>
+      <w:r>
+        <w:br w:type="page"/>
+      </w:r>
+    </w:p>
     <w:p>
       <w:pPr>
         <w:pStyle w:val="Kop2"/>
       </w:pPr>
-      <w:bookmarkStart w:id="9" w:name="_Toc104128729"/>
-      <w:r>
+      <w:r>
+        <w:lastRenderedPageBreak/>
         <w:t>AsNoTracking</w:t>
       </w:r>
       <w:bookmarkEnd w:id="9"/>
     </w:p>
     <w:p>
       <w:r>
+        <w:t xml:space="preserve">Een optimalisatie is het gebruik van </w:t>
+      </w:r>
+      <w:proofErr w:type="spellStart"/>
+      <w:r>
+        <w:t>AsNoTracking</w:t>
+      </w:r>
+      <w:proofErr w:type="spellEnd"/>
+      <w:r>
+        <w:t xml:space="preserve"> in LINQ </w:t>
+      </w:r>
+      <w:proofErr w:type="spellStart"/>
+      <w:r>
+        <w:t>queries</w:t>
+      </w:r>
+      <w:proofErr w:type="spellEnd"/>
+      <w:r>
+        <w:t xml:space="preserve">. </w:t>
+      </w:r>
+      <w:r>
+        <w:t xml:space="preserve">Standaard zijn </w:t>
+      </w:r>
+      <w:proofErr w:type="spellStart"/>
+      <w:r>
+        <w:t>queries</w:t>
+      </w:r>
+      <w:proofErr w:type="spellEnd"/>
+      <w:r>
+        <w:t xml:space="preserve"> die </w:t>
+      </w:r>
+      <w:proofErr w:type="spellStart"/>
+      <w:r>
+        <w:t>entity</w:t>
+      </w:r>
+      <w:proofErr w:type="spellEnd"/>
+      <w:r>
+        <w:t xml:space="preserve"> types retourneren tracking. Dit houdt in dat de veranderingen aan deze </w:t>
+      </w:r>
+      <w:proofErr w:type="spellStart"/>
+      <w:r>
+        <w:t>entities</w:t>
+      </w:r>
+      <w:proofErr w:type="spellEnd"/>
+      <w:r>
+        <w:t xml:space="preserve"> kunnen worden bewaard door </w:t>
+      </w:r>
+      <w:proofErr w:type="spellStart"/>
+      <w:r>
+        <w:t>SaveChanges</w:t>
+      </w:r>
+      <w:proofErr w:type="spellEnd"/>
+      <w:r>
+        <w:t xml:space="preserve"> aan te roepen. No tracking </w:t>
+      </w:r>
+      <w:proofErr w:type="spellStart"/>
+      <w:r>
+        <w:t>queries</w:t>
+      </w:r>
+      <w:proofErr w:type="spellEnd"/>
+      <w:r>
+        <w:t xml:space="preserve"> zijn daarom vooral handig in </w:t>
+      </w:r>
+      <w:proofErr w:type="spellStart"/>
+      <w:r>
+        <w:t>read-only</w:t>
+      </w:r>
+      <w:proofErr w:type="spellEnd"/>
+      <w:r>
+        <w:t xml:space="preserve"> </w:t>
+      </w:r>
+      <w:proofErr w:type="spellStart"/>
+      <w:r>
+        <w:t>scenarios</w:t>
+      </w:r>
+      <w:proofErr w:type="spellEnd"/>
+      <w:r>
+        <w:t>. Ze zijn sneller om uit te voeren, omdat er geen change tracking informatie bijgehouden hoeft te worden</w:t>
+      </w:r>
+      <w:r>
+        <w:t xml:space="preserve"> </w:t>
+      </w:r>
+      <w:sdt>
+        <w:sdtPr>
+          <w:id w:val="674614411"/>
+          <w:citation/>
+        </w:sdtPr>
+        <w:sdtEndPr/>
+        <w:sdtContent>
+          <w:r>
+            <w:fldChar w:fldCharType="begin"/>
+          </w:r>
+          <w:r>
+            <w:instrText xml:space="preserve">CITATION Mic22 \l 1043 </w:instrText>
+          </w:r>
+          <w:r>
+            <w:fldChar w:fldCharType="separate"/>
+          </w:r>
+          <w:r>
+            <w:rPr>
+              <w:noProof/>
+            </w:rPr>
+            <w:t>(Microsoft, 2022)</w:t>
+          </w:r>
+          <w:r>
+            <w:fldChar w:fldCharType="end"/>
+          </w:r>
+        </w:sdtContent>
+      </w:sdt>
+      <w:r>
+        <w:t>.</w:t>
+      </w:r>
+    </w:p>
+    <w:p>
+      <w:pPr>
+        <w:pStyle w:val="Kop3"/>
+      </w:pPr>
+      <w:r>
+        <w:t>Listings</w:t>
+      </w:r>
+    </w:p>
+    <w:p>
+      <w:pPr>
+        <w:rPr>
+          <w:noProof/>
+        </w:rPr>
+      </w:pPr>
+      <w:r>
+        <w:t xml:space="preserve">Deze meting is gedaan met dezelfde instellingen op de statistieken pagina als de nulmeting. De </w:t>
+      </w:r>
+      <w:proofErr w:type="spellStart"/>
+      <w:r>
+        <w:t>Operational</w:t>
+      </w:r>
+      <w:proofErr w:type="spellEnd"/>
+      <w:r>
+        <w:t xml:space="preserve"> </w:t>
+      </w:r>
+      <w:proofErr w:type="spellStart"/>
+      <w:r>
+        <w:t>Ceiling</w:t>
+      </w:r>
+      <w:proofErr w:type="spellEnd"/>
+      <w:r>
+        <w:t xml:space="preserve"> </w:t>
+      </w:r>
+      <w:r>
+        <w:t>is op deze pagina eigenlijk hetzelfde gebleven. Hij is nu namelijk</w:t>
+      </w:r>
+      <w:r>
+        <w:t xml:space="preserve"> rond de 2</w:t>
+      </w:r>
+      <w:r>
+        <w:t>0</w:t>
+      </w:r>
+      <w:r>
+        <w:t xml:space="preserve"> seconde</w:t>
+      </w:r>
+      <w:r>
+        <w:t>n en bij de nulmeting was dit ook het geval</w:t>
+      </w:r>
+      <w:r>
+        <w:t xml:space="preserve">. </w:t>
+      </w:r>
+      <w:r>
+        <w:t>Wel is er enige verbetering wat</w:t>
+      </w:r>
+      <w:r>
+        <w:t xml:space="preserve"> betreft de response time; bij de nulmeting lag deze rond de </w:t>
+      </w:r>
+      <w:r>
+        <w:t>150</w:t>
+      </w:r>
+      <w:r>
+        <w:t xml:space="preserve">ms en nu ligt deze rond de </w:t>
+      </w:r>
+      <w:r>
+        <w:t>125</w:t>
+      </w:r>
+      <w:r>
+        <w:t xml:space="preserve">ms in de </w:t>
+      </w:r>
+      <w:proofErr w:type="spellStart"/>
+      <w:r>
+        <w:t>Sweet</w:t>
+      </w:r>
+      <w:proofErr w:type="spellEnd"/>
+      <w:r>
+        <w:t xml:space="preserve"> Spot.</w:t>
+      </w:r>
+      <w:r>
+        <w:rPr>
+          <w:noProof/>
+        </w:rPr>
+        <w:t xml:space="preserve"> </w:t>
+      </w:r>
+    </w:p>
+    <w:p>
+      <w:r>
+        <w:drawing>
+          <wp:inline distT="0" distB="0" distL="0" distR="0" wp14:anchorId="166F4861" wp14:editId="3FEEB68F">
+            <wp:extent cx="5926676" cy="2834640"/>
+            <wp:effectExtent l="0" t="0" r="0" b="3810"/>
+            <wp:docPr id="10" name="Afbeelding 10"/>
+            <wp:cNvGraphicFramePr>
+              <a:graphicFrameLocks xmlns:a="http://schemas.openxmlformats.org/drawingml/2006/main" noChangeAspect="1"/>
+            </wp:cNvGraphicFramePr>
+            <a:graphic xmlns:a="http://schemas.openxmlformats.org/drawingml/2006/main">
+              <a:graphicData uri="http://schemas.openxmlformats.org/drawingml/2006/picture">
+                <pic:pic xmlns:pic="http://schemas.openxmlformats.org/drawingml/2006/picture">
+                  <pic:nvPicPr>
+                    <pic:cNvPr id="1" name=""/>
+                    <pic:cNvPicPr/>
+                  </pic:nvPicPr>
+                  <pic:blipFill>
+                    <a:blip r:embed="rId14"/>
+                    <a:stretch>
+                      <a:fillRect/>
+                    </a:stretch>
+                  </pic:blipFill>
+                  <pic:spPr>
+                    <a:xfrm>
+                      <a:off x="0" y="0"/>
+                      <a:ext cx="5961588" cy="2851338"/>
+                    </a:xfrm>
+                    <a:prstGeom prst="rect">
+                      <a:avLst/>
+                    </a:prstGeom>
+                  </pic:spPr>
+                </pic:pic>
+              </a:graphicData>
+            </a:graphic>
+          </wp:inline>
+        </w:drawing>
+      </w:r>
+    </w:p>
+    <w:p>
+      <w:pPr>
+        <w:rPr>
+          <w:caps/>
+          <w:color w:val="1F3763" w:themeColor="accent1" w:themeShade="7F"/>
+          <w:spacing w:val="15"/>
+        </w:rPr>
+      </w:pPr>
+      <w:r>
+        <w:br w:type="page"/>
+      </w:r>
+    </w:p>
+    <w:p>
+      <w:pPr>
+        <w:pStyle w:val="Kop3"/>
+      </w:pPr>
+      <w:r>
+        <w:lastRenderedPageBreak/>
+        <w:t>Statistics</w:t>
+      </w:r>
+    </w:p>
+    <w:p>
+      <w:pPr>
+        <w:rPr>
+          <w:noProof/>
+        </w:rPr>
+      </w:pPr>
+      <w:r>
+        <w:t xml:space="preserve">Deze meting is gedaan met dezelfde instellingen op de statistieken pagina als de nulmeting. De </w:t>
+      </w:r>
+      <w:proofErr w:type="spellStart"/>
+      <w:r>
+        <w:t>Operational</w:t>
+      </w:r>
+      <w:proofErr w:type="spellEnd"/>
+      <w:r>
+        <w:t xml:space="preserve"> </w:t>
+      </w:r>
+      <w:proofErr w:type="spellStart"/>
+      <w:r>
+        <w:t>Ceiling</w:t>
+      </w:r>
+      <w:proofErr w:type="spellEnd"/>
+      <w:r>
+        <w:t xml:space="preserve"> ligt nu iets verder, namelijk rond de 24 seconden. </w:t>
+      </w:r>
+      <w:r>
+        <w:t>Deze lag bij e nulmeting nog rond de 20 seconden, dus hier zit al verbetering in. Ook wat betreft de response time zien we verbetering; bij de nulmeting lag deze rond de 50</w:t>
+      </w:r>
+      <w:r>
+        <w:t xml:space="preserve">0ms en nu ligt deze rond de 200ms in de </w:t>
+      </w:r>
+      <w:proofErr w:type="spellStart"/>
+      <w:r>
+        <w:t>Sweet</w:t>
+      </w:r>
+      <w:proofErr w:type="spellEnd"/>
+      <w:r>
+        <w:t xml:space="preserve"> Spot.</w:t>
+      </w:r>
+      <w:r>
+        <w:rPr>
+          <w:noProof/>
+        </w:rPr>
+        <w:t xml:space="preserve"> </w:t>
+      </w:r>
+    </w:p>
+    <w:p>
+      <w:pPr>
+        <w:rPr>
+          <w:noProof/>
+        </w:rPr>
+      </w:pPr>
+      <w:r>
+        <w:rPr>
+          <w:noProof/>
+        </w:rPr>
+        <w:drawing>
+          <wp:inline distT="0" distB="0" distL="0" distR="0" wp14:anchorId="370D60D1" wp14:editId="66BA8213">
+            <wp:extent cx="5848721" cy="2743200"/>
+            <wp:effectExtent l="0" t="0" r="0" b="0"/>
+            <wp:docPr id="7" name="Afbeelding 7"/>
+            <wp:cNvGraphicFramePr>
+              <a:graphicFrameLocks xmlns:a="http://schemas.openxmlformats.org/drawingml/2006/main" noChangeAspect="1"/>
+            </wp:cNvGraphicFramePr>
+            <a:graphic xmlns:a="http://schemas.openxmlformats.org/drawingml/2006/main">
+              <a:graphicData uri="http://schemas.openxmlformats.org/drawingml/2006/picture">
+                <pic:pic xmlns:pic="http://schemas.openxmlformats.org/drawingml/2006/picture">
+                  <pic:nvPicPr>
+                    <pic:cNvPr id="1" name=""/>
+                    <pic:cNvPicPr/>
+                  </pic:nvPicPr>
+                  <pic:blipFill>
+                    <a:blip r:embed="rId15"/>
+                    <a:stretch>
+                      <a:fillRect/>
+                    </a:stretch>
+                  </pic:blipFill>
+                  <pic:spPr>
+                    <a:xfrm>
+                      <a:off x="0" y="0"/>
+                      <a:ext cx="5873582" cy="2754860"/>
+                    </a:xfrm>
+                    <a:prstGeom prst="rect">
+                      <a:avLst/>
+                    </a:prstGeom>
+                  </pic:spPr>
+                </pic:pic>
+              </a:graphicData>
+            </a:graphic>
+          </wp:inline>
+        </w:drawing>
+      </w:r>
+      <w:r>
+        <w:br w:type="page"/>
+      </w:r>
+    </w:p>
+    <w:p>
+      <w:pPr>
+        <w:pStyle w:val="Kop2"/>
+      </w:pPr>
+      <w:bookmarkStart w:id="10" w:name="_Toc104219665"/>
+      <w:r>
+        <w:lastRenderedPageBreak/>
+        <w:t>Response Compression</w:t>
+      </w:r>
+      <w:bookmarkEnd w:id="10"/>
+    </w:p>
+    <w:p>
+      <w:r>
+        <w:t xml:space="preserve">Response </w:t>
+      </w:r>
+      <w:proofErr w:type="spellStart"/>
+      <w:r>
+        <w:t>compression</w:t>
+      </w:r>
+      <w:proofErr w:type="spellEnd"/>
+      <w:r>
+        <w:t xml:space="preserve"> zorgt ervoor dat bestanden die verstuurd worden kleiner worden gemaakt. Hierdoor is de response die de client moet ontvangen kleiner. Dit moet ervoor zorgen dat de response sneller aankomt bij de client.</w:t>
+      </w:r>
+    </w:p>
+    <w:p>
+      <w:pPr>
+        <w:pStyle w:val="Kop3"/>
+      </w:pPr>
+      <w:r>
+        <w:t>Listings</w:t>
+      </w:r>
+    </w:p>
+    <w:p>
+      <w:r>
         <w:t>X</w:t>
       </w:r>
     </w:p>
     <w:p>
       <w:pPr>
+        <w:rPr>
+          <w:caps/>
+          <w:color w:val="1F3763" w:themeColor="accent1" w:themeShade="7F"/>
+          <w:spacing w:val="15"/>
+        </w:rPr>
+      </w:pPr>
+      <w:r>
+        <w:br w:type="page"/>
+      </w:r>
+    </w:p>
+    <w:p>
+      <w:pPr>
+        <w:pStyle w:val="Kop3"/>
+      </w:pPr>
+      <w:r>
+        <w:lastRenderedPageBreak/>
+        <w:t>Statistics</w:t>
+      </w:r>
+    </w:p>
+    <w:p>
+      <w:r>
+        <w:t>x</w:t>
+      </w:r>
+    </w:p>
+    <w:p>
+      <w:pPr>
+        <w:rPr>
+          <w:caps/>
+          <w:spacing w:val="15"/>
+        </w:rPr>
+      </w:pPr>
+      <w:r>
+        <w:br w:type="page"/>
+      </w:r>
+    </w:p>
+    <w:p>
+      <w:pPr>
         <w:pStyle w:val="Kop2"/>
       </w:pPr>
-      <w:bookmarkStart w:id="10" w:name="_Toc104128730"/>
-      <w:r>
-        <w:t>Response Compression</w:t>
-      </w:r>
-      <w:bookmarkEnd w:id="10"/>
+      <w:bookmarkStart w:id="11" w:name="_Toc104219666"/>
+      <w:r>
+        <w:lastRenderedPageBreak/>
+        <w:t>Caching</w:t>
+      </w:r>
+      <w:bookmarkEnd w:id="11"/>
     </w:p>
     <w:p>
       <w:r>
@@ -2537,13 +3142,64 @@
     </w:p>
     <w:p>
       <w:pPr>
+        <w:pStyle w:val="Kop3"/>
+      </w:pPr>
+      <w:r>
+        <w:t>Listings</w:t>
+      </w:r>
+    </w:p>
+    <w:p>
+      <w:r>
+        <w:t>X</w:t>
+      </w:r>
+    </w:p>
+    <w:p>
+      <w:pPr>
+        <w:rPr>
+          <w:caps/>
+          <w:color w:val="1F3763" w:themeColor="accent1" w:themeShade="7F"/>
+          <w:spacing w:val="15"/>
+        </w:rPr>
+      </w:pPr>
+      <w:r>
+        <w:br w:type="page"/>
+      </w:r>
+    </w:p>
+    <w:p>
+      <w:pPr>
+        <w:pStyle w:val="Kop3"/>
+      </w:pPr>
+      <w:r>
+        <w:lastRenderedPageBreak/>
+        <w:t>Statistics</w:t>
+      </w:r>
+    </w:p>
+    <w:p>
+      <w:r>
+        <w:t>X</w:t>
+      </w:r>
+    </w:p>
+    <w:p>
+      <w:pPr>
+        <w:rPr>
+          <w:caps/>
+          <w:spacing w:val="15"/>
+        </w:rPr>
+      </w:pPr>
+      <w:r>
+        <w:br w:type="page"/>
+      </w:r>
+    </w:p>
+    <w:p>
+      <w:pPr>
         <w:pStyle w:val="Kop2"/>
       </w:pPr>
-      <w:bookmarkStart w:id="11" w:name="_Toc104128731"/>
-      <w:r>
-        <w:t>Caching</w:t>
-      </w:r>
-      <w:bookmarkEnd w:id="11"/>
+      <w:bookmarkStart w:id="12" w:name="_Toc104219667"/>
+      <w:r>
+        <w:lastRenderedPageBreak/>
+        <w:t>Indexing</w:t>
+      </w:r>
+      <w:bookmarkEnd w:id="12"/>
     </w:p>
     <w:p>
       <w:r>
@@ -2552,13 +3208,11 @@
     </w:p>
     <w:p>
       <w:pPr>
-        <w:pStyle w:val="Kop2"/>
-      </w:pPr>
-      <w:bookmarkStart w:id="12" w:name="_Toc104128732"/>
-      <w:r>
-        <w:t>Indexing</w:t>
-      </w:r>
-      <w:bookmarkEnd w:id="12"/>
+        <w:pStyle w:val="Kop3"/>
+      </w:pPr>
+      <w:r>
+        <w:t>Listings</w:t>
+      </w:r>
     </w:p>
     <w:p>
       <w:r>
@@ -2566,15 +3220,41 @@
       </w:r>
     </w:p>
     <w:p>
+      <w:pPr>
+        <w:rPr>
+          <w:caps/>
+          <w:color w:val="1F3763" w:themeColor="accent1" w:themeShade="7F"/>
+          <w:spacing w:val="15"/>
+        </w:rPr>
+      </w:pPr>
       <w:r>
         <w:br w:type="page"/>
       </w:r>
     </w:p>
     <w:p>
       <w:pPr>
+        <w:pStyle w:val="Kop3"/>
+      </w:pPr>
+      <w:r>
+        <w:lastRenderedPageBreak/>
+        <w:t>Statistics</w:t>
+      </w:r>
+    </w:p>
+    <w:p>
+      <w:r>
+        <w:t>X</w:t>
+      </w:r>
+    </w:p>
+    <w:p>
+      <w:r>
+        <w:br w:type="page"/>
+      </w:r>
+    </w:p>
+    <w:p>
+      <w:pPr>
         <w:pStyle w:val="Kop1"/>
       </w:pPr>
-      <w:bookmarkStart w:id="13" w:name="_Toc104128733"/>
+      <w:bookmarkStart w:id="13" w:name="_Toc104219668"/>
       <w:r>
         <w:lastRenderedPageBreak/>
         <w:t>Security</w:t>
@@ -2582,9 +3262,127 @@
       <w:bookmarkEnd w:id="13"/>
     </w:p>
     <w:p/>
+    <w:p>
+      <w:r>
+        <w:br w:type="page"/>
+      </w:r>
+    </w:p>
+    <w:sdt>
+      <w:sdtPr>
+        <w:rPr>
+          <w:caps w:val="0"/>
+          <w:color w:val="auto"/>
+          <w:spacing w:val="0"/>
+          <w:sz w:val="24"/>
+          <w:szCs w:val="20"/>
+        </w:rPr>
+        <w:id w:val="-1917696003"/>
+        <w:docPartObj>
+          <w:docPartGallery w:val="Bibliographies"/>
+          <w:docPartUnique/>
+        </w:docPartObj>
+      </w:sdtPr>
+      <w:sdtEndPr/>
+      <w:sdtContent>
+        <w:p>
+          <w:pPr>
+            <w:pStyle w:val="Kop1"/>
+          </w:pPr>
+          <w:r>
+            <w:t>Verwijzingen</w:t>
+          </w:r>
+        </w:p>
+        <w:sdt>
+          <w:sdtPr>
+            <w:id w:val="-573587230"/>
+            <w:bibliography/>
+          </w:sdtPr>
+          <w:sdtEndPr/>
+          <w:sdtContent>
+            <w:p>
+              <w:pPr>
+                <w:pStyle w:val="Bibliografie"/>
+                <w:ind w:left="720" w:hanging="720"/>
+                <w:rPr>
+                  <w:noProof/>
+                  <w:szCs w:val="24"/>
+                </w:rPr>
+              </w:pPr>
+              <w:r>
+                <w:fldChar w:fldCharType="begin"/>
+              </w:r>
+              <w:r>
+                <w:instrText>BIBLIOGRAPHY</w:instrText>
+              </w:r>
+              <w:r>
+                <w:fldChar w:fldCharType="separate"/>
+              </w:r>
+              <w:r>
+                <w:rPr>
+                  <w:noProof/>
+                </w:rPr>
+                <w:t xml:space="preserve">Inside Airbnb. (sd). </w:t>
+              </w:r>
+              <w:r>
+                <w:rPr>
+                  <w:i/>
+                  <w:iCs/>
+                  <w:noProof/>
+                </w:rPr>
+                <w:t>Inside Airbnb: Get the Data</w:t>
+              </w:r>
+              <w:r>
+                <w:rPr>
+                  <w:noProof/>
+                </w:rPr>
+                <w:t>. Opgeroepen op Mei 23, 2022, van Inside Airbnb: http://insideairbnb.com/get-the-data</w:t>
+              </w:r>
+            </w:p>
+            <w:p>
+              <w:pPr>
+                <w:pStyle w:val="Bibliografie"/>
+                <w:ind w:left="720" w:hanging="720"/>
+                <w:rPr>
+                  <w:noProof/>
+                </w:rPr>
+              </w:pPr>
+              <w:r>
+                <w:rPr>
+                  <w:noProof/>
+                </w:rPr>
+                <w:t xml:space="preserve">Microsoft. (2022, November 11). </w:t>
+              </w:r>
+              <w:r>
+                <w:rPr>
+                  <w:i/>
+                  <w:iCs/>
+                  <w:noProof/>
+                </w:rPr>
+                <w:t>Tracking vs. No-Tracking Queries</w:t>
+              </w:r>
+              <w:r>
+                <w:rPr>
+                  <w:noProof/>
+                </w:rPr>
+                <w:t>. Opgeroepen op Mei 23, 2022, van Microsoft Build: https://docs.microsoft.com/en-us/ef/core/querying/tracking</w:t>
+              </w:r>
+            </w:p>
+            <w:p>
+              <w:r>
+                <w:rPr>
+                  <w:b/>
+                  <w:bCs/>
+                </w:rPr>
+                <w:fldChar w:fldCharType="end"/>
+              </w:r>
+            </w:p>
+          </w:sdtContent>
+        </w:sdt>
+      </w:sdtContent>
+    </w:sdt>
     <w:p/>
     <w:sectPr>
-      <w:footerReference w:type="default" r:id="rId12"/>
+      <w:footerReference w:type="default" r:id="rId16"/>
       <w:pgSz w:w="11906" w:h="16838"/>
       <w:pgMar w:top="1417" w:right="1417" w:bottom="1417" w:left="1417" w:header="708" w:footer="708" w:gutter="0"/>
       <w:pgNumType w:start="0"/>
@@ -5113,24 +5911,47 @@
 <file path=customXml/item1.xml><?xml version="1.0" encoding="utf-8"?>
 <b:Sources xmlns:b="http://schemas.openxmlformats.org/officeDocument/2006/bibliography" xmlns="http://schemas.openxmlformats.org/officeDocument/2006/bibliography" SelectedStyle="\APASixthEditionOfficeOnline.xsl" StyleName="APA" Version="6">
   <b:Source>
-    <b:Tag>HAN</b:Tag>
+    <b:Tag>Mic22</b:Tag>
     <b:SourceType>InternetSite</b:SourceType>
-    <b:Guid>{61E0F2EA-F3D3-49C3-9CBE-E571F508CC25}</b:Guid>
-    <b:Title>spotitube</b:Title>
+    <b:Guid>{519CEC41-4676-4566-8FB9-D36E053949C0}</b:Guid>
     <b:Author>
       <b:Author>
-        <b:Corporate>HAN</b:Corporate>
+        <b:Corporate>Microsoft</b:Corporate>
       </b:Author>
     </b:Author>
-    <b:InternetSiteTitle>GitHub</b:InternetSiteTitle>
-    <b:URL>https://github.com/HANICA-DEA/spotitube</b:URL>
+    <b:Title>Tracking vs. No-Tracking Queries</b:Title>
+    <b:InternetSiteTitle>Microsoft Build</b:InternetSiteTitle>
+    <b:Year>2022</b:Year>
+    <b:Month>November</b:Month>
+    <b:Day>11</b:Day>
+    <b:URL>https://docs.microsoft.com/en-us/ef/core/querying/tracking</b:URL>
+    <b:YearAccessed>2022</b:YearAccessed>
+    <b:MonthAccessed>Mei</b:MonthAccessed>
+    <b:DayAccessed>23</b:DayAccessed>
+    <b:RefOrder>2</b:RefOrder>
+  </b:Source>
+  <b:Source>
+    <b:Tag>Ins22</b:Tag>
+    <b:SourceType>InternetSite</b:SourceType>
+    <b:Guid>{81CE5AD1-96DC-4C06-AF39-EDF4C0723D0B}</b:Guid>
+    <b:Author>
+      <b:Author>
+        <b:Corporate>Inside Airbnb</b:Corporate>
+      </b:Author>
+    </b:Author>
+    <b:Title>Inside Airbnb: Get the Data</b:Title>
+    <b:InternetSiteTitle>Inside Airbnb</b:InternetSiteTitle>
+    <b:URL>http://insideairbnb.com/get-the-data</b:URL>
+    <b:YearAccessed>2022</b:YearAccessed>
+    <b:MonthAccessed>Mei</b:MonthAccessed>
+    <b:DayAccessed>23</b:DayAccessed>
     <b:RefOrder>1</b:RefOrder>
   </b:Source>
 </b:Sources>
 </file>
 
 <file path=customXml/itemProps1.xml><?xml version="1.0" encoding="utf-8"?>
-<ds:datastoreItem xmlns:ds="http://schemas.openxmlformats.org/officeDocument/2006/customXml" ds:itemID="{F1E3653F-75D4-4941-925E-01DF63769D84}">
+<ds:datastoreItem xmlns:ds="http://schemas.openxmlformats.org/officeDocument/2006/customXml" ds:itemID="{80394748-E4FB-4310-B2BC-7B3BCA774962}">
   <ds:schemaRefs>
     <ds:schemaRef ds:uri="http://schemas.openxmlformats.org/officeDocument/2006/bibliography"/>
   </ds:schemaRefs>

</xml_diff>

<commit_message>
add results of load test with response compression
</commit_message>
<xml_diff>
--- a/docs/inside-airbnb.docx
+++ b/docs/inside-airbnb.docx
@@ -828,7 +828,7 @@
           <w:r>
             <w:fldChar w:fldCharType="separate"/>
           </w:r>
-          <w:hyperlink w:anchor="_Toc104219656" w:history="1">
+          <w:hyperlink w:anchor="_Toc104228010" w:history="1">
             <w:r>
               <w:rPr>
                 <w:rStyle w:val="Hyperlink"/>
@@ -855,7 +855,7 @@
                 <w:noProof/>
                 <w:webHidden/>
               </w:rPr>
-              <w:instrText xml:space="preserve"> PAGEREF _Toc104219656 \h </w:instrText>
+              <w:instrText xml:space="preserve"> PAGEREF _Toc104228010 \h </w:instrText>
             </w:r>
             <w:r>
               <w:rPr>
@@ -899,7 +899,7 @@
               <w:lang w:eastAsia="nl-NL"/>
             </w:rPr>
           </w:pPr>
-          <w:hyperlink w:anchor="_Toc104219657" w:history="1">
+          <w:hyperlink w:anchor="_Toc104228011" w:history="1">
             <w:r>
               <w:rPr>
                 <w:rStyle w:val="Hyperlink"/>
@@ -926,7 +926,7 @@
                 <w:noProof/>
                 <w:webHidden/>
               </w:rPr>
-              <w:instrText xml:space="preserve"> PAGEREF _Toc104219657 \h </w:instrText>
+              <w:instrText xml:space="preserve"> PAGEREF _Toc104228011 \h </w:instrText>
             </w:r>
             <w:r>
               <w:rPr>
@@ -970,7 +970,7 @@
               <w:lang w:eastAsia="nl-NL"/>
             </w:rPr>
           </w:pPr>
-          <w:hyperlink w:anchor="_Toc104219658" w:history="1">
+          <w:hyperlink w:anchor="_Toc104228012" w:history="1">
             <w:r>
               <w:rPr>
                 <w:rStyle w:val="Hyperlink"/>
@@ -997,7 +997,7 @@
                 <w:noProof/>
                 <w:webHidden/>
               </w:rPr>
-              <w:instrText xml:space="preserve"> PAGEREF _Toc104219658 \h </w:instrText>
+              <w:instrText xml:space="preserve"> PAGEREF _Toc104228012 \h </w:instrText>
             </w:r>
             <w:r>
               <w:rPr>
@@ -1041,7 +1041,7 @@
               <w:lang w:eastAsia="nl-NL"/>
             </w:rPr>
           </w:pPr>
-          <w:hyperlink w:anchor="_Toc104219659" w:history="1">
+          <w:hyperlink w:anchor="_Toc104228013" w:history="1">
             <w:r>
               <w:rPr>
                 <w:rStyle w:val="Hyperlink"/>
@@ -1068,7 +1068,7 @@
                 <w:noProof/>
                 <w:webHidden/>
               </w:rPr>
-              <w:instrText xml:space="preserve"> PAGEREF _Toc104219659 \h </w:instrText>
+              <w:instrText xml:space="preserve"> PAGEREF _Toc104228013 \h </w:instrText>
             </w:r>
             <w:r>
               <w:rPr>
@@ -1112,7 +1112,7 @@
               <w:lang w:eastAsia="nl-NL"/>
             </w:rPr>
           </w:pPr>
-          <w:hyperlink w:anchor="_Toc104219660" w:history="1">
+          <w:hyperlink w:anchor="_Toc104228014" w:history="1">
             <w:r>
               <w:rPr>
                 <w:rStyle w:val="Hyperlink"/>
@@ -1139,7 +1139,7 @@
                 <w:noProof/>
                 <w:webHidden/>
               </w:rPr>
-              <w:instrText xml:space="preserve"> PAGEREF _Toc104219660 \h </w:instrText>
+              <w:instrText xml:space="preserve"> PAGEREF _Toc104228014 \h </w:instrText>
             </w:r>
             <w:r>
               <w:rPr>
@@ -1183,7 +1183,7 @@
               <w:lang w:eastAsia="nl-NL"/>
             </w:rPr>
           </w:pPr>
-          <w:hyperlink w:anchor="_Toc104219661" w:history="1">
+          <w:hyperlink w:anchor="_Toc104228015" w:history="1">
             <w:r>
               <w:rPr>
                 <w:rStyle w:val="Hyperlink"/>
@@ -1210,7 +1210,7 @@
                 <w:noProof/>
                 <w:webHidden/>
               </w:rPr>
-              <w:instrText xml:space="preserve"> PAGEREF _Toc104219661 \h </w:instrText>
+              <w:instrText xml:space="preserve"> PAGEREF _Toc104228015 \h </w:instrText>
             </w:r>
             <w:r>
               <w:rPr>
@@ -1254,7 +1254,7 @@
               <w:lang w:eastAsia="nl-NL"/>
             </w:rPr>
           </w:pPr>
-          <w:hyperlink w:anchor="_Toc104219662" w:history="1">
+          <w:hyperlink w:anchor="_Toc104228016" w:history="1">
             <w:r>
               <w:rPr>
                 <w:rStyle w:val="Hyperlink"/>
@@ -1281,7 +1281,7 @@
                 <w:noProof/>
                 <w:webHidden/>
               </w:rPr>
-              <w:instrText xml:space="preserve"> PAGEREF _Toc104219662 \h </w:instrText>
+              <w:instrText xml:space="preserve"> PAGEREF _Toc104228016 \h </w:instrText>
             </w:r>
             <w:r>
               <w:rPr>
@@ -1325,7 +1325,7 @@
               <w:lang w:eastAsia="nl-NL"/>
             </w:rPr>
           </w:pPr>
-          <w:hyperlink w:anchor="_Toc104219663" w:history="1">
+          <w:hyperlink w:anchor="_Toc104228017" w:history="1">
             <w:r>
               <w:rPr>
                 <w:rStyle w:val="Hyperlink"/>
@@ -1352,7 +1352,7 @@
                 <w:noProof/>
                 <w:webHidden/>
               </w:rPr>
-              <w:instrText xml:space="preserve"> PAGEREF _Toc104219663 \h </w:instrText>
+              <w:instrText xml:space="preserve"> PAGEREF _Toc104228017 \h </w:instrText>
             </w:r>
             <w:r>
               <w:rPr>
@@ -1396,7 +1396,7 @@
               <w:lang w:eastAsia="nl-NL"/>
             </w:rPr>
           </w:pPr>
-          <w:hyperlink w:anchor="_Toc104219664" w:history="1">
+          <w:hyperlink w:anchor="_Toc104228018" w:history="1">
             <w:r>
               <w:rPr>
                 <w:rStyle w:val="Hyperlink"/>
@@ -1423,7 +1423,7 @@
                 <w:noProof/>
                 <w:webHidden/>
               </w:rPr>
-              <w:instrText xml:space="preserve"> PAGEREF _Toc104219664 \h </w:instrText>
+              <w:instrText xml:space="preserve"> PAGEREF _Toc104228018 \h </w:instrText>
             </w:r>
             <w:r>
               <w:rPr>
@@ -1467,7 +1467,7 @@
               <w:lang w:eastAsia="nl-NL"/>
             </w:rPr>
           </w:pPr>
-          <w:hyperlink w:anchor="_Toc104219665" w:history="1">
+          <w:hyperlink w:anchor="_Toc104228019" w:history="1">
             <w:r>
               <w:rPr>
                 <w:rStyle w:val="Hyperlink"/>
@@ -1494,7 +1494,7 @@
                 <w:noProof/>
                 <w:webHidden/>
               </w:rPr>
-              <w:instrText xml:space="preserve"> PAGEREF _Toc104219665 \h </w:instrText>
+              <w:instrText xml:space="preserve"> PAGEREF _Toc104228019 \h </w:instrText>
             </w:r>
             <w:r>
               <w:rPr>
@@ -1514,7 +1514,7 @@
                 <w:noProof/>
                 <w:webHidden/>
               </w:rPr>
-              <w:t>9</w:t>
+              <w:t>10</w:t>
             </w:r>
             <w:r>
               <w:rPr>
@@ -1538,7 +1538,7 @@
               <w:lang w:eastAsia="nl-NL"/>
             </w:rPr>
           </w:pPr>
-          <w:hyperlink w:anchor="_Toc104219666" w:history="1">
+          <w:hyperlink w:anchor="_Toc104228020" w:history="1">
             <w:r>
               <w:rPr>
                 <w:rStyle w:val="Hyperlink"/>
@@ -1565,7 +1565,7 @@
                 <w:noProof/>
                 <w:webHidden/>
               </w:rPr>
-              <w:instrText xml:space="preserve"> PAGEREF _Toc104219666 \h </w:instrText>
+              <w:instrText xml:space="preserve"> PAGEREF _Toc104228020 \h </w:instrText>
             </w:r>
             <w:r>
               <w:rPr>
@@ -1585,7 +1585,7 @@
                 <w:noProof/>
                 <w:webHidden/>
               </w:rPr>
-              <w:t>10</w:t>
+              <w:t>12</w:t>
             </w:r>
             <w:r>
               <w:rPr>
@@ -1609,7 +1609,7 @@
               <w:lang w:eastAsia="nl-NL"/>
             </w:rPr>
           </w:pPr>
-          <w:hyperlink w:anchor="_Toc104219667" w:history="1">
+          <w:hyperlink w:anchor="_Toc104228021" w:history="1">
             <w:r>
               <w:rPr>
                 <w:rStyle w:val="Hyperlink"/>
@@ -1636,7 +1636,7 @@
                 <w:noProof/>
                 <w:webHidden/>
               </w:rPr>
-              <w:instrText xml:space="preserve"> PAGEREF _Toc104219667 \h </w:instrText>
+              <w:instrText xml:space="preserve"> PAGEREF _Toc104228021 \h </w:instrText>
             </w:r>
             <w:r>
               <w:rPr>
@@ -1656,7 +1656,7 @@
                 <w:noProof/>
                 <w:webHidden/>
               </w:rPr>
-              <w:t>11</w:t>
+              <w:t>14</w:t>
             </w:r>
             <w:r>
               <w:rPr>
@@ -1680,7 +1680,7 @@
               <w:lang w:eastAsia="nl-NL"/>
             </w:rPr>
           </w:pPr>
-          <w:hyperlink w:anchor="_Toc104219668" w:history="1">
+          <w:hyperlink w:anchor="_Toc104228022" w:history="1">
             <w:r>
               <w:rPr>
                 <w:rStyle w:val="Hyperlink"/>
@@ -1707,7 +1707,7 @@
                 <w:noProof/>
                 <w:webHidden/>
               </w:rPr>
-              <w:instrText xml:space="preserve"> PAGEREF _Toc104219668 \h </w:instrText>
+              <w:instrText xml:space="preserve"> PAGEREF _Toc104228022 \h </w:instrText>
             </w:r>
             <w:r>
               <w:rPr>
@@ -1727,7 +1727,78 @@
                 <w:noProof/>
                 <w:webHidden/>
               </w:rPr>
-              <w:t>12</w:t>
+              <w:t>16</w:t>
+            </w:r>
+            <w:r>
+              <w:rPr>
+                <w:noProof/>
+                <w:webHidden/>
+              </w:rPr>
+              <w:fldChar w:fldCharType="end"/>
+            </w:r>
+          </w:hyperlink>
+        </w:p>
+        <w:p>
+          <w:pPr>
+            <w:pStyle w:val="Inhopg1"/>
+            <w:tabs>
+              <w:tab w:val="right" w:leader="dot" w:pos="9062"/>
+            </w:tabs>
+            <w:rPr>
+              <w:noProof/>
+              <w:sz w:val="22"/>
+              <w:szCs w:val="22"/>
+              <w:lang w:eastAsia="nl-NL"/>
+            </w:rPr>
+          </w:pPr>
+          <w:hyperlink w:anchor="_Toc104228023" w:history="1">
+            <w:r>
+              <w:rPr>
+                <w:rStyle w:val="Hyperlink"/>
+                <w:noProof/>
+              </w:rPr>
+              <w:t>Verwijzingen</w:t>
+            </w:r>
+            <w:r>
+              <w:rPr>
+                <w:noProof/>
+                <w:webHidden/>
+              </w:rPr>
+              <w:tab/>
+            </w:r>
+            <w:r>
+              <w:rPr>
+                <w:noProof/>
+                <w:webHidden/>
+              </w:rPr>
+              <w:fldChar w:fldCharType="begin"/>
+            </w:r>
+            <w:r>
+              <w:rPr>
+                <w:noProof/>
+                <w:webHidden/>
+              </w:rPr>
+              <w:instrText xml:space="preserve"> PAGEREF _Toc104228023 \h </w:instrText>
+            </w:r>
+            <w:r>
+              <w:rPr>
+                <w:noProof/>
+                <w:webHidden/>
+              </w:rPr>
+            </w:r>
+            <w:r>
+              <w:rPr>
+                <w:noProof/>
+                <w:webHidden/>
+              </w:rPr>
+              <w:fldChar w:fldCharType="separate"/>
+            </w:r>
+            <w:r>
+              <w:rPr>
+                <w:noProof/>
+                <w:webHidden/>
+              </w:rPr>
+              <w:t>17</w:t>
             </w:r>
             <w:r>
               <w:rPr>
@@ -1755,7 +1826,7 @@
       <w:pPr>
         <w:pStyle w:val="Kop1"/>
       </w:pPr>
-      <w:bookmarkStart w:id="1" w:name="_Toc104219656"/>
+      <w:bookmarkStart w:id="1" w:name="_Toc104228010"/>
       <w:r>
         <w:lastRenderedPageBreak/>
         <w:t>Inleiding</w:t>
@@ -1846,7 +1917,7 @@
       <w:pPr>
         <w:pStyle w:val="Kop1"/>
       </w:pPr>
-      <w:bookmarkStart w:id="2" w:name="_Toc104219657"/>
+      <w:bookmarkStart w:id="2" w:name="_Toc104228011"/>
       <w:r>
         <w:lastRenderedPageBreak/>
         <w:t>Functioneel Ontwerp</w:t>
@@ -1857,7 +1928,7 @@
       <w:pPr>
         <w:pStyle w:val="Kop2"/>
       </w:pPr>
-      <w:bookmarkStart w:id="3" w:name="_Toc104219658"/>
+      <w:bookmarkStart w:id="3" w:name="_Toc104228012"/>
       <w:r>
         <w:t>Use Cases</w:t>
       </w:r>
@@ -2116,7 +2187,7 @@
       <w:pPr>
         <w:pStyle w:val="Kop1"/>
       </w:pPr>
-      <w:bookmarkStart w:id="4" w:name="_Toc104219659"/>
+      <w:bookmarkStart w:id="4" w:name="_Toc104228013"/>
       <w:r>
         <w:lastRenderedPageBreak/>
         <w:t>Technisch Ontwerp</w:t>
@@ -2127,7 +2198,7 @@
       <w:pPr>
         <w:pStyle w:val="Kop2"/>
       </w:pPr>
-      <w:bookmarkStart w:id="5" w:name="_Toc104219660"/>
+      <w:bookmarkStart w:id="5" w:name="_Toc104228014"/>
       <w:r>
         <w:t>Architectuur</w:t>
       </w:r>
@@ -2142,7 +2213,7 @@
       <w:pPr>
         <w:pStyle w:val="Kop2"/>
       </w:pPr>
-      <w:bookmarkStart w:id="6" w:name="_Toc104219661"/>
+      <w:bookmarkStart w:id="6" w:name="_Toc104228015"/>
       <w:r>
         <w:t>Frameworks &amp; Packages</w:t>
       </w:r>
@@ -2169,7 +2240,7 @@
       <w:pPr>
         <w:pStyle w:val="Kop1"/>
       </w:pPr>
-      <w:bookmarkStart w:id="7" w:name="_Toc104219662"/>
+      <w:bookmarkStart w:id="7" w:name="_Toc104228016"/>
       <w:r>
         <w:lastRenderedPageBreak/>
         <w:t>Performance</w:t>
@@ -2310,7 +2381,7 @@
       <w:pPr>
         <w:pStyle w:val="Kop2"/>
       </w:pPr>
-      <w:bookmarkStart w:id="8" w:name="_Toc104219663"/>
+      <w:bookmarkStart w:id="8" w:name="_Toc104228017"/>
       <w:r>
         <w:lastRenderedPageBreak/>
         <w:t>Nulmeting</w:t>
@@ -2682,7 +2753,6 @@
           <w:spacing w:val="15"/>
         </w:rPr>
       </w:pPr>
-      <w:bookmarkStart w:id="9" w:name="_Toc104219664"/>
       <w:r>
         <w:br w:type="page"/>
       </w:r>
@@ -2691,6 +2761,7 @@
       <w:pPr>
         <w:pStyle w:val="Kop2"/>
       </w:pPr>
+      <w:bookmarkStart w:id="9" w:name="_Toc104228018"/>
       <w:r>
         <w:lastRenderedPageBreak/>
         <w:t>AsNoTracking</w:t>
@@ -2825,7 +2896,15 @@
         </w:rPr>
       </w:pPr>
       <w:r>
-        <w:t xml:space="preserve">Deze meting is gedaan met dezelfde instellingen op de statistieken pagina als de nulmeting. De </w:t>
+        <w:t xml:space="preserve">Deze meting is gedaan met dezelfde instellingen op de </w:t>
+      </w:r>
+      <w:proofErr w:type="spellStart"/>
+      <w:r>
+        <w:t>listings</w:t>
+      </w:r>
+      <w:proofErr w:type="spellEnd"/>
+      <w:r>
+        <w:t xml:space="preserve"> pagina als de nulmeting. De </w:t>
       </w:r>
       <w:proofErr w:type="spellStart"/>
       <w:r>
@@ -2896,6 +2975,9 @@
     </w:p>
     <w:p>
       <w:r>
+        <w:rPr>
+          <w:noProof/>
+        </w:rPr>
         <w:drawing>
           <wp:inline distT="0" distB="0" distL="0" distR="0" wp14:anchorId="166F4861" wp14:editId="3FEEB68F">
             <wp:extent cx="5926676" cy="2834640"/>
@@ -2980,7 +3062,13 @@
         <w:t xml:space="preserve"> ligt nu iets verder, namelijk rond de 24 seconden. </w:t>
       </w:r>
       <w:r>
-        <w:t>Deze lag bij e nulmeting nog rond de 20 seconden, dus hier zit al verbetering in. Ook wat betreft de response time zien we verbetering; bij de nulmeting lag deze rond de 50</w:t>
+        <w:t xml:space="preserve">Deze lag bij </w:t>
+      </w:r>
+      <w:r>
+        <w:t>d</w:t>
+      </w:r>
+      <w:r>
+        <w:t>e nulmeting nog rond de 20 seconden, dus hier zit al verbetering in. Ook wat betreft de response time zien we verbetering; bij de nulmeting lag deze rond de 50</w:t>
       </w:r>
       <w:r>
         <w:t xml:space="preserve">0ms en nu ligt deze rond de 200ms in de </w:t>
@@ -3054,7 +3142,7 @@
       <w:pPr>
         <w:pStyle w:val="Kop2"/>
       </w:pPr>
-      <w:bookmarkStart w:id="10" w:name="_Toc104219665"/>
+      <w:bookmarkStart w:id="10" w:name="_Toc104228019"/>
       <w:r>
         <w:lastRenderedPageBreak/>
         <w:t>Response Compression</w:t>
@@ -3084,7 +3172,49 @@
     </w:p>
     <w:p>
       <w:r>
-        <w:t>X</w:t>
+        <w:t>Deze meting is gedaan met dezelfde instellingen op de</w:t>
+      </w:r>
+      <w:r>
+        <w:t xml:space="preserve"> </w:t>
+      </w:r>
+      <w:proofErr w:type="spellStart"/>
+      <w:r>
+        <w:t>listings</w:t>
+      </w:r>
+      <w:proofErr w:type="spellEnd"/>
+      <w:r>
+        <w:t xml:space="preserve"> pagina als de </w:t>
+      </w:r>
+      <w:r>
+        <w:t>vorige meting</w:t>
+      </w:r>
+      <w:r>
+        <w:t xml:space="preserve">. De </w:t>
+      </w:r>
+      <w:proofErr w:type="spellStart"/>
+      <w:r>
+        <w:t>Operational</w:t>
+      </w:r>
+      <w:proofErr w:type="spellEnd"/>
+      <w:r>
+        <w:t xml:space="preserve"> </w:t>
+      </w:r>
+      <w:proofErr w:type="spellStart"/>
+      <w:r>
+        <w:t>Ceiling</w:t>
+      </w:r>
+      <w:proofErr w:type="spellEnd"/>
+      <w:r>
+        <w:t xml:space="preserve"> is op deze pagina eigenlijk hetzelfde gebleven. Hij is nu namelijk rond de 20 seconden en bij de </w:t>
+      </w:r>
+      <w:r>
+        <w:t>vorige meeting was dit ook het geval</w:t>
+      </w:r>
+      <w:r>
+        <w:t xml:space="preserve">. </w:t>
+      </w:r>
+      <w:r>
+        <w:t>Ook de response time is niet echt veranderd. Deze ligt net als de vorige meting rond de 125ms</w:t>
       </w:r>
     </w:p>
     <w:p>
@@ -3096,6 +3226,46 @@
         </w:rPr>
       </w:pPr>
       <w:r>
+        <w:rPr>
+          <w:noProof/>
+        </w:rPr>
+        <w:drawing>
+          <wp:inline distT="0" distB="0" distL="0" distR="0" wp14:anchorId="46A4A6E3" wp14:editId="44CCE570">
+            <wp:extent cx="5760720" cy="2753995"/>
+            <wp:effectExtent l="0" t="0" r="0" b="8255"/>
+            <wp:docPr id="3" name="Afbeelding 3"/>
+            <wp:cNvGraphicFramePr>
+              <a:graphicFrameLocks xmlns:a="http://schemas.openxmlformats.org/drawingml/2006/main" noChangeAspect="1"/>
+            </wp:cNvGraphicFramePr>
+            <a:graphic xmlns:a="http://schemas.openxmlformats.org/drawingml/2006/main">
+              <a:graphicData uri="http://schemas.openxmlformats.org/drawingml/2006/picture">
+                <pic:pic xmlns:pic="http://schemas.openxmlformats.org/drawingml/2006/picture">
+                  <pic:nvPicPr>
+                    <pic:cNvPr id="1" name=""/>
+                    <pic:cNvPicPr/>
+                  </pic:nvPicPr>
+                  <pic:blipFill>
+                    <a:blip r:embed="rId16"/>
+                    <a:stretch>
+                      <a:fillRect/>
+                    </a:stretch>
+                  </pic:blipFill>
+                  <pic:spPr>
+                    <a:xfrm>
+                      <a:off x="0" y="0"/>
+                      <a:ext cx="5760720" cy="2753995"/>
+                    </a:xfrm>
+                    <a:prstGeom prst="rect">
+                      <a:avLst/>
+                    </a:prstGeom>
+                  </pic:spPr>
+                </pic:pic>
+              </a:graphicData>
+            </a:graphic>
+          </wp:inline>
+        </w:drawing>
+      </w:r>
+      <w:r>
         <w:br w:type="page"/>
       </w:r>
     </w:p>
@@ -3110,7 +3280,52 @@
     </w:p>
     <w:p>
       <w:r>
-        <w:t>x</w:t>
+        <w:t xml:space="preserve">Deze meting is gedaan met dezelfde instellingen op de statistieken pagina als de </w:t>
+      </w:r>
+      <w:r>
+        <w:t>vorige meting</w:t>
+      </w:r>
+      <w:r>
+        <w:t xml:space="preserve">. De </w:t>
+      </w:r>
+      <w:proofErr w:type="spellStart"/>
+      <w:r>
+        <w:t>Operational</w:t>
+      </w:r>
+      <w:proofErr w:type="spellEnd"/>
+      <w:r>
+        <w:t xml:space="preserve"> </w:t>
+      </w:r>
+      <w:proofErr w:type="spellStart"/>
+      <w:r>
+        <w:t>Ceiling</w:t>
+      </w:r>
+      <w:proofErr w:type="spellEnd"/>
+      <w:r>
+        <w:t xml:space="preserve"> </w:t>
+      </w:r>
+      <w:r>
+        <w:t>is ongeveer gelijk gebleven als de vorige meting</w:t>
+      </w:r>
+      <w:r>
+        <w:t>.</w:t>
+      </w:r>
+      <w:r>
+        <w:t xml:space="preserve"> In deze meting ligt hij namelijk op 21 seconden.</w:t>
+      </w:r>
+      <w:r>
+        <w:t xml:space="preserve"> </w:t>
+      </w:r>
+      <w:r>
+        <w:t xml:space="preserve">Wel zien we weer een flinke verbetering bij de response time. Deze lag bij de vorige meting rond de 200ms in de </w:t>
+      </w:r>
+      <w:proofErr w:type="spellStart"/>
+      <w:r>
+        <w:t>Sweet</w:t>
+      </w:r>
+      <w:proofErr w:type="spellEnd"/>
+      <w:r>
+        <w:t xml:space="preserve"> Spot en nu is dit rond de 150ms.</w:t>
       </w:r>
     </w:p>
     <w:p>
@@ -3121,6 +3336,43 @@
         </w:rPr>
       </w:pPr>
       <w:r>
+        <w:drawing>
+          <wp:inline distT="0" distB="0" distL="0" distR="0" wp14:anchorId="3A86BC5E" wp14:editId="4F060365">
+            <wp:extent cx="5760720" cy="2760345"/>
+            <wp:effectExtent l="0" t="0" r="0" b="1905"/>
+            <wp:docPr id="5" name="Afbeelding 5"/>
+            <wp:cNvGraphicFramePr>
+              <a:graphicFrameLocks xmlns:a="http://schemas.openxmlformats.org/drawingml/2006/main" noChangeAspect="1"/>
+            </wp:cNvGraphicFramePr>
+            <a:graphic xmlns:a="http://schemas.openxmlformats.org/drawingml/2006/main">
+              <a:graphicData uri="http://schemas.openxmlformats.org/drawingml/2006/picture">
+                <pic:pic xmlns:pic="http://schemas.openxmlformats.org/drawingml/2006/picture">
+                  <pic:nvPicPr>
+                    <pic:cNvPr id="1" name=""/>
+                    <pic:cNvPicPr/>
+                  </pic:nvPicPr>
+                  <pic:blipFill>
+                    <a:blip r:embed="rId17"/>
+                    <a:stretch>
+                      <a:fillRect/>
+                    </a:stretch>
+                  </pic:blipFill>
+                  <pic:spPr>
+                    <a:xfrm>
+                      <a:off x="0" y="0"/>
+                      <a:ext cx="5760720" cy="2760345"/>
+                    </a:xfrm>
+                    <a:prstGeom prst="rect">
+                      <a:avLst/>
+                    </a:prstGeom>
+                  </pic:spPr>
+                </pic:pic>
+              </a:graphicData>
+            </a:graphic>
+          </wp:inline>
+        </w:drawing>
+      </w:r>
+      <w:r>
         <w:br w:type="page"/>
       </w:r>
     </w:p>
@@ -3128,7 +3380,7 @@
       <w:pPr>
         <w:pStyle w:val="Kop2"/>
       </w:pPr>
-      <w:bookmarkStart w:id="11" w:name="_Toc104219666"/>
+      <w:bookmarkStart w:id="11" w:name="_Toc104228020"/>
       <w:r>
         <w:lastRenderedPageBreak/>
         <w:t>Caching</w:t>
@@ -3194,7 +3446,7 @@
       <w:pPr>
         <w:pStyle w:val="Kop2"/>
       </w:pPr>
-      <w:bookmarkStart w:id="12" w:name="_Toc104219667"/>
+      <w:bookmarkStart w:id="12" w:name="_Toc104228021"/>
       <w:r>
         <w:lastRenderedPageBreak/>
         <w:t>Indexing</w:t>
@@ -3254,7 +3506,7 @@
       <w:pPr>
         <w:pStyle w:val="Kop1"/>
       </w:pPr>
-      <w:bookmarkStart w:id="13" w:name="_Toc104219668"/>
+      <w:bookmarkStart w:id="13" w:name="_Toc104228022"/>
       <w:r>
         <w:lastRenderedPageBreak/>
         <w:t>Security</w:t>
@@ -3267,6 +3519,7 @@
         <w:br w:type="page"/>
       </w:r>
     </w:p>
+    <w:bookmarkStart w:id="14" w:name="_Toc104228023" w:displacedByCustomXml="next"/>
     <w:sdt>
       <w:sdtPr>
         <w:rPr>
@@ -3291,6 +3544,7 @@
           <w:r>
             <w:t>Verwijzingen</w:t>
           </w:r>
+          <w:bookmarkEnd w:id="14"/>
         </w:p>
         <w:sdt>
           <w:sdtPr>
@@ -3382,7 +3636,7 @@
     </w:sdt>
     <w:p/>
     <w:sectPr>
-      <w:footerReference w:type="default" r:id="rId16"/>
+      <w:footerReference w:type="default" r:id="rId18"/>
       <w:pgSz w:w="11906" w:h="16838"/>
       <w:pgMar w:top="1417" w:right="1417" w:bottom="1417" w:left="1417" w:header="708" w:footer="708" w:gutter="0"/>
       <w:pgNumType w:start="0"/>

</xml_diff>

<commit_message>
add homepage response times to project documentation
</commit_message>
<xml_diff>
--- a/docs/inside-airbnb.docx
+++ b/docs/inside-airbnb.docx
@@ -1841,43 +1841,22 @@
         <w:t>mijn eigen</w:t>
       </w:r>
       <w:r>
-        <w:t xml:space="preserve"> Inside </w:t>
-      </w:r>
-      <w:proofErr w:type="spellStart"/>
-      <w:r>
-        <w:t>Airbnb</w:t>
-      </w:r>
-      <w:proofErr w:type="spellEnd"/>
-      <w:r>
-        <w:t xml:space="preserve"> applicatie en moet inzicht geven in de totstandkoming van de applicatie met bijbehorende keuzes. </w:t>
+        <w:t xml:space="preserve"> Inside Airbnb applicatie en moet inzicht geven in de totstandkoming van de applicatie met bijbehorende keuzes. </w:t>
       </w:r>
       <w:r>
         <w:t xml:space="preserve">De applicatie </w:t>
       </w:r>
       <w:r>
-        <w:t xml:space="preserve">moet inzicht geven in het gebruik van </w:t>
-      </w:r>
-      <w:proofErr w:type="spellStart"/>
-      <w:r>
-        <w:t>Air</w:t>
+        <w:t>moet inzicht geven in het gebruik van Air</w:t>
       </w:r>
       <w:r>
         <w:t>bnb</w:t>
       </w:r>
-      <w:proofErr w:type="spellEnd"/>
       <w:r>
         <w:t xml:space="preserve"> locaties in Amsterdam</w:t>
       </w:r>
       <w:r>
-        <w:t xml:space="preserve">. De data die voor deze applicatie is gebruikt komt van Inside </w:t>
-      </w:r>
-      <w:proofErr w:type="spellStart"/>
-      <w:r>
-        <w:t>Airbnb</w:t>
-      </w:r>
-      <w:proofErr w:type="spellEnd"/>
-      <w:r>
-        <w:t xml:space="preserve"> </w:t>
+        <w:t xml:space="preserve">. De data die voor deze applicatie is gebruikt komt van Inside Airbnb </w:t>
       </w:r>
       <w:sdt>
         <w:sdtPr>
@@ -1949,15 +1928,7 @@
     </w:p>
     <w:p>
       <w:r>
-        <w:t xml:space="preserve">In deze sectie staan de must have </w:t>
-      </w:r>
-      <w:proofErr w:type="spellStart"/>
-      <w:r>
-        <w:t>requirements</w:t>
-      </w:r>
-      <w:proofErr w:type="spellEnd"/>
-      <w:r>
-        <w:t>.</w:t>
+        <w:t>In deze sectie staan de must have requirements.</w:t>
       </w:r>
     </w:p>
     <w:p>
@@ -2041,15 +2012,7 @@
         </w:numPr>
       </w:pPr>
       <w:r>
-        <w:t xml:space="preserve">Kaart is clickable, details rechts op pagina, maakt gebruik van de </w:t>
-      </w:r>
-      <w:proofErr w:type="spellStart"/>
-      <w:r>
-        <w:t>mapbox</w:t>
-      </w:r>
-      <w:proofErr w:type="spellEnd"/>
-      <w:r>
-        <w:t xml:space="preserve"> API.</w:t>
+        <w:t>Kaart is clickable, details rechts op pagina, maakt gebruik van de mapbox API.</w:t>
       </w:r>
       <w:r>
         <w:t xml:space="preserve"> </w:t>
@@ -2094,23 +2057,7 @@
         </w:numPr>
       </w:pPr>
       <w:r>
-        <w:t xml:space="preserve">Resultaten zoals trends, totalen, gemiddelden, etc. worden weergegeven in </w:t>
-      </w:r>
-      <w:proofErr w:type="spellStart"/>
-      <w:r>
-        <w:t>charts</w:t>
-      </w:r>
-      <w:proofErr w:type="spellEnd"/>
-      <w:r>
-        <w:t xml:space="preserve"> en zijn alleen te bekijken voor </w:t>
-      </w:r>
-      <w:proofErr w:type="spellStart"/>
-      <w:r>
-        <w:t>admins</w:t>
-      </w:r>
-      <w:proofErr w:type="spellEnd"/>
-      <w:r>
-        <w:t>.</w:t>
+        <w:t>Resultaten zoals trends, totalen, gemiddelden, etc. worden weergegeven in charts en zijn alleen te bekijken voor admins.</w:t>
       </w:r>
       <w:r>
         <w:t xml:space="preserve"> </w:t>
@@ -2126,23 +2073,7 @@
     </w:p>
     <w:p>
       <w:r>
-        <w:t xml:space="preserve">In deze sectie staan de </w:t>
-      </w:r>
-      <w:proofErr w:type="spellStart"/>
-      <w:r>
-        <w:t>could</w:t>
-      </w:r>
-      <w:proofErr w:type="spellEnd"/>
-      <w:r>
-        <w:t xml:space="preserve"> have </w:t>
-      </w:r>
-      <w:proofErr w:type="spellStart"/>
-      <w:r>
-        <w:t>requirements</w:t>
-      </w:r>
-      <w:proofErr w:type="spellEnd"/>
-      <w:r>
-        <w:t>.</w:t>
+        <w:t>In deze sectie staan de could have requirements.</w:t>
       </w:r>
     </w:p>
     <w:p>
@@ -2168,13 +2099,8 @@
           <w:numId w:val="10"/>
         </w:numPr>
       </w:pPr>
-      <w:proofErr w:type="spellStart"/>
-      <w:r>
-        <w:t>Layout</w:t>
-      </w:r>
-      <w:proofErr w:type="spellEnd"/>
-      <w:r>
-        <w:t xml:space="preserve"> idem als insideairbnb.com.</w:t>
+      <w:r>
+        <w:t>Layout idem als insideairbnb.com.</w:t>
       </w:r>
       <w:r>
         <w:t xml:space="preserve"> </w:t>
@@ -2258,15 +2184,7 @@
         <w:t xml:space="preserve"> eerst een nulmeting gedaan</w:t>
       </w:r>
       <w:r>
-        <w:t xml:space="preserve"> met </w:t>
-      </w:r>
-      <w:proofErr w:type="spellStart"/>
-      <w:r>
-        <w:t>JMeter</w:t>
-      </w:r>
-      <w:proofErr w:type="spellEnd"/>
-      <w:r>
-        <w:t xml:space="preserve"> waarin de performance wordt vastgesteld zonder verbeteringen</w:t>
+        <w:t xml:space="preserve"> met JMeter waarin de performance wordt vastgesteld zonder verbeteringen</w:t>
       </w:r>
       <w:r>
         <w:t xml:space="preserve">. Daarna </w:t>
@@ -2291,14 +2209,12 @@
       <w:r>
         <w:t xml:space="preserve">De metingen worden gedaan op de </w:t>
       </w:r>
-      <w:proofErr w:type="spellStart"/>
       <w:r>
         <w:t>URL</w:t>
       </w:r>
       <w:r>
         <w:t>s</w:t>
       </w:r>
-      <w:proofErr w:type="spellEnd"/>
       <w:r>
         <w:t xml:space="preserve">: </w:t>
       </w:r>
@@ -2331,39 +2247,38 @@
         <w:t>e eerste</w:t>
       </w:r>
       <w:r>
-        <w:t xml:space="preserve"> is een pagina waarop de eerste 200 </w:t>
-      </w:r>
-      <w:proofErr w:type="spellStart"/>
-      <w:r>
-        <w:t>listings</w:t>
-      </w:r>
-      <w:proofErr w:type="spellEnd"/>
-      <w:r>
-        <w:t xml:space="preserve"> worden weergegeven.</w:t>
-      </w:r>
-      <w:r>
-        <w:t xml:space="preserve"> En de tweede is een pagina waarop de statistieken voor </w:t>
-      </w:r>
-      <w:proofErr w:type="spellStart"/>
-      <w:r>
-        <w:t>admins</w:t>
-      </w:r>
-      <w:proofErr w:type="spellEnd"/>
-      <w:r>
-        <w:t xml:space="preserve"> staan.</w:t>
-      </w:r>
-    </w:p>
-    <w:p>
-      <w:r>
-        <w:t xml:space="preserve">Om de metingen zo accuraat mogelijk te doen zijn tijdens elke test alleen de volgende programma’s op mijn computer geopend: Visual Studio, </w:t>
-      </w:r>
-      <w:proofErr w:type="spellStart"/>
-      <w:r>
-        <w:t>JMeter</w:t>
-      </w:r>
-      <w:proofErr w:type="spellEnd"/>
-      <w:r>
-        <w:t xml:space="preserve"> en Google Chrome.</w:t>
+        <w:t xml:space="preserve"> is een pagina waarop de eerste 200 listings worden weergegeven.</w:t>
+      </w:r>
+      <w:r>
+        <w:t xml:space="preserve"> En de tweede is een pagina waarop de statistieken voor admins staan.</w:t>
+      </w:r>
+    </w:p>
+    <w:p>
+      <w:r>
+        <w:t>Om de metingen zo accuraat mogelijk te doen zijn tijdens elke test alleen de volgende programma’s op mijn computer geopend: Visual Studio, JMeter en Google Chrome.</w:t>
+      </w:r>
+    </w:p>
+    <w:p>
+      <w:r>
+        <w:t xml:space="preserve">Daarnaast heb ik ook de response tijd bijgehouden op de homepagina. Op deze pagina staat de map met alle listings erin. Deze pagina kon ik echter niet testen met JMeter, omdat ik maar een beperkt aantal requests naar Mapbox kan doen. Echter vind ik dit wel een belangrijke pagina </w:t>
+      </w:r>
+      <w:r>
+        <w:t>waarop</w:t>
+      </w:r>
+      <w:r>
+        <w:t xml:space="preserve"> performance</w:t>
+      </w:r>
+      <w:r>
+        <w:t xml:space="preserve"> goed moet zijn</w:t>
+      </w:r>
+      <w:r>
+        <w:t>. Vandaar dat ik er voor gekozen heb om hier wel de response tijd te tracken</w:t>
+      </w:r>
+      <w:r>
+        <w:t xml:space="preserve"> met de miniprofiler</w:t>
+      </w:r>
+      <w:r>
+        <w:t>.</w:t>
       </w:r>
     </w:p>
     <w:p>
@@ -2393,6 +2308,204 @@
         <w:pStyle w:val="Kop3"/>
       </w:pPr>
       <w:r>
+        <w:t>Homepage</w:t>
+      </w:r>
+    </w:p>
+    <w:p>
+      <w:r>
+        <w:drawing>
+          <wp:anchor distT="0" distB="0" distL="114300" distR="114300" simplePos="0" relativeHeight="251661312" behindDoc="0" locked="0" layoutInCell="1" allowOverlap="1" wp14:anchorId="3C1B58CC" wp14:editId="32B53C70">
+            <wp:simplePos x="0" y="0"/>
+            <wp:positionH relativeFrom="margin">
+              <wp:posOffset>4746625</wp:posOffset>
+            </wp:positionH>
+            <wp:positionV relativeFrom="paragraph">
+              <wp:posOffset>69850</wp:posOffset>
+            </wp:positionV>
+            <wp:extent cx="716280" cy="396240"/>
+            <wp:effectExtent l="0" t="0" r="7620" b="3810"/>
+            <wp:wrapSquare wrapText="bothSides"/>
+            <wp:docPr id="9" name="Afbeelding 9" descr="Afbeelding met tekst&#10;&#10;Automatisch gegenereerde beschrijving"/>
+            <wp:cNvGraphicFramePr>
+              <a:graphicFrameLocks xmlns:a="http://schemas.openxmlformats.org/drawingml/2006/main" noChangeAspect="1"/>
+            </wp:cNvGraphicFramePr>
+            <a:graphic xmlns:a="http://schemas.openxmlformats.org/drawingml/2006/main">
+              <a:graphicData uri="http://schemas.openxmlformats.org/drawingml/2006/picture">
+                <pic:pic xmlns:pic="http://schemas.openxmlformats.org/drawingml/2006/picture">
+                  <pic:nvPicPr>
+                    <pic:cNvPr id="9" name="Afbeelding 9" descr="Afbeelding met tekst&#10;&#10;Automatisch gegenereerde beschrijving"/>
+                    <pic:cNvPicPr/>
+                  </pic:nvPicPr>
+                  <pic:blipFill>
+                    <a:blip r:embed="rId10">
+                      <a:extLst>
+                        <a:ext uri="{28A0092B-C50C-407E-A947-70E740481C1C}">
+                          <a14:useLocalDpi xmlns:a14="http://schemas.microsoft.com/office/drawing/2010/main" val="0"/>
+                        </a:ext>
+                      </a:extLst>
+                    </a:blip>
+                    <a:stretch>
+                      <a:fillRect/>
+                    </a:stretch>
+                  </pic:blipFill>
+                  <pic:spPr>
+                    <a:xfrm>
+                      <a:off x="0" y="0"/>
+                      <a:ext cx="716280" cy="396240"/>
+                    </a:xfrm>
+                    <a:prstGeom prst="rect">
+                      <a:avLst/>
+                    </a:prstGeom>
+                  </pic:spPr>
+                </pic:pic>
+              </a:graphicData>
+            </a:graphic>
+            <wp14:sizeRelH relativeFrom="page">
+              <wp14:pctWidth>0</wp14:pctWidth>
+            </wp14:sizeRelH>
+            <wp14:sizeRelV relativeFrom="page">
+              <wp14:pctHeight>0</wp14:pctHeight>
+            </wp14:sizeRelV>
+          </wp:anchor>
+        </w:drawing>
+      </w:r>
+      <w:r>
+        <w:t xml:space="preserve">Om de response op de homepage te testen heb ik een aantal keer de pagina opnieuw geladen. De response time bleef schommelen rond de </w:t>
+      </w:r>
+      <w:r>
+        <w:t>35</w:t>
+      </w:r>
+      <w:r>
+        <w:t>ms.</w:t>
+      </w:r>
+    </w:p>
+    <w:p>
+      <w:r>
+        <w:drawing>
+          <wp:anchor distT="0" distB="0" distL="114300" distR="114300" simplePos="0" relativeHeight="251662336" behindDoc="0" locked="0" layoutInCell="1" allowOverlap="1" wp14:anchorId="643E7D35" wp14:editId="05DFF037">
+            <wp:simplePos x="0" y="0"/>
+            <wp:positionH relativeFrom="column">
+              <wp:posOffset>4243705</wp:posOffset>
+            </wp:positionH>
+            <wp:positionV relativeFrom="paragraph">
+              <wp:posOffset>959485</wp:posOffset>
+            </wp:positionV>
+            <wp:extent cx="662940" cy="335280"/>
+            <wp:effectExtent l="0" t="0" r="3810" b="7620"/>
+            <wp:wrapSquare wrapText="bothSides"/>
+            <wp:docPr id="17" name="Afbeelding 17"/>
+            <wp:cNvGraphicFramePr>
+              <a:graphicFrameLocks xmlns:a="http://schemas.openxmlformats.org/drawingml/2006/main" noChangeAspect="1"/>
+            </wp:cNvGraphicFramePr>
+            <a:graphic xmlns:a="http://schemas.openxmlformats.org/drawingml/2006/main">
+              <a:graphicData uri="http://schemas.openxmlformats.org/drawingml/2006/picture">
+                <pic:pic xmlns:pic="http://schemas.openxmlformats.org/drawingml/2006/picture">
+                  <pic:nvPicPr>
+                    <pic:cNvPr id="1" name=""/>
+                    <pic:cNvPicPr/>
+                  </pic:nvPicPr>
+                  <pic:blipFill>
+                    <a:blip r:embed="rId11">
+                      <a:extLst>
+                        <a:ext uri="{28A0092B-C50C-407E-A947-70E740481C1C}">
+                          <a14:useLocalDpi xmlns:a14="http://schemas.microsoft.com/office/drawing/2010/main" val="0"/>
+                        </a:ext>
+                      </a:extLst>
+                    </a:blip>
+                    <a:stretch>
+                      <a:fillRect/>
+                    </a:stretch>
+                  </pic:blipFill>
+                  <pic:spPr>
+                    <a:xfrm>
+                      <a:off x="0" y="0"/>
+                      <a:ext cx="662940" cy="335280"/>
+                    </a:xfrm>
+                    <a:prstGeom prst="rect">
+                      <a:avLst/>
+                    </a:prstGeom>
+                  </pic:spPr>
+                </pic:pic>
+              </a:graphicData>
+            </a:graphic>
+            <wp14:sizeRelH relativeFrom="page">
+              <wp14:pctWidth>0</wp14:pctWidth>
+            </wp14:sizeRelH>
+            <wp14:sizeRelV relativeFrom="page">
+              <wp14:pctHeight>0</wp14:pctHeight>
+            </wp14:sizeRelV>
+          </wp:anchor>
+        </w:drawing>
+      </w:r>
+      <w:r>
+        <w:t>Ook heb ik de homepage getest met de minimum aantal reviews filter en de max</w:t>
+      </w:r>
+      <w:r>
+        <w:t>imum</w:t>
+      </w:r>
+      <w:r>
+        <w:t xml:space="preserve"> price filter als volgt aan. </w:t>
+      </w:r>
+      <w:r>
+        <w:drawing>
+          <wp:inline distT="0" distB="0" distL="0" distR="0" wp14:anchorId="6E97D120" wp14:editId="596B35FC">
+            <wp:extent cx="5760720" cy="462915"/>
+            <wp:effectExtent l="0" t="0" r="0" b="0"/>
+            <wp:docPr id="15" name="Afbeelding 15"/>
+            <wp:cNvGraphicFramePr>
+              <a:graphicFrameLocks xmlns:a="http://schemas.openxmlformats.org/drawingml/2006/main" noChangeAspect="1"/>
+            </wp:cNvGraphicFramePr>
+            <a:graphic xmlns:a="http://schemas.openxmlformats.org/drawingml/2006/main">
+              <a:graphicData uri="http://schemas.openxmlformats.org/drawingml/2006/picture">
+                <pic:pic xmlns:pic="http://schemas.openxmlformats.org/drawingml/2006/picture">
+                  <pic:nvPicPr>
+                    <pic:cNvPr id="1" name=""/>
+                    <pic:cNvPicPr/>
+                  </pic:nvPicPr>
+                  <pic:blipFill>
+                    <a:blip r:embed="rId12"/>
+                    <a:stretch>
+                      <a:fillRect/>
+                    </a:stretch>
+                  </pic:blipFill>
+                  <pic:spPr>
+                    <a:xfrm>
+                      <a:off x="0" y="0"/>
+                      <a:ext cx="5760720" cy="462915"/>
+                    </a:xfrm>
+                    <a:prstGeom prst="rect">
+                      <a:avLst/>
+                    </a:prstGeom>
+                  </pic:spPr>
+                </pic:pic>
+              </a:graphicData>
+            </a:graphic>
+          </wp:inline>
+        </w:drawing>
+      </w:r>
+    </w:p>
+    <w:p>
+      <w:r>
+        <w:t>De response tijd die daar</w:t>
+      </w:r>
+      <w:r>
+        <w:t xml:space="preserve"> gemiddeld</w:t>
+      </w:r>
+      <w:r>
+        <w:t xml:space="preserve"> uit kwam</w:t>
+      </w:r>
+      <w:r>
+        <w:t xml:space="preserve"> lag rond de 30ms.</w:t>
+      </w:r>
+      <w:r>
+        <w:t xml:space="preserve"> </w:t>
+      </w:r>
+    </w:p>
+    <w:p>
+      <w:pPr>
+        <w:pStyle w:val="Kop3"/>
+      </w:pPr>
+      <w:r>
         <w:t>Listings</w:t>
       </w:r>
     </w:p>
@@ -2401,27 +2514,14 @@
         <w:t>De nulmeting</w:t>
       </w:r>
       <w:r>
-        <w:t xml:space="preserve"> voor de </w:t>
-      </w:r>
-      <w:proofErr w:type="spellStart"/>
-      <w:r>
-        <w:t>listings</w:t>
-      </w:r>
-      <w:proofErr w:type="spellEnd"/>
-      <w:r>
-        <w:t xml:space="preserve"> pagina</w:t>
+        <w:t xml:space="preserve"> voor de listings pagina</w:t>
       </w:r>
       <w:r>
         <w:t xml:space="preserve"> is gedaan met de instellingen</w:t>
       </w:r>
       <w:r>
-        <w:t xml:space="preserve"> in </w:t>
-      </w:r>
-      <w:proofErr w:type="spellStart"/>
-      <w:r>
-        <w:t>JMeter</w:t>
-      </w:r>
-      <w:proofErr w:type="spellEnd"/>
+        <w:t xml:space="preserve"> in JMeter</w:t>
+      </w:r>
       <w:r>
         <w:t xml:space="preserve"> zoals in figuur x. </w:t>
       </w:r>
@@ -2440,27 +2540,17 @@
       <w:r>
         <w:t xml:space="preserve"> de </w:t>
       </w:r>
-      <w:proofErr w:type="spellStart"/>
       <w:r>
         <w:t>O</w:t>
       </w:r>
       <w:r>
-        <w:t>perational</w:t>
-      </w:r>
-      <w:proofErr w:type="spellEnd"/>
-      <w:r>
-        <w:t xml:space="preserve"> </w:t>
-      </w:r>
-      <w:proofErr w:type="spellStart"/>
+        <w:t xml:space="preserve">perational </w:t>
+      </w:r>
       <w:r>
         <w:t>C</w:t>
       </w:r>
       <w:r>
-        <w:t>eiling</w:t>
-      </w:r>
-      <w:proofErr w:type="spellEnd"/>
-      <w:r>
-        <w:t xml:space="preserve"> ongeveer rond de 20 seconden.</w:t>
+        <w:t>eiling ongeveer rond de 20 seconden.</w:t>
       </w:r>
       <w:r>
         <w:t xml:space="preserve"> Ook is de response tijd erg belangrijk. Deze ligt op dit moment rond de 1</w:t>
@@ -2472,15 +2562,7 @@
         <w:t>0ms</w:t>
       </w:r>
       <w:r>
-        <w:t xml:space="preserve"> in de </w:t>
-      </w:r>
-      <w:proofErr w:type="spellStart"/>
-      <w:r>
-        <w:t>Sweet</w:t>
-      </w:r>
-      <w:proofErr w:type="spellEnd"/>
-      <w:r>
-        <w:t xml:space="preserve"> Spot</w:t>
+        <w:t xml:space="preserve"> in de Sweet Spot</w:t>
       </w:r>
       <w:r>
         <w:t>.</w:t>
@@ -2507,7 +2589,7 @@
                     <pic:cNvPicPr/>
                   </pic:nvPicPr>
                   <pic:blipFill>
-                    <a:blip r:embed="rId10">
+                    <a:blip r:embed="rId13">
                       <a:extLst>
                         <a:ext uri="{28A0092B-C50C-407E-A947-70E740481C1C}">
                           <a14:useLocalDpi xmlns:a14="http://schemas.microsoft.com/office/drawing/2010/main" val="0"/>
@@ -2555,7 +2637,7 @@
                     <pic:cNvPicPr/>
                   </pic:nvPicPr>
                   <pic:blipFill>
-                    <a:blip r:embed="rId11"/>
+                    <a:blip r:embed="rId14"/>
                     <a:stretch>
                       <a:fillRect/>
                     </a:stretch>
@@ -2576,7 +2658,6 @@
         </w:drawing>
       </w:r>
     </w:p>
-    <w:p/>
     <w:p>
       <w:pPr>
         <w:rPr>
@@ -2603,42 +2684,10 @@
         <w:t>De nulmeting</w:t>
       </w:r>
       <w:r>
-        <w:t xml:space="preserve"> voor de </w:t>
-      </w:r>
-      <w:proofErr w:type="spellStart"/>
-      <w:r>
-        <w:t>statistics</w:t>
-      </w:r>
-      <w:proofErr w:type="spellEnd"/>
-      <w:r>
-        <w:t xml:space="preserve"> pagina</w:t>
-      </w:r>
-      <w:r>
-        <w:t xml:space="preserve"> is gedaan met de instellingen in </w:t>
-      </w:r>
-      <w:proofErr w:type="spellStart"/>
-      <w:r>
-        <w:t>JMeter</w:t>
-      </w:r>
-      <w:proofErr w:type="spellEnd"/>
-      <w:r>
-        <w:t xml:space="preserve"> zoals in figuur x. Zoals te zien in de onderstaande afbeeldingen ligt de </w:t>
-      </w:r>
-      <w:proofErr w:type="spellStart"/>
-      <w:r>
-        <w:t>Operational</w:t>
-      </w:r>
-      <w:proofErr w:type="spellEnd"/>
-      <w:r>
-        <w:t xml:space="preserve"> </w:t>
-      </w:r>
-      <w:proofErr w:type="spellStart"/>
-      <w:r>
-        <w:t>Ceiling</w:t>
-      </w:r>
-      <w:proofErr w:type="spellEnd"/>
-      <w:r>
-        <w:t xml:space="preserve"> ongeveer rond de 20 seconden. Ook is de response tijd erg belangrijk. Deze ligt op dit moment rond de </w:t>
+        <w:t xml:space="preserve"> voor de statistics pagina</w:t>
+      </w:r>
+      <w:r>
+        <w:t xml:space="preserve"> is gedaan met de instellingen in JMeter zoals in figuur x. Zoals te zien in de onderstaande afbeeldingen ligt de Operational Ceiling ongeveer rond de 20 seconden. Ook is de response tijd erg belangrijk. Deze ligt op dit moment rond de </w:t>
       </w:r>
       <w:r>
         <w:t>500</w:t>
@@ -2647,15 +2696,7 @@
         <w:t>ms</w:t>
       </w:r>
       <w:r>
-        <w:t xml:space="preserve"> in de </w:t>
-      </w:r>
-      <w:proofErr w:type="spellStart"/>
-      <w:r>
-        <w:t>Sweet</w:t>
-      </w:r>
-      <w:proofErr w:type="spellEnd"/>
-      <w:r>
-        <w:t xml:space="preserve"> Spot</w:t>
+        <w:t xml:space="preserve"> in de Sweet Spot</w:t>
       </w:r>
       <w:r>
         <w:t>.</w:t>
@@ -2682,7 +2723,7 @@
                     <pic:cNvPicPr/>
                   </pic:nvPicPr>
                   <pic:blipFill>
-                    <a:blip r:embed="rId12"/>
+                    <a:blip r:embed="rId15"/>
                     <a:stretch>
                       <a:fillRect/>
                     </a:stretch>
@@ -2724,7 +2765,7 @@
                     <pic:cNvPicPr/>
                   </pic:nvPicPr>
                   <pic:blipFill>
-                    <a:blip r:embed="rId13"/>
+                    <a:blip r:embed="rId16"/>
                     <a:stretch>
                       <a:fillRect/>
                     </a:stretch>
@@ -2745,7 +2786,6 @@
         </w:drawing>
       </w:r>
     </w:p>
-    <w:p/>
     <w:p>
       <w:pPr>
         <w:rPr>
@@ -2770,82 +2810,10 @@
     </w:p>
     <w:p>
       <w:r>
-        <w:t xml:space="preserve">Een optimalisatie is het gebruik van </w:t>
-      </w:r>
-      <w:proofErr w:type="spellStart"/>
-      <w:r>
-        <w:t>AsNoTracking</w:t>
-      </w:r>
-      <w:proofErr w:type="spellEnd"/>
-      <w:r>
-        <w:t xml:space="preserve"> in LINQ </w:t>
-      </w:r>
-      <w:proofErr w:type="spellStart"/>
-      <w:r>
-        <w:t>queries</w:t>
-      </w:r>
-      <w:proofErr w:type="spellEnd"/>
-      <w:r>
-        <w:t xml:space="preserve">. </w:t>
-      </w:r>
-      <w:r>
-        <w:t xml:space="preserve">Standaard zijn </w:t>
-      </w:r>
-      <w:proofErr w:type="spellStart"/>
-      <w:r>
-        <w:t>queries</w:t>
-      </w:r>
-      <w:proofErr w:type="spellEnd"/>
-      <w:r>
-        <w:t xml:space="preserve"> die </w:t>
-      </w:r>
-      <w:proofErr w:type="spellStart"/>
-      <w:r>
-        <w:t>entity</w:t>
-      </w:r>
-      <w:proofErr w:type="spellEnd"/>
-      <w:r>
-        <w:t xml:space="preserve"> types retourneren tracking. Dit houdt in dat de veranderingen aan deze </w:t>
-      </w:r>
-      <w:proofErr w:type="spellStart"/>
-      <w:r>
-        <w:t>entities</w:t>
-      </w:r>
-      <w:proofErr w:type="spellEnd"/>
-      <w:r>
-        <w:t xml:space="preserve"> kunnen worden bewaard door </w:t>
-      </w:r>
-      <w:proofErr w:type="spellStart"/>
-      <w:r>
-        <w:t>SaveChanges</w:t>
-      </w:r>
-      <w:proofErr w:type="spellEnd"/>
-      <w:r>
-        <w:t xml:space="preserve"> aan te roepen. No tracking </w:t>
-      </w:r>
-      <w:proofErr w:type="spellStart"/>
-      <w:r>
-        <w:t>queries</w:t>
-      </w:r>
-      <w:proofErr w:type="spellEnd"/>
-      <w:r>
-        <w:t xml:space="preserve"> zijn daarom vooral handig in </w:t>
-      </w:r>
-      <w:proofErr w:type="spellStart"/>
-      <w:r>
-        <w:t>read-only</w:t>
-      </w:r>
-      <w:proofErr w:type="spellEnd"/>
-      <w:r>
-        <w:t xml:space="preserve"> </w:t>
-      </w:r>
-      <w:proofErr w:type="spellStart"/>
-      <w:r>
-        <w:t>scenarios</w:t>
-      </w:r>
-      <w:proofErr w:type="spellEnd"/>
-      <w:r>
-        <w:t>. Ze zijn sneller om uit te voeren, omdat er geen change tracking informatie bijgehouden hoeft te worden</w:t>
+        <w:t xml:space="preserve">Een optimalisatie is het gebruik van AsNoTracking in LINQ queries. </w:t>
+      </w:r>
+      <w:r>
+        <w:t>Standaard zijn queries die entity types retourneren tracking. Dit houdt in dat de veranderingen aan deze entities kunnen worden bewaard door SaveChanges aan te roepen. No tracking queries zijn daarom vooral handig in read-only scenarios. Ze zijn sneller om uit te voeren, omdat er geen change tracking informatie bijgehouden hoeft te worden</w:t>
       </w:r>
       <w:r>
         <w:t xml:space="preserve"> </w:t>
@@ -2886,6 +2854,178 @@
         <w:pStyle w:val="Kop3"/>
       </w:pPr>
       <w:r>
+        <w:t>Homepage</w:t>
+      </w:r>
+    </w:p>
+    <w:p>
+      <w:r>
+        <w:drawing>
+          <wp:anchor distT="0" distB="0" distL="114300" distR="114300" simplePos="0" relativeHeight="251663360" behindDoc="1" locked="0" layoutInCell="1" allowOverlap="1" wp14:anchorId="427C568F" wp14:editId="72E630C8">
+            <wp:simplePos x="0" y="0"/>
+            <wp:positionH relativeFrom="column">
+              <wp:posOffset>4990465</wp:posOffset>
+            </wp:positionH>
+            <wp:positionV relativeFrom="paragraph">
+              <wp:posOffset>803910</wp:posOffset>
+            </wp:positionV>
+            <wp:extent cx="601980" cy="281940"/>
+            <wp:effectExtent l="0" t="0" r="7620" b="3810"/>
+            <wp:wrapTight wrapText="bothSides">
+              <wp:wrapPolygon edited="0">
+                <wp:start x="0" y="0"/>
+                <wp:lineTo x="0" y="20432"/>
+                <wp:lineTo x="21190" y="20432"/>
+                <wp:lineTo x="21190" y="0"/>
+                <wp:lineTo x="0" y="0"/>
+              </wp:wrapPolygon>
+            </wp:wrapTight>
+            <wp:docPr id="16" name="Afbeelding 16"/>
+            <wp:cNvGraphicFramePr>
+              <a:graphicFrameLocks xmlns:a="http://schemas.openxmlformats.org/drawingml/2006/main" noChangeAspect="1"/>
+            </wp:cNvGraphicFramePr>
+            <a:graphic xmlns:a="http://schemas.openxmlformats.org/drawingml/2006/main">
+              <a:graphicData uri="http://schemas.openxmlformats.org/drawingml/2006/picture">
+                <pic:pic xmlns:pic="http://schemas.openxmlformats.org/drawingml/2006/picture">
+                  <pic:nvPicPr>
+                    <pic:cNvPr id="1" name=""/>
+                    <pic:cNvPicPr/>
+                  </pic:nvPicPr>
+                  <pic:blipFill>
+                    <a:blip r:embed="rId17">
+                      <a:extLst>
+                        <a:ext uri="{28A0092B-C50C-407E-A947-70E740481C1C}">
+                          <a14:useLocalDpi xmlns:a14="http://schemas.microsoft.com/office/drawing/2010/main" val="0"/>
+                        </a:ext>
+                      </a:extLst>
+                    </a:blip>
+                    <a:stretch>
+                      <a:fillRect/>
+                    </a:stretch>
+                  </pic:blipFill>
+                  <pic:spPr>
+                    <a:xfrm>
+                      <a:off x="0" y="0"/>
+                      <a:ext cx="601980" cy="281940"/>
+                    </a:xfrm>
+                    <a:prstGeom prst="rect">
+                      <a:avLst/>
+                    </a:prstGeom>
+                  </pic:spPr>
+                </pic:pic>
+              </a:graphicData>
+            </a:graphic>
+            <wp14:sizeRelH relativeFrom="page">
+              <wp14:pctWidth>0</wp14:pctWidth>
+            </wp14:sizeRelH>
+            <wp14:sizeRelV relativeFrom="page">
+              <wp14:pctHeight>0</wp14:pctHeight>
+            </wp14:sizeRelV>
+          </wp:anchor>
+        </w:drawing>
+      </w:r>
+      <w:r>
+        <w:drawing>
+          <wp:anchor distT="0" distB="0" distL="114300" distR="114300" simplePos="0" relativeHeight="251664384" behindDoc="1" locked="0" layoutInCell="1" allowOverlap="1" wp14:anchorId="76E69A13" wp14:editId="030DFCD8">
+            <wp:simplePos x="0" y="0"/>
+            <wp:positionH relativeFrom="column">
+              <wp:posOffset>4959985</wp:posOffset>
+            </wp:positionH>
+            <wp:positionV relativeFrom="paragraph">
+              <wp:posOffset>95250</wp:posOffset>
+            </wp:positionV>
+            <wp:extent cx="632460" cy="289560"/>
+            <wp:effectExtent l="0" t="0" r="0" b="0"/>
+            <wp:wrapTight wrapText="bothSides">
+              <wp:wrapPolygon edited="0">
+                <wp:start x="0" y="0"/>
+                <wp:lineTo x="0" y="19895"/>
+                <wp:lineTo x="20819" y="19895"/>
+                <wp:lineTo x="20819" y="0"/>
+                <wp:lineTo x="0" y="0"/>
+              </wp:wrapPolygon>
+            </wp:wrapTight>
+            <wp:docPr id="11" name="Afbeelding 11"/>
+            <wp:cNvGraphicFramePr>
+              <a:graphicFrameLocks xmlns:a="http://schemas.openxmlformats.org/drawingml/2006/main" noChangeAspect="1"/>
+            </wp:cNvGraphicFramePr>
+            <a:graphic xmlns:a="http://schemas.openxmlformats.org/drawingml/2006/main">
+              <a:graphicData uri="http://schemas.openxmlformats.org/drawingml/2006/picture">
+                <pic:pic xmlns:pic="http://schemas.openxmlformats.org/drawingml/2006/picture">
+                  <pic:nvPicPr>
+                    <pic:cNvPr id="1" name=""/>
+                    <pic:cNvPicPr/>
+                  </pic:nvPicPr>
+                  <pic:blipFill>
+                    <a:blip r:embed="rId18">
+                      <a:extLst>
+                        <a:ext uri="{28A0092B-C50C-407E-A947-70E740481C1C}">
+                          <a14:useLocalDpi xmlns:a14="http://schemas.microsoft.com/office/drawing/2010/main" val="0"/>
+                        </a:ext>
+                      </a:extLst>
+                    </a:blip>
+                    <a:stretch>
+                      <a:fillRect/>
+                    </a:stretch>
+                  </pic:blipFill>
+                  <pic:spPr>
+                    <a:xfrm>
+                      <a:off x="0" y="0"/>
+                      <a:ext cx="632460" cy="289560"/>
+                    </a:xfrm>
+                    <a:prstGeom prst="rect">
+                      <a:avLst/>
+                    </a:prstGeom>
+                  </pic:spPr>
+                </pic:pic>
+              </a:graphicData>
+            </a:graphic>
+            <wp14:sizeRelH relativeFrom="page">
+              <wp14:pctWidth>0</wp14:pctWidth>
+            </wp14:sizeRelH>
+            <wp14:sizeRelV relativeFrom="page">
+              <wp14:pctHeight>0</wp14:pctHeight>
+            </wp14:sizeRelV>
+          </wp:anchor>
+        </w:drawing>
+      </w:r>
+      <w:r>
+        <w:t>Ten opzichte van de vorige keer bleven de response tijden</w:t>
+      </w:r>
+      <w:r>
+        <w:t xml:space="preserve"> van de ongefilterde request</w:t>
+      </w:r>
+      <w:r>
+        <w:t xml:space="preserve"> nog steeds hangen rond de </w:t>
+      </w:r>
+      <w:r>
+        <w:t>35</w:t>
+      </w:r>
+      <w:r>
+        <w:t>ms. Hier zit dus nog geen zichtbare verbetering in.</w:t>
+      </w:r>
+      <w:r>
+        <w:t xml:space="preserve"> </w:t>
+      </w:r>
+    </w:p>
+    <w:p>
+      <w:r>
+        <w:t>Ook de gefilterde request bleef steken rond de 30ms</w:t>
+      </w:r>
+      <w:r>
+        <w:t xml:space="preserve"> net als de vorige meting</w:t>
+      </w:r>
+      <w:r>
+        <w:t>.</w:t>
+      </w:r>
+      <w:r>
+        <w:t xml:space="preserve"> </w:t>
+      </w:r>
+    </w:p>
+    <w:p>
+      <w:pPr>
+        <w:pStyle w:val="Kop3"/>
+      </w:pPr>
+      <w:r>
         <w:t>Listings</w:t>
       </w:r>
     </w:p>
@@ -2898,29 +3038,11 @@
       <w:r>
         <w:t xml:space="preserve">Deze meting is gedaan met dezelfde instellingen op de </w:t>
       </w:r>
-      <w:proofErr w:type="spellStart"/>
       <w:r>
         <w:t>listings</w:t>
       </w:r>
-      <w:proofErr w:type="spellEnd"/>
-      <w:r>
-        <w:t xml:space="preserve"> pagina als de nulmeting. De </w:t>
-      </w:r>
-      <w:proofErr w:type="spellStart"/>
-      <w:r>
-        <w:t>Operational</w:t>
-      </w:r>
-      <w:proofErr w:type="spellEnd"/>
-      <w:r>
-        <w:t xml:space="preserve"> </w:t>
-      </w:r>
-      <w:proofErr w:type="spellStart"/>
-      <w:r>
-        <w:t>Ceiling</w:t>
-      </w:r>
-      <w:proofErr w:type="spellEnd"/>
-      <w:r>
-        <w:t xml:space="preserve"> </w:t>
+      <w:r>
+        <w:t xml:space="preserve"> pagina als de nulmeting. De Operational Ceiling </w:t>
       </w:r>
       <w:r>
         <w:t>is op deze pagina eigenlijk hetzelfde gebleven. Hij is nu namelijk</w:t>
@@ -2956,15 +3078,7 @@
         <w:t>125</w:t>
       </w:r>
       <w:r>
-        <w:t xml:space="preserve">ms in de </w:t>
-      </w:r>
-      <w:proofErr w:type="spellStart"/>
-      <w:r>
-        <w:t>Sweet</w:t>
-      </w:r>
-      <w:proofErr w:type="spellEnd"/>
-      <w:r>
-        <w:t xml:space="preserve"> Spot.</w:t>
+        <w:t>ms in de Sweet Spot.</w:t>
       </w:r>
       <w:r>
         <w:rPr>
@@ -2994,7 +3108,7 @@
                     <pic:cNvPicPr/>
                   </pic:nvPicPr>
                   <pic:blipFill>
-                    <a:blip r:embed="rId14"/>
+                    <a:blip r:embed="rId19"/>
                     <a:stretch>
                       <a:fillRect/>
                     </a:stretch>
@@ -3043,23 +3157,7 @@
         </w:rPr>
       </w:pPr>
       <w:r>
-        <w:t xml:space="preserve">Deze meting is gedaan met dezelfde instellingen op de statistieken pagina als de nulmeting. De </w:t>
-      </w:r>
-      <w:proofErr w:type="spellStart"/>
-      <w:r>
-        <w:t>Operational</w:t>
-      </w:r>
-      <w:proofErr w:type="spellEnd"/>
-      <w:r>
-        <w:t xml:space="preserve"> </w:t>
-      </w:r>
-      <w:proofErr w:type="spellStart"/>
-      <w:r>
-        <w:t>Ceiling</w:t>
-      </w:r>
-      <w:proofErr w:type="spellEnd"/>
-      <w:r>
-        <w:t xml:space="preserve"> ligt nu iets verder, namelijk rond de 24 seconden. </w:t>
+        <w:t xml:space="preserve">Deze meting is gedaan met dezelfde instellingen op de statistieken pagina als de nulmeting. De Operational Ceiling ligt nu iets verder, namelijk rond de 24 seconden. </w:t>
       </w:r>
       <w:r>
         <w:t xml:space="preserve">Deze lag bij </w:t>
@@ -3071,15 +3169,7 @@
         <w:t>e nulmeting nog rond de 20 seconden, dus hier zit al verbetering in. Ook wat betreft de response time zien we verbetering; bij de nulmeting lag deze rond de 50</w:t>
       </w:r>
       <w:r>
-        <w:t xml:space="preserve">0ms en nu ligt deze rond de 200ms in de </w:t>
-      </w:r>
-      <w:proofErr w:type="spellStart"/>
-      <w:r>
-        <w:t>Sweet</w:t>
-      </w:r>
-      <w:proofErr w:type="spellEnd"/>
-      <w:r>
-        <w:t xml:space="preserve"> Spot.</w:t>
+        <w:t>0ms en nu ligt deze rond de 200ms in de Sweet Spot.</w:t>
       </w:r>
       <w:r>
         <w:rPr>
@@ -3114,7 +3204,7 @@
                     <pic:cNvPicPr/>
                   </pic:nvPicPr>
                   <pic:blipFill>
-                    <a:blip r:embed="rId15"/>
+                    <a:blip r:embed="rId20"/>
                     <a:stretch>
                       <a:fillRect/>
                     </a:stretch>
@@ -3151,15 +3241,7 @@
     </w:p>
     <w:p>
       <w:r>
-        <w:t xml:space="preserve">Response </w:t>
-      </w:r>
-      <w:proofErr w:type="spellStart"/>
-      <w:r>
-        <w:t>compression</w:t>
-      </w:r>
-      <w:proofErr w:type="spellEnd"/>
-      <w:r>
-        <w:t xml:space="preserve"> zorgt ervoor dat bestanden die verstuurd worden kleiner worden gemaakt. Hierdoor is de response die de client moet ontvangen kleiner. Dit moet ervoor zorgen dat de response sneller aankomt bij de client.</w:t>
+        <w:t>Response compression zorgt ervoor dat bestanden die verstuurd worden kleiner worden gemaakt. Hierdoor is de response die de client moet ontvangen kleiner. Dit moet ervoor zorgen dat de response sneller aankomt bij de client.</w:t>
       </w:r>
     </w:p>
     <w:p>
@@ -3167,6 +3249,117 @@
         <w:pStyle w:val="Kop3"/>
       </w:pPr>
       <w:r>
+        <w:t>Homepage</w:t>
+      </w:r>
+    </w:p>
+    <w:p>
+      <w:r>
+        <w:t>Ook met response compression zit er weinig verbetering in de response tijden van de</w:t>
+      </w:r>
+      <w:r>
+        <w:t xml:space="preserve"> ongefilterde</w:t>
+      </w:r>
+      <w:r>
+        <w:t xml:space="preserve"> homepage. Opnieuw bleven deze namelijk schommelen rond de </w:t>
+      </w:r>
+      <w:r>
+        <w:t>35</w:t>
+      </w:r>
+      <w:r>
+        <w:t>ms.</w:t>
+      </w:r>
+    </w:p>
+    <w:p>
+      <w:r>
+        <w:drawing>
+          <wp:inline distT="0" distB="0" distL="0" distR="0" wp14:anchorId="38377EE7" wp14:editId="440C37B0">
+            <wp:extent cx="586791" cy="358171"/>
+            <wp:effectExtent l="0" t="0" r="3810" b="3810"/>
+            <wp:docPr id="12" name="Afbeelding 12"/>
+            <wp:cNvGraphicFramePr>
+              <a:graphicFrameLocks xmlns:a="http://schemas.openxmlformats.org/drawingml/2006/main" noChangeAspect="1"/>
+            </wp:cNvGraphicFramePr>
+            <a:graphic xmlns:a="http://schemas.openxmlformats.org/drawingml/2006/main">
+              <a:graphicData uri="http://schemas.openxmlformats.org/drawingml/2006/picture">
+                <pic:pic xmlns:pic="http://schemas.openxmlformats.org/drawingml/2006/picture">
+                  <pic:nvPicPr>
+                    <pic:cNvPr id="1" name=""/>
+                    <pic:cNvPicPr/>
+                  </pic:nvPicPr>
+                  <pic:blipFill>
+                    <a:blip r:embed="rId21"/>
+                    <a:stretch>
+                      <a:fillRect/>
+                    </a:stretch>
+                  </pic:blipFill>
+                  <pic:spPr>
+                    <a:xfrm>
+                      <a:off x="0" y="0"/>
+                      <a:ext cx="586791" cy="358171"/>
+                    </a:xfrm>
+                    <a:prstGeom prst="rect">
+                      <a:avLst/>
+                    </a:prstGeom>
+                  </pic:spPr>
+                </pic:pic>
+              </a:graphicData>
+            </a:graphic>
+          </wp:inline>
+        </w:drawing>
+      </w:r>
+    </w:p>
+    <w:p>
+      <w:r>
+        <w:t>Ook bij de gefilterde requests is er opnieuw gemiddeld weinig verbetering te zien</w:t>
+      </w:r>
+      <w:r>
+        <w:t xml:space="preserve"> en blijven de requests schommelen rond de 30ms.</w:t>
+      </w:r>
+    </w:p>
+    <w:p>
+      <w:r>
+        <w:drawing>
+          <wp:inline distT="0" distB="0" distL="0" distR="0" wp14:anchorId="00538EC3" wp14:editId="20987F65">
+            <wp:extent cx="609653" cy="320068"/>
+            <wp:effectExtent l="0" t="0" r="0" b="3810"/>
+            <wp:docPr id="14" name="Afbeelding 14"/>
+            <wp:cNvGraphicFramePr>
+              <a:graphicFrameLocks xmlns:a="http://schemas.openxmlformats.org/drawingml/2006/main" noChangeAspect="1"/>
+            </wp:cNvGraphicFramePr>
+            <a:graphic xmlns:a="http://schemas.openxmlformats.org/drawingml/2006/main">
+              <a:graphicData uri="http://schemas.openxmlformats.org/drawingml/2006/picture">
+                <pic:pic xmlns:pic="http://schemas.openxmlformats.org/drawingml/2006/picture">
+                  <pic:nvPicPr>
+                    <pic:cNvPr id="1" name=""/>
+                    <pic:cNvPicPr/>
+                  </pic:nvPicPr>
+                  <pic:blipFill>
+                    <a:blip r:embed="rId22"/>
+                    <a:stretch>
+                      <a:fillRect/>
+                    </a:stretch>
+                  </pic:blipFill>
+                  <pic:spPr>
+                    <a:xfrm>
+                      <a:off x="0" y="0"/>
+                      <a:ext cx="609653" cy="320068"/>
+                    </a:xfrm>
+                    <a:prstGeom prst="rect">
+                      <a:avLst/>
+                    </a:prstGeom>
+                  </pic:spPr>
+                </pic:pic>
+              </a:graphicData>
+            </a:graphic>
+          </wp:inline>
+        </w:drawing>
+      </w:r>
+    </w:p>
+    <w:p>
+      <w:pPr>
+        <w:pStyle w:val="Kop3"/>
+      </w:pPr>
+      <w:r>
         <w:t>Listings</w:t>
       </w:r>
     </w:p>
@@ -3175,13 +3368,8 @@
         <w:t>Deze meting is gedaan met dezelfde instellingen op de</w:t>
       </w:r>
       <w:r>
-        <w:t xml:space="preserve"> </w:t>
-      </w:r>
-      <w:proofErr w:type="spellStart"/>
-      <w:r>
-        <w:t>listings</w:t>
-      </w:r>
-      <w:proofErr w:type="spellEnd"/>
+        <w:t xml:space="preserve"> listings</w:t>
+      </w:r>
       <w:r>
         <w:t xml:space="preserve"> pagina als de </w:t>
       </w:r>
@@ -3189,23 +3377,7 @@
         <w:t>vorige meting</w:t>
       </w:r>
       <w:r>
-        <w:t xml:space="preserve">. De </w:t>
-      </w:r>
-      <w:proofErr w:type="spellStart"/>
-      <w:r>
-        <w:t>Operational</w:t>
-      </w:r>
-      <w:proofErr w:type="spellEnd"/>
-      <w:r>
-        <w:t xml:space="preserve"> </w:t>
-      </w:r>
-      <w:proofErr w:type="spellStart"/>
-      <w:r>
-        <w:t>Ceiling</w:t>
-      </w:r>
-      <w:proofErr w:type="spellEnd"/>
-      <w:r>
-        <w:t xml:space="preserve"> is op deze pagina eigenlijk hetzelfde gebleven. Hij is nu namelijk rond de 20 seconden en bij de </w:t>
+        <w:t xml:space="preserve">. De Operational Ceiling is op deze pagina eigenlijk hetzelfde gebleven. Hij is nu namelijk rond de 20 seconden en bij de </w:t>
       </w:r>
       <w:r>
         <w:t>vorige meeting was dit ook het geval</w:t>
@@ -3245,7 +3417,7 @@
                     <pic:cNvPicPr/>
                   </pic:nvPicPr>
                   <pic:blipFill>
-                    <a:blip r:embed="rId16"/>
+                    <a:blip r:embed="rId23"/>
                     <a:stretch>
                       <a:fillRect/>
                     </a:stretch>
@@ -3286,46 +3458,22 @@
         <w:t>vorige meting</w:t>
       </w:r>
       <w:r>
-        <w:t xml:space="preserve">. De </w:t>
-      </w:r>
-      <w:proofErr w:type="spellStart"/>
-      <w:r>
-        <w:t>Operational</w:t>
-      </w:r>
-      <w:proofErr w:type="spellEnd"/>
+        <w:t xml:space="preserve">. De Operational Ceiling </w:t>
+      </w:r>
+      <w:r>
+        <w:t>is ongeveer gelijk gebleven als de vorige meting</w:t>
+      </w:r>
+      <w:r>
+        <w:t>.</w:t>
+      </w:r>
+      <w:r>
+        <w:t xml:space="preserve"> In deze meting ligt hij namelijk op 21 seconden.</w:t>
+      </w:r>
       <w:r>
         <w:t xml:space="preserve"> </w:t>
       </w:r>
-      <w:proofErr w:type="spellStart"/>
-      <w:r>
-        <w:t>Ceiling</w:t>
-      </w:r>
-      <w:proofErr w:type="spellEnd"/>
-      <w:r>
-        <w:t xml:space="preserve"> </w:t>
-      </w:r>
-      <w:r>
-        <w:t>is ongeveer gelijk gebleven als de vorige meting</w:t>
-      </w:r>
-      <w:r>
-        <w:t>.</w:t>
-      </w:r>
-      <w:r>
-        <w:t xml:space="preserve"> In deze meting ligt hij namelijk op 21 seconden.</w:t>
-      </w:r>
-      <w:r>
-        <w:t xml:space="preserve"> </w:t>
-      </w:r>
-      <w:r>
-        <w:t xml:space="preserve">Wel zien we weer een flinke verbetering bij de response time. Deze lag bij de vorige meting rond de 200ms in de </w:t>
-      </w:r>
-      <w:proofErr w:type="spellStart"/>
-      <w:r>
-        <w:t>Sweet</w:t>
-      </w:r>
-      <w:proofErr w:type="spellEnd"/>
-      <w:r>
-        <w:t xml:space="preserve"> Spot en nu is dit rond de 150ms.</w:t>
+      <w:r>
+        <w:t>Wel zien we weer een flinke verbetering bij de response time. Deze lag bij de vorige meting rond de 200ms in de Sweet Spot en nu is dit rond de 150ms.</w:t>
       </w:r>
     </w:p>
     <w:p>
@@ -3336,6 +3484,9 @@
         </w:rPr>
       </w:pPr>
       <w:r>
+        <w:rPr>
+          <w:noProof/>
+        </w:rPr>
         <w:drawing>
           <wp:inline distT="0" distB="0" distL="0" distR="0" wp14:anchorId="3A86BC5E" wp14:editId="4F060365">
             <wp:extent cx="5760720" cy="2760345"/>
@@ -3352,7 +3503,7 @@
                     <pic:cNvPicPr/>
                   </pic:nvPicPr>
                   <pic:blipFill>
-                    <a:blip r:embed="rId17"/>
+                    <a:blip r:embed="rId24"/>
                     <a:stretch>
                       <a:fillRect/>
                     </a:stretch>
@@ -3380,12 +3531,224 @@
       <w:pPr>
         <w:pStyle w:val="Kop2"/>
       </w:pPr>
-      <w:bookmarkStart w:id="11" w:name="_Toc104228020"/>
+      <w:r>
+        <w:lastRenderedPageBreak/>
+        <w:t>Indexing</w:t>
+      </w:r>
+    </w:p>
+    <w:p>
+      <w:r>
+        <w:t xml:space="preserve">Indexing zorgt ervoor dat de database de benodigde data sneller kan opzoeken. Dit werkt vooral goed als je data wil filteren met </w:t>
+      </w:r>
+      <w:r>
+        <w:t>WHERE.</w:t>
+      </w:r>
+      <w:r>
+        <w:t xml:space="preserve"> Ik heb er dus ook voor gekozen hiervoor geen meting te doen voor de listings en statistics pagina, omdat er geen joins of where’s worden gebruikt in</w:t>
+      </w:r>
+      <w:r>
+        <w:t xml:space="preserve"> de</w:t>
+      </w:r>
+      <w:r>
+        <w:t xml:space="preserve"> benodigde queries voor deze pagina’s.</w:t>
+      </w:r>
+    </w:p>
+    <w:p>
+      <w:pPr>
+        <w:pStyle w:val="Kop3"/>
+      </w:pPr>
+      <w:r>
+        <w:t>Homepage</w:t>
+      </w:r>
+    </w:p>
+    <w:p>
+      <w:r>
+        <w:t>Omdat er op de homepage gefilterd wordt op neighbourhood, price en nr of reviews heb ik een index gemaakt in de database met deze kolommen in de index key columns en de andere benodigde kolommen in de included columns.</w:t>
+      </w:r>
+    </w:p>
+    <w:p>
+      <w:r>
+        <w:drawing>
+          <wp:anchor distT="0" distB="0" distL="114300" distR="114300" simplePos="0" relativeHeight="251666432" behindDoc="1" locked="0" layoutInCell="1" allowOverlap="1" wp14:anchorId="1A5CA6E5" wp14:editId="781CFC8F">
+            <wp:simplePos x="0" y="0"/>
+            <wp:positionH relativeFrom="column">
+              <wp:posOffset>5066665</wp:posOffset>
+            </wp:positionH>
+            <wp:positionV relativeFrom="paragraph">
+              <wp:posOffset>720090</wp:posOffset>
+            </wp:positionV>
+            <wp:extent cx="571550" cy="259102"/>
+            <wp:effectExtent l="0" t="0" r="0" b="7620"/>
+            <wp:wrapTight wrapText="bothSides">
+              <wp:wrapPolygon edited="0">
+                <wp:start x="0" y="0"/>
+                <wp:lineTo x="0" y="20647"/>
+                <wp:lineTo x="20880" y="20647"/>
+                <wp:lineTo x="20880" y="0"/>
+                <wp:lineTo x="0" y="0"/>
+              </wp:wrapPolygon>
+            </wp:wrapTight>
+            <wp:docPr id="23" name="Afbeelding 23"/>
+            <wp:cNvGraphicFramePr>
+              <a:graphicFrameLocks xmlns:a="http://schemas.openxmlformats.org/drawingml/2006/main" noChangeAspect="1"/>
+            </wp:cNvGraphicFramePr>
+            <a:graphic xmlns:a="http://schemas.openxmlformats.org/drawingml/2006/main">
+              <a:graphicData uri="http://schemas.openxmlformats.org/drawingml/2006/picture">
+                <pic:pic xmlns:pic="http://schemas.openxmlformats.org/drawingml/2006/picture">
+                  <pic:nvPicPr>
+                    <pic:cNvPr id="1" name=""/>
+                    <pic:cNvPicPr/>
+                  </pic:nvPicPr>
+                  <pic:blipFill>
+                    <a:blip r:embed="rId25">
+                      <a:extLst>
+                        <a:ext uri="{28A0092B-C50C-407E-A947-70E740481C1C}">
+                          <a14:useLocalDpi xmlns:a14="http://schemas.microsoft.com/office/drawing/2010/main" val="0"/>
+                        </a:ext>
+                      </a:extLst>
+                    </a:blip>
+                    <a:stretch>
+                      <a:fillRect/>
+                    </a:stretch>
+                  </pic:blipFill>
+                  <pic:spPr>
+                    <a:xfrm>
+                      <a:off x="0" y="0"/>
+                      <a:ext cx="571550" cy="259102"/>
+                    </a:xfrm>
+                    <a:prstGeom prst="rect">
+                      <a:avLst/>
+                    </a:prstGeom>
+                  </pic:spPr>
+                </pic:pic>
+              </a:graphicData>
+            </a:graphic>
+            <wp14:sizeRelH relativeFrom="page">
+              <wp14:pctWidth>0</wp14:pctWidth>
+            </wp14:sizeRelH>
+            <wp14:sizeRelV relativeFrom="page">
+              <wp14:pctHeight>0</wp14:pctHeight>
+            </wp14:sizeRelV>
+          </wp:anchor>
+        </w:drawing>
+      </w:r>
+      <w:r>
+        <w:drawing>
+          <wp:anchor distT="0" distB="0" distL="114300" distR="114300" simplePos="0" relativeHeight="251665408" behindDoc="1" locked="0" layoutInCell="1" allowOverlap="1" wp14:anchorId="511FF520" wp14:editId="3EA2FC5C">
+            <wp:simplePos x="0" y="0"/>
+            <wp:positionH relativeFrom="column">
+              <wp:posOffset>5081905</wp:posOffset>
+            </wp:positionH>
+            <wp:positionV relativeFrom="paragraph">
+              <wp:posOffset>11430</wp:posOffset>
+            </wp:positionV>
+            <wp:extent cx="617220" cy="289560"/>
+            <wp:effectExtent l="0" t="0" r="0" b="0"/>
+            <wp:wrapTight wrapText="bothSides">
+              <wp:wrapPolygon edited="0">
+                <wp:start x="0" y="0"/>
+                <wp:lineTo x="0" y="19895"/>
+                <wp:lineTo x="20667" y="19895"/>
+                <wp:lineTo x="20667" y="0"/>
+                <wp:lineTo x="0" y="0"/>
+              </wp:wrapPolygon>
+            </wp:wrapTight>
+            <wp:docPr id="21" name="Afbeelding 21"/>
+            <wp:cNvGraphicFramePr>
+              <a:graphicFrameLocks xmlns:a="http://schemas.openxmlformats.org/drawingml/2006/main" noChangeAspect="1"/>
+            </wp:cNvGraphicFramePr>
+            <a:graphic xmlns:a="http://schemas.openxmlformats.org/drawingml/2006/main">
+              <a:graphicData uri="http://schemas.openxmlformats.org/drawingml/2006/picture">
+                <pic:pic xmlns:pic="http://schemas.openxmlformats.org/drawingml/2006/picture">
+                  <pic:nvPicPr>
+                    <pic:cNvPr id="1" name=""/>
+                    <pic:cNvPicPr/>
+                  </pic:nvPicPr>
+                  <pic:blipFill>
+                    <a:blip r:embed="rId26">
+                      <a:extLst>
+                        <a:ext uri="{28A0092B-C50C-407E-A947-70E740481C1C}">
+                          <a14:useLocalDpi xmlns:a14="http://schemas.microsoft.com/office/drawing/2010/main" val="0"/>
+                        </a:ext>
+                      </a:extLst>
+                    </a:blip>
+                    <a:stretch>
+                      <a:fillRect/>
+                    </a:stretch>
+                  </pic:blipFill>
+                  <pic:spPr>
+                    <a:xfrm>
+                      <a:off x="0" y="0"/>
+                      <a:ext cx="617220" cy="289560"/>
+                    </a:xfrm>
+                    <a:prstGeom prst="rect">
+                      <a:avLst/>
+                    </a:prstGeom>
+                  </pic:spPr>
+                </pic:pic>
+              </a:graphicData>
+            </a:graphic>
+            <wp14:sizeRelH relativeFrom="page">
+              <wp14:pctWidth>0</wp14:pctWidth>
+            </wp14:sizeRelH>
+            <wp14:sizeRelV relativeFrom="page">
+              <wp14:pctHeight>0</wp14:pctHeight>
+            </wp14:sizeRelV>
+          </wp:anchor>
+        </w:drawing>
+      </w:r>
+      <w:r>
+        <w:t xml:space="preserve">Nu zien we wel enige verbetering qua performance op de homepagina. Bij de ongefilterde requests </w:t>
+      </w:r>
+      <w:r>
+        <w:t>schommelde de response time waardes eerst rond de 35ms en nu is dit vaker rond de 30ms.</w:t>
+      </w:r>
+      <w:r>
+        <w:t xml:space="preserve"> </w:t>
+      </w:r>
+      <w:r>
+        <w:t>Ook bij</w:t>
+      </w:r>
+      <w:r>
+        <w:t xml:space="preserve"> het filteren</w:t>
+      </w:r>
+      <w:r>
+        <w:t xml:space="preserve"> is er verbetering te zien.</w:t>
+      </w:r>
+      <w:r>
+        <w:t xml:space="preserve"> </w:t>
+      </w:r>
+      <w:r>
+        <w:t xml:space="preserve">Eerst </w:t>
+      </w:r>
+      <w:r>
+        <w:t>schommelde de response time waardes eerst rond de 30ms en nu is dit vaker richting de 25 en richting de lage 20.</w:t>
+      </w:r>
+      <w:r>
+        <w:br w:type="page"/>
+      </w:r>
+    </w:p>
+    <w:p>
+      <w:pPr>
+        <w:pStyle w:val="Kop2"/>
+      </w:pPr>
       <w:r>
         <w:lastRenderedPageBreak/>
         <w:t>Caching</w:t>
       </w:r>
-      <w:bookmarkEnd w:id="11"/>
+    </w:p>
+    <w:p>
+      <w:r>
+        <w:t>X</w:t>
+      </w:r>
+    </w:p>
+    <w:p>
+      <w:pPr>
+        <w:pStyle w:val="Kop3"/>
+      </w:pPr>
+      <w:r>
+        <w:t>Homepage</w:t>
+      </w:r>
     </w:p>
     <w:p>
       <w:r>
@@ -3432,86 +3795,20 @@
       </w:r>
     </w:p>
     <w:p>
-      <w:pPr>
-        <w:rPr>
-          <w:caps/>
-          <w:spacing w:val="15"/>
-        </w:rPr>
-      </w:pPr>
       <w:r>
         <w:br w:type="page"/>
       </w:r>
     </w:p>
     <w:p>
       <w:pPr>
-        <w:pStyle w:val="Kop2"/>
-      </w:pPr>
-      <w:bookmarkStart w:id="12" w:name="_Toc104228021"/>
-      <w:r>
-        <w:lastRenderedPageBreak/>
-        <w:t>Indexing</w:t>
-      </w:r>
-      <w:bookmarkEnd w:id="12"/>
-    </w:p>
-    <w:p>
-      <w:r>
-        <w:t>X</w:t>
-      </w:r>
-    </w:p>
-    <w:p>
-      <w:pPr>
-        <w:pStyle w:val="Kop3"/>
-      </w:pPr>
-      <w:r>
-        <w:t>Listings</w:t>
-      </w:r>
-    </w:p>
-    <w:p>
-      <w:r>
-        <w:t>X</w:t>
-      </w:r>
-    </w:p>
-    <w:p>
-      <w:pPr>
-        <w:rPr>
-          <w:caps/>
-          <w:color w:val="1F3763" w:themeColor="accent1" w:themeShade="7F"/>
-          <w:spacing w:val="15"/>
-        </w:rPr>
-      </w:pPr>
-      <w:r>
-        <w:br w:type="page"/>
-      </w:r>
-    </w:p>
-    <w:p>
-      <w:pPr>
-        <w:pStyle w:val="Kop3"/>
-      </w:pPr>
-      <w:r>
-        <w:lastRenderedPageBreak/>
-        <w:t>Statistics</w:t>
-      </w:r>
-    </w:p>
-    <w:p>
-      <w:r>
-        <w:t>X</w:t>
-      </w:r>
-    </w:p>
-    <w:p>
-      <w:r>
-        <w:br w:type="page"/>
-      </w:r>
-    </w:p>
-    <w:p>
-      <w:pPr>
         <w:pStyle w:val="Kop1"/>
       </w:pPr>
-      <w:bookmarkStart w:id="13" w:name="_Toc104228022"/>
+      <w:bookmarkStart w:id="11" w:name="_Toc104228022"/>
       <w:r>
         <w:lastRenderedPageBreak/>
         <w:t>Security</w:t>
       </w:r>
-      <w:bookmarkEnd w:id="13"/>
+      <w:bookmarkEnd w:id="11"/>
     </w:p>
     <w:p/>
     <w:p>
@@ -3519,7 +3816,7 @@
         <w:br w:type="page"/>
       </w:r>
     </w:p>
-    <w:bookmarkStart w:id="14" w:name="_Toc104228023" w:displacedByCustomXml="next"/>
+    <w:bookmarkStart w:id="12" w:name="_Toc104228023" w:displacedByCustomXml="next"/>
     <w:sdt>
       <w:sdtPr>
         <w:rPr>
@@ -3544,7 +3841,7 @@
           <w:r>
             <w:t>Verwijzingen</w:t>
           </w:r>
-          <w:bookmarkEnd w:id="14"/>
+          <w:bookmarkEnd w:id="12"/>
         </w:p>
         <w:sdt>
           <w:sdtPr>
@@ -3636,7 +3933,7 @@
     </w:sdt>
     <w:p/>
     <w:sectPr>
-      <w:footerReference w:type="default" r:id="rId18"/>
+      <w:footerReference w:type="default" r:id="rId27"/>
       <w:pgSz w:w="11906" w:h="16838"/>
       <w:pgMar w:top="1417" w:right="1417" w:bottom="1417" w:left="1417" w:header="708" w:footer="708" w:gutter="0"/>
       <w:pgNumType w:start="0"/>

</xml_diff>

<commit_message>
add caching tests to project documentation
</commit_message>
<xml_diff>
--- a/docs/inside-airbnb.docx
+++ b/docs/inside-airbnb.docx
@@ -519,11 +519,21 @@
                                   <w:t xml:space="preserve"> ITA</w:t>
                                 </w:r>
                                 <w:r>
-                                  <w:t>-NotS</w:t>
+                                  <w:t>-</w:t>
                                 </w:r>
+                                <w:proofErr w:type="spellStart"/>
                                 <w:r>
-                                  <w:t>-A-f</w:t>
+                                  <w:t>NotS</w:t>
                                 </w:r>
+                                <w:proofErr w:type="spellEnd"/>
+                                <w:r>
+                                  <w:t>-</w:t>
+                                </w:r>
+                                <w:proofErr w:type="spellStart"/>
+                                <w:r>
+                                  <w:t>A-f</w:t>
+                                </w:r>
+                                <w:proofErr w:type="spellEnd"/>
                               </w:p>
                               <w:p>
                                 <w:pPr>
@@ -674,11 +684,21 @@
                             <w:t xml:space="preserve"> ITA</w:t>
                           </w:r>
                           <w:r>
-                            <w:t>-NotS</w:t>
+                            <w:t>-</w:t>
                           </w:r>
+                          <w:proofErr w:type="spellStart"/>
                           <w:r>
-                            <w:t>-A-f</w:t>
+                            <w:t>NotS</w:t>
                           </w:r>
+                          <w:proofErr w:type="spellEnd"/>
+                          <w:r>
+                            <w:t>-</w:t>
+                          </w:r>
+                          <w:proofErr w:type="spellStart"/>
+                          <w:r>
+                            <w:t>A-f</w:t>
+                          </w:r>
+                          <w:proofErr w:type="spellEnd"/>
                         </w:p>
                         <w:p>
                           <w:pPr>
@@ -1841,22 +1861,43 @@
         <w:t>mijn eigen</w:t>
       </w:r>
       <w:r>
-        <w:t xml:space="preserve"> Inside Airbnb applicatie en moet inzicht geven in de totstandkoming van de applicatie met bijbehorende keuzes. </w:t>
+        <w:t xml:space="preserve"> Inside </w:t>
+      </w:r>
+      <w:proofErr w:type="spellStart"/>
+      <w:r>
+        <w:t>Airbnb</w:t>
+      </w:r>
+      <w:proofErr w:type="spellEnd"/>
+      <w:r>
+        <w:t xml:space="preserve"> applicatie en moet inzicht geven in de totstandkoming van de applicatie met bijbehorende keuzes. </w:t>
       </w:r>
       <w:r>
         <w:t xml:space="preserve">De applicatie </w:t>
       </w:r>
       <w:r>
-        <w:t>moet inzicht geven in het gebruik van Air</w:t>
+        <w:t xml:space="preserve">moet inzicht geven in het gebruik van </w:t>
+      </w:r>
+      <w:proofErr w:type="spellStart"/>
+      <w:r>
+        <w:t>Air</w:t>
       </w:r>
       <w:r>
         <w:t>bnb</w:t>
       </w:r>
+      <w:proofErr w:type="spellEnd"/>
       <w:r>
         <w:t xml:space="preserve"> locaties in Amsterdam</w:t>
       </w:r>
       <w:r>
-        <w:t xml:space="preserve">. De data die voor deze applicatie is gebruikt komt van Inside Airbnb </w:t>
+        <w:t xml:space="preserve">. De data die voor deze applicatie is gebruikt komt van Inside </w:t>
+      </w:r>
+      <w:proofErr w:type="spellStart"/>
+      <w:r>
+        <w:t>Airbnb</w:t>
+      </w:r>
+      <w:proofErr w:type="spellEnd"/>
+      <w:r>
+        <w:t xml:space="preserve"> </w:t>
       </w:r>
       <w:sdt>
         <w:sdtPr>
@@ -1928,7 +1969,15 @@
     </w:p>
     <w:p>
       <w:r>
-        <w:t>In deze sectie staan de must have requirements.</w:t>
+        <w:t xml:space="preserve">In deze sectie staan de must have </w:t>
+      </w:r>
+      <w:proofErr w:type="spellStart"/>
+      <w:r>
+        <w:t>requirements</w:t>
+      </w:r>
+      <w:proofErr w:type="spellEnd"/>
+      <w:r>
+        <w:t>.</w:t>
       </w:r>
     </w:p>
     <w:p>
@@ -2012,7 +2061,15 @@
         </w:numPr>
       </w:pPr>
       <w:r>
-        <w:t>Kaart is clickable, details rechts op pagina, maakt gebruik van de mapbox API.</w:t>
+        <w:t xml:space="preserve">Kaart is clickable, details rechts op pagina, maakt gebruik van de </w:t>
+      </w:r>
+      <w:proofErr w:type="spellStart"/>
+      <w:r>
+        <w:t>mapbox</w:t>
+      </w:r>
+      <w:proofErr w:type="spellEnd"/>
+      <w:r>
+        <w:t xml:space="preserve"> API.</w:t>
       </w:r>
       <w:r>
         <w:t xml:space="preserve"> </w:t>
@@ -2057,7 +2114,23 @@
         </w:numPr>
       </w:pPr>
       <w:r>
-        <w:t>Resultaten zoals trends, totalen, gemiddelden, etc. worden weergegeven in charts en zijn alleen te bekijken voor admins.</w:t>
+        <w:t xml:space="preserve">Resultaten zoals trends, totalen, gemiddelden, etc. worden weergegeven in </w:t>
+      </w:r>
+      <w:proofErr w:type="spellStart"/>
+      <w:r>
+        <w:t>charts</w:t>
+      </w:r>
+      <w:proofErr w:type="spellEnd"/>
+      <w:r>
+        <w:t xml:space="preserve"> en zijn alleen te bekijken voor </w:t>
+      </w:r>
+      <w:proofErr w:type="spellStart"/>
+      <w:r>
+        <w:t>admins</w:t>
+      </w:r>
+      <w:proofErr w:type="spellEnd"/>
+      <w:r>
+        <w:t>.</w:t>
       </w:r>
       <w:r>
         <w:t xml:space="preserve"> </w:t>
@@ -2073,7 +2146,23 @@
     </w:p>
     <w:p>
       <w:r>
-        <w:t>In deze sectie staan de could have requirements.</w:t>
+        <w:t xml:space="preserve">In deze sectie staan de </w:t>
+      </w:r>
+      <w:proofErr w:type="spellStart"/>
+      <w:r>
+        <w:t>could</w:t>
+      </w:r>
+      <w:proofErr w:type="spellEnd"/>
+      <w:r>
+        <w:t xml:space="preserve"> have </w:t>
+      </w:r>
+      <w:proofErr w:type="spellStart"/>
+      <w:r>
+        <w:t>requirements</w:t>
+      </w:r>
+      <w:proofErr w:type="spellEnd"/>
+      <w:r>
+        <w:t>.</w:t>
       </w:r>
     </w:p>
     <w:p>
@@ -2099,8 +2188,13 @@
           <w:numId w:val="10"/>
         </w:numPr>
       </w:pPr>
-      <w:r>
-        <w:t>Layout idem als insideairbnb.com.</w:t>
+      <w:proofErr w:type="spellStart"/>
+      <w:r>
+        <w:t>Layout</w:t>
+      </w:r>
+      <w:proofErr w:type="spellEnd"/>
+      <w:r>
+        <w:t xml:space="preserve"> idem als insideairbnb.com.</w:t>
       </w:r>
       <w:r>
         <w:t xml:space="preserve"> </w:t>
@@ -2184,7 +2278,15 @@
         <w:t xml:space="preserve"> eerst een nulmeting gedaan</w:t>
       </w:r>
       <w:r>
-        <w:t xml:space="preserve"> met JMeter waarin de performance wordt vastgesteld zonder verbeteringen</w:t>
+        <w:t xml:space="preserve"> met </w:t>
+      </w:r>
+      <w:proofErr w:type="spellStart"/>
+      <w:r>
+        <w:t>JMeter</w:t>
+      </w:r>
+      <w:proofErr w:type="spellEnd"/>
+      <w:r>
+        <w:t xml:space="preserve"> waarin de performance wordt vastgesteld zonder verbeteringen</w:t>
       </w:r>
       <w:r>
         <w:t xml:space="preserve">. Daarna </w:t>
@@ -2209,12 +2311,14 @@
       <w:r>
         <w:t xml:space="preserve">De metingen worden gedaan op de </w:t>
       </w:r>
+      <w:proofErr w:type="spellStart"/>
       <w:r>
         <w:t>URL</w:t>
       </w:r>
       <w:r>
         <w:t>s</w:t>
       </w:r>
+      <w:proofErr w:type="spellEnd"/>
       <w:r>
         <w:t xml:space="preserve">: </w:t>
       </w:r>
@@ -2247,20 +2351,76 @@
         <w:t>e eerste</w:t>
       </w:r>
       <w:r>
-        <w:t xml:space="preserve"> is een pagina waarop de eerste 200 listings worden weergegeven.</w:t>
-      </w:r>
-      <w:r>
-        <w:t xml:space="preserve"> En de tweede is een pagina waarop de statistieken voor admins staan.</w:t>
-      </w:r>
-    </w:p>
-    <w:p>
-      <w:r>
-        <w:t>Om de metingen zo accuraat mogelijk te doen zijn tijdens elke test alleen de volgende programma’s op mijn computer geopend: Visual Studio, JMeter en Google Chrome.</w:t>
-      </w:r>
-    </w:p>
-    <w:p>
-      <w:r>
-        <w:t xml:space="preserve">Daarnaast heb ik ook de response tijd bijgehouden op de homepagina. Op deze pagina staat de map met alle listings erin. Deze pagina kon ik echter niet testen met JMeter, omdat ik maar een beperkt aantal requests naar Mapbox kan doen. Echter vind ik dit wel een belangrijke pagina </w:t>
+        <w:t xml:space="preserve"> is een pagina waarop de eerste 200 </w:t>
+      </w:r>
+      <w:proofErr w:type="spellStart"/>
+      <w:r>
+        <w:t>listings</w:t>
+      </w:r>
+      <w:proofErr w:type="spellEnd"/>
+      <w:r>
+        <w:t xml:space="preserve"> worden weergegeven.</w:t>
+      </w:r>
+      <w:r>
+        <w:t xml:space="preserve"> En de tweede is een pagina waarop de statistieken voor </w:t>
+      </w:r>
+      <w:proofErr w:type="spellStart"/>
+      <w:r>
+        <w:t>admins</w:t>
+      </w:r>
+      <w:proofErr w:type="spellEnd"/>
+      <w:r>
+        <w:t xml:space="preserve"> staan.</w:t>
+      </w:r>
+    </w:p>
+    <w:p>
+      <w:r>
+        <w:t xml:space="preserve">Om de metingen zo accuraat mogelijk te doen zijn tijdens elke test alleen de volgende programma’s op mijn computer geopend: Visual Studio, </w:t>
+      </w:r>
+      <w:proofErr w:type="spellStart"/>
+      <w:r>
+        <w:t>JMeter</w:t>
+      </w:r>
+      <w:proofErr w:type="spellEnd"/>
+      <w:r>
+        <w:t xml:space="preserve"> en Google Chrome.</w:t>
+      </w:r>
+    </w:p>
+    <w:p>
+      <w:r>
+        <w:t xml:space="preserve">Daarnaast heb ik ook de response tijd bijgehouden op de homepagina. Op deze pagina staat de map met alle </w:t>
+      </w:r>
+      <w:proofErr w:type="spellStart"/>
+      <w:r>
+        <w:t>listings</w:t>
+      </w:r>
+      <w:proofErr w:type="spellEnd"/>
+      <w:r>
+        <w:t xml:space="preserve"> erin. Deze pagina kon ik echter niet testen met </w:t>
+      </w:r>
+      <w:proofErr w:type="spellStart"/>
+      <w:r>
+        <w:t>JMeter</w:t>
+      </w:r>
+      <w:proofErr w:type="spellEnd"/>
+      <w:r>
+        <w:t xml:space="preserve">, omdat ik maar een beperkt aantal </w:t>
+      </w:r>
+      <w:proofErr w:type="spellStart"/>
+      <w:r>
+        <w:t>requests</w:t>
+      </w:r>
+      <w:proofErr w:type="spellEnd"/>
+      <w:r>
+        <w:t xml:space="preserve"> naar </w:t>
+      </w:r>
+      <w:proofErr w:type="spellStart"/>
+      <w:r>
+        <w:t>Mapbox</w:t>
+      </w:r>
+      <w:proofErr w:type="spellEnd"/>
+      <w:r>
+        <w:t xml:space="preserve"> kan doen. Echter vind ik dit wel een belangrijke pagina </w:t>
       </w:r>
       <w:r>
         <w:t>waarop</w:t>
@@ -2275,8 +2435,13 @@
         <w:t>. Vandaar dat ik er voor gekozen heb om hier wel de response tijd te tracken</w:t>
       </w:r>
       <w:r>
-        <w:t xml:space="preserve"> met de miniprofiler</w:t>
-      </w:r>
+        <w:t xml:space="preserve"> met de </w:t>
+      </w:r>
+      <w:proofErr w:type="spellStart"/>
+      <w:r>
+        <w:t>miniprofiler</w:t>
+      </w:r>
+      <w:proofErr w:type="spellEnd"/>
       <w:r>
         <w:t>.</w:t>
       </w:r>
@@ -2313,6 +2478,9 @@
     </w:p>
     <w:p>
       <w:r>
+        <w:rPr>
+          <w:noProof/>
+        </w:rPr>
         <w:drawing>
           <wp:anchor distT="0" distB="0" distL="114300" distR="114300" simplePos="0" relativeHeight="251661312" behindDoc="0" locked="0" layoutInCell="1" allowOverlap="1" wp14:anchorId="3C1B58CC" wp14:editId="32B53C70">
             <wp:simplePos x="0" y="0"/>
@@ -2381,6 +2549,9 @@
     </w:p>
     <w:p>
       <w:r>
+        <w:rPr>
+          <w:noProof/>
+        </w:rPr>
         <w:drawing>
           <wp:anchor distT="0" distB="0" distL="114300" distR="114300" simplePos="0" relativeHeight="251662336" behindDoc="0" locked="0" layoutInCell="1" allowOverlap="1" wp14:anchorId="643E7D35" wp14:editId="05DFF037">
             <wp:simplePos x="0" y="0"/>
@@ -2444,9 +2615,20 @@
         <w:t>imum</w:t>
       </w:r>
       <w:r>
-        <w:t xml:space="preserve"> price filter als volgt aan. </w:t>
-      </w:r>
-      <w:r>
+        <w:t xml:space="preserve"> </w:t>
+      </w:r>
+      <w:proofErr w:type="spellStart"/>
+      <w:r>
+        <w:t>price</w:t>
+      </w:r>
+      <w:proofErr w:type="spellEnd"/>
+      <w:r>
+        <w:t xml:space="preserve"> filter als volgt aan. </w:t>
+      </w:r>
+      <w:r>
+        <w:rPr>
+          <w:noProof/>
+        </w:rPr>
         <w:drawing>
           <wp:inline distT="0" distB="0" distL="0" distR="0" wp14:anchorId="6E97D120" wp14:editId="596B35FC">
             <wp:extent cx="5760720" cy="462915"/>
@@ -2514,14 +2696,27 @@
         <w:t>De nulmeting</w:t>
       </w:r>
       <w:r>
-        <w:t xml:space="preserve"> voor de listings pagina</w:t>
+        <w:t xml:space="preserve"> voor de </w:t>
+      </w:r>
+      <w:proofErr w:type="spellStart"/>
+      <w:r>
+        <w:t>listings</w:t>
+      </w:r>
+      <w:proofErr w:type="spellEnd"/>
+      <w:r>
+        <w:t xml:space="preserve"> pagina</w:t>
       </w:r>
       <w:r>
         <w:t xml:space="preserve"> is gedaan met de instellingen</w:t>
       </w:r>
       <w:r>
-        <w:t xml:space="preserve"> in JMeter</w:t>
-      </w:r>
+        <w:t xml:space="preserve"> in </w:t>
+      </w:r>
+      <w:proofErr w:type="spellStart"/>
+      <w:r>
+        <w:t>JMeter</w:t>
+      </w:r>
+      <w:proofErr w:type="spellEnd"/>
       <w:r>
         <w:t xml:space="preserve"> zoals in figuur x. </w:t>
       </w:r>
@@ -2540,17 +2735,27 @@
       <w:r>
         <w:t xml:space="preserve"> de </w:t>
       </w:r>
-      <w:r>
-        <w:t>O</w:t>
-      </w:r>
-      <w:r>
-        <w:t xml:space="preserve">perational </w:t>
-      </w:r>
-      <w:r>
-        <w:t>C</w:t>
-      </w:r>
-      <w:r>
-        <w:t>eiling ongeveer rond de 20 seconden.</w:t>
+      <w:proofErr w:type="spellStart"/>
+      <w:r>
+        <w:t>o</w:t>
+      </w:r>
+      <w:r>
+        <w:t>perational</w:t>
+      </w:r>
+      <w:proofErr w:type="spellEnd"/>
+      <w:r>
+        <w:t xml:space="preserve"> </w:t>
+      </w:r>
+      <w:proofErr w:type="spellStart"/>
+      <w:r>
+        <w:t>c</w:t>
+      </w:r>
+      <w:r>
+        <w:t>eiling</w:t>
+      </w:r>
+      <w:proofErr w:type="spellEnd"/>
+      <w:r>
+        <w:t xml:space="preserve"> ongeveer rond de 20 seconden.</w:t>
       </w:r>
       <w:r>
         <w:t xml:space="preserve"> Ook is de response tijd erg belangrijk. Deze ligt op dit moment rond de 1</w:t>
@@ -2562,7 +2767,24 @@
         <w:t>0ms</w:t>
       </w:r>
       <w:r>
-        <w:t xml:space="preserve"> in de Sweet Spot</w:t>
+        <w:t xml:space="preserve"> in de </w:t>
+      </w:r>
+      <w:proofErr w:type="spellStart"/>
+      <w:r>
+        <w:t>s</w:t>
+      </w:r>
+      <w:r>
+        <w:t>weet</w:t>
+      </w:r>
+      <w:proofErr w:type="spellEnd"/>
+      <w:r>
+        <w:t xml:space="preserve"> </w:t>
+      </w:r>
+      <w:r>
+        <w:t>s</w:t>
+      </w:r>
+      <w:r>
+        <w:t>pot</w:t>
       </w:r>
       <w:r>
         <w:t>.</w:t>
@@ -2684,10 +2906,48 @@
         <w:t>De nulmeting</w:t>
       </w:r>
       <w:r>
-        <w:t xml:space="preserve"> voor de statistics pagina</w:t>
-      </w:r>
-      <w:r>
-        <w:t xml:space="preserve"> is gedaan met de instellingen in JMeter zoals in figuur x. Zoals te zien in de onderstaande afbeeldingen ligt de Operational Ceiling ongeveer rond de 20 seconden. Ook is de response tijd erg belangrijk. Deze ligt op dit moment rond de </w:t>
+        <w:t xml:space="preserve"> voor de </w:t>
+      </w:r>
+      <w:proofErr w:type="spellStart"/>
+      <w:r>
+        <w:t>statistics</w:t>
+      </w:r>
+      <w:proofErr w:type="spellEnd"/>
+      <w:r>
+        <w:t xml:space="preserve"> pagina</w:t>
+      </w:r>
+      <w:r>
+        <w:t xml:space="preserve"> is gedaan met de instellingen in </w:t>
+      </w:r>
+      <w:proofErr w:type="spellStart"/>
+      <w:r>
+        <w:t>JMeter</w:t>
+      </w:r>
+      <w:proofErr w:type="spellEnd"/>
+      <w:r>
+        <w:t xml:space="preserve"> zoals in figuur x. Zoals te zien in de onderstaande afbeeldingen ligt de </w:t>
+      </w:r>
+      <w:proofErr w:type="spellStart"/>
+      <w:r>
+        <w:t>o</w:t>
+      </w:r>
+      <w:r>
+        <w:t>perational</w:t>
+      </w:r>
+      <w:proofErr w:type="spellEnd"/>
+      <w:r>
+        <w:t xml:space="preserve"> </w:t>
+      </w:r>
+      <w:proofErr w:type="spellStart"/>
+      <w:r>
+        <w:t>c</w:t>
+      </w:r>
+      <w:r>
+        <w:t>eiling</w:t>
+      </w:r>
+      <w:proofErr w:type="spellEnd"/>
+      <w:r>
+        <w:t xml:space="preserve"> ongeveer rond de 20 seconden. Ook is de response tijd erg belangrijk. Deze ligt op dit moment rond de </w:t>
       </w:r>
       <w:r>
         <w:t>500</w:t>
@@ -2696,7 +2956,24 @@
         <w:t>ms</w:t>
       </w:r>
       <w:r>
-        <w:t xml:space="preserve"> in de Sweet Spot</w:t>
+        <w:t xml:space="preserve"> in de </w:t>
+      </w:r>
+      <w:proofErr w:type="spellStart"/>
+      <w:r>
+        <w:t>s</w:t>
+      </w:r>
+      <w:r>
+        <w:t>weet</w:t>
+      </w:r>
+      <w:proofErr w:type="spellEnd"/>
+      <w:r>
+        <w:t xml:space="preserve"> </w:t>
+      </w:r>
+      <w:r>
+        <w:t>s</w:t>
+      </w:r>
+      <w:r>
+        <w:t>pot</w:t>
       </w:r>
       <w:r>
         <w:t>.</w:t>
@@ -2810,10 +3087,82 @@
     </w:p>
     <w:p>
       <w:r>
-        <w:t xml:space="preserve">Een optimalisatie is het gebruik van AsNoTracking in LINQ queries. </w:t>
-      </w:r>
-      <w:r>
-        <w:t>Standaard zijn queries die entity types retourneren tracking. Dit houdt in dat de veranderingen aan deze entities kunnen worden bewaard door SaveChanges aan te roepen. No tracking queries zijn daarom vooral handig in read-only scenarios. Ze zijn sneller om uit te voeren, omdat er geen change tracking informatie bijgehouden hoeft te worden</w:t>
+        <w:t xml:space="preserve">Een optimalisatie is het gebruik van </w:t>
+      </w:r>
+      <w:proofErr w:type="spellStart"/>
+      <w:r>
+        <w:t>AsNoTracking</w:t>
+      </w:r>
+      <w:proofErr w:type="spellEnd"/>
+      <w:r>
+        <w:t xml:space="preserve"> in LINQ </w:t>
+      </w:r>
+      <w:proofErr w:type="spellStart"/>
+      <w:r>
+        <w:t>queries</w:t>
+      </w:r>
+      <w:proofErr w:type="spellEnd"/>
+      <w:r>
+        <w:t xml:space="preserve">. </w:t>
+      </w:r>
+      <w:r>
+        <w:t xml:space="preserve">Standaard zijn </w:t>
+      </w:r>
+      <w:proofErr w:type="spellStart"/>
+      <w:r>
+        <w:t>queries</w:t>
+      </w:r>
+      <w:proofErr w:type="spellEnd"/>
+      <w:r>
+        <w:t xml:space="preserve"> die </w:t>
+      </w:r>
+      <w:proofErr w:type="spellStart"/>
+      <w:r>
+        <w:t>entity</w:t>
+      </w:r>
+      <w:proofErr w:type="spellEnd"/>
+      <w:r>
+        <w:t xml:space="preserve"> types retourneren tracking. Dit houdt in dat de veranderingen aan deze </w:t>
+      </w:r>
+      <w:proofErr w:type="spellStart"/>
+      <w:r>
+        <w:t>entities</w:t>
+      </w:r>
+      <w:proofErr w:type="spellEnd"/>
+      <w:r>
+        <w:t xml:space="preserve"> kunnen worden bewaard door </w:t>
+      </w:r>
+      <w:proofErr w:type="spellStart"/>
+      <w:r>
+        <w:t>SaveChanges</w:t>
+      </w:r>
+      <w:proofErr w:type="spellEnd"/>
+      <w:r>
+        <w:t xml:space="preserve"> aan te roepen. No tracking </w:t>
+      </w:r>
+      <w:proofErr w:type="spellStart"/>
+      <w:r>
+        <w:t>queries</w:t>
+      </w:r>
+      <w:proofErr w:type="spellEnd"/>
+      <w:r>
+        <w:t xml:space="preserve"> zijn daarom vooral handig in </w:t>
+      </w:r>
+      <w:proofErr w:type="spellStart"/>
+      <w:r>
+        <w:t>read-only</w:t>
+      </w:r>
+      <w:proofErr w:type="spellEnd"/>
+      <w:r>
+        <w:t xml:space="preserve"> </w:t>
+      </w:r>
+      <w:proofErr w:type="spellStart"/>
+      <w:r>
+        <w:t>scenarios</w:t>
+      </w:r>
+      <w:proofErr w:type="spellEnd"/>
+      <w:r>
+        <w:t>. Ze zijn sneller om uit te voeren, omdat er geen change tracking informatie bijgehouden hoeft te worden</w:t>
       </w:r>
       <w:r>
         <w:t xml:space="preserve"> </w:t>
@@ -2859,6 +3208,9 @@
     </w:p>
     <w:p>
       <w:r>
+        <w:rPr>
+          <w:noProof/>
+        </w:rPr>
         <w:drawing>
           <wp:anchor distT="0" distB="0" distL="114300" distR="114300" simplePos="0" relativeHeight="251663360" behindDoc="1" locked="0" layoutInCell="1" allowOverlap="1" wp14:anchorId="427C568F" wp14:editId="72E630C8">
             <wp:simplePos x="0" y="0"/>
@@ -2924,6 +3276,9 @@
         </w:drawing>
       </w:r>
       <w:r>
+        <w:rPr>
+          <w:noProof/>
+        </w:rPr>
         <w:drawing>
           <wp:anchor distT="0" distB="0" distL="114300" distR="114300" simplePos="0" relativeHeight="251664384" behindDoc="1" locked="0" layoutInCell="1" allowOverlap="1" wp14:anchorId="76E69A13" wp14:editId="030DFCD8">
             <wp:simplePos x="0" y="0"/>
@@ -2992,8 +3347,13 @@
         <w:t>Ten opzichte van de vorige keer bleven de response tijden</w:t>
       </w:r>
       <w:r>
-        <w:t xml:space="preserve"> van de ongefilterde request</w:t>
-      </w:r>
+        <w:t xml:space="preserve"> van de ongefilterde </w:t>
+      </w:r>
+      <w:proofErr w:type="spellStart"/>
+      <w:r>
+        <w:t>request</w:t>
+      </w:r>
+      <w:proofErr w:type="spellEnd"/>
       <w:r>
         <w:t xml:space="preserve"> nog steeds hangen rond de </w:t>
       </w:r>
@@ -3009,7 +3369,15 @@
     </w:p>
     <w:p>
       <w:r>
-        <w:t>Ook de gefilterde request bleef steken rond de 30ms</w:t>
+        <w:t xml:space="preserve">Ook de gefilterde </w:t>
+      </w:r>
+      <w:proofErr w:type="spellStart"/>
+      <w:r>
+        <w:t>request</w:t>
+      </w:r>
+      <w:proofErr w:type="spellEnd"/>
+      <w:r>
+        <w:t xml:space="preserve"> bleef steken rond de 30ms</w:t>
       </w:r>
       <w:r>
         <w:t xml:space="preserve"> net als de vorige meting</w:t>
@@ -3038,11 +3406,35 @@
       <w:r>
         <w:t xml:space="preserve">Deze meting is gedaan met dezelfde instellingen op de </w:t>
       </w:r>
+      <w:proofErr w:type="spellStart"/>
       <w:r>
         <w:t>listings</w:t>
       </w:r>
-      <w:r>
-        <w:t xml:space="preserve"> pagina als de nulmeting. De Operational Ceiling </w:t>
+      <w:proofErr w:type="spellEnd"/>
+      <w:r>
+        <w:t xml:space="preserve"> pagina als de nulmeting. De </w:t>
+      </w:r>
+      <w:proofErr w:type="spellStart"/>
+      <w:r>
+        <w:t>o</w:t>
+      </w:r>
+      <w:r>
+        <w:t>perational</w:t>
+      </w:r>
+      <w:proofErr w:type="spellEnd"/>
+      <w:r>
+        <w:t xml:space="preserve"> </w:t>
+      </w:r>
+      <w:proofErr w:type="spellStart"/>
+      <w:r>
+        <w:t>c</w:t>
+      </w:r>
+      <w:r>
+        <w:t>eiling</w:t>
+      </w:r>
+      <w:proofErr w:type="spellEnd"/>
+      <w:r>
+        <w:t xml:space="preserve"> </w:t>
       </w:r>
       <w:r>
         <w:t>is op deze pagina eigenlijk hetzelfde gebleven. Hij is nu namelijk</w:t>
@@ -3078,7 +3470,24 @@
         <w:t>125</w:t>
       </w:r>
       <w:r>
-        <w:t>ms in de Sweet Spot.</w:t>
+        <w:t xml:space="preserve">ms in de </w:t>
+      </w:r>
+      <w:proofErr w:type="spellStart"/>
+      <w:r>
+        <w:t>s</w:t>
+      </w:r>
+      <w:r>
+        <w:t>weet</w:t>
+      </w:r>
+      <w:proofErr w:type="spellEnd"/>
+      <w:r>
+        <w:t xml:space="preserve"> </w:t>
+      </w:r>
+      <w:r>
+        <w:t>s</w:t>
+      </w:r>
+      <w:r>
+        <w:t>pot.</w:t>
       </w:r>
       <w:r>
         <w:rPr>
@@ -3157,7 +3566,29 @@
         </w:rPr>
       </w:pPr>
       <w:r>
-        <w:t xml:space="preserve">Deze meting is gedaan met dezelfde instellingen op de statistieken pagina als de nulmeting. De Operational Ceiling ligt nu iets verder, namelijk rond de 24 seconden. </w:t>
+        <w:t xml:space="preserve">Deze meting is gedaan met dezelfde instellingen op de statistieken pagina als de nulmeting. De </w:t>
+      </w:r>
+      <w:proofErr w:type="spellStart"/>
+      <w:r>
+        <w:t>o</w:t>
+      </w:r>
+      <w:r>
+        <w:t>perational</w:t>
+      </w:r>
+      <w:proofErr w:type="spellEnd"/>
+      <w:r>
+        <w:t xml:space="preserve"> </w:t>
+      </w:r>
+      <w:proofErr w:type="spellStart"/>
+      <w:r>
+        <w:t>c</w:t>
+      </w:r>
+      <w:r>
+        <w:t>eiling</w:t>
+      </w:r>
+      <w:proofErr w:type="spellEnd"/>
+      <w:r>
+        <w:t xml:space="preserve"> ligt nu iets verder, namelijk rond de 24 seconden. </w:t>
       </w:r>
       <w:r>
         <w:t xml:space="preserve">Deze lag bij </w:t>
@@ -3169,7 +3600,24 @@
         <w:t>e nulmeting nog rond de 20 seconden, dus hier zit al verbetering in. Ook wat betreft de response time zien we verbetering; bij de nulmeting lag deze rond de 50</w:t>
       </w:r>
       <w:r>
-        <w:t>0ms en nu ligt deze rond de 200ms in de Sweet Spot.</w:t>
+        <w:t xml:space="preserve">0ms en nu ligt deze rond de 200ms in de </w:t>
+      </w:r>
+      <w:proofErr w:type="spellStart"/>
+      <w:r>
+        <w:t>s</w:t>
+      </w:r>
+      <w:r>
+        <w:t>weet</w:t>
+      </w:r>
+      <w:proofErr w:type="spellEnd"/>
+      <w:r>
+        <w:t xml:space="preserve"> </w:t>
+      </w:r>
+      <w:r>
+        <w:t>s</w:t>
+      </w:r>
+      <w:r>
+        <w:t>pot.</w:t>
       </w:r>
       <w:r>
         <w:rPr>
@@ -3241,7 +3689,15 @@
     </w:p>
     <w:p>
       <w:r>
-        <w:t>Response compression zorgt ervoor dat bestanden die verstuurd worden kleiner worden gemaakt. Hierdoor is de response die de client moet ontvangen kleiner. Dit moet ervoor zorgen dat de response sneller aankomt bij de client.</w:t>
+        <w:t xml:space="preserve">Response </w:t>
+      </w:r>
+      <w:proofErr w:type="spellStart"/>
+      <w:r>
+        <w:t>compression</w:t>
+      </w:r>
+      <w:proofErr w:type="spellEnd"/>
+      <w:r>
+        <w:t xml:space="preserve"> zorgt ervoor dat bestanden die verstuurd worden kleiner worden gemaakt. Hierdoor is de response die de client moet ontvangen kleiner. Dit moet ervoor zorgen dat de response sneller aankomt bij de client.</w:t>
       </w:r>
     </w:p>
     <w:p>
@@ -3254,7 +3710,15 @@
     </w:p>
     <w:p>
       <w:r>
-        <w:t>Ook met response compression zit er weinig verbetering in de response tijden van de</w:t>
+        <w:t xml:space="preserve">Ook met response </w:t>
+      </w:r>
+      <w:proofErr w:type="spellStart"/>
+      <w:r>
+        <w:t>compression</w:t>
+      </w:r>
+      <w:proofErr w:type="spellEnd"/>
+      <w:r>
+        <w:t xml:space="preserve"> zit er weinig verbetering in de response tijden van de</w:t>
       </w:r>
       <w:r>
         <w:t xml:space="preserve"> ongefilterde</w:t>
@@ -3271,6 +3735,9 @@
     </w:p>
     <w:p>
       <w:r>
+        <w:rPr>
+          <w:noProof/>
+        </w:rPr>
         <w:drawing>
           <wp:inline distT="0" distB="0" distL="0" distR="0" wp14:anchorId="38377EE7" wp14:editId="440C37B0">
             <wp:extent cx="586791" cy="358171"/>
@@ -3310,14 +3777,33 @@
     </w:p>
     <w:p>
       <w:r>
-        <w:t>Ook bij de gefilterde requests is er opnieuw gemiddeld weinig verbetering te zien</w:t>
-      </w:r>
-      <w:r>
-        <w:t xml:space="preserve"> en blijven de requests schommelen rond de 30ms.</w:t>
-      </w:r>
-    </w:p>
-    <w:p>
-      <w:r>
+        <w:t xml:space="preserve">Ook bij de gefilterde </w:t>
+      </w:r>
+      <w:proofErr w:type="spellStart"/>
+      <w:r>
+        <w:t>requests</w:t>
+      </w:r>
+      <w:proofErr w:type="spellEnd"/>
+      <w:r>
+        <w:t xml:space="preserve"> is er opnieuw gemiddeld weinig verbetering te zien</w:t>
+      </w:r>
+      <w:r>
+        <w:t xml:space="preserve"> en blijven de </w:t>
+      </w:r>
+      <w:proofErr w:type="spellStart"/>
+      <w:r>
+        <w:t>requests</w:t>
+      </w:r>
+      <w:proofErr w:type="spellEnd"/>
+      <w:r>
+        <w:t xml:space="preserve"> schommelen rond de 30ms.</w:t>
+      </w:r>
+    </w:p>
+    <w:p>
+      <w:r>
+        <w:rPr>
+          <w:noProof/>
+        </w:rPr>
         <w:drawing>
           <wp:inline distT="0" distB="0" distL="0" distR="0" wp14:anchorId="00538EC3" wp14:editId="20987F65">
             <wp:extent cx="609653" cy="320068"/>
@@ -3368,8 +3854,13 @@
         <w:t>Deze meting is gedaan met dezelfde instellingen op de</w:t>
       </w:r>
       <w:r>
-        <w:t xml:space="preserve"> listings</w:t>
-      </w:r>
+        <w:t xml:space="preserve"> </w:t>
+      </w:r>
+      <w:proofErr w:type="spellStart"/>
+      <w:r>
+        <w:t>listings</w:t>
+      </w:r>
+      <w:proofErr w:type="spellEnd"/>
       <w:r>
         <w:t xml:space="preserve"> pagina als de </w:t>
       </w:r>
@@ -3377,7 +3868,29 @@
         <w:t>vorige meting</w:t>
       </w:r>
       <w:r>
-        <w:t xml:space="preserve">. De Operational Ceiling is op deze pagina eigenlijk hetzelfde gebleven. Hij is nu namelijk rond de 20 seconden en bij de </w:t>
+        <w:t xml:space="preserve">. De </w:t>
+      </w:r>
+      <w:proofErr w:type="spellStart"/>
+      <w:r>
+        <w:t>o</w:t>
+      </w:r>
+      <w:r>
+        <w:t>perational</w:t>
+      </w:r>
+      <w:proofErr w:type="spellEnd"/>
+      <w:r>
+        <w:t xml:space="preserve"> </w:t>
+      </w:r>
+      <w:proofErr w:type="spellStart"/>
+      <w:r>
+        <w:t>c</w:t>
+      </w:r>
+      <w:r>
+        <w:t>eiling</w:t>
+      </w:r>
+      <w:proofErr w:type="spellEnd"/>
+      <w:r>
+        <w:t xml:space="preserve"> is op deze pagina eigenlijk hetzelfde gebleven. Hij is nu namelijk rond de 20 seconden en bij de </w:t>
       </w:r>
       <w:r>
         <w:t>vorige meeting was dit ook het geval</w:t>
@@ -3458,7 +3971,29 @@
         <w:t>vorige meting</w:t>
       </w:r>
       <w:r>
-        <w:t xml:space="preserve">. De Operational Ceiling </w:t>
+        <w:t xml:space="preserve">. De </w:t>
+      </w:r>
+      <w:proofErr w:type="spellStart"/>
+      <w:r>
+        <w:t>o</w:t>
+      </w:r>
+      <w:r>
+        <w:t>perational</w:t>
+      </w:r>
+      <w:proofErr w:type="spellEnd"/>
+      <w:r>
+        <w:t xml:space="preserve"> </w:t>
+      </w:r>
+      <w:proofErr w:type="spellStart"/>
+      <w:r>
+        <w:t>c</w:t>
+      </w:r>
+      <w:r>
+        <w:t>eiling</w:t>
+      </w:r>
+      <w:proofErr w:type="spellEnd"/>
+      <w:r>
+        <w:t xml:space="preserve"> </w:t>
       </w:r>
       <w:r>
         <w:t>is ongeveer gelijk gebleven als de vorige meting</w:t>
@@ -3473,7 +4008,24 @@
         <w:t xml:space="preserve"> </w:t>
       </w:r>
       <w:r>
-        <w:t>Wel zien we weer een flinke verbetering bij de response time. Deze lag bij de vorige meting rond de 200ms in de Sweet Spot en nu is dit rond de 150ms.</w:t>
+        <w:t xml:space="preserve">Wel zien we weer een flinke verbetering bij de response time. Deze lag bij de vorige meting rond de 200ms in de </w:t>
+      </w:r>
+      <w:proofErr w:type="spellStart"/>
+      <w:r>
+        <w:t>s</w:t>
+      </w:r>
+      <w:r>
+        <w:t>weet</w:t>
+      </w:r>
+      <w:proofErr w:type="spellEnd"/>
+      <w:r>
+        <w:t xml:space="preserve"> </w:t>
+      </w:r>
+      <w:r>
+        <w:t>s</w:t>
+      </w:r>
+      <w:r>
+        <w:t>pot en nu is dit rond de 150ms.</w:t>
       </w:r>
     </w:p>
     <w:p>
@@ -3537,20 +4089,65 @@
       </w:r>
     </w:p>
     <w:p>
-      <w:r>
-        <w:t xml:space="preserve">Indexing zorgt ervoor dat de database de benodigde data sneller kan opzoeken. Dit werkt vooral goed als je data wil filteren met </w:t>
+      <w:proofErr w:type="spellStart"/>
+      <w:r>
+        <w:t>Indexing</w:t>
+      </w:r>
+      <w:proofErr w:type="spellEnd"/>
+      <w:r>
+        <w:t xml:space="preserve"> zorgt ervoor dat de database de benodigde data sneller kan opzoeken. Dit werkt vooral goed als je data wil filteren met </w:t>
       </w:r>
       <w:r>
         <w:t>WHERE.</w:t>
       </w:r>
       <w:r>
-        <w:t xml:space="preserve"> Ik heb er dus ook voor gekozen hiervoor geen meting te doen voor de listings en statistics pagina, omdat er geen joins of where’s worden gebruikt in</w:t>
+        <w:t xml:space="preserve"> Ik heb er dus ook voor gekozen hiervoor geen meting te doen voor de </w:t>
+      </w:r>
+      <w:proofErr w:type="spellStart"/>
+      <w:r>
+        <w:t>listings</w:t>
+      </w:r>
+      <w:proofErr w:type="spellEnd"/>
+      <w:r>
+        <w:t xml:space="preserve"> en </w:t>
+      </w:r>
+      <w:proofErr w:type="spellStart"/>
+      <w:r>
+        <w:t>statistics</w:t>
+      </w:r>
+      <w:proofErr w:type="spellEnd"/>
+      <w:r>
+        <w:t xml:space="preserve"> pagina, omdat er geen </w:t>
+      </w:r>
+      <w:proofErr w:type="spellStart"/>
+      <w:r>
+        <w:t>joins</w:t>
+      </w:r>
+      <w:proofErr w:type="spellEnd"/>
+      <w:r>
+        <w:t xml:space="preserve"> of </w:t>
+      </w:r>
+      <w:proofErr w:type="spellStart"/>
+      <w:r>
+        <w:t>where’s</w:t>
+      </w:r>
+      <w:proofErr w:type="spellEnd"/>
+      <w:r>
+        <w:t xml:space="preserve"> worden gebruikt in</w:t>
       </w:r>
       <w:r>
         <w:t xml:space="preserve"> de</w:t>
       </w:r>
       <w:r>
-        <w:t xml:space="preserve"> benodigde queries voor deze pagina’s.</w:t>
+        <w:t xml:space="preserve"> benodigde </w:t>
+      </w:r>
+      <w:proofErr w:type="spellStart"/>
+      <w:r>
+        <w:t>queries</w:t>
+      </w:r>
+      <w:proofErr w:type="spellEnd"/>
+      <w:r>
+        <w:t xml:space="preserve"> voor deze pagina’s.</w:t>
       </w:r>
     </w:p>
     <w:p>
@@ -3563,11 +4160,54 @@
     </w:p>
     <w:p>
       <w:r>
-        <w:t>Omdat er op de homepage gefilterd wordt op neighbourhood, price en nr of reviews heb ik een index gemaakt in de database met deze kolommen in de index key columns en de andere benodigde kolommen in de included columns.</w:t>
-      </w:r>
-    </w:p>
-    <w:p>
-      <w:r>
+        <w:t xml:space="preserve">Omdat er op de homepage gefilterd wordt op </w:t>
+      </w:r>
+      <w:proofErr w:type="spellStart"/>
+      <w:r>
+        <w:t>neighbourhood</w:t>
+      </w:r>
+      <w:proofErr w:type="spellEnd"/>
+      <w:r>
+        <w:t xml:space="preserve">, </w:t>
+      </w:r>
+      <w:proofErr w:type="spellStart"/>
+      <w:r>
+        <w:t>price</w:t>
+      </w:r>
+      <w:proofErr w:type="spellEnd"/>
+      <w:r>
+        <w:t xml:space="preserve"> en </w:t>
+      </w:r>
+      <w:proofErr w:type="spellStart"/>
+      <w:r>
+        <w:t>nr</w:t>
+      </w:r>
+      <w:proofErr w:type="spellEnd"/>
+      <w:r>
+        <w:t xml:space="preserve"> of reviews heb ik een index gemaakt in de database met deze kolommen in de index </w:t>
+      </w:r>
+      <w:proofErr w:type="spellStart"/>
+      <w:r>
+        <w:t>key</w:t>
+      </w:r>
+      <w:proofErr w:type="spellEnd"/>
+      <w:r>
+        <w:t xml:space="preserve"> columns en de andere benodigde kolommen in de </w:t>
+      </w:r>
+      <w:proofErr w:type="spellStart"/>
+      <w:r>
+        <w:t>included</w:t>
+      </w:r>
+      <w:proofErr w:type="spellEnd"/>
+      <w:r>
+        <w:t xml:space="preserve"> columns.</w:t>
+      </w:r>
+    </w:p>
+    <w:p>
+      <w:r>
+        <w:rPr>
+          <w:noProof/>
+        </w:rPr>
         <w:drawing>
           <wp:anchor distT="0" distB="0" distL="114300" distR="114300" simplePos="0" relativeHeight="251666432" behindDoc="1" locked="0" layoutInCell="1" allowOverlap="1" wp14:anchorId="1A5CA6E5" wp14:editId="781CFC8F">
             <wp:simplePos x="0" y="0"/>
@@ -3633,6 +4273,9 @@
         </w:drawing>
       </w:r>
       <w:r>
+        <w:rPr>
+          <w:noProof/>
+        </w:rPr>
         <w:drawing>
           <wp:anchor distT="0" distB="0" distL="114300" distR="114300" simplePos="0" relativeHeight="251665408" behindDoc="1" locked="0" layoutInCell="1" allowOverlap="1" wp14:anchorId="511FF520" wp14:editId="3EA2FC5C">
             <wp:simplePos x="0" y="0"/>
@@ -3698,7 +4341,15 @@
         </w:drawing>
       </w:r>
       <w:r>
-        <w:t xml:space="preserve">Nu zien we wel enige verbetering qua performance op de homepagina. Bij de ongefilterde requests </w:t>
+        <w:t xml:space="preserve">Nu zien we wel enige verbetering qua performance op de homepagina. Bij de ongefilterde </w:t>
+      </w:r>
+      <w:proofErr w:type="spellStart"/>
+      <w:r>
+        <w:t>requests</w:t>
+      </w:r>
+      <w:proofErr w:type="spellEnd"/>
+      <w:r>
+        <w:t xml:space="preserve"> </w:t>
       </w:r>
       <w:r>
         <w:t>schommelde de response time waardes eerst rond de 35ms en nu is dit vaker rond de 30ms.</w:t>
@@ -3738,8 +4389,32 @@
       </w:r>
     </w:p>
     <w:p>
-      <w:r>
-        <w:t>X</w:t>
+      <w:proofErr w:type="spellStart"/>
+      <w:r>
+        <w:t>Caching</w:t>
+      </w:r>
+      <w:proofErr w:type="spellEnd"/>
+      <w:r>
+        <w:t xml:space="preserve"> is het in de cache opslaan van gegevens. Hierbij worden gegevens opgeslagen in een tijdelijke opslag waar de applicatie snel toegang tot heeft. Dit is vooral nuttig bij </w:t>
+      </w:r>
+      <w:proofErr w:type="spellStart"/>
+      <w:r>
+        <w:t>read</w:t>
+      </w:r>
+      <w:proofErr w:type="spellEnd"/>
+      <w:r>
+        <w:t xml:space="preserve"> operaties waarbij je alleen gegevens wil zien. </w:t>
+      </w:r>
+      <w:proofErr w:type="spellStart"/>
+      <w:r>
+        <w:t>Caching</w:t>
+      </w:r>
+      <w:proofErr w:type="spellEnd"/>
+      <w:r>
+        <w:t xml:space="preserve"> </w:t>
+      </w:r>
+      <w:r>
+        <w:t>is toegepast op alle drie de pagina’s.</w:t>
       </w:r>
     </w:p>
     <w:p>
@@ -3752,7 +4427,211 @@
     </w:p>
     <w:p>
       <w:r>
-        <w:t>X</w:t>
+        <w:t xml:space="preserve">Deze metingen zijn gedaan op een andere dag dan de vorige metingen en ik merk dat de laptop waarop ik de metingen doe op dit moment iets trager is, terwijl dezelfde programma’s open staan als bij de vorige metingen. </w:t>
+      </w:r>
+      <w:r>
+        <w:t xml:space="preserve">Op deze pagina worden alle </w:t>
+      </w:r>
+      <w:proofErr w:type="spellStart"/>
+      <w:r>
+        <w:t>listings</w:t>
+      </w:r>
+      <w:proofErr w:type="spellEnd"/>
+      <w:r>
+        <w:t xml:space="preserve"> die opgehaald worden</w:t>
+      </w:r>
+      <w:r>
+        <w:t xml:space="preserve"> voor de map</w:t>
+      </w:r>
+      <w:r>
+        <w:t xml:space="preserve"> en ook alle </w:t>
+      </w:r>
+      <w:proofErr w:type="spellStart"/>
+      <w:r>
+        <w:t>neighbourhoods</w:t>
+      </w:r>
+      <w:proofErr w:type="spellEnd"/>
+      <w:r>
+        <w:t xml:space="preserve"> </w:t>
+      </w:r>
+      <w:proofErr w:type="spellStart"/>
+      <w:r>
+        <w:t>gecached</w:t>
+      </w:r>
+      <w:proofErr w:type="spellEnd"/>
+      <w:r>
+        <w:t>.</w:t>
+      </w:r>
+      <w:r>
+        <w:t xml:space="preserve"> </w:t>
+      </w:r>
+      <w:r>
+        <w:t>De resultaten van een gemiddelde meting zijn hieronder afgebeeld.</w:t>
+      </w:r>
+    </w:p>
+    <w:p>
+      <w:r>
+        <w:t xml:space="preserve">Zonder </w:t>
+      </w:r>
+      <w:proofErr w:type="spellStart"/>
+      <w:r>
+        <w:t>caching</w:t>
+      </w:r>
+      <w:proofErr w:type="spellEnd"/>
+      <w:r>
+        <w:t>:</w:t>
+      </w:r>
+    </w:p>
+    <w:p>
+      <w:r>
+        <w:rPr>
+          <w:noProof/>
+        </w:rPr>
+        <w:drawing>
+          <wp:inline distT="0" distB="0" distL="0" distR="0" wp14:anchorId="1E89DF2D" wp14:editId="6A9B3841">
+            <wp:extent cx="5760720" cy="812165"/>
+            <wp:effectExtent l="0" t="0" r="0" b="6985"/>
+            <wp:docPr id="13" name="Afbeelding 13"/>
+            <wp:cNvGraphicFramePr>
+              <a:graphicFrameLocks xmlns:a="http://schemas.openxmlformats.org/drawingml/2006/main" noChangeAspect="1"/>
+            </wp:cNvGraphicFramePr>
+            <a:graphic xmlns:a="http://schemas.openxmlformats.org/drawingml/2006/main">
+              <a:graphicData uri="http://schemas.openxmlformats.org/drawingml/2006/picture">
+                <pic:pic xmlns:pic="http://schemas.openxmlformats.org/drawingml/2006/picture">
+                  <pic:nvPicPr>
+                    <pic:cNvPr id="1" name=""/>
+                    <pic:cNvPicPr/>
+                  </pic:nvPicPr>
+                  <pic:blipFill>
+                    <a:blip r:embed="rId27"/>
+                    <a:stretch>
+                      <a:fillRect/>
+                    </a:stretch>
+                  </pic:blipFill>
+                  <pic:spPr>
+                    <a:xfrm>
+                      <a:off x="0" y="0"/>
+                      <a:ext cx="5760720" cy="812165"/>
+                    </a:xfrm>
+                    <a:prstGeom prst="rect">
+                      <a:avLst/>
+                    </a:prstGeom>
+                  </pic:spPr>
+                </pic:pic>
+              </a:graphicData>
+            </a:graphic>
+          </wp:inline>
+        </w:drawing>
+      </w:r>
+    </w:p>
+    <w:p>
+      <w:r>
+        <w:t xml:space="preserve">Met </w:t>
+      </w:r>
+      <w:proofErr w:type="spellStart"/>
+      <w:r>
+        <w:t>caching</w:t>
+      </w:r>
+      <w:proofErr w:type="spellEnd"/>
+      <w:r>
+        <w:t>:</w:t>
+      </w:r>
+    </w:p>
+    <w:p>
+      <w:r>
+        <w:rPr>
+          <w:noProof/>
+        </w:rPr>
+        <w:drawing>
+          <wp:inline distT="0" distB="0" distL="0" distR="0" wp14:anchorId="24D94EFE" wp14:editId="7C70A1A3">
+            <wp:extent cx="5760720" cy="868680"/>
+            <wp:effectExtent l="0" t="0" r="0" b="7620"/>
+            <wp:docPr id="18" name="Afbeelding 18"/>
+            <wp:cNvGraphicFramePr>
+              <a:graphicFrameLocks xmlns:a="http://schemas.openxmlformats.org/drawingml/2006/main" noChangeAspect="1"/>
+            </wp:cNvGraphicFramePr>
+            <a:graphic xmlns:a="http://schemas.openxmlformats.org/drawingml/2006/main">
+              <a:graphicData uri="http://schemas.openxmlformats.org/drawingml/2006/picture">
+                <pic:pic xmlns:pic="http://schemas.openxmlformats.org/drawingml/2006/picture">
+                  <pic:nvPicPr>
+                    <pic:cNvPr id="1" name=""/>
+                    <pic:cNvPicPr/>
+                  </pic:nvPicPr>
+                  <pic:blipFill>
+                    <a:blip r:embed="rId28"/>
+                    <a:stretch>
+                      <a:fillRect/>
+                    </a:stretch>
+                  </pic:blipFill>
+                  <pic:spPr>
+                    <a:xfrm>
+                      <a:off x="0" y="0"/>
+                      <a:ext cx="5760720" cy="868680"/>
+                    </a:xfrm>
+                    <a:prstGeom prst="rect">
+                      <a:avLst/>
+                    </a:prstGeom>
+                  </pic:spPr>
+                </pic:pic>
+              </a:graphicData>
+            </a:graphic>
+          </wp:inline>
+        </w:drawing>
+      </w:r>
+      <w:r>
+        <w:br/>
+        <w:t xml:space="preserve">Zonder </w:t>
+      </w:r>
+      <w:proofErr w:type="spellStart"/>
+      <w:r>
+        <w:t>caching</w:t>
+      </w:r>
+      <w:proofErr w:type="spellEnd"/>
+      <w:r>
+        <w:t xml:space="preserve"> ligt de tijd die het uitvoeren van de </w:t>
+      </w:r>
+      <w:proofErr w:type="spellStart"/>
+      <w:r>
+        <w:t>queries</w:t>
+      </w:r>
+      <w:proofErr w:type="spellEnd"/>
+      <w:r>
+        <w:t xml:space="preserve"> duurt al rond de 2ms à 3ms. Dit is helemaal niet lang. Dat is wel opvallend, omdat wel alle </w:t>
+      </w:r>
+      <w:proofErr w:type="spellStart"/>
+      <w:r>
+        <w:t>listings</w:t>
+      </w:r>
+      <w:proofErr w:type="spellEnd"/>
+      <w:r>
+        <w:t xml:space="preserve"> worden opgehaald. Met </w:t>
+      </w:r>
+      <w:proofErr w:type="spellStart"/>
+      <w:r>
+        <w:t>caching</w:t>
+      </w:r>
+      <w:proofErr w:type="spellEnd"/>
+      <w:r>
+        <w:t xml:space="preserve"> geïmplementeerd is de response tijd dus een verwaarloosbaar verschil, omdat de tijd dat het uitvoeren van de </w:t>
+      </w:r>
+      <w:proofErr w:type="spellStart"/>
+      <w:r>
+        <w:t>queries</w:t>
+      </w:r>
+      <w:proofErr w:type="spellEnd"/>
+      <w:r>
+        <w:t xml:space="preserve"> duurt zonder </w:t>
+      </w:r>
+      <w:proofErr w:type="spellStart"/>
+      <w:r>
+        <w:t>caching</w:t>
+      </w:r>
+      <w:proofErr w:type="spellEnd"/>
+      <w:r>
+        <w:t xml:space="preserve"> al kort is.</w:t>
+      </w:r>
+      <w:r>
+        <w:br w:type="page"/>
       </w:r>
     </w:p>
     <w:p>
@@ -3760,22 +4639,315 @@
         <w:pStyle w:val="Kop3"/>
       </w:pPr>
       <w:r>
+        <w:lastRenderedPageBreak/>
         <w:t>Listings</w:t>
       </w:r>
     </w:p>
     <w:p>
       <w:r>
-        <w:t>X</w:t>
-      </w:r>
-    </w:p>
-    <w:p>
-      <w:pPr>
-        <w:rPr>
-          <w:caps/>
-          <w:color w:val="1F3763" w:themeColor="accent1" w:themeShade="7F"/>
-          <w:spacing w:val="15"/>
-        </w:rPr>
-      </w:pPr>
+        <w:t xml:space="preserve">De eerste meting met </w:t>
+      </w:r>
+      <w:proofErr w:type="spellStart"/>
+      <w:r>
+        <w:t>caching</w:t>
+      </w:r>
+      <w:proofErr w:type="spellEnd"/>
+      <w:r>
+        <w:t xml:space="preserve"> op deze pagina is opnieuw gedaan met de originele </w:t>
+      </w:r>
+      <w:proofErr w:type="spellStart"/>
+      <w:r>
+        <w:t>settings</w:t>
+      </w:r>
+      <w:proofErr w:type="spellEnd"/>
+      <w:r>
+        <w:t xml:space="preserve"> in </w:t>
+      </w:r>
+      <w:proofErr w:type="spellStart"/>
+      <w:r>
+        <w:t>JMeter</w:t>
+      </w:r>
+      <w:proofErr w:type="spellEnd"/>
+      <w:r>
+        <w:t xml:space="preserve">. Opvallend is dat de eerste </w:t>
+      </w:r>
+      <w:proofErr w:type="spellStart"/>
+      <w:r>
+        <w:t>request</w:t>
+      </w:r>
+      <w:proofErr w:type="spellEnd"/>
+      <w:r>
+        <w:t xml:space="preserve"> rond de 90ms ligt en de </w:t>
+      </w:r>
+      <w:proofErr w:type="spellStart"/>
+      <w:r>
+        <w:t>requests</w:t>
+      </w:r>
+      <w:proofErr w:type="spellEnd"/>
+      <w:r>
+        <w:t xml:space="preserve"> daarna allemaal rond de 20ms. Dit komt doordat de benodigde quer</w:t>
+      </w:r>
+      <w:r>
+        <w:t>y</w:t>
+      </w:r>
+      <w:r>
+        <w:t xml:space="preserve"> voor deze pagina</w:t>
+      </w:r>
+      <w:r>
+        <w:t xml:space="preserve"> na de eerste load </w:t>
+      </w:r>
+      <w:proofErr w:type="spellStart"/>
+      <w:r>
+        <w:t>gecached</w:t>
+      </w:r>
+      <w:proofErr w:type="spellEnd"/>
+      <w:r>
+        <w:t xml:space="preserve"> is.</w:t>
+      </w:r>
+    </w:p>
+    <w:p>
+      <w:r>
+        <w:t>De response tijden zijn ten opzichte van de vorige meting op deze pagina dus enorm verbeterd, want eerst lag de gemiddelde response tijd rond de 1</w:t>
+      </w:r>
+      <w:r>
+        <w:t>25</w:t>
+      </w:r>
+      <w:r>
+        <w:t>ms en nu rond de 20ms</w:t>
+      </w:r>
+      <w:r>
+        <w:t xml:space="preserve"> op het moment dat</w:t>
+      </w:r>
+      <w:r>
+        <w:t xml:space="preserve"> de response </w:t>
+      </w:r>
+      <w:proofErr w:type="spellStart"/>
+      <w:r>
+        <w:t>gecached</w:t>
+      </w:r>
+      <w:proofErr w:type="spellEnd"/>
+      <w:r>
+        <w:t xml:space="preserve"> is. </w:t>
+      </w:r>
+    </w:p>
+    <w:p>
+      <w:r>
+        <w:t xml:space="preserve">Ook is er geen </w:t>
+      </w:r>
+      <w:proofErr w:type="spellStart"/>
+      <w:r>
+        <w:t>operational</w:t>
+      </w:r>
+      <w:proofErr w:type="spellEnd"/>
+      <w:r>
+        <w:t xml:space="preserve"> </w:t>
+      </w:r>
+      <w:proofErr w:type="spellStart"/>
+      <w:r>
+        <w:t>ceiling</w:t>
+      </w:r>
+      <w:proofErr w:type="spellEnd"/>
+      <w:r>
+        <w:t xml:space="preserve"> meer te zien in deze grafiek. Dit laat zien dat de server nu ook veel meer </w:t>
+      </w:r>
+      <w:proofErr w:type="spellStart"/>
+      <w:r>
+        <w:t>requests</w:t>
+      </w:r>
+      <w:proofErr w:type="spellEnd"/>
+      <w:r>
+        <w:t xml:space="preserve"> aan kan. </w:t>
+      </w:r>
+    </w:p>
+    <w:p>
+      <w:r>
+        <w:drawing>
+          <wp:anchor distT="0" distB="0" distL="114300" distR="114300" simplePos="0" relativeHeight="251669504" behindDoc="1" locked="0" layoutInCell="1" allowOverlap="1" wp14:anchorId="466DEFB3" wp14:editId="6B47F5A7">
+            <wp:simplePos x="0" y="0"/>
+            <wp:positionH relativeFrom="margin">
+              <wp:posOffset>4583430</wp:posOffset>
+            </wp:positionH>
+            <wp:positionV relativeFrom="paragraph">
+              <wp:posOffset>2399665</wp:posOffset>
+            </wp:positionV>
+            <wp:extent cx="1158240" cy="899160"/>
+            <wp:effectExtent l="0" t="0" r="3810" b="0"/>
+            <wp:wrapSquare wrapText="bothSides"/>
+            <wp:docPr id="26" name="Afbeelding 26"/>
+            <wp:cNvGraphicFramePr>
+              <a:graphicFrameLocks xmlns:a="http://schemas.openxmlformats.org/drawingml/2006/main" noChangeAspect="1"/>
+            </wp:cNvGraphicFramePr>
+            <a:graphic xmlns:a="http://schemas.openxmlformats.org/drawingml/2006/main">
+              <a:graphicData uri="http://schemas.openxmlformats.org/drawingml/2006/picture">
+                <pic:pic xmlns:pic="http://schemas.openxmlformats.org/drawingml/2006/picture">
+                  <pic:nvPicPr>
+                    <pic:cNvPr id="1" name=""/>
+                    <pic:cNvPicPr/>
+                  </pic:nvPicPr>
+                  <pic:blipFill>
+                    <a:blip r:embed="rId29">
+                      <a:extLst>
+                        <a:ext uri="{28A0092B-C50C-407E-A947-70E740481C1C}">
+                          <a14:useLocalDpi xmlns:a14="http://schemas.microsoft.com/office/drawing/2010/main" val="0"/>
+                        </a:ext>
+                      </a:extLst>
+                    </a:blip>
+                    <a:stretch>
+                      <a:fillRect/>
+                    </a:stretch>
+                  </pic:blipFill>
+                  <pic:spPr>
+                    <a:xfrm>
+                      <a:off x="0" y="0"/>
+                      <a:ext cx="1158240" cy="899160"/>
+                    </a:xfrm>
+                    <a:prstGeom prst="rect">
+                      <a:avLst/>
+                    </a:prstGeom>
+                  </pic:spPr>
+                </pic:pic>
+              </a:graphicData>
+            </a:graphic>
+            <wp14:sizeRelH relativeFrom="page">
+              <wp14:pctWidth>0</wp14:pctWidth>
+            </wp14:sizeRelH>
+            <wp14:sizeRelV relativeFrom="page">
+              <wp14:pctHeight>0</wp14:pctHeight>
+            </wp14:sizeRelV>
+          </wp:anchor>
+        </w:drawing>
+      </w:r>
+      <w:r>
+        <w:drawing>
+          <wp:inline distT="0" distB="0" distL="0" distR="0" wp14:anchorId="4349CFB1" wp14:editId="58AE05CE">
+            <wp:extent cx="4922520" cy="2387466"/>
+            <wp:effectExtent l="0" t="0" r="0" b="0"/>
+            <wp:docPr id="24" name="Afbeelding 24"/>
+            <wp:cNvGraphicFramePr>
+              <a:graphicFrameLocks xmlns:a="http://schemas.openxmlformats.org/drawingml/2006/main" noChangeAspect="1"/>
+            </wp:cNvGraphicFramePr>
+            <a:graphic xmlns:a="http://schemas.openxmlformats.org/drawingml/2006/main">
+              <a:graphicData uri="http://schemas.openxmlformats.org/drawingml/2006/picture">
+                <pic:pic xmlns:pic="http://schemas.openxmlformats.org/drawingml/2006/picture">
+                  <pic:nvPicPr>
+                    <pic:cNvPr id="1" name=""/>
+                    <pic:cNvPicPr/>
+                  </pic:nvPicPr>
+                  <pic:blipFill>
+                    <a:blip r:embed="rId30"/>
+                    <a:stretch>
+                      <a:fillRect/>
+                    </a:stretch>
+                  </pic:blipFill>
+                  <pic:spPr>
+                    <a:xfrm>
+                      <a:off x="0" y="0"/>
+                      <a:ext cx="4939762" cy="2395829"/>
+                    </a:xfrm>
+                    <a:prstGeom prst="rect">
+                      <a:avLst/>
+                    </a:prstGeom>
+                  </pic:spPr>
+                </pic:pic>
+              </a:graphicData>
+            </a:graphic>
+          </wp:inline>
+        </w:drawing>
+      </w:r>
+    </w:p>
+    <w:p>
+      <w:r>
+        <w:t xml:space="preserve">Voor een nieuwe </w:t>
+      </w:r>
+      <w:proofErr w:type="spellStart"/>
+      <w:r>
+        <w:t>operational</w:t>
+      </w:r>
+      <w:proofErr w:type="spellEnd"/>
+      <w:r>
+        <w:t xml:space="preserve"> </w:t>
+      </w:r>
+      <w:proofErr w:type="spellStart"/>
+      <w:r>
+        <w:t>ceiling</w:t>
+      </w:r>
+      <w:proofErr w:type="spellEnd"/>
+      <w:r>
+        <w:t xml:space="preserve"> kon de target </w:t>
+      </w:r>
+      <w:proofErr w:type="spellStart"/>
+      <w:r>
+        <w:t>rate</w:t>
+      </w:r>
+      <w:proofErr w:type="spellEnd"/>
+      <w:r>
+        <w:t xml:space="preserve"> verhoogt worden van </w:t>
+      </w:r>
+      <w:r>
+        <w:t>5</w:t>
+      </w:r>
+      <w:r>
+        <w:t xml:space="preserve">0 </w:t>
+      </w:r>
+      <w:proofErr w:type="spellStart"/>
+      <w:r>
+        <w:t>arrivals</w:t>
+      </w:r>
+      <w:proofErr w:type="spellEnd"/>
+      <w:r>
+        <w:t xml:space="preserve">/sec naar maar liefst 190 </w:t>
+      </w:r>
+      <w:proofErr w:type="spellStart"/>
+      <w:r>
+        <w:t>arrivals</w:t>
+      </w:r>
+      <w:proofErr w:type="spellEnd"/>
+      <w:r>
+        <w:t>/sec!</w:t>
+      </w:r>
+      <w:r>
+        <w:t xml:space="preserve"> </w:t>
+      </w:r>
+    </w:p>
+    <w:p/>
+    <w:p>
+      <w:r>
+        <w:drawing>
+          <wp:inline distT="0" distB="0" distL="0" distR="0" wp14:anchorId="6B9F3E12" wp14:editId="40C848CD">
+            <wp:extent cx="4831080" cy="2317023"/>
+            <wp:effectExtent l="0" t="0" r="7620" b="7620"/>
+            <wp:docPr id="25" name="Afbeelding 25"/>
+            <wp:cNvGraphicFramePr>
+              <a:graphicFrameLocks xmlns:a="http://schemas.openxmlformats.org/drawingml/2006/main" noChangeAspect="1"/>
+            </wp:cNvGraphicFramePr>
+            <a:graphic xmlns:a="http://schemas.openxmlformats.org/drawingml/2006/main">
+              <a:graphicData uri="http://schemas.openxmlformats.org/drawingml/2006/picture">
+                <pic:pic xmlns:pic="http://schemas.openxmlformats.org/drawingml/2006/picture">
+                  <pic:nvPicPr>
+                    <pic:cNvPr id="1" name=""/>
+                    <pic:cNvPicPr/>
+                  </pic:nvPicPr>
+                  <pic:blipFill>
+                    <a:blip r:embed="rId31"/>
+                    <a:stretch>
+                      <a:fillRect/>
+                    </a:stretch>
+                  </pic:blipFill>
+                  <pic:spPr>
+                    <a:xfrm>
+                      <a:off x="0" y="0"/>
+                      <a:ext cx="4844657" cy="2323535"/>
+                    </a:xfrm>
+                    <a:prstGeom prst="rect">
+                      <a:avLst/>
+                    </a:prstGeom>
+                  </pic:spPr>
+                </pic:pic>
+              </a:graphicData>
+            </a:graphic>
+          </wp:inline>
+        </w:drawing>
+      </w:r>
       <w:r>
         <w:br w:type="page"/>
       </w:r>
@@ -3791,7 +4963,322 @@
     </w:p>
     <w:p>
       <w:r>
-        <w:t>X</w:t>
+        <w:t xml:space="preserve">De eerste meting met </w:t>
+      </w:r>
+      <w:proofErr w:type="spellStart"/>
+      <w:r>
+        <w:t>caching</w:t>
+      </w:r>
+      <w:proofErr w:type="spellEnd"/>
+      <w:r>
+        <w:t xml:space="preserve"> op deze pagina is opnieuw gedaan met de originele </w:t>
+      </w:r>
+      <w:proofErr w:type="spellStart"/>
+      <w:r>
+        <w:t>settings</w:t>
+      </w:r>
+      <w:proofErr w:type="spellEnd"/>
+      <w:r>
+        <w:t xml:space="preserve"> in </w:t>
+      </w:r>
+      <w:proofErr w:type="spellStart"/>
+      <w:r>
+        <w:t>JMeter</w:t>
+      </w:r>
+      <w:proofErr w:type="spellEnd"/>
+      <w:r>
+        <w:t xml:space="preserve">. </w:t>
+      </w:r>
+      <w:r>
+        <w:t xml:space="preserve">Net als bij de </w:t>
+      </w:r>
+      <w:proofErr w:type="spellStart"/>
+      <w:r>
+        <w:t>listings</w:t>
+      </w:r>
+      <w:proofErr w:type="spellEnd"/>
+      <w:r>
+        <w:t xml:space="preserve"> </w:t>
+      </w:r>
+      <w:r>
+        <w:t xml:space="preserve">ligt de eerste </w:t>
+      </w:r>
+      <w:proofErr w:type="spellStart"/>
+      <w:r>
+        <w:t>request</w:t>
+      </w:r>
+      <w:proofErr w:type="spellEnd"/>
+      <w:r>
+        <w:t xml:space="preserve"> rond de 90ms en de </w:t>
+      </w:r>
+      <w:proofErr w:type="spellStart"/>
+      <w:r>
+        <w:t>requests</w:t>
+      </w:r>
+      <w:proofErr w:type="spellEnd"/>
+      <w:r>
+        <w:t xml:space="preserve"> daarna allemaal rond de 20ms. </w:t>
+      </w:r>
+    </w:p>
+    <w:p>
+      <w:r>
+        <w:t>Ook bij deze pagina zijn de response tijden ten</w:t>
+      </w:r>
+      <w:r>
+        <w:t xml:space="preserve"> opzichte van de vorige meting dus enorm verbeterd, want eerst lag de gemiddelde response tijd rond de 150ms en nu rond de 20ms </w:t>
+      </w:r>
+      <w:r>
+        <w:t xml:space="preserve">op het moment dat de response </w:t>
+      </w:r>
+      <w:proofErr w:type="spellStart"/>
+      <w:r>
+        <w:t>gecached</w:t>
+      </w:r>
+      <w:proofErr w:type="spellEnd"/>
+      <w:r>
+        <w:t xml:space="preserve"> is</w:t>
+      </w:r>
+      <w:r>
+        <w:t>.</w:t>
+      </w:r>
+      <w:r>
+        <w:t xml:space="preserve"> </w:t>
+      </w:r>
+    </w:p>
+    <w:p>
+      <w:r>
+        <w:t xml:space="preserve">Ook </w:t>
+      </w:r>
+      <w:r>
+        <w:t xml:space="preserve">hier is net als bij de </w:t>
+      </w:r>
+      <w:proofErr w:type="spellStart"/>
+      <w:r>
+        <w:t>listings</w:t>
+      </w:r>
+      <w:proofErr w:type="spellEnd"/>
+      <w:r>
+        <w:t xml:space="preserve"> geen </w:t>
+      </w:r>
+      <w:proofErr w:type="spellStart"/>
+      <w:r>
+        <w:t>operational</w:t>
+      </w:r>
+      <w:proofErr w:type="spellEnd"/>
+      <w:r>
+        <w:t xml:space="preserve"> </w:t>
+      </w:r>
+      <w:proofErr w:type="spellStart"/>
+      <w:r>
+        <w:t>ceiling</w:t>
+      </w:r>
+      <w:proofErr w:type="spellEnd"/>
+      <w:r>
+        <w:t xml:space="preserve"> meer te zien</w:t>
+      </w:r>
+      <w:r>
+        <w:t>.</w:t>
+      </w:r>
+    </w:p>
+    <w:p>
+      <w:r>
+        <w:drawing>
+          <wp:anchor distT="0" distB="0" distL="114300" distR="114300" simplePos="0" relativeHeight="251667456" behindDoc="1" locked="0" layoutInCell="1" allowOverlap="1" wp14:anchorId="231BA310" wp14:editId="058DD16E">
+            <wp:simplePos x="0" y="0"/>
+            <wp:positionH relativeFrom="margin">
+              <wp:align>right</wp:align>
+            </wp:positionH>
+            <wp:positionV relativeFrom="paragraph">
+              <wp:posOffset>2394585</wp:posOffset>
+            </wp:positionV>
+            <wp:extent cx="1158240" cy="899160"/>
+            <wp:effectExtent l="0" t="0" r="3810" b="0"/>
+            <wp:wrapSquare wrapText="bothSides"/>
+            <wp:docPr id="22" name="Afbeelding 22"/>
+            <wp:cNvGraphicFramePr>
+              <a:graphicFrameLocks xmlns:a="http://schemas.openxmlformats.org/drawingml/2006/main" noChangeAspect="1"/>
+            </wp:cNvGraphicFramePr>
+            <a:graphic xmlns:a="http://schemas.openxmlformats.org/drawingml/2006/main">
+              <a:graphicData uri="http://schemas.openxmlformats.org/drawingml/2006/picture">
+                <pic:pic xmlns:pic="http://schemas.openxmlformats.org/drawingml/2006/picture">
+                  <pic:nvPicPr>
+                    <pic:cNvPr id="1" name=""/>
+                    <pic:cNvPicPr/>
+                  </pic:nvPicPr>
+                  <pic:blipFill>
+                    <a:blip r:embed="rId29">
+                      <a:extLst>
+                        <a:ext uri="{28A0092B-C50C-407E-A947-70E740481C1C}">
+                          <a14:useLocalDpi xmlns:a14="http://schemas.microsoft.com/office/drawing/2010/main" val="0"/>
+                        </a:ext>
+                      </a:extLst>
+                    </a:blip>
+                    <a:stretch>
+                      <a:fillRect/>
+                    </a:stretch>
+                  </pic:blipFill>
+                  <pic:spPr>
+                    <a:xfrm>
+                      <a:off x="0" y="0"/>
+                      <a:ext cx="1158240" cy="899160"/>
+                    </a:xfrm>
+                    <a:prstGeom prst="rect">
+                      <a:avLst/>
+                    </a:prstGeom>
+                  </pic:spPr>
+                </pic:pic>
+              </a:graphicData>
+            </a:graphic>
+            <wp14:sizeRelH relativeFrom="page">
+              <wp14:pctWidth>0</wp14:pctWidth>
+            </wp14:sizeRelH>
+            <wp14:sizeRelV relativeFrom="page">
+              <wp14:pctHeight>0</wp14:pctHeight>
+            </wp14:sizeRelV>
+          </wp:anchor>
+        </w:drawing>
+      </w:r>
+      <w:r>
+        <w:drawing>
+          <wp:inline distT="0" distB="0" distL="0" distR="0" wp14:anchorId="3AD48F89" wp14:editId="6CDCAC02">
+            <wp:extent cx="4907280" cy="2362224"/>
+            <wp:effectExtent l="0" t="0" r="7620" b="0"/>
+            <wp:docPr id="19" name="Afbeelding 19"/>
+            <wp:cNvGraphicFramePr>
+              <a:graphicFrameLocks xmlns:a="http://schemas.openxmlformats.org/drawingml/2006/main" noChangeAspect="1"/>
+            </wp:cNvGraphicFramePr>
+            <a:graphic xmlns:a="http://schemas.openxmlformats.org/drawingml/2006/main">
+              <a:graphicData uri="http://schemas.openxmlformats.org/drawingml/2006/picture">
+                <pic:pic xmlns:pic="http://schemas.openxmlformats.org/drawingml/2006/picture">
+                  <pic:nvPicPr>
+                    <pic:cNvPr id="1" name=""/>
+                    <pic:cNvPicPr/>
+                  </pic:nvPicPr>
+                  <pic:blipFill>
+                    <a:blip r:embed="rId32"/>
+                    <a:stretch>
+                      <a:fillRect/>
+                    </a:stretch>
+                  </pic:blipFill>
+                  <pic:spPr>
+                    <a:xfrm>
+                      <a:off x="0" y="0"/>
+                      <a:ext cx="4922665" cy="2369630"/>
+                    </a:xfrm>
+                    <a:prstGeom prst="rect">
+                      <a:avLst/>
+                    </a:prstGeom>
+                  </pic:spPr>
+                </pic:pic>
+              </a:graphicData>
+            </a:graphic>
+          </wp:inline>
+        </w:drawing>
+      </w:r>
+    </w:p>
+    <w:p>
+      <w:r>
+        <w:t>De</w:t>
+      </w:r>
+      <w:r>
+        <w:t xml:space="preserve"> target </w:t>
+      </w:r>
+      <w:proofErr w:type="spellStart"/>
+      <w:r>
+        <w:t>rate</w:t>
+      </w:r>
+      <w:proofErr w:type="spellEnd"/>
+      <w:r>
+        <w:t xml:space="preserve"> </w:t>
+      </w:r>
+      <w:r>
+        <w:t xml:space="preserve">kon ook hier </w:t>
+      </w:r>
+      <w:r>
+        <w:t xml:space="preserve">verhoogt worden </w:t>
+      </w:r>
+      <w:r>
+        <w:t xml:space="preserve">naar 190 </w:t>
+      </w:r>
+      <w:proofErr w:type="spellStart"/>
+      <w:r>
+        <w:t>arrivals</w:t>
+      </w:r>
+      <w:proofErr w:type="spellEnd"/>
+      <w:r>
+        <w:t xml:space="preserve">/sec. Op de </w:t>
+      </w:r>
+      <w:proofErr w:type="spellStart"/>
+      <w:r>
+        <w:t>statistics</w:t>
+      </w:r>
+      <w:proofErr w:type="spellEnd"/>
+      <w:r>
+        <w:t xml:space="preserve"> pagina is de performance winst nog groter dan bij de </w:t>
+      </w:r>
+      <w:proofErr w:type="spellStart"/>
+      <w:r>
+        <w:t>listings</w:t>
+      </w:r>
+      <w:proofErr w:type="spellEnd"/>
+      <w:r>
+        <w:t xml:space="preserve">, omdat de originele target </w:t>
+      </w:r>
+      <w:proofErr w:type="spellStart"/>
+      <w:r>
+        <w:t>rate</w:t>
+      </w:r>
+      <w:proofErr w:type="spellEnd"/>
+      <w:r>
+        <w:t xml:space="preserve"> bij de </w:t>
+      </w:r>
+      <w:proofErr w:type="spellStart"/>
+      <w:r>
+        <w:t>statistics</w:t>
+      </w:r>
+      <w:proofErr w:type="spellEnd"/>
+      <w:r>
+        <w:t xml:space="preserve"> pagina lager lag.</w:t>
+      </w:r>
+    </w:p>
+    <w:p/>
+    <w:p>
+      <w:r>
+        <w:drawing>
+          <wp:inline distT="0" distB="0" distL="0" distR="0" wp14:anchorId="31E59AE8" wp14:editId="27117201">
+            <wp:extent cx="4968240" cy="2357613"/>
+            <wp:effectExtent l="0" t="0" r="3810" b="5080"/>
+            <wp:docPr id="20" name="Afbeelding 20"/>
+            <wp:cNvGraphicFramePr>
+              <a:graphicFrameLocks xmlns:a="http://schemas.openxmlformats.org/drawingml/2006/main" noChangeAspect="1"/>
+            </wp:cNvGraphicFramePr>
+            <a:graphic xmlns:a="http://schemas.openxmlformats.org/drawingml/2006/main">
+              <a:graphicData uri="http://schemas.openxmlformats.org/drawingml/2006/picture">
+                <pic:pic xmlns:pic="http://schemas.openxmlformats.org/drawingml/2006/picture">
+                  <pic:nvPicPr>
+                    <pic:cNvPr id="1" name=""/>
+                    <pic:cNvPicPr/>
+                  </pic:nvPicPr>
+                  <pic:blipFill>
+                    <a:blip r:embed="rId33"/>
+                    <a:stretch>
+                      <a:fillRect/>
+                    </a:stretch>
+                  </pic:blipFill>
+                  <pic:spPr>
+                    <a:xfrm>
+                      <a:off x="0" y="0"/>
+                      <a:ext cx="4985186" cy="2365655"/>
+                    </a:xfrm>
+                    <a:prstGeom prst="rect">
+                      <a:avLst/>
+                    </a:prstGeom>
+                  </pic:spPr>
+                </pic:pic>
+              </a:graphicData>
+            </a:graphic>
+          </wp:inline>
+        </w:drawing>
       </w:r>
     </w:p>
     <w:p>
@@ -3933,7 +5420,7 @@
     </w:sdt>
     <w:p/>
     <w:sectPr>
-      <w:footerReference w:type="default" r:id="rId27"/>
+      <w:footerReference w:type="default" r:id="rId34"/>
       <w:pgSz w:w="11906" w:h="16838"/>
       <w:pgMar w:top="1417" w:right="1417" w:bottom="1417" w:left="1417" w:header="708" w:footer="708" w:gutter="0"/>
       <w:pgNumType w:start="0"/>
@@ -5409,7 +6896,7 @@
   <w:style w:type="paragraph" w:default="1" w:styleId="Standaard">
     <w:name w:val="Normal"/>
     <w:qFormat/>
-    <w:rsid w:val="00E45D85"/>
+    <w:rsid w:val="00395F22"/>
   </w:style>
   <w:style w:type="paragraph" w:styleId="Kop1">
     <w:name w:val="heading 1"/>

</xml_diff>

<commit_message>
update project documentation with technical overview
</commit_message>
<xml_diff>
--- a/docs/inside-airbnb.docx
+++ b/docs/inside-airbnb.docx
@@ -519,21 +519,11 @@
                                   <w:t xml:space="preserve"> ITA</w:t>
                                 </w:r>
                                 <w:r>
-                                  <w:t>-</w:t>
+                                  <w:t>-NotS</w:t>
                                 </w:r>
-                                <w:proofErr w:type="spellStart"/>
                                 <w:r>
-                                  <w:t>NotS</w:t>
+                                  <w:t>-A-f</w:t>
                                 </w:r>
-                                <w:proofErr w:type="spellEnd"/>
-                                <w:r>
-                                  <w:t>-</w:t>
-                                </w:r>
-                                <w:proofErr w:type="spellStart"/>
-                                <w:r>
-                                  <w:t>A-f</w:t>
-                                </w:r>
-                                <w:proofErr w:type="spellEnd"/>
                               </w:p>
                               <w:p>
                                 <w:pPr>
@@ -568,13 +558,13 @@
                                   <w:t xml:space="preserve"> </w:t>
                                 </w:r>
                                 <w:r>
-                                  <w:t>18</w:t>
+                                  <w:t>09</w:t>
                                 </w:r>
                                 <w:r>
                                   <w:t>-0</w:t>
                                 </w:r>
                                 <w:r>
-                                  <w:t>5</w:t>
+                                  <w:t>6</w:t>
                                 </w:r>
                                 <w:r>
                                   <w:t>-202</w:t>
@@ -684,21 +674,11 @@
                             <w:t xml:space="preserve"> ITA</w:t>
                           </w:r>
                           <w:r>
-                            <w:t>-</w:t>
+                            <w:t>-NotS</w:t>
                           </w:r>
-                          <w:proofErr w:type="spellStart"/>
                           <w:r>
-                            <w:t>NotS</w:t>
+                            <w:t>-A-f</w:t>
                           </w:r>
-                          <w:proofErr w:type="spellEnd"/>
-                          <w:r>
-                            <w:t>-</w:t>
-                          </w:r>
-                          <w:proofErr w:type="spellStart"/>
-                          <w:r>
-                            <w:t>A-f</w:t>
-                          </w:r>
-                          <w:proofErr w:type="spellEnd"/>
                         </w:p>
                         <w:p>
                           <w:pPr>
@@ -733,13 +713,13 @@
                             <w:t xml:space="preserve"> </w:t>
                           </w:r>
                           <w:r>
-                            <w:t>18</w:t>
+                            <w:t>09</w:t>
                           </w:r>
                           <w:r>
                             <w:t>-0</w:t>
                           </w:r>
                           <w:r>
-                            <w:t>5</w:t>
+                            <w:t>6</w:t>
                           </w:r>
                           <w:r>
                             <w:t>-202</w:t>
@@ -848,7 +828,7 @@
           <w:r>
             <w:fldChar w:fldCharType="separate"/>
           </w:r>
-          <w:hyperlink w:anchor="_Toc104228010" w:history="1">
+          <w:hyperlink w:anchor="_Toc104727468" w:history="1">
             <w:r>
               <w:rPr>
                 <w:rStyle w:val="Hyperlink"/>
@@ -875,7 +855,7 @@
                 <w:noProof/>
                 <w:webHidden/>
               </w:rPr>
-              <w:instrText xml:space="preserve"> PAGEREF _Toc104228010 \h </w:instrText>
+              <w:instrText xml:space="preserve"> PAGEREF _Toc104727468 \h </w:instrText>
             </w:r>
             <w:r>
               <w:rPr>
@@ -919,7 +899,7 @@
               <w:lang w:eastAsia="nl-NL"/>
             </w:rPr>
           </w:pPr>
-          <w:hyperlink w:anchor="_Toc104228011" w:history="1">
+          <w:hyperlink w:anchor="_Toc104727469" w:history="1">
             <w:r>
               <w:rPr>
                 <w:rStyle w:val="Hyperlink"/>
@@ -946,7 +926,7 @@
                 <w:noProof/>
                 <w:webHidden/>
               </w:rPr>
-              <w:instrText xml:space="preserve"> PAGEREF _Toc104228011 \h </w:instrText>
+              <w:instrText xml:space="preserve"> PAGEREF _Toc104727469 \h </w:instrText>
             </w:r>
             <w:r>
               <w:rPr>
@@ -990,7 +970,7 @@
               <w:lang w:eastAsia="nl-NL"/>
             </w:rPr>
           </w:pPr>
-          <w:hyperlink w:anchor="_Toc104228012" w:history="1">
+          <w:hyperlink w:anchor="_Toc104727470" w:history="1">
             <w:r>
               <w:rPr>
                 <w:rStyle w:val="Hyperlink"/>
@@ -1017,7 +997,78 @@
                 <w:noProof/>
                 <w:webHidden/>
               </w:rPr>
-              <w:instrText xml:space="preserve"> PAGEREF _Toc104228012 \h </w:instrText>
+              <w:instrText xml:space="preserve"> PAGEREF _Toc104727470 \h </w:instrText>
+            </w:r>
+            <w:r>
+              <w:rPr>
+                <w:noProof/>
+                <w:webHidden/>
+              </w:rPr>
+            </w:r>
+            <w:r>
+              <w:rPr>
+                <w:noProof/>
+                <w:webHidden/>
+              </w:rPr>
+              <w:fldChar w:fldCharType="separate"/>
+            </w:r>
+            <w:r>
+              <w:rPr>
+                <w:noProof/>
+                <w:webHidden/>
+              </w:rPr>
+              <w:t>3</w:t>
+            </w:r>
+            <w:r>
+              <w:rPr>
+                <w:noProof/>
+                <w:webHidden/>
+              </w:rPr>
+              <w:fldChar w:fldCharType="end"/>
+            </w:r>
+          </w:hyperlink>
+        </w:p>
+        <w:p>
+          <w:pPr>
+            <w:pStyle w:val="Inhopg2"/>
+            <w:tabs>
+              <w:tab w:val="right" w:leader="dot" w:pos="9062"/>
+            </w:tabs>
+            <w:rPr>
+              <w:noProof/>
+              <w:sz w:val="22"/>
+              <w:szCs w:val="22"/>
+              <w:lang w:eastAsia="nl-NL"/>
+            </w:rPr>
+          </w:pPr>
+          <w:hyperlink w:anchor="_Toc104727471" w:history="1">
+            <w:r>
+              <w:rPr>
+                <w:rStyle w:val="Hyperlink"/>
+                <w:noProof/>
+              </w:rPr>
+              <w:t>Technische requirements</w:t>
+            </w:r>
+            <w:r>
+              <w:rPr>
+                <w:noProof/>
+                <w:webHidden/>
+              </w:rPr>
+              <w:tab/>
+            </w:r>
+            <w:r>
+              <w:rPr>
+                <w:noProof/>
+                <w:webHidden/>
+              </w:rPr>
+              <w:fldChar w:fldCharType="begin"/>
+            </w:r>
+            <w:r>
+              <w:rPr>
+                <w:noProof/>
+                <w:webHidden/>
+              </w:rPr>
+              <w:instrText xml:space="preserve"> PAGEREF _Toc104727471 \h </w:instrText>
             </w:r>
             <w:r>
               <w:rPr>
@@ -1061,7 +1112,7 @@
               <w:lang w:eastAsia="nl-NL"/>
             </w:rPr>
           </w:pPr>
-          <w:hyperlink w:anchor="_Toc104228013" w:history="1">
+          <w:hyperlink w:anchor="_Toc104727472" w:history="1">
             <w:r>
               <w:rPr>
                 <w:rStyle w:val="Hyperlink"/>
@@ -1088,7 +1139,7 @@
                 <w:noProof/>
                 <w:webHidden/>
               </w:rPr>
-              <w:instrText xml:space="preserve"> PAGEREF _Toc104228013 \h </w:instrText>
+              <w:instrText xml:space="preserve"> PAGEREF _Toc104727472 \h </w:instrText>
             </w:r>
             <w:r>
               <w:rPr>
@@ -1132,7 +1183,7 @@
               <w:lang w:eastAsia="nl-NL"/>
             </w:rPr>
           </w:pPr>
-          <w:hyperlink w:anchor="_Toc104228014" w:history="1">
+          <w:hyperlink w:anchor="_Toc104727473" w:history="1">
             <w:r>
               <w:rPr>
                 <w:rStyle w:val="Hyperlink"/>
@@ -1159,7 +1210,7 @@
                 <w:noProof/>
                 <w:webHidden/>
               </w:rPr>
-              <w:instrText xml:space="preserve"> PAGEREF _Toc104228014 \h </w:instrText>
+              <w:instrText xml:space="preserve"> PAGEREF _Toc104727473 \h </w:instrText>
             </w:r>
             <w:r>
               <w:rPr>
@@ -1203,7 +1254,7 @@
               <w:lang w:eastAsia="nl-NL"/>
             </w:rPr>
           </w:pPr>
-          <w:hyperlink w:anchor="_Toc104228015" w:history="1">
+          <w:hyperlink w:anchor="_Toc104727474" w:history="1">
             <w:r>
               <w:rPr>
                 <w:rStyle w:val="Hyperlink"/>
@@ -1230,7 +1281,7 @@
                 <w:noProof/>
                 <w:webHidden/>
               </w:rPr>
-              <w:instrText xml:space="preserve"> PAGEREF _Toc104228015 \h </w:instrText>
+              <w:instrText xml:space="preserve"> PAGEREF _Toc104727474 \h </w:instrText>
             </w:r>
             <w:r>
               <w:rPr>
@@ -1274,7 +1325,7 @@
               <w:lang w:eastAsia="nl-NL"/>
             </w:rPr>
           </w:pPr>
-          <w:hyperlink w:anchor="_Toc104228016" w:history="1">
+          <w:hyperlink w:anchor="_Toc104727475" w:history="1">
             <w:r>
               <w:rPr>
                 <w:rStyle w:val="Hyperlink"/>
@@ -1301,7 +1352,7 @@
                 <w:noProof/>
                 <w:webHidden/>
               </w:rPr>
-              <w:instrText xml:space="preserve"> PAGEREF _Toc104228016 \h </w:instrText>
+              <w:instrText xml:space="preserve"> PAGEREF _Toc104727475 \h </w:instrText>
             </w:r>
             <w:r>
               <w:rPr>
@@ -1345,7 +1396,7 @@
               <w:lang w:eastAsia="nl-NL"/>
             </w:rPr>
           </w:pPr>
-          <w:hyperlink w:anchor="_Toc104228017" w:history="1">
+          <w:hyperlink w:anchor="_Toc104727476" w:history="1">
             <w:r>
               <w:rPr>
                 <w:rStyle w:val="Hyperlink"/>
@@ -1372,7 +1423,7 @@
                 <w:noProof/>
                 <w:webHidden/>
               </w:rPr>
-              <w:instrText xml:space="preserve"> PAGEREF _Toc104228017 \h </w:instrText>
+              <w:instrText xml:space="preserve"> PAGEREF _Toc104727476 \h </w:instrText>
             </w:r>
             <w:r>
               <w:rPr>
@@ -1416,7 +1467,7 @@
               <w:lang w:eastAsia="nl-NL"/>
             </w:rPr>
           </w:pPr>
-          <w:hyperlink w:anchor="_Toc104228018" w:history="1">
+          <w:hyperlink w:anchor="_Toc104727477" w:history="1">
             <w:r>
               <w:rPr>
                 <w:rStyle w:val="Hyperlink"/>
@@ -1443,7 +1494,7 @@
                 <w:noProof/>
                 <w:webHidden/>
               </w:rPr>
-              <w:instrText xml:space="preserve"> PAGEREF _Toc104228018 \h </w:instrText>
+              <w:instrText xml:space="preserve"> PAGEREF _Toc104727477 \h </w:instrText>
             </w:r>
             <w:r>
               <w:rPr>
@@ -1487,7 +1538,7 @@
               <w:lang w:eastAsia="nl-NL"/>
             </w:rPr>
           </w:pPr>
-          <w:hyperlink w:anchor="_Toc104228019" w:history="1">
+          <w:hyperlink w:anchor="_Toc104727478" w:history="1">
             <w:r>
               <w:rPr>
                 <w:rStyle w:val="Hyperlink"/>
@@ -1514,7 +1565,7 @@
                 <w:noProof/>
                 <w:webHidden/>
               </w:rPr>
-              <w:instrText xml:space="preserve"> PAGEREF _Toc104228019 \h </w:instrText>
+              <w:instrText xml:space="preserve"> PAGEREF _Toc104727478 \h </w:instrText>
             </w:r>
             <w:r>
               <w:rPr>
@@ -1558,13 +1609,13 @@
               <w:lang w:eastAsia="nl-NL"/>
             </w:rPr>
           </w:pPr>
-          <w:hyperlink w:anchor="_Toc104228020" w:history="1">
+          <w:hyperlink w:anchor="_Toc104727479" w:history="1">
             <w:r>
               <w:rPr>
                 <w:rStyle w:val="Hyperlink"/>
                 <w:noProof/>
               </w:rPr>
-              <w:t>Caching</w:t>
+              <w:t>Indexing</w:t>
             </w:r>
             <w:r>
               <w:rPr>
@@ -1585,7 +1636,7 @@
                 <w:noProof/>
                 <w:webHidden/>
               </w:rPr>
-              <w:instrText xml:space="preserve"> PAGEREF _Toc104228020 \h </w:instrText>
+              <w:instrText xml:space="preserve"> PAGEREF _Toc104727479 \h </w:instrText>
             </w:r>
             <w:r>
               <w:rPr>
@@ -1629,13 +1680,13 @@
               <w:lang w:eastAsia="nl-NL"/>
             </w:rPr>
           </w:pPr>
-          <w:hyperlink w:anchor="_Toc104228021" w:history="1">
+          <w:hyperlink w:anchor="_Toc104727480" w:history="1">
             <w:r>
               <w:rPr>
                 <w:rStyle w:val="Hyperlink"/>
                 <w:noProof/>
               </w:rPr>
-              <w:t>Indexing</w:t>
+              <w:t>Caching</w:t>
             </w:r>
             <w:r>
               <w:rPr>
@@ -1656,7 +1707,7 @@
                 <w:noProof/>
                 <w:webHidden/>
               </w:rPr>
-              <w:instrText xml:space="preserve"> PAGEREF _Toc104228021 \h </w:instrText>
+              <w:instrText xml:space="preserve"> PAGEREF _Toc104727480 \h </w:instrText>
             </w:r>
             <w:r>
               <w:rPr>
@@ -1676,7 +1727,7 @@
                 <w:noProof/>
                 <w:webHidden/>
               </w:rPr>
-              <w:t>14</w:t>
+              <w:t>13</w:t>
             </w:r>
             <w:r>
               <w:rPr>
@@ -1700,7 +1751,7 @@
               <w:lang w:eastAsia="nl-NL"/>
             </w:rPr>
           </w:pPr>
-          <w:hyperlink w:anchor="_Toc104228022" w:history="1">
+          <w:hyperlink w:anchor="_Toc104727481" w:history="1">
             <w:r>
               <w:rPr>
                 <w:rStyle w:val="Hyperlink"/>
@@ -1727,7 +1778,7 @@
                 <w:noProof/>
                 <w:webHidden/>
               </w:rPr>
-              <w:instrText xml:space="preserve"> PAGEREF _Toc104228022 \h </w:instrText>
+              <w:instrText xml:space="preserve"> PAGEREF _Toc104727481 \h </w:instrText>
             </w:r>
             <w:r>
               <w:rPr>
@@ -1748,6 +1799,432 @@
                 <w:webHidden/>
               </w:rPr>
               <w:t>16</w:t>
+            </w:r>
+            <w:r>
+              <w:rPr>
+                <w:noProof/>
+                <w:webHidden/>
+              </w:rPr>
+              <w:fldChar w:fldCharType="end"/>
+            </w:r>
+          </w:hyperlink>
+        </w:p>
+        <w:p>
+          <w:pPr>
+            <w:pStyle w:val="Inhopg2"/>
+            <w:tabs>
+              <w:tab w:val="right" w:leader="dot" w:pos="9062"/>
+            </w:tabs>
+            <w:rPr>
+              <w:noProof/>
+              <w:sz w:val="22"/>
+              <w:szCs w:val="22"/>
+              <w:lang w:eastAsia="nl-NL"/>
+            </w:rPr>
+          </w:pPr>
+          <w:hyperlink w:anchor="_Toc104727482" w:history="1">
+            <w:r>
+              <w:rPr>
+                <w:rStyle w:val="Hyperlink"/>
+                <w:noProof/>
+              </w:rPr>
+              <w:t>Content Security Policy (CSP) Header Not Set</w:t>
+            </w:r>
+            <w:r>
+              <w:rPr>
+                <w:noProof/>
+                <w:webHidden/>
+              </w:rPr>
+              <w:tab/>
+            </w:r>
+            <w:r>
+              <w:rPr>
+                <w:noProof/>
+                <w:webHidden/>
+              </w:rPr>
+              <w:fldChar w:fldCharType="begin"/>
+            </w:r>
+            <w:r>
+              <w:rPr>
+                <w:noProof/>
+                <w:webHidden/>
+              </w:rPr>
+              <w:instrText xml:space="preserve"> PAGEREF _Toc104727482 \h </w:instrText>
+            </w:r>
+            <w:r>
+              <w:rPr>
+                <w:noProof/>
+                <w:webHidden/>
+              </w:rPr>
+            </w:r>
+            <w:r>
+              <w:rPr>
+                <w:noProof/>
+                <w:webHidden/>
+              </w:rPr>
+              <w:fldChar w:fldCharType="separate"/>
+            </w:r>
+            <w:r>
+              <w:rPr>
+                <w:noProof/>
+                <w:webHidden/>
+              </w:rPr>
+              <w:t>16</w:t>
+            </w:r>
+            <w:r>
+              <w:rPr>
+                <w:noProof/>
+                <w:webHidden/>
+              </w:rPr>
+              <w:fldChar w:fldCharType="end"/>
+            </w:r>
+          </w:hyperlink>
+        </w:p>
+        <w:p>
+          <w:pPr>
+            <w:pStyle w:val="Inhopg2"/>
+            <w:tabs>
+              <w:tab w:val="right" w:leader="dot" w:pos="9062"/>
+            </w:tabs>
+            <w:rPr>
+              <w:noProof/>
+              <w:sz w:val="22"/>
+              <w:szCs w:val="22"/>
+              <w:lang w:eastAsia="nl-NL"/>
+            </w:rPr>
+          </w:pPr>
+          <w:hyperlink w:anchor="_Toc104727483" w:history="1">
+            <w:r>
+              <w:rPr>
+                <w:rStyle w:val="Hyperlink"/>
+                <w:noProof/>
+              </w:rPr>
+              <w:t>Missing Anti-clickjacking Header</w:t>
+            </w:r>
+            <w:r>
+              <w:rPr>
+                <w:noProof/>
+                <w:webHidden/>
+              </w:rPr>
+              <w:tab/>
+            </w:r>
+            <w:r>
+              <w:rPr>
+                <w:noProof/>
+                <w:webHidden/>
+              </w:rPr>
+              <w:fldChar w:fldCharType="begin"/>
+            </w:r>
+            <w:r>
+              <w:rPr>
+                <w:noProof/>
+                <w:webHidden/>
+              </w:rPr>
+              <w:instrText xml:space="preserve"> PAGEREF _Toc104727483 \h </w:instrText>
+            </w:r>
+            <w:r>
+              <w:rPr>
+                <w:noProof/>
+                <w:webHidden/>
+              </w:rPr>
+            </w:r>
+            <w:r>
+              <w:rPr>
+                <w:noProof/>
+                <w:webHidden/>
+              </w:rPr>
+              <w:fldChar w:fldCharType="separate"/>
+            </w:r>
+            <w:r>
+              <w:rPr>
+                <w:noProof/>
+                <w:webHidden/>
+              </w:rPr>
+              <w:t>17</w:t>
+            </w:r>
+            <w:r>
+              <w:rPr>
+                <w:noProof/>
+                <w:webHidden/>
+              </w:rPr>
+              <w:fldChar w:fldCharType="end"/>
+            </w:r>
+          </w:hyperlink>
+        </w:p>
+        <w:p>
+          <w:pPr>
+            <w:pStyle w:val="Inhopg2"/>
+            <w:tabs>
+              <w:tab w:val="right" w:leader="dot" w:pos="9062"/>
+            </w:tabs>
+            <w:rPr>
+              <w:noProof/>
+              <w:sz w:val="22"/>
+              <w:szCs w:val="22"/>
+              <w:lang w:eastAsia="nl-NL"/>
+            </w:rPr>
+          </w:pPr>
+          <w:hyperlink w:anchor="_Toc104727484" w:history="1">
+            <w:r>
+              <w:rPr>
+                <w:rStyle w:val="Hyperlink"/>
+                <w:noProof/>
+              </w:rPr>
+              <w:t>Application Error Disclosure</w:t>
+            </w:r>
+            <w:r>
+              <w:rPr>
+                <w:noProof/>
+                <w:webHidden/>
+              </w:rPr>
+              <w:tab/>
+            </w:r>
+            <w:r>
+              <w:rPr>
+                <w:noProof/>
+                <w:webHidden/>
+              </w:rPr>
+              <w:fldChar w:fldCharType="begin"/>
+            </w:r>
+            <w:r>
+              <w:rPr>
+                <w:noProof/>
+                <w:webHidden/>
+              </w:rPr>
+              <w:instrText xml:space="preserve"> PAGEREF _Toc104727484 \h </w:instrText>
+            </w:r>
+            <w:r>
+              <w:rPr>
+                <w:noProof/>
+                <w:webHidden/>
+              </w:rPr>
+            </w:r>
+            <w:r>
+              <w:rPr>
+                <w:noProof/>
+                <w:webHidden/>
+              </w:rPr>
+              <w:fldChar w:fldCharType="separate"/>
+            </w:r>
+            <w:r>
+              <w:rPr>
+                <w:noProof/>
+                <w:webHidden/>
+              </w:rPr>
+              <w:t>17</w:t>
+            </w:r>
+            <w:r>
+              <w:rPr>
+                <w:noProof/>
+                <w:webHidden/>
+              </w:rPr>
+              <w:fldChar w:fldCharType="end"/>
+            </w:r>
+          </w:hyperlink>
+        </w:p>
+        <w:p>
+          <w:pPr>
+            <w:pStyle w:val="Inhopg2"/>
+            <w:tabs>
+              <w:tab w:val="right" w:leader="dot" w:pos="9062"/>
+            </w:tabs>
+            <w:rPr>
+              <w:noProof/>
+              <w:sz w:val="22"/>
+              <w:szCs w:val="22"/>
+              <w:lang w:eastAsia="nl-NL"/>
+            </w:rPr>
+          </w:pPr>
+          <w:hyperlink w:anchor="_Toc104727485" w:history="1">
+            <w:r>
+              <w:rPr>
+                <w:rStyle w:val="Hyperlink"/>
+                <w:noProof/>
+              </w:rPr>
+              <w:t>Server Leaks Information</w:t>
+            </w:r>
+            <w:r>
+              <w:rPr>
+                <w:noProof/>
+                <w:webHidden/>
+              </w:rPr>
+              <w:tab/>
+            </w:r>
+            <w:r>
+              <w:rPr>
+                <w:noProof/>
+                <w:webHidden/>
+              </w:rPr>
+              <w:fldChar w:fldCharType="begin"/>
+            </w:r>
+            <w:r>
+              <w:rPr>
+                <w:noProof/>
+                <w:webHidden/>
+              </w:rPr>
+              <w:instrText xml:space="preserve"> PAGEREF _Toc104727485 \h </w:instrText>
+            </w:r>
+            <w:r>
+              <w:rPr>
+                <w:noProof/>
+                <w:webHidden/>
+              </w:rPr>
+            </w:r>
+            <w:r>
+              <w:rPr>
+                <w:noProof/>
+                <w:webHidden/>
+              </w:rPr>
+              <w:fldChar w:fldCharType="separate"/>
+            </w:r>
+            <w:r>
+              <w:rPr>
+                <w:noProof/>
+                <w:webHidden/>
+              </w:rPr>
+              <w:t>17</w:t>
+            </w:r>
+            <w:r>
+              <w:rPr>
+                <w:noProof/>
+                <w:webHidden/>
+              </w:rPr>
+              <w:fldChar w:fldCharType="end"/>
+            </w:r>
+          </w:hyperlink>
+        </w:p>
+        <w:p>
+          <w:pPr>
+            <w:pStyle w:val="Inhopg2"/>
+            <w:tabs>
+              <w:tab w:val="right" w:leader="dot" w:pos="9062"/>
+            </w:tabs>
+            <w:rPr>
+              <w:noProof/>
+              <w:sz w:val="22"/>
+              <w:szCs w:val="22"/>
+              <w:lang w:eastAsia="nl-NL"/>
+            </w:rPr>
+          </w:pPr>
+          <w:hyperlink w:anchor="_Toc104727486" w:history="1">
+            <w:r>
+              <w:rPr>
+                <w:rStyle w:val="Hyperlink"/>
+                <w:noProof/>
+              </w:rPr>
+              <w:t>X-Content-Type-Options Header Missing</w:t>
+            </w:r>
+            <w:r>
+              <w:rPr>
+                <w:noProof/>
+                <w:webHidden/>
+              </w:rPr>
+              <w:tab/>
+            </w:r>
+            <w:r>
+              <w:rPr>
+                <w:noProof/>
+                <w:webHidden/>
+              </w:rPr>
+              <w:fldChar w:fldCharType="begin"/>
+            </w:r>
+            <w:r>
+              <w:rPr>
+                <w:noProof/>
+                <w:webHidden/>
+              </w:rPr>
+              <w:instrText xml:space="preserve"> PAGEREF _Toc104727486 \h </w:instrText>
+            </w:r>
+            <w:r>
+              <w:rPr>
+                <w:noProof/>
+                <w:webHidden/>
+              </w:rPr>
+            </w:r>
+            <w:r>
+              <w:rPr>
+                <w:noProof/>
+                <w:webHidden/>
+              </w:rPr>
+              <w:fldChar w:fldCharType="separate"/>
+            </w:r>
+            <w:r>
+              <w:rPr>
+                <w:noProof/>
+                <w:webHidden/>
+              </w:rPr>
+              <w:t>18</w:t>
+            </w:r>
+            <w:r>
+              <w:rPr>
+                <w:noProof/>
+                <w:webHidden/>
+              </w:rPr>
+              <w:fldChar w:fldCharType="end"/>
+            </w:r>
+          </w:hyperlink>
+        </w:p>
+        <w:p>
+          <w:pPr>
+            <w:pStyle w:val="Inhopg2"/>
+            <w:tabs>
+              <w:tab w:val="right" w:leader="dot" w:pos="9062"/>
+            </w:tabs>
+            <w:rPr>
+              <w:noProof/>
+              <w:sz w:val="22"/>
+              <w:szCs w:val="22"/>
+              <w:lang w:eastAsia="nl-NL"/>
+            </w:rPr>
+          </w:pPr>
+          <w:hyperlink w:anchor="_Toc104727487" w:history="1">
+            <w:r>
+              <w:rPr>
+                <w:rStyle w:val="Hyperlink"/>
+                <w:noProof/>
+              </w:rPr>
+              <w:t>Overig</w:t>
+            </w:r>
+            <w:r>
+              <w:rPr>
+                <w:noProof/>
+                <w:webHidden/>
+              </w:rPr>
+              <w:tab/>
+            </w:r>
+            <w:r>
+              <w:rPr>
+                <w:noProof/>
+                <w:webHidden/>
+              </w:rPr>
+              <w:fldChar w:fldCharType="begin"/>
+            </w:r>
+            <w:r>
+              <w:rPr>
+                <w:noProof/>
+                <w:webHidden/>
+              </w:rPr>
+              <w:instrText xml:space="preserve"> PAGEREF _Toc104727487 \h </w:instrText>
+            </w:r>
+            <w:r>
+              <w:rPr>
+                <w:noProof/>
+                <w:webHidden/>
+              </w:rPr>
+            </w:r>
+            <w:r>
+              <w:rPr>
+                <w:noProof/>
+                <w:webHidden/>
+              </w:rPr>
+              <w:fldChar w:fldCharType="separate"/>
+            </w:r>
+            <w:r>
+              <w:rPr>
+                <w:noProof/>
+                <w:webHidden/>
+              </w:rPr>
+              <w:t>18</w:t>
             </w:r>
             <w:r>
               <w:rPr>
@@ -1771,7 +2248,7 @@
               <w:lang w:eastAsia="nl-NL"/>
             </w:rPr>
           </w:pPr>
-          <w:hyperlink w:anchor="_Toc104228023" w:history="1">
+          <w:hyperlink w:anchor="_Toc104727488" w:history="1">
             <w:r>
               <w:rPr>
                 <w:rStyle w:val="Hyperlink"/>
@@ -1798,7 +2275,7 @@
                 <w:noProof/>
                 <w:webHidden/>
               </w:rPr>
-              <w:instrText xml:space="preserve"> PAGEREF _Toc104228023 \h </w:instrText>
+              <w:instrText xml:space="preserve"> PAGEREF _Toc104727488 \h </w:instrText>
             </w:r>
             <w:r>
               <w:rPr>
@@ -1818,7 +2295,7 @@
                 <w:noProof/>
                 <w:webHidden/>
               </w:rPr>
-              <w:t>17</w:t>
+              <w:t>19</w:t>
             </w:r>
             <w:r>
               <w:rPr>
@@ -1846,7 +2323,7 @@
       <w:pPr>
         <w:pStyle w:val="Kop1"/>
       </w:pPr>
-      <w:bookmarkStart w:id="1" w:name="_Toc104228010"/>
+      <w:bookmarkStart w:id="1" w:name="_Toc104727468"/>
       <w:r>
         <w:lastRenderedPageBreak/>
         <w:t>Inleiding</w:t>
@@ -1861,43 +2338,22 @@
         <w:t>mijn eigen</w:t>
       </w:r>
       <w:r>
-        <w:t xml:space="preserve"> Inside </w:t>
-      </w:r>
-      <w:proofErr w:type="spellStart"/>
-      <w:r>
-        <w:t>Airbnb</w:t>
-      </w:r>
-      <w:proofErr w:type="spellEnd"/>
-      <w:r>
-        <w:t xml:space="preserve"> applicatie en moet inzicht geven in de totstandkoming van de applicatie met bijbehorende keuzes. </w:t>
+        <w:t xml:space="preserve"> Inside Airbnb applicatie en moet inzicht geven in de totstandkoming van de applicatie met bijbehorende keuzes. </w:t>
       </w:r>
       <w:r>
         <w:t xml:space="preserve">De applicatie </w:t>
       </w:r>
       <w:r>
-        <w:t xml:space="preserve">moet inzicht geven in het gebruik van </w:t>
-      </w:r>
-      <w:proofErr w:type="spellStart"/>
-      <w:r>
-        <w:t>Air</w:t>
+        <w:t>moet inzicht geven in het gebruik van Air</w:t>
       </w:r>
       <w:r>
         <w:t>bnb</w:t>
       </w:r>
-      <w:proofErr w:type="spellEnd"/>
       <w:r>
         <w:t xml:space="preserve"> locaties in Amsterdam</w:t>
       </w:r>
       <w:r>
-        <w:t xml:space="preserve">. De data die voor deze applicatie is gebruikt komt van Inside </w:t>
-      </w:r>
-      <w:proofErr w:type="spellStart"/>
-      <w:r>
-        <w:t>Airbnb</w:t>
-      </w:r>
-      <w:proofErr w:type="spellEnd"/>
-      <w:r>
-        <w:t xml:space="preserve"> </w:t>
+        <w:t xml:space="preserve">. De data die voor deze applicatie is gebruikt komt van Inside Airbnb </w:t>
       </w:r>
       <w:sdt>
         <w:sdtPr>
@@ -1937,7 +2393,7 @@
       <w:pPr>
         <w:pStyle w:val="Kop1"/>
       </w:pPr>
-      <w:bookmarkStart w:id="2" w:name="_Toc104228011"/>
+      <w:bookmarkStart w:id="2" w:name="_Toc104727469"/>
       <w:r>
         <w:lastRenderedPageBreak/>
         <w:t>Functioneel Ontwerp</w:t>
@@ -1948,7 +2404,7 @@
       <w:pPr>
         <w:pStyle w:val="Kop2"/>
       </w:pPr>
-      <w:bookmarkStart w:id="3" w:name="_Toc104228012"/>
+      <w:bookmarkStart w:id="3" w:name="_Toc104727470"/>
       <w:r>
         <w:t>Use Cases</w:t>
       </w:r>
@@ -1965,19 +2421,6 @@
       </w:pPr>
       <w:r>
         <w:t>Must have</w:t>
-      </w:r>
-    </w:p>
-    <w:p>
-      <w:r>
-        <w:t xml:space="preserve">In deze sectie staan de must have </w:t>
-      </w:r>
-      <w:proofErr w:type="spellStart"/>
-      <w:r>
-        <w:t>requirements</w:t>
-      </w:r>
-      <w:proofErr w:type="spellEnd"/>
-      <w:r>
-        <w:t>.</w:t>
       </w:r>
     </w:p>
     <w:p>
@@ -2061,15 +2504,7 @@
         </w:numPr>
       </w:pPr>
       <w:r>
-        <w:t xml:space="preserve">Kaart is clickable, details rechts op pagina, maakt gebruik van de </w:t>
-      </w:r>
-      <w:proofErr w:type="spellStart"/>
-      <w:r>
-        <w:t>mapbox</w:t>
-      </w:r>
-      <w:proofErr w:type="spellEnd"/>
-      <w:r>
-        <w:t xml:space="preserve"> API.</w:t>
+        <w:t>Kaart is clickable, details rechts op pagina, maakt gebruik van de mapbox API.</w:t>
       </w:r>
       <w:r>
         <w:t xml:space="preserve"> </w:t>
@@ -2114,23 +2549,7 @@
         </w:numPr>
       </w:pPr>
       <w:r>
-        <w:t xml:space="preserve">Resultaten zoals trends, totalen, gemiddelden, etc. worden weergegeven in </w:t>
-      </w:r>
-      <w:proofErr w:type="spellStart"/>
-      <w:r>
-        <w:t>charts</w:t>
-      </w:r>
-      <w:proofErr w:type="spellEnd"/>
-      <w:r>
-        <w:t xml:space="preserve"> en zijn alleen te bekijken voor </w:t>
-      </w:r>
-      <w:proofErr w:type="spellStart"/>
-      <w:r>
-        <w:t>admins</w:t>
-      </w:r>
-      <w:proofErr w:type="spellEnd"/>
-      <w:r>
-        <w:t>.</w:t>
+        <w:t>Resultaten zoals trends, totalen, gemiddelden, etc. worden weergegeven in charts en zijn alleen te bekijken voor admins.</w:t>
       </w:r>
       <w:r>
         <w:t xml:space="preserve"> </w:t>
@@ -2142,27 +2561,6 @@
       </w:pPr>
       <w:r>
         <w:t>Could have</w:t>
-      </w:r>
-    </w:p>
-    <w:p>
-      <w:r>
-        <w:t xml:space="preserve">In deze sectie staan de </w:t>
-      </w:r>
-      <w:proofErr w:type="spellStart"/>
-      <w:r>
-        <w:t>could</w:t>
-      </w:r>
-      <w:proofErr w:type="spellEnd"/>
-      <w:r>
-        <w:t xml:space="preserve"> have </w:t>
-      </w:r>
-      <w:proofErr w:type="spellStart"/>
-      <w:r>
-        <w:t>requirements</w:t>
-      </w:r>
-      <w:proofErr w:type="spellEnd"/>
-      <w:r>
-        <w:t>.</w:t>
       </w:r>
     </w:p>
     <w:p>
@@ -2170,7 +2568,7 @@
         <w:pStyle w:val="Lijstalinea"/>
         <w:numPr>
           <w:ilvl w:val="0"/>
-          <w:numId w:val="10"/>
+          <w:numId w:val="6"/>
         </w:numPr>
       </w:pPr>
       <w:r>
@@ -2185,20 +2583,193 @@
         <w:pStyle w:val="Lijstalinea"/>
         <w:numPr>
           <w:ilvl w:val="0"/>
-          <w:numId w:val="10"/>
+          <w:numId w:val="6"/>
         </w:numPr>
       </w:pPr>
-      <w:proofErr w:type="spellStart"/>
-      <w:r>
-        <w:t>Layout</w:t>
-      </w:r>
-      <w:proofErr w:type="spellEnd"/>
-      <w:r>
-        <w:t xml:space="preserve"> idem als insideairbnb.com.</w:t>
+      <w:r>
+        <w:t>Layout idem als insideairbnb.com.</w:t>
       </w:r>
       <w:r>
         <w:t xml:space="preserve"> </w:t>
       </w:r>
+    </w:p>
+    <w:p>
+      <w:pPr>
+        <w:pStyle w:val="Kop2"/>
+      </w:pPr>
+      <w:bookmarkStart w:id="4" w:name="_Toc104727471"/>
+      <w:r>
+        <w:t>Technische requirements</w:t>
+      </w:r>
+      <w:bookmarkEnd w:id="4"/>
+    </w:p>
+    <w:p>
+      <w:r>
+        <w:t xml:space="preserve">In deze sectie staat </w:t>
+      </w:r>
+      <w:r>
+        <w:t>aan welke technische requirements de applicatie moet voldoen</w:t>
+      </w:r>
+      <w:r>
+        <w:t>.</w:t>
+      </w:r>
+    </w:p>
+    <w:p>
+      <w:pPr>
+        <w:pStyle w:val="Kop3"/>
+      </w:pPr>
+      <w:r>
+        <w:t>Must have</w:t>
+      </w:r>
+    </w:p>
+    <w:p>
+      <w:pPr>
+        <w:pStyle w:val="Lijstalinea"/>
+        <w:numPr>
+          <w:ilvl w:val="0"/>
+          <w:numId w:val="11"/>
+        </w:numPr>
+      </w:pPr>
+      <w:r>
+        <w:t xml:space="preserve">Ontwikkelt met de laatste Microsoft ASP.Net Core versie. </w:t>
+      </w:r>
+    </w:p>
+    <w:p>
+      <w:pPr>
+        <w:pStyle w:val="Lijstalinea"/>
+        <w:numPr>
+          <w:ilvl w:val="0"/>
+          <w:numId w:val="11"/>
+        </w:numPr>
+      </w:pPr>
+      <w:r>
+        <w:t xml:space="preserve">Wordt gehost op het Azure Cloud Platform. </w:t>
+      </w:r>
+    </w:p>
+    <w:p>
+      <w:pPr>
+        <w:pStyle w:val="Lijstalinea"/>
+        <w:numPr>
+          <w:ilvl w:val="0"/>
+          <w:numId w:val="11"/>
+        </w:numPr>
+      </w:pPr>
+      <w:r>
+        <w:t xml:space="preserve">Maakt gebruik van ASP.Net Razor pages of MVC. </w:t>
+      </w:r>
+    </w:p>
+    <w:p>
+      <w:pPr>
+        <w:pStyle w:val="Lijstalinea"/>
+        <w:numPr>
+          <w:ilvl w:val="0"/>
+          <w:numId w:val="11"/>
+        </w:numPr>
+      </w:pPr>
+      <w:r>
+        <w:t xml:space="preserve">Maakt gebruik van MSSQL Server (versie van Azure). </w:t>
+      </w:r>
+    </w:p>
+    <w:p>
+      <w:pPr>
+        <w:pStyle w:val="Lijstalinea"/>
+        <w:numPr>
+          <w:ilvl w:val="0"/>
+          <w:numId w:val="11"/>
+        </w:numPr>
+      </w:pPr>
+      <w:r>
+        <w:t xml:space="preserve">De applicatie moet veilig zijn. </w:t>
+      </w:r>
+    </w:p>
+    <w:p>
+      <w:pPr>
+        <w:pStyle w:val="Lijstalinea"/>
+        <w:numPr>
+          <w:ilvl w:val="0"/>
+          <w:numId w:val="11"/>
+        </w:numPr>
+      </w:pPr>
+      <w:r>
+        <w:t>De applicatie is aantoonbaar highly-scalable. Er worden daarvoor performance tests als bewijsmateriaal opgeleverd</w:t>
+      </w:r>
+      <w:r>
+        <w:t>.</w:t>
+      </w:r>
+      <w:r>
+        <w:t xml:space="preserve"> </w:t>
+      </w:r>
+    </w:p>
+    <w:p>
+      <w:pPr>
+        <w:pStyle w:val="Lijstalinea"/>
+        <w:numPr>
+          <w:ilvl w:val="0"/>
+          <w:numId w:val="11"/>
+        </w:numPr>
+      </w:pPr>
+      <w:r>
+        <w:t>Authenticatie en autorisatie via Azure B2C of IdentityServer4.</w:t>
+      </w:r>
+    </w:p>
+    <w:p>
+      <w:pPr>
+        <w:pStyle w:val="Lijstalinea"/>
+        <w:numPr>
+          <w:ilvl w:val="0"/>
+          <w:numId w:val="11"/>
+        </w:numPr>
+      </w:pPr>
+      <w:r>
+        <w:t xml:space="preserve">Caching service via Redis. </w:t>
+      </w:r>
+    </w:p>
+    <w:p>
+      <w:pPr>
+        <w:pStyle w:val="Kop3"/>
+      </w:pPr>
+      <w:r>
+        <w:t>Would Have</w:t>
+      </w:r>
+    </w:p>
+    <w:p>
+      <w:pPr>
+        <w:pStyle w:val="Lijstalinea"/>
+        <w:numPr>
+          <w:ilvl w:val="0"/>
+          <w:numId w:val="11"/>
+        </w:numPr>
+      </w:pPr>
+      <w:r>
+        <w:t xml:space="preserve">Microservice architectuur. </w:t>
+      </w:r>
+    </w:p>
+    <w:p>
+      <w:pPr>
+        <w:pStyle w:val="Lijstalinea"/>
+        <w:numPr>
+          <w:ilvl w:val="0"/>
+          <w:numId w:val="11"/>
+        </w:numPr>
+      </w:pPr>
+      <w:r>
+        <w:t xml:space="preserve">Microservice orchestration met Kubernetes. </w:t>
+      </w:r>
+    </w:p>
+    <w:p>
+      <w:pPr>
+        <w:pStyle w:val="Lijstalinea"/>
+        <w:numPr>
+          <w:ilvl w:val="0"/>
+          <w:numId w:val="11"/>
+        </w:numPr>
+      </w:pPr>
+      <w:r>
+        <w:t>Blazor applicatie met SignalR</w:t>
+      </w:r>
+      <w:r>
+        <w:t>.</w:t>
+      </w:r>
       <w:r>
         <w:br w:type="page"/>
       </w:r>
@@ -2207,41 +2778,148 @@
       <w:pPr>
         <w:pStyle w:val="Kop1"/>
       </w:pPr>
-      <w:bookmarkStart w:id="4" w:name="_Toc104228013"/>
+      <w:bookmarkStart w:id="5" w:name="_Toc104727472"/>
       <w:r>
         <w:lastRenderedPageBreak/>
         <w:t>Technisch Ontwerp</w:t>
       </w:r>
-      <w:bookmarkEnd w:id="4"/>
+      <w:bookmarkEnd w:id="5"/>
     </w:p>
     <w:p>
       <w:pPr>
         <w:pStyle w:val="Kop2"/>
       </w:pPr>
-      <w:bookmarkStart w:id="5" w:name="_Toc104228014"/>
+      <w:bookmarkStart w:id="6" w:name="_Toc104727473"/>
       <w:r>
         <w:t>Architectuur</w:t>
       </w:r>
-      <w:bookmarkEnd w:id="5"/>
-    </w:p>
-    <w:p>
-      <w:r>
-        <w:t>X</w:t>
+      <w:bookmarkEnd w:id="6"/>
+    </w:p>
+    <w:p>
+      <w:pPr>
+        <w:rPr>
+          <w:noProof/>
+        </w:rPr>
+      </w:pPr>
+      <w:r>
+        <w:rPr>
+          <w:noProof/>
+        </w:rPr>
+        <w:t>Hieronder staat de architectuur afgebeeld voor de applicatie.</w:t>
+      </w:r>
+    </w:p>
+    <w:p>
+      <w:r>
+        <w:rPr>
+          <w:noProof/>
+        </w:rPr>
+        <w:drawing>
+          <wp:inline distT="0" distB="0" distL="0" distR="0" wp14:anchorId="431C73B5" wp14:editId="06EAEAC5">
+            <wp:extent cx="5760720" cy="3924300"/>
+            <wp:effectExtent l="0" t="0" r="0" b="0"/>
+            <wp:docPr id="204" name="Afbeelding 204"/>
+            <wp:cNvGraphicFramePr>
+              <a:graphicFrameLocks xmlns:a="http://schemas.openxmlformats.org/drawingml/2006/main" noChangeAspect="1"/>
+            </wp:cNvGraphicFramePr>
+            <a:graphic xmlns:a="http://schemas.openxmlformats.org/drawingml/2006/main">
+              <a:graphicData uri="http://schemas.openxmlformats.org/drawingml/2006/picture">
+                <pic:pic xmlns:pic="http://schemas.openxmlformats.org/drawingml/2006/picture">
+                  <pic:nvPicPr>
+                    <pic:cNvPr id="204" name="Afbeelding 204"/>
+                    <pic:cNvPicPr/>
+                  </pic:nvPicPr>
+                  <pic:blipFill>
+                    <a:blip r:embed="rId8">
+                      <a:extLst>
+                        <a:ext uri="{28A0092B-C50C-407E-A947-70E740481C1C}">
+                          <a14:useLocalDpi xmlns:a14="http://schemas.microsoft.com/office/drawing/2010/main" val="0"/>
+                        </a:ext>
+                      </a:extLst>
+                    </a:blip>
+                    <a:stretch>
+                      <a:fillRect/>
+                    </a:stretch>
+                  </pic:blipFill>
+                  <pic:spPr>
+                    <a:xfrm>
+                      <a:off x="0" y="0"/>
+                      <a:ext cx="5760720" cy="3924300"/>
+                    </a:xfrm>
+                    <a:prstGeom prst="rect">
+                      <a:avLst/>
+                    </a:prstGeom>
+                  </pic:spPr>
+                </pic:pic>
+              </a:graphicData>
+            </a:graphic>
+          </wp:inline>
+        </w:drawing>
       </w:r>
     </w:p>
     <w:p>
       <w:pPr>
         <w:pStyle w:val="Kop2"/>
       </w:pPr>
-      <w:bookmarkStart w:id="6" w:name="_Toc104228015"/>
+      <w:bookmarkStart w:id="7" w:name="_Toc104727474"/>
       <w:r>
         <w:t>Frameworks &amp; Packages</w:t>
       </w:r>
-      <w:bookmarkEnd w:id="6"/>
-    </w:p>
-    <w:p>
-      <w:r>
-        <w:t>X</w:t>
+      <w:bookmarkEnd w:id="7"/>
+    </w:p>
+    <w:p>
+      <w:r>
+        <w:t xml:space="preserve">De applicatie is gebouwd met behulp van het ASP.NET Core 6.0 framework van Microsoft. </w:t>
+      </w:r>
+      <w:r>
+        <w:t xml:space="preserve">De </w:t>
+      </w:r>
+      <w:r>
+        <w:t>onderstaande afbeelding laat alle packages</w:t>
+      </w:r>
+      <w:r>
+        <w:t xml:space="preserve"> met versienummers</w:t>
+      </w:r>
+      <w:r>
+        <w:t xml:space="preserve"> zien die in de app worden gebruikt.</w:t>
+      </w:r>
+    </w:p>
+    <w:p>
+      <w:r>
+        <w:drawing>
+          <wp:inline distT="0" distB="0" distL="0" distR="0" wp14:anchorId="3794E1F9" wp14:editId="66D6A831">
+            <wp:extent cx="5760720" cy="2178050"/>
+            <wp:effectExtent l="0" t="0" r="0" b="0"/>
+            <wp:docPr id="202" name="Afbeelding 202" descr="Afbeelding met tekst&#10;&#10;Automatisch gegenereerde beschrijving"/>
+            <wp:cNvGraphicFramePr>
+              <a:graphicFrameLocks xmlns:a="http://schemas.openxmlformats.org/drawingml/2006/main" noChangeAspect="1"/>
+            </wp:cNvGraphicFramePr>
+            <a:graphic xmlns:a="http://schemas.openxmlformats.org/drawingml/2006/main">
+              <a:graphicData uri="http://schemas.openxmlformats.org/drawingml/2006/picture">
+                <pic:pic xmlns:pic="http://schemas.openxmlformats.org/drawingml/2006/picture">
+                  <pic:nvPicPr>
+                    <pic:cNvPr id="202" name="Afbeelding 202" descr="Afbeelding met tekst&#10;&#10;Automatisch gegenereerde beschrijving"/>
+                    <pic:cNvPicPr/>
+                  </pic:nvPicPr>
+                  <pic:blipFill>
+                    <a:blip r:embed="rId9"/>
+                    <a:stretch>
+                      <a:fillRect/>
+                    </a:stretch>
+                  </pic:blipFill>
+                  <pic:spPr>
+                    <a:xfrm>
+                      <a:off x="0" y="0"/>
+                      <a:ext cx="5760720" cy="2178050"/>
+                    </a:xfrm>
+                    <a:prstGeom prst="rect">
+                      <a:avLst/>
+                    </a:prstGeom>
+                  </pic:spPr>
+                </pic:pic>
+              </a:graphicData>
+            </a:graphic>
+          </wp:inline>
+        </w:drawing>
       </w:r>
     </w:p>
     <w:p>
@@ -2260,12 +2938,12 @@
       <w:pPr>
         <w:pStyle w:val="Kop1"/>
       </w:pPr>
-      <w:bookmarkStart w:id="7" w:name="_Toc104228016"/>
+      <w:bookmarkStart w:id="8" w:name="_Toc104727475"/>
       <w:r>
         <w:lastRenderedPageBreak/>
         <w:t>Performance</w:t>
       </w:r>
-      <w:bookmarkEnd w:id="7"/>
+      <w:bookmarkEnd w:id="8"/>
     </w:p>
     <w:p>
       <w:r>
@@ -2278,15 +2956,7 @@
         <w:t xml:space="preserve"> eerst een nulmeting gedaan</w:t>
       </w:r>
       <w:r>
-        <w:t xml:space="preserve"> met </w:t>
-      </w:r>
-      <w:proofErr w:type="spellStart"/>
-      <w:r>
-        <w:t>JMeter</w:t>
-      </w:r>
-      <w:proofErr w:type="spellEnd"/>
-      <w:r>
-        <w:t xml:space="preserve"> waarin de performance wordt vastgesteld zonder verbeteringen</w:t>
+        <w:t xml:space="preserve"> met JMeter waarin de performance wordt vastgesteld zonder verbeteringen</w:t>
       </w:r>
       <w:r>
         <w:t xml:space="preserve">. Daarna </w:t>
@@ -2311,18 +2981,16 @@
       <w:r>
         <w:t xml:space="preserve">De metingen worden gedaan op de </w:t>
       </w:r>
-      <w:proofErr w:type="spellStart"/>
       <w:r>
         <w:t>URL</w:t>
       </w:r>
       <w:r>
         <w:t>s</w:t>
       </w:r>
-      <w:proofErr w:type="spellEnd"/>
       <w:r>
         <w:t xml:space="preserve">: </w:t>
       </w:r>
-      <w:hyperlink r:id="rId8" w:history="1">
+      <w:hyperlink r:id="rId10" w:history="1">
         <w:r>
           <w:rPr>
             <w:rStyle w:val="Hyperlink"/>
@@ -2333,7 +3001,7 @@
       <w:r>
         <w:t xml:space="preserve"> en </w:t>
       </w:r>
-      <w:hyperlink r:id="rId9" w:history="1">
+      <w:hyperlink r:id="rId11" w:history="1">
         <w:r>
           <w:rPr>
             <w:rStyle w:val="Hyperlink"/>
@@ -2351,76 +3019,20 @@
         <w:t>e eerste</w:t>
       </w:r>
       <w:r>
-        <w:t xml:space="preserve"> is een pagina waarop de eerste 200 </w:t>
-      </w:r>
-      <w:proofErr w:type="spellStart"/>
-      <w:r>
-        <w:t>listings</w:t>
-      </w:r>
-      <w:proofErr w:type="spellEnd"/>
-      <w:r>
-        <w:t xml:space="preserve"> worden weergegeven.</w:t>
-      </w:r>
-      <w:r>
-        <w:t xml:space="preserve"> En de tweede is een pagina waarop de statistieken voor </w:t>
-      </w:r>
-      <w:proofErr w:type="spellStart"/>
-      <w:r>
-        <w:t>admins</w:t>
-      </w:r>
-      <w:proofErr w:type="spellEnd"/>
-      <w:r>
-        <w:t xml:space="preserve"> staan.</w:t>
-      </w:r>
-    </w:p>
-    <w:p>
-      <w:r>
-        <w:t xml:space="preserve">Om de metingen zo accuraat mogelijk te doen zijn tijdens elke test alleen de volgende programma’s op mijn computer geopend: Visual Studio, </w:t>
-      </w:r>
-      <w:proofErr w:type="spellStart"/>
-      <w:r>
-        <w:t>JMeter</w:t>
-      </w:r>
-      <w:proofErr w:type="spellEnd"/>
-      <w:r>
-        <w:t xml:space="preserve"> en Google Chrome.</w:t>
-      </w:r>
-    </w:p>
-    <w:p>
-      <w:r>
-        <w:t xml:space="preserve">Daarnaast heb ik ook de response tijd bijgehouden op de homepagina. Op deze pagina staat de map met alle </w:t>
-      </w:r>
-      <w:proofErr w:type="spellStart"/>
-      <w:r>
-        <w:t>listings</w:t>
-      </w:r>
-      <w:proofErr w:type="spellEnd"/>
-      <w:r>
-        <w:t xml:space="preserve"> erin. Deze pagina kon ik echter niet testen met </w:t>
-      </w:r>
-      <w:proofErr w:type="spellStart"/>
-      <w:r>
-        <w:t>JMeter</w:t>
-      </w:r>
-      <w:proofErr w:type="spellEnd"/>
-      <w:r>
-        <w:t xml:space="preserve">, omdat ik maar een beperkt aantal </w:t>
-      </w:r>
-      <w:proofErr w:type="spellStart"/>
-      <w:r>
-        <w:t>requests</w:t>
-      </w:r>
-      <w:proofErr w:type="spellEnd"/>
-      <w:r>
-        <w:t xml:space="preserve"> naar </w:t>
-      </w:r>
-      <w:proofErr w:type="spellStart"/>
-      <w:r>
-        <w:t>Mapbox</w:t>
-      </w:r>
-      <w:proofErr w:type="spellEnd"/>
-      <w:r>
-        <w:t xml:space="preserve"> kan doen. Echter vind ik dit wel een belangrijke pagina </w:t>
+        <w:t xml:space="preserve"> is een pagina waarop de eerste 200 listings worden weergegeven.</w:t>
+      </w:r>
+      <w:r>
+        <w:t xml:space="preserve"> En de tweede is een pagina waarop de statistieken voor admins staan.</w:t>
+      </w:r>
+    </w:p>
+    <w:p>
+      <w:r>
+        <w:t>Om de metingen zo accuraat mogelijk te doen zijn tijdens elke test alleen de volgende programma’s op mijn computer geopend: Visual Studio, JMeter en Google Chrome.</w:t>
+      </w:r>
+    </w:p>
+    <w:p>
+      <w:r>
+        <w:t xml:space="preserve">Daarnaast heb ik ook de response tijd bijgehouden op de homepagina. Op deze pagina staat de map met alle listings erin. Deze pagina kon ik echter niet testen met JMeter, omdat ik maar een beperkt aantal requests naar Mapbox kan doen. Echter vind ik dit wel een belangrijke pagina </w:t>
       </w:r>
       <w:r>
         <w:t>waarop</w:t>
@@ -2435,13 +3047,8 @@
         <w:t>. Vandaar dat ik er voor gekozen heb om hier wel de response tijd te tracken</w:t>
       </w:r>
       <w:r>
-        <w:t xml:space="preserve"> met de </w:t>
-      </w:r>
-      <w:proofErr w:type="spellStart"/>
-      <w:r>
-        <w:t>miniprofiler</w:t>
-      </w:r>
-      <w:proofErr w:type="spellEnd"/>
+        <w:t xml:space="preserve"> met de miniprofiler</w:t>
+      </w:r>
       <w:r>
         <w:t>.</w:t>
       </w:r>
@@ -2461,12 +3068,12 @@
       <w:pPr>
         <w:pStyle w:val="Kop2"/>
       </w:pPr>
-      <w:bookmarkStart w:id="8" w:name="_Toc104228017"/>
+      <w:bookmarkStart w:id="9" w:name="_Toc104727476"/>
       <w:r>
         <w:lastRenderedPageBreak/>
         <w:t>Nulmeting</w:t>
       </w:r>
-      <w:bookmarkEnd w:id="8"/>
+      <w:bookmarkEnd w:id="9"/>
     </w:p>
     <w:p>
       <w:pPr>
@@ -2505,7 +3112,7 @@
                     <pic:cNvPicPr/>
                   </pic:nvPicPr>
                   <pic:blipFill>
-                    <a:blip r:embed="rId10">
+                    <a:blip r:embed="rId12">
                       <a:extLst>
                         <a:ext uri="{28A0092B-C50C-407E-A947-70E740481C1C}">
                           <a14:useLocalDpi xmlns:a14="http://schemas.microsoft.com/office/drawing/2010/main" val="0"/>
@@ -2576,7 +3183,7 @@
                     <pic:cNvPicPr/>
                   </pic:nvPicPr>
                   <pic:blipFill>
-                    <a:blip r:embed="rId11">
+                    <a:blip r:embed="rId13">
                       <a:extLst>
                         <a:ext uri="{28A0092B-C50C-407E-A947-70E740481C1C}">
                           <a14:useLocalDpi xmlns:a14="http://schemas.microsoft.com/office/drawing/2010/main" val="0"/>
@@ -2615,15 +3222,7 @@
         <w:t>imum</w:t>
       </w:r>
       <w:r>
-        <w:t xml:space="preserve"> </w:t>
-      </w:r>
-      <w:proofErr w:type="spellStart"/>
-      <w:r>
-        <w:t>price</w:t>
-      </w:r>
-      <w:proofErr w:type="spellEnd"/>
-      <w:r>
-        <w:t xml:space="preserve"> filter als volgt aan. </w:t>
+        <w:t xml:space="preserve"> price filter als volgt aan. </w:t>
       </w:r>
       <w:r>
         <w:rPr>
@@ -2645,7 +3244,7 @@
                     <pic:cNvPicPr/>
                   </pic:nvPicPr>
                   <pic:blipFill>
-                    <a:blip r:embed="rId12"/>
+                    <a:blip r:embed="rId14"/>
                     <a:stretch>
                       <a:fillRect/>
                     </a:stretch>
@@ -2696,29 +3295,22 @@
         <w:t>De nulmeting</w:t>
       </w:r>
       <w:r>
-        <w:t xml:space="preserve"> voor de </w:t>
-      </w:r>
-      <w:proofErr w:type="spellStart"/>
-      <w:r>
-        <w:t>listings</w:t>
-      </w:r>
-      <w:proofErr w:type="spellEnd"/>
-      <w:r>
-        <w:t xml:space="preserve"> pagina</w:t>
+        <w:t xml:space="preserve"> voor de listings pagina</w:t>
       </w:r>
       <w:r>
         <w:t xml:space="preserve"> is gedaan met de instellingen</w:t>
       </w:r>
       <w:r>
-        <w:t xml:space="preserve"> in </w:t>
-      </w:r>
-      <w:proofErr w:type="spellStart"/>
-      <w:r>
-        <w:t>JMeter</w:t>
-      </w:r>
-      <w:proofErr w:type="spellEnd"/>
-      <w:r>
-        <w:t xml:space="preserve"> zoals in figuur x. </w:t>
+        <w:t xml:space="preserve"> in JMeter</w:t>
+      </w:r>
+      <w:r>
+        <w:t xml:space="preserve"> zoals in </w:t>
+      </w:r>
+      <w:r>
+        <w:t>de figuur hieronder</w:t>
+      </w:r>
+      <w:r>
+        <w:t xml:space="preserve">. </w:t>
       </w:r>
       <w:r>
         <w:t>Zoals te zien</w:t>
@@ -2735,27 +3327,17 @@
       <w:r>
         <w:t xml:space="preserve"> de </w:t>
       </w:r>
-      <w:proofErr w:type="spellStart"/>
       <w:r>
         <w:t>o</w:t>
       </w:r>
       <w:r>
-        <w:t>perational</w:t>
-      </w:r>
-      <w:proofErr w:type="spellEnd"/>
-      <w:r>
-        <w:t xml:space="preserve"> </w:t>
-      </w:r>
-      <w:proofErr w:type="spellStart"/>
+        <w:t xml:space="preserve">perational </w:t>
+      </w:r>
       <w:r>
         <w:t>c</w:t>
       </w:r>
       <w:r>
-        <w:t>eiling</w:t>
-      </w:r>
-      <w:proofErr w:type="spellEnd"/>
-      <w:r>
-        <w:t xml:space="preserve"> ongeveer rond de 20 seconden.</w:t>
+        <w:t>eiling ongeveer rond de 20 seconden.</w:t>
       </w:r>
       <w:r>
         <w:t xml:space="preserve"> Ook is de response tijd erg belangrijk. Deze ligt op dit moment rond de 1</w:t>
@@ -2769,16 +3351,11 @@
       <w:r>
         <w:t xml:space="preserve"> in de </w:t>
       </w:r>
-      <w:proofErr w:type="spellStart"/>
       <w:r>
         <w:t>s</w:t>
       </w:r>
       <w:r>
-        <w:t>weet</w:t>
-      </w:r>
-      <w:proofErr w:type="spellEnd"/>
-      <w:r>
-        <w:t xml:space="preserve"> </w:t>
+        <w:t xml:space="preserve">weet </w:t>
       </w:r>
       <w:r>
         <w:t>s</w:t>
@@ -2811,7 +3388,7 @@
                     <pic:cNvPicPr/>
                   </pic:nvPicPr>
                   <pic:blipFill>
-                    <a:blip r:embed="rId13">
+                    <a:blip r:embed="rId15">
                       <a:extLst>
                         <a:ext uri="{28A0092B-C50C-407E-A947-70E740481C1C}">
                           <a14:useLocalDpi xmlns:a14="http://schemas.microsoft.com/office/drawing/2010/main" val="0"/>
@@ -2859,7 +3436,7 @@
                     <pic:cNvPicPr/>
                   </pic:nvPicPr>
                   <pic:blipFill>
-                    <a:blip r:embed="rId14"/>
+                    <a:blip r:embed="rId16"/>
                     <a:stretch>
                       <a:fillRect/>
                     </a:stretch>
@@ -2906,48 +3483,28 @@
         <w:t>De nulmeting</w:t>
       </w:r>
       <w:r>
-        <w:t xml:space="preserve"> voor de </w:t>
-      </w:r>
-      <w:proofErr w:type="spellStart"/>
-      <w:r>
-        <w:t>statistics</w:t>
-      </w:r>
-      <w:proofErr w:type="spellEnd"/>
-      <w:r>
-        <w:t xml:space="preserve"> pagina</w:t>
-      </w:r>
-      <w:r>
-        <w:t xml:space="preserve"> is gedaan met de instellingen in </w:t>
-      </w:r>
-      <w:proofErr w:type="spellStart"/>
-      <w:r>
-        <w:t>JMeter</w:t>
-      </w:r>
-      <w:proofErr w:type="spellEnd"/>
-      <w:r>
-        <w:t xml:space="preserve"> zoals in figuur x. Zoals te zien in de onderstaande afbeeldingen ligt de </w:t>
-      </w:r>
-      <w:proofErr w:type="spellStart"/>
+        <w:t xml:space="preserve"> voor de statistics pagina</w:t>
+      </w:r>
+      <w:r>
+        <w:t xml:space="preserve"> is gedaan met de instellingen in JMeter zoals in </w:t>
+      </w:r>
+      <w:r>
+        <w:t>de figuur hieronder.</w:t>
+      </w:r>
+      <w:r>
+        <w:t xml:space="preserve"> Zoals te zien in de onderstaande afbeeldingen ligt de </w:t>
+      </w:r>
       <w:r>
         <w:t>o</w:t>
       </w:r>
       <w:r>
-        <w:t>perational</w:t>
-      </w:r>
-      <w:proofErr w:type="spellEnd"/>
-      <w:r>
-        <w:t xml:space="preserve"> </w:t>
-      </w:r>
-      <w:proofErr w:type="spellStart"/>
+        <w:t xml:space="preserve">perational </w:t>
+      </w:r>
       <w:r>
         <w:t>c</w:t>
       </w:r>
       <w:r>
-        <w:t>eiling</w:t>
-      </w:r>
-      <w:proofErr w:type="spellEnd"/>
-      <w:r>
-        <w:t xml:space="preserve"> ongeveer rond de 20 seconden. Ook is de response tijd erg belangrijk. Deze ligt op dit moment rond de </w:t>
+        <w:t xml:space="preserve">eiling ongeveer rond de 20 seconden. Ook is de response tijd erg belangrijk. Deze ligt op dit moment rond de </w:t>
       </w:r>
       <w:r>
         <w:t>500</w:t>
@@ -2958,16 +3515,11 @@
       <w:r>
         <w:t xml:space="preserve"> in de </w:t>
       </w:r>
-      <w:proofErr w:type="spellStart"/>
       <w:r>
         <w:t>s</w:t>
       </w:r>
       <w:r>
-        <w:t>weet</w:t>
-      </w:r>
-      <w:proofErr w:type="spellEnd"/>
-      <w:r>
-        <w:t xml:space="preserve"> </w:t>
+        <w:t xml:space="preserve">weet </w:t>
       </w:r>
       <w:r>
         <w:t>s</w:t>
@@ -3000,7 +3552,7 @@
                     <pic:cNvPicPr/>
                   </pic:nvPicPr>
                   <pic:blipFill>
-                    <a:blip r:embed="rId15"/>
+                    <a:blip r:embed="rId17"/>
                     <a:stretch>
                       <a:fillRect/>
                     </a:stretch>
@@ -3042,7 +3594,7 @@
                     <pic:cNvPicPr/>
                   </pic:nvPicPr>
                   <pic:blipFill>
-                    <a:blip r:embed="rId16"/>
+                    <a:blip r:embed="rId18"/>
                     <a:stretch>
                       <a:fillRect/>
                     </a:stretch>
@@ -3078,91 +3630,19 @@
       <w:pPr>
         <w:pStyle w:val="Kop2"/>
       </w:pPr>
-      <w:bookmarkStart w:id="9" w:name="_Toc104228018"/>
+      <w:bookmarkStart w:id="10" w:name="_Toc104727477"/>
       <w:r>
         <w:lastRenderedPageBreak/>
         <w:t>AsNoTracking</w:t>
       </w:r>
-      <w:bookmarkEnd w:id="9"/>
-    </w:p>
-    <w:p>
-      <w:r>
-        <w:t xml:space="preserve">Een optimalisatie is het gebruik van </w:t>
-      </w:r>
-      <w:proofErr w:type="spellStart"/>
-      <w:r>
-        <w:t>AsNoTracking</w:t>
-      </w:r>
-      <w:proofErr w:type="spellEnd"/>
-      <w:r>
-        <w:t xml:space="preserve"> in LINQ </w:t>
-      </w:r>
-      <w:proofErr w:type="spellStart"/>
-      <w:r>
-        <w:t>queries</w:t>
-      </w:r>
-      <w:proofErr w:type="spellEnd"/>
-      <w:r>
-        <w:t xml:space="preserve">. </w:t>
-      </w:r>
-      <w:r>
-        <w:t xml:space="preserve">Standaard zijn </w:t>
-      </w:r>
-      <w:proofErr w:type="spellStart"/>
-      <w:r>
-        <w:t>queries</w:t>
-      </w:r>
-      <w:proofErr w:type="spellEnd"/>
-      <w:r>
-        <w:t xml:space="preserve"> die </w:t>
-      </w:r>
-      <w:proofErr w:type="spellStart"/>
-      <w:r>
-        <w:t>entity</w:t>
-      </w:r>
-      <w:proofErr w:type="spellEnd"/>
-      <w:r>
-        <w:t xml:space="preserve"> types retourneren tracking. Dit houdt in dat de veranderingen aan deze </w:t>
-      </w:r>
-      <w:proofErr w:type="spellStart"/>
-      <w:r>
-        <w:t>entities</w:t>
-      </w:r>
-      <w:proofErr w:type="spellEnd"/>
-      <w:r>
-        <w:t xml:space="preserve"> kunnen worden bewaard door </w:t>
-      </w:r>
-      <w:proofErr w:type="spellStart"/>
-      <w:r>
-        <w:t>SaveChanges</w:t>
-      </w:r>
-      <w:proofErr w:type="spellEnd"/>
-      <w:r>
-        <w:t xml:space="preserve"> aan te roepen. No tracking </w:t>
-      </w:r>
-      <w:proofErr w:type="spellStart"/>
-      <w:r>
-        <w:t>queries</w:t>
-      </w:r>
-      <w:proofErr w:type="spellEnd"/>
-      <w:r>
-        <w:t xml:space="preserve"> zijn daarom vooral handig in </w:t>
-      </w:r>
-      <w:proofErr w:type="spellStart"/>
-      <w:r>
-        <w:t>read-only</w:t>
-      </w:r>
-      <w:proofErr w:type="spellEnd"/>
-      <w:r>
-        <w:t xml:space="preserve"> </w:t>
-      </w:r>
-      <w:proofErr w:type="spellStart"/>
-      <w:r>
-        <w:t>scenarios</w:t>
-      </w:r>
-      <w:proofErr w:type="spellEnd"/>
-      <w:r>
-        <w:t>. Ze zijn sneller om uit te voeren, omdat er geen change tracking informatie bijgehouden hoeft te worden</w:t>
+      <w:bookmarkEnd w:id="10"/>
+    </w:p>
+    <w:p>
+      <w:r>
+        <w:t xml:space="preserve">Een optimalisatie is het gebruik van AsNoTracking in LINQ queries. </w:t>
+      </w:r>
+      <w:r>
+        <w:t>Standaard zijn queries die entity types retourneren tracking. Dit houdt in dat de veranderingen aan deze entities kunnen worden bewaard door SaveChanges aan te roepen. No tracking queries zijn daarom vooral handig in read-only scenarios. Ze zijn sneller om uit te voeren, omdat er geen change tracking informatie bijgehouden hoeft te worden</w:t>
       </w:r>
       <w:r>
         <w:t xml:space="preserve"> </w:t>
@@ -3243,7 +3723,7 @@
                     <pic:cNvPicPr/>
                   </pic:nvPicPr>
                   <pic:blipFill>
-                    <a:blip r:embed="rId17">
+                    <a:blip r:embed="rId19">
                       <a:extLst>
                         <a:ext uri="{28A0092B-C50C-407E-A947-70E740481C1C}">
                           <a14:useLocalDpi xmlns:a14="http://schemas.microsoft.com/office/drawing/2010/main" val="0"/>
@@ -3311,7 +3791,7 @@
                     <pic:cNvPicPr/>
                   </pic:nvPicPr>
                   <pic:blipFill>
-                    <a:blip r:embed="rId18">
+                    <a:blip r:embed="rId20">
                       <a:extLst>
                         <a:ext uri="{28A0092B-C50C-407E-A947-70E740481C1C}">
                           <a14:useLocalDpi xmlns:a14="http://schemas.microsoft.com/office/drawing/2010/main" val="0"/>
@@ -3347,13 +3827,8 @@
         <w:t>Ten opzichte van de vorige keer bleven de response tijden</w:t>
       </w:r>
       <w:r>
-        <w:t xml:space="preserve"> van de ongefilterde </w:t>
-      </w:r>
-      <w:proofErr w:type="spellStart"/>
-      <w:r>
-        <w:t>request</w:t>
-      </w:r>
-      <w:proofErr w:type="spellEnd"/>
+        <w:t xml:space="preserve"> van de ongefilterde request</w:t>
+      </w:r>
       <w:r>
         <w:t xml:space="preserve"> nog steeds hangen rond de </w:t>
       </w:r>
@@ -3369,15 +3844,7 @@
     </w:p>
     <w:p>
       <w:r>
-        <w:t xml:space="preserve">Ook de gefilterde </w:t>
-      </w:r>
-      <w:proofErr w:type="spellStart"/>
-      <w:r>
-        <w:t>request</w:t>
-      </w:r>
-      <w:proofErr w:type="spellEnd"/>
-      <w:r>
-        <w:t xml:space="preserve"> bleef steken rond de 30ms</w:t>
+        <w:t>Ook de gefilterde request bleef steken rond de 30ms</w:t>
       </w:r>
       <w:r>
         <w:t xml:space="preserve"> net als de vorige meting</w:t>
@@ -3406,35 +3873,23 @@
       <w:r>
         <w:t xml:space="preserve">Deze meting is gedaan met dezelfde instellingen op de </w:t>
       </w:r>
-      <w:proofErr w:type="spellStart"/>
       <w:r>
         <w:t>listings</w:t>
       </w:r>
-      <w:proofErr w:type="spellEnd"/>
       <w:r>
         <w:t xml:space="preserve"> pagina als de nulmeting. De </w:t>
       </w:r>
-      <w:proofErr w:type="spellStart"/>
       <w:r>
         <w:t>o</w:t>
       </w:r>
       <w:r>
-        <w:t>perational</w:t>
-      </w:r>
-      <w:proofErr w:type="spellEnd"/>
-      <w:r>
-        <w:t xml:space="preserve"> </w:t>
-      </w:r>
-      <w:proofErr w:type="spellStart"/>
+        <w:t xml:space="preserve">perational </w:t>
+      </w:r>
       <w:r>
         <w:t>c</w:t>
       </w:r>
       <w:r>
-        <w:t>eiling</w:t>
-      </w:r>
-      <w:proofErr w:type="spellEnd"/>
-      <w:r>
-        <w:t xml:space="preserve"> </w:t>
+        <w:t xml:space="preserve">eiling </w:t>
       </w:r>
       <w:r>
         <w:t>is op deze pagina eigenlijk hetzelfde gebleven. Hij is nu namelijk</w:t>
@@ -3472,16 +3927,11 @@
       <w:r>
         <w:t xml:space="preserve">ms in de </w:t>
       </w:r>
-      <w:proofErr w:type="spellStart"/>
       <w:r>
         <w:t>s</w:t>
       </w:r>
       <w:r>
-        <w:t>weet</w:t>
-      </w:r>
-      <w:proofErr w:type="spellEnd"/>
-      <w:r>
-        <w:t xml:space="preserve"> </w:t>
+        <w:t xml:space="preserve">weet </w:t>
       </w:r>
       <w:r>
         <w:t>s</w:t>
@@ -3517,7 +3967,7 @@
                     <pic:cNvPicPr/>
                   </pic:nvPicPr>
                   <pic:blipFill>
-                    <a:blip r:embed="rId19"/>
+                    <a:blip r:embed="rId21"/>
                     <a:stretch>
                       <a:fillRect/>
                     </a:stretch>
@@ -3568,27 +4018,17 @@
       <w:r>
         <w:t xml:space="preserve">Deze meting is gedaan met dezelfde instellingen op de statistieken pagina als de nulmeting. De </w:t>
       </w:r>
-      <w:proofErr w:type="spellStart"/>
       <w:r>
         <w:t>o</w:t>
       </w:r>
       <w:r>
-        <w:t>perational</w:t>
-      </w:r>
-      <w:proofErr w:type="spellEnd"/>
-      <w:r>
-        <w:t xml:space="preserve"> </w:t>
-      </w:r>
-      <w:proofErr w:type="spellStart"/>
+        <w:t xml:space="preserve">perational </w:t>
+      </w:r>
       <w:r>
         <w:t>c</w:t>
       </w:r>
       <w:r>
-        <w:t>eiling</w:t>
-      </w:r>
-      <w:proofErr w:type="spellEnd"/>
-      <w:r>
-        <w:t xml:space="preserve"> ligt nu iets verder, namelijk rond de 24 seconden. </w:t>
+        <w:t xml:space="preserve">eiling ligt nu iets verder, namelijk rond de 24 seconden. </w:t>
       </w:r>
       <w:r>
         <w:t xml:space="preserve">Deze lag bij </w:t>
@@ -3602,16 +4042,11 @@
       <w:r>
         <w:t xml:space="preserve">0ms en nu ligt deze rond de 200ms in de </w:t>
       </w:r>
-      <w:proofErr w:type="spellStart"/>
       <w:r>
         <w:t>s</w:t>
       </w:r>
       <w:r>
-        <w:t>weet</w:t>
-      </w:r>
-      <w:proofErr w:type="spellEnd"/>
-      <w:r>
-        <w:t xml:space="preserve"> </w:t>
+        <w:t xml:space="preserve">weet </w:t>
       </w:r>
       <w:r>
         <w:t>s</w:t>
@@ -3652,7 +4087,7 @@
                     <pic:cNvPicPr/>
                   </pic:nvPicPr>
                   <pic:blipFill>
-                    <a:blip r:embed="rId20"/>
+                    <a:blip r:embed="rId22"/>
                     <a:stretch>
                       <a:fillRect/>
                     </a:stretch>
@@ -3680,24 +4115,16 @@
       <w:pPr>
         <w:pStyle w:val="Kop2"/>
       </w:pPr>
-      <w:bookmarkStart w:id="10" w:name="_Toc104228019"/>
+      <w:bookmarkStart w:id="11" w:name="_Toc104727478"/>
       <w:r>
         <w:lastRenderedPageBreak/>
         <w:t>Response Compression</w:t>
       </w:r>
-      <w:bookmarkEnd w:id="10"/>
-    </w:p>
-    <w:p>
-      <w:r>
-        <w:t xml:space="preserve">Response </w:t>
-      </w:r>
-      <w:proofErr w:type="spellStart"/>
-      <w:r>
-        <w:t>compression</w:t>
-      </w:r>
-      <w:proofErr w:type="spellEnd"/>
-      <w:r>
-        <w:t xml:space="preserve"> zorgt ervoor dat bestanden die verstuurd worden kleiner worden gemaakt. Hierdoor is de response die de client moet ontvangen kleiner. Dit moet ervoor zorgen dat de response sneller aankomt bij de client.</w:t>
+      <w:bookmarkEnd w:id="11"/>
+    </w:p>
+    <w:p>
+      <w:r>
+        <w:t>Response compression zorgt ervoor dat bestanden die verstuurd worden kleiner worden gemaakt. Hierdoor is de response die de client moet ontvangen kleiner. Dit moet ervoor zorgen dat de response sneller aankomt bij de client.</w:t>
       </w:r>
     </w:p>
     <w:p>
@@ -3710,15 +4137,7 @@
     </w:p>
     <w:p>
       <w:r>
-        <w:t xml:space="preserve">Ook met response </w:t>
-      </w:r>
-      <w:proofErr w:type="spellStart"/>
-      <w:r>
-        <w:t>compression</w:t>
-      </w:r>
-      <w:proofErr w:type="spellEnd"/>
-      <w:r>
-        <w:t xml:space="preserve"> zit er weinig verbetering in de response tijden van de</w:t>
+        <w:t>Ook met response compression zit er weinig verbetering in de response tijden van de</w:t>
       </w:r>
       <w:r>
         <w:t xml:space="preserve"> ongefilterde</w:t>
@@ -3754,7 +4173,7 @@
                     <pic:cNvPicPr/>
                   </pic:nvPicPr>
                   <pic:blipFill>
-                    <a:blip r:embed="rId21"/>
+                    <a:blip r:embed="rId23"/>
                     <a:stretch>
                       <a:fillRect/>
                     </a:stretch>
@@ -3777,26 +4196,10 @@
     </w:p>
     <w:p>
       <w:r>
-        <w:t xml:space="preserve">Ook bij de gefilterde </w:t>
-      </w:r>
-      <w:proofErr w:type="spellStart"/>
-      <w:r>
-        <w:t>requests</w:t>
-      </w:r>
-      <w:proofErr w:type="spellEnd"/>
-      <w:r>
-        <w:t xml:space="preserve"> is er opnieuw gemiddeld weinig verbetering te zien</w:t>
-      </w:r>
-      <w:r>
-        <w:t xml:space="preserve"> en blijven de </w:t>
-      </w:r>
-      <w:proofErr w:type="spellStart"/>
-      <w:r>
-        <w:t>requests</w:t>
-      </w:r>
-      <w:proofErr w:type="spellEnd"/>
-      <w:r>
-        <w:t xml:space="preserve"> schommelen rond de 30ms.</w:t>
+        <w:t>Ook bij de gefilterde requests is er opnieuw gemiddeld weinig verbetering te zien</w:t>
+      </w:r>
+      <w:r>
+        <w:t xml:space="preserve"> en blijven de requests schommelen rond de 30ms.</w:t>
       </w:r>
     </w:p>
     <w:p>
@@ -3820,7 +4223,7 @@
                     <pic:cNvPicPr/>
                   </pic:nvPicPr>
                   <pic:blipFill>
-                    <a:blip r:embed="rId22"/>
+                    <a:blip r:embed="rId24"/>
                     <a:stretch>
                       <a:fillRect/>
                     </a:stretch>
@@ -3854,13 +4257,8 @@
         <w:t>Deze meting is gedaan met dezelfde instellingen op de</w:t>
       </w:r>
       <w:r>
-        <w:t xml:space="preserve"> </w:t>
-      </w:r>
-      <w:proofErr w:type="spellStart"/>
-      <w:r>
-        <w:t>listings</w:t>
-      </w:r>
-      <w:proofErr w:type="spellEnd"/>
+        <w:t xml:space="preserve"> listings</w:t>
+      </w:r>
       <w:r>
         <w:t xml:space="preserve"> pagina als de </w:t>
       </w:r>
@@ -3870,27 +4268,17 @@
       <w:r>
         <w:t xml:space="preserve">. De </w:t>
       </w:r>
-      <w:proofErr w:type="spellStart"/>
       <w:r>
         <w:t>o</w:t>
       </w:r>
       <w:r>
-        <w:t>perational</w:t>
-      </w:r>
-      <w:proofErr w:type="spellEnd"/>
-      <w:r>
-        <w:t xml:space="preserve"> </w:t>
-      </w:r>
-      <w:proofErr w:type="spellStart"/>
+        <w:t xml:space="preserve">perational </w:t>
+      </w:r>
       <w:r>
         <w:t>c</w:t>
       </w:r>
       <w:r>
-        <w:t>eiling</w:t>
-      </w:r>
-      <w:proofErr w:type="spellEnd"/>
-      <w:r>
-        <w:t xml:space="preserve"> is op deze pagina eigenlijk hetzelfde gebleven. Hij is nu namelijk rond de 20 seconden en bij de </w:t>
+        <w:t xml:space="preserve">eiling is op deze pagina eigenlijk hetzelfde gebleven. Hij is nu namelijk rond de 20 seconden en bij de </w:t>
       </w:r>
       <w:r>
         <w:t>vorige meeting was dit ook het geval</w:t>
@@ -3930,7 +4318,7 @@
                     <pic:cNvPicPr/>
                   </pic:nvPicPr>
                   <pic:blipFill>
-                    <a:blip r:embed="rId23"/>
+                    <a:blip r:embed="rId25"/>
                     <a:stretch>
                       <a:fillRect/>
                     </a:stretch>
@@ -3973,53 +4361,38 @@
       <w:r>
         <w:t xml:space="preserve">. De </w:t>
       </w:r>
-      <w:proofErr w:type="spellStart"/>
       <w:r>
         <w:t>o</w:t>
       </w:r>
       <w:r>
-        <w:t>perational</w:t>
-      </w:r>
-      <w:proofErr w:type="spellEnd"/>
+        <w:t xml:space="preserve">perational </w:t>
+      </w:r>
+      <w:r>
+        <w:t>c</w:t>
+      </w:r>
+      <w:r>
+        <w:t xml:space="preserve">eiling </w:t>
+      </w:r>
+      <w:r>
+        <w:t>is ongeveer gelijk gebleven als de vorige meting</w:t>
+      </w:r>
+      <w:r>
+        <w:t>.</w:t>
+      </w:r>
+      <w:r>
+        <w:t xml:space="preserve"> In deze meting ligt hij namelijk op 21 seconden.</w:t>
+      </w:r>
       <w:r>
         <w:t xml:space="preserve"> </w:t>
       </w:r>
-      <w:proofErr w:type="spellStart"/>
-      <w:r>
-        <w:t>c</w:t>
-      </w:r>
-      <w:r>
-        <w:t>eiling</w:t>
-      </w:r>
-      <w:proofErr w:type="spellEnd"/>
-      <w:r>
-        <w:t xml:space="preserve"> </w:t>
-      </w:r>
-      <w:r>
-        <w:t>is ongeveer gelijk gebleven als de vorige meting</w:t>
-      </w:r>
-      <w:r>
-        <w:t>.</w:t>
-      </w:r>
-      <w:r>
-        <w:t xml:space="preserve"> In deze meting ligt hij namelijk op 21 seconden.</w:t>
-      </w:r>
-      <w:r>
-        <w:t xml:space="preserve"> </w:t>
-      </w:r>
       <w:r>
         <w:t xml:space="preserve">Wel zien we weer een flinke verbetering bij de response time. Deze lag bij de vorige meting rond de 200ms in de </w:t>
       </w:r>
-      <w:proofErr w:type="spellStart"/>
       <w:r>
         <w:t>s</w:t>
       </w:r>
       <w:r>
-        <w:t>weet</w:t>
-      </w:r>
-      <w:proofErr w:type="spellEnd"/>
-      <w:r>
-        <w:t xml:space="preserve"> </w:t>
+        <w:t xml:space="preserve">weet </w:t>
       </w:r>
       <w:r>
         <w:t>s</w:t>
@@ -4055,7 +4428,7 @@
                     <pic:cNvPicPr/>
                   </pic:nvPicPr>
                   <pic:blipFill>
-                    <a:blip r:embed="rId24"/>
+                    <a:blip r:embed="rId26"/>
                     <a:stretch>
                       <a:fillRect/>
                     </a:stretch>
@@ -4083,71 +4456,28 @@
       <w:pPr>
         <w:pStyle w:val="Kop2"/>
       </w:pPr>
+      <w:bookmarkStart w:id="12" w:name="_Toc104727479"/>
       <w:r>
         <w:lastRenderedPageBreak/>
         <w:t>Indexing</w:t>
       </w:r>
-    </w:p>
-    <w:p>
-      <w:proofErr w:type="spellStart"/>
-      <w:r>
-        <w:t>Indexing</w:t>
-      </w:r>
-      <w:proofErr w:type="spellEnd"/>
-      <w:r>
-        <w:t xml:space="preserve"> zorgt ervoor dat de database de benodigde data sneller kan opzoeken. Dit werkt vooral goed als je data wil filteren met </w:t>
+      <w:bookmarkEnd w:id="12"/>
+    </w:p>
+    <w:p>
+      <w:r>
+        <w:t xml:space="preserve">Indexing zorgt ervoor dat de database de benodigde data sneller kan opzoeken. Dit werkt vooral goed als je data wil filteren met </w:t>
       </w:r>
       <w:r>
         <w:t>WHERE.</w:t>
       </w:r>
       <w:r>
-        <w:t xml:space="preserve"> Ik heb er dus ook voor gekozen hiervoor geen meting te doen voor de </w:t>
-      </w:r>
-      <w:proofErr w:type="spellStart"/>
-      <w:r>
-        <w:t>listings</w:t>
-      </w:r>
-      <w:proofErr w:type="spellEnd"/>
-      <w:r>
-        <w:t xml:space="preserve"> en </w:t>
-      </w:r>
-      <w:proofErr w:type="spellStart"/>
-      <w:r>
-        <w:t>statistics</w:t>
-      </w:r>
-      <w:proofErr w:type="spellEnd"/>
-      <w:r>
-        <w:t xml:space="preserve"> pagina, omdat er geen </w:t>
-      </w:r>
-      <w:proofErr w:type="spellStart"/>
-      <w:r>
-        <w:t>joins</w:t>
-      </w:r>
-      <w:proofErr w:type="spellEnd"/>
-      <w:r>
-        <w:t xml:space="preserve"> of </w:t>
-      </w:r>
-      <w:proofErr w:type="spellStart"/>
-      <w:r>
-        <w:t>where’s</w:t>
-      </w:r>
-      <w:proofErr w:type="spellEnd"/>
-      <w:r>
-        <w:t xml:space="preserve"> worden gebruikt in</w:t>
+        <w:t xml:space="preserve"> Ik heb er dus ook voor gekozen hiervoor geen meting te doen voor de listings en statistics pagina, omdat er geen joins of where’s worden gebruikt in</w:t>
       </w:r>
       <w:r>
         <w:t xml:space="preserve"> de</w:t>
       </w:r>
       <w:r>
-        <w:t xml:space="preserve"> benodigde </w:t>
-      </w:r>
-      <w:proofErr w:type="spellStart"/>
-      <w:r>
-        <w:t>queries</w:t>
-      </w:r>
-      <w:proofErr w:type="spellEnd"/>
-      <w:r>
-        <w:t xml:space="preserve"> voor deze pagina’s.</w:t>
+        <w:t xml:space="preserve"> benodigde queries voor deze pagina’s.</w:t>
       </w:r>
     </w:p>
     <w:p>
@@ -4160,47 +4490,7 @@
     </w:p>
     <w:p>
       <w:r>
-        <w:t xml:space="preserve">Omdat er op de homepage gefilterd wordt op </w:t>
-      </w:r>
-      <w:proofErr w:type="spellStart"/>
-      <w:r>
-        <w:t>neighbourhood</w:t>
-      </w:r>
-      <w:proofErr w:type="spellEnd"/>
-      <w:r>
-        <w:t xml:space="preserve">, </w:t>
-      </w:r>
-      <w:proofErr w:type="spellStart"/>
-      <w:r>
-        <w:t>price</w:t>
-      </w:r>
-      <w:proofErr w:type="spellEnd"/>
-      <w:r>
-        <w:t xml:space="preserve"> en </w:t>
-      </w:r>
-      <w:proofErr w:type="spellStart"/>
-      <w:r>
-        <w:t>nr</w:t>
-      </w:r>
-      <w:proofErr w:type="spellEnd"/>
-      <w:r>
-        <w:t xml:space="preserve"> of reviews heb ik een index gemaakt in de database met deze kolommen in de index </w:t>
-      </w:r>
-      <w:proofErr w:type="spellStart"/>
-      <w:r>
-        <w:t>key</w:t>
-      </w:r>
-      <w:proofErr w:type="spellEnd"/>
-      <w:r>
-        <w:t xml:space="preserve"> columns en de andere benodigde kolommen in de </w:t>
-      </w:r>
-      <w:proofErr w:type="spellStart"/>
-      <w:r>
-        <w:t>included</w:t>
-      </w:r>
-      <w:proofErr w:type="spellEnd"/>
-      <w:r>
-        <w:t xml:space="preserve"> columns.</w:t>
+        <w:t>Omdat er op de homepage gefilterd wordt op neighbourhood, price en nr of reviews heb ik een index gemaakt in de database met deze kolommen in de index key columns en de andere benodigde kolommen in de included columns.</w:t>
       </w:r>
     </w:p>
     <w:p>
@@ -4240,7 +4530,7 @@
                     <pic:cNvPicPr/>
                   </pic:nvPicPr>
                   <pic:blipFill>
-                    <a:blip r:embed="rId25">
+                    <a:blip r:embed="rId27">
                       <a:extLst>
                         <a:ext uri="{28A0092B-C50C-407E-A947-70E740481C1C}">
                           <a14:useLocalDpi xmlns:a14="http://schemas.microsoft.com/office/drawing/2010/main" val="0"/>
@@ -4308,7 +4598,7 @@
                     <pic:cNvPicPr/>
                   </pic:nvPicPr>
                   <pic:blipFill>
-                    <a:blip r:embed="rId26">
+                    <a:blip r:embed="rId28">
                       <a:extLst>
                         <a:ext uri="{28A0092B-C50C-407E-A947-70E740481C1C}">
                           <a14:useLocalDpi xmlns:a14="http://schemas.microsoft.com/office/drawing/2010/main" val="0"/>
@@ -4341,35 +4631,27 @@
         </w:drawing>
       </w:r>
       <w:r>
-        <w:t xml:space="preserve">Nu zien we wel enige verbetering qua performance op de homepagina. Bij de ongefilterde </w:t>
-      </w:r>
-      <w:proofErr w:type="spellStart"/>
-      <w:r>
-        <w:t>requests</w:t>
-      </w:r>
-      <w:proofErr w:type="spellEnd"/>
+        <w:t xml:space="preserve">Nu zien we wel enige verbetering qua performance op de homepagina. Bij de ongefilterde requests </w:t>
+      </w:r>
+      <w:r>
+        <w:t>schommelde de response time waardes eerst rond de 35ms en nu is dit vaker rond de 30ms.</w:t>
+      </w:r>
       <w:r>
         <w:t xml:space="preserve"> </w:t>
       </w:r>
       <w:r>
-        <w:t>schommelde de response time waardes eerst rond de 35ms en nu is dit vaker rond de 30ms.</w:t>
+        <w:t>Ook bij</w:t>
+      </w:r>
+      <w:r>
+        <w:t xml:space="preserve"> het filteren</w:t>
+      </w:r>
+      <w:r>
+        <w:t xml:space="preserve"> is er verbetering te zien.</w:t>
       </w:r>
       <w:r>
         <w:t xml:space="preserve"> </w:t>
       </w:r>
       <w:r>
-        <w:t>Ook bij</w:t>
-      </w:r>
-      <w:r>
-        <w:t xml:space="preserve"> het filteren</w:t>
-      </w:r>
-      <w:r>
-        <w:t xml:space="preserve"> is er verbetering te zien.</w:t>
-      </w:r>
-      <w:r>
-        <w:t xml:space="preserve"> </w:t>
-      </w:r>
-      <w:r>
         <w:t xml:space="preserve">Eerst </w:t>
       </w:r>
       <w:r>
@@ -4383,103 +4665,61 @@
       <w:pPr>
         <w:pStyle w:val="Kop2"/>
       </w:pPr>
+      <w:bookmarkStart w:id="13" w:name="_Toc104727480"/>
       <w:r>
         <w:lastRenderedPageBreak/>
         <w:t>Caching</w:t>
       </w:r>
-    </w:p>
-    <w:p>
-      <w:proofErr w:type="spellStart"/>
-      <w:r>
-        <w:t>Caching</w:t>
-      </w:r>
-      <w:proofErr w:type="spellEnd"/>
-      <w:r>
-        <w:t xml:space="preserve"> is het in de cache opslaan van gegevens. Hierbij worden gegevens opgeslagen in een tijdelijke opslag waar de applicatie snel toegang tot heeft. Dit is vooral nuttig bij </w:t>
-      </w:r>
-      <w:proofErr w:type="spellStart"/>
-      <w:r>
-        <w:t>read</w:t>
-      </w:r>
-      <w:proofErr w:type="spellEnd"/>
-      <w:r>
-        <w:t xml:space="preserve"> operaties waarbij je alleen gegevens wil zien. </w:t>
-      </w:r>
-      <w:proofErr w:type="spellStart"/>
-      <w:r>
-        <w:t>Caching</w:t>
-      </w:r>
-      <w:proofErr w:type="spellEnd"/>
+      <w:bookmarkEnd w:id="13"/>
+    </w:p>
+    <w:p>
+      <w:r>
+        <w:t xml:space="preserve">Caching is het in de cache opslaan van gegevens. Hierbij worden gegevens opgeslagen in een tijdelijke opslag waar de applicatie snel toegang tot heeft. Dit is vooral nuttig bij read operaties waarbij je alleen gegevens wil zien. </w:t>
+      </w:r>
+      <w:r>
+        <w:t xml:space="preserve">Caching </w:t>
+      </w:r>
+      <w:r>
+        <w:t>is toegepast op alle drie de pagina’s.</w:t>
+      </w:r>
+    </w:p>
+    <w:p>
+      <w:pPr>
+        <w:pStyle w:val="Kop3"/>
+      </w:pPr>
+      <w:r>
+        <w:t>Homepage</w:t>
+      </w:r>
+    </w:p>
+    <w:p>
+      <w:r>
+        <w:t xml:space="preserve">Deze metingen zijn gedaan op een andere dag dan de vorige metingen en ik merk dat de laptop waarop ik de metingen doe op dit moment iets trager is, terwijl dezelfde programma’s open staan als bij de vorige metingen. </w:t>
+      </w:r>
+      <w:r>
+        <w:t>Op deze pagina worden alle listings</w:t>
+      </w:r>
+      <w:r>
+        <w:t xml:space="preserve"> die opgehaald worden</w:t>
+      </w:r>
+      <w:r>
+        <w:t xml:space="preserve"> voor de map</w:t>
+      </w:r>
+      <w:r>
+        <w:t xml:space="preserve"> en ook alle neighbourhoods</w:t>
+      </w:r>
+      <w:r>
+        <w:t xml:space="preserve"> gecached.</w:t>
+      </w:r>
       <w:r>
         <w:t xml:space="preserve"> </w:t>
       </w:r>
       <w:r>
-        <w:t>is toegepast op alle drie de pagina’s.</w:t>
-      </w:r>
-    </w:p>
-    <w:p>
-      <w:pPr>
-        <w:pStyle w:val="Kop3"/>
-      </w:pPr>
-      <w:r>
-        <w:t>Homepage</w:t>
-      </w:r>
-    </w:p>
-    <w:p>
-      <w:r>
-        <w:t xml:space="preserve">Deze metingen zijn gedaan op een andere dag dan de vorige metingen en ik merk dat de laptop waarop ik de metingen doe op dit moment iets trager is, terwijl dezelfde programma’s open staan als bij de vorige metingen. </w:t>
-      </w:r>
-      <w:r>
-        <w:t xml:space="preserve">Op deze pagina worden alle </w:t>
-      </w:r>
-      <w:proofErr w:type="spellStart"/>
-      <w:r>
-        <w:t>listings</w:t>
-      </w:r>
-      <w:proofErr w:type="spellEnd"/>
-      <w:r>
-        <w:t xml:space="preserve"> die opgehaald worden</w:t>
-      </w:r>
-      <w:r>
-        <w:t xml:space="preserve"> voor de map</w:t>
-      </w:r>
-      <w:r>
-        <w:t xml:space="preserve"> en ook alle </w:t>
-      </w:r>
-      <w:proofErr w:type="spellStart"/>
-      <w:r>
-        <w:t>neighbourhoods</w:t>
-      </w:r>
-      <w:proofErr w:type="spellEnd"/>
-      <w:r>
-        <w:t xml:space="preserve"> </w:t>
-      </w:r>
-      <w:proofErr w:type="spellStart"/>
-      <w:r>
-        <w:t>gecached</w:t>
-      </w:r>
-      <w:proofErr w:type="spellEnd"/>
-      <w:r>
-        <w:t>.</w:t>
-      </w:r>
-      <w:r>
-        <w:t xml:space="preserve"> </w:t>
-      </w:r>
-      <w:r>
         <w:t>De resultaten van een gemiddelde meting zijn hieronder afgebeeld.</w:t>
       </w:r>
     </w:p>
     <w:p>
       <w:r>
-        <w:t xml:space="preserve">Zonder </w:t>
-      </w:r>
-      <w:proofErr w:type="spellStart"/>
-      <w:r>
-        <w:t>caching</w:t>
-      </w:r>
-      <w:proofErr w:type="spellEnd"/>
-      <w:r>
-        <w:t>:</w:t>
+        <w:t>Zonder caching:</w:t>
       </w:r>
     </w:p>
     <w:p>
@@ -4503,7 +4743,7 @@
                     <pic:cNvPicPr/>
                   </pic:nvPicPr>
                   <pic:blipFill>
-                    <a:blip r:embed="rId27"/>
+                    <a:blip r:embed="rId29"/>
                     <a:stretch>
                       <a:fillRect/>
                     </a:stretch>
@@ -4526,15 +4766,7 @@
     </w:p>
     <w:p>
       <w:r>
-        <w:t xml:space="preserve">Met </w:t>
-      </w:r>
-      <w:proofErr w:type="spellStart"/>
-      <w:r>
-        <w:t>caching</w:t>
-      </w:r>
-      <w:proofErr w:type="spellEnd"/>
-      <w:r>
-        <w:t>:</w:t>
+        <w:t>Met caching:</w:t>
       </w:r>
     </w:p>
     <w:p>
@@ -4558,7 +4790,7 @@
                     <pic:cNvPicPr/>
                   </pic:nvPicPr>
                   <pic:blipFill>
-                    <a:blip r:embed="rId28"/>
+                    <a:blip r:embed="rId30"/>
                     <a:stretch>
                       <a:fillRect/>
                     </a:stretch>
@@ -4580,55 +4812,7 @@
       </w:r>
       <w:r>
         <w:br/>
-        <w:t xml:space="preserve">Zonder </w:t>
-      </w:r>
-      <w:proofErr w:type="spellStart"/>
-      <w:r>
-        <w:t>caching</w:t>
-      </w:r>
-      <w:proofErr w:type="spellEnd"/>
-      <w:r>
-        <w:t xml:space="preserve"> ligt de tijd die het uitvoeren van de </w:t>
-      </w:r>
-      <w:proofErr w:type="spellStart"/>
-      <w:r>
-        <w:t>queries</w:t>
-      </w:r>
-      <w:proofErr w:type="spellEnd"/>
-      <w:r>
-        <w:t xml:space="preserve"> duurt al rond de 2ms à 3ms. Dit is helemaal niet lang. Dat is wel opvallend, omdat wel alle </w:t>
-      </w:r>
-      <w:proofErr w:type="spellStart"/>
-      <w:r>
-        <w:t>listings</w:t>
-      </w:r>
-      <w:proofErr w:type="spellEnd"/>
-      <w:r>
-        <w:t xml:space="preserve"> worden opgehaald. Met </w:t>
-      </w:r>
-      <w:proofErr w:type="spellStart"/>
-      <w:r>
-        <w:t>caching</w:t>
-      </w:r>
-      <w:proofErr w:type="spellEnd"/>
-      <w:r>
-        <w:t xml:space="preserve"> geïmplementeerd is de response tijd dus een verwaarloosbaar verschil, omdat de tijd dat het uitvoeren van de </w:t>
-      </w:r>
-      <w:proofErr w:type="spellStart"/>
-      <w:r>
-        <w:t>queries</w:t>
-      </w:r>
-      <w:proofErr w:type="spellEnd"/>
-      <w:r>
-        <w:t xml:space="preserve"> duurt zonder </w:t>
-      </w:r>
-      <w:proofErr w:type="spellStart"/>
-      <w:r>
-        <w:t>caching</w:t>
-      </w:r>
-      <w:proofErr w:type="spellEnd"/>
-      <w:r>
-        <w:t xml:space="preserve"> al kort is.</w:t>
+        <w:t>Zonder caching ligt de tijd die het uitvoeren van de queries duurt al rond de 2ms à 3ms. Dit is helemaal niet lang. Dat is wel opvallend, omdat wel alle listings worden opgehaald. Met caching geïmplementeerd is de response tijd dus een verwaarloosbaar verschil, omdat de tijd dat het uitvoeren van de queries duurt zonder caching al kort is.</w:t>
       </w:r>
       <w:r>
         <w:br w:type="page"/>
@@ -4645,64 +4829,7 @@
     </w:p>
     <w:p>
       <w:r>
-        <w:t xml:space="preserve">De eerste meting met </w:t>
-      </w:r>
-      <w:proofErr w:type="spellStart"/>
-      <w:r>
-        <w:t>caching</w:t>
-      </w:r>
-      <w:proofErr w:type="spellEnd"/>
-      <w:r>
-        <w:t xml:space="preserve"> op deze pagina is opnieuw gedaan met de originele </w:t>
-      </w:r>
-      <w:proofErr w:type="spellStart"/>
-      <w:r>
-        <w:t>settings</w:t>
-      </w:r>
-      <w:proofErr w:type="spellEnd"/>
-      <w:r>
-        <w:t xml:space="preserve"> in </w:t>
-      </w:r>
-      <w:proofErr w:type="spellStart"/>
-      <w:r>
-        <w:t>JMeter</w:t>
-      </w:r>
-      <w:proofErr w:type="spellEnd"/>
-      <w:r>
-        <w:t xml:space="preserve">. Opvallend is dat de eerste </w:t>
-      </w:r>
-      <w:proofErr w:type="spellStart"/>
-      <w:r>
-        <w:t>request</w:t>
-      </w:r>
-      <w:proofErr w:type="spellEnd"/>
-      <w:r>
-        <w:t xml:space="preserve"> rond de 90ms ligt en de </w:t>
-      </w:r>
-      <w:proofErr w:type="spellStart"/>
-      <w:r>
-        <w:t>requests</w:t>
-      </w:r>
-      <w:proofErr w:type="spellEnd"/>
-      <w:r>
-        <w:t xml:space="preserve"> daarna allemaal rond de 20ms. Dit komt doordat de benodigde quer</w:t>
-      </w:r>
-      <w:r>
-        <w:t>y</w:t>
-      </w:r>
-      <w:r>
-        <w:t xml:space="preserve"> voor deze pagina</w:t>
-      </w:r>
-      <w:r>
-        <w:t xml:space="preserve"> na de eerste load </w:t>
-      </w:r>
-      <w:proofErr w:type="spellStart"/>
-      <w:r>
-        <w:t>gecached</w:t>
-      </w:r>
-      <w:proofErr w:type="spellEnd"/>
-      <w:r>
-        <w:t xml:space="preserve"> is.</w:t>
+        <w:t>De eerste meting met caching op deze pagina is opnieuw gedaan met de originele settings in JMeter. Opvallend is dat de eerste request rond de 90ms ligt en de requests daarna allemaal rond de 20ms. Dit komt doordat de benodigde query voor deze pagina na de eerste load gecached is.</w:t>
       </w:r>
     </w:p>
     <w:p>
@@ -4719,48 +4846,19 @@
         <w:t xml:space="preserve"> op het moment dat</w:t>
       </w:r>
       <w:r>
-        <w:t xml:space="preserve"> de response </w:t>
-      </w:r>
-      <w:proofErr w:type="spellStart"/>
-      <w:r>
-        <w:t>gecached</w:t>
-      </w:r>
-      <w:proofErr w:type="spellEnd"/>
-      <w:r>
-        <w:t xml:space="preserve"> is. </w:t>
-      </w:r>
-    </w:p>
-    <w:p>
-      <w:r>
-        <w:t xml:space="preserve">Ook is er geen </w:t>
-      </w:r>
-      <w:proofErr w:type="spellStart"/>
-      <w:r>
-        <w:t>operational</w:t>
-      </w:r>
-      <w:proofErr w:type="spellEnd"/>
-      <w:r>
-        <w:t xml:space="preserve"> </w:t>
-      </w:r>
-      <w:proofErr w:type="spellStart"/>
-      <w:r>
-        <w:t>ceiling</w:t>
-      </w:r>
-      <w:proofErr w:type="spellEnd"/>
-      <w:r>
-        <w:t xml:space="preserve"> meer te zien in deze grafiek. Dit laat zien dat de server nu ook veel meer </w:t>
-      </w:r>
-      <w:proofErr w:type="spellStart"/>
-      <w:r>
-        <w:t>requests</w:t>
-      </w:r>
-      <w:proofErr w:type="spellEnd"/>
-      <w:r>
-        <w:t xml:space="preserve"> aan kan. </w:t>
-      </w:r>
-    </w:p>
-    <w:p>
-      <w:r>
+        <w:t xml:space="preserve"> de response gecached is. </w:t>
+      </w:r>
+    </w:p>
+    <w:p>
+      <w:r>
+        <w:t xml:space="preserve">Ook is er geen operational ceiling meer te zien in deze grafiek. Dit laat zien dat de server nu ook veel meer requests aan kan. </w:t>
+      </w:r>
+    </w:p>
+    <w:p>
+      <w:r>
+        <w:rPr>
+          <w:noProof/>
+        </w:rPr>
         <w:drawing>
           <wp:anchor distT="0" distB="0" distL="114300" distR="114300" simplePos="0" relativeHeight="251669504" behindDoc="1" locked="0" layoutInCell="1" allowOverlap="1" wp14:anchorId="466DEFB3" wp14:editId="6B47F5A7">
             <wp:simplePos x="0" y="0"/>
@@ -4785,7 +4883,7 @@
                     <pic:cNvPicPr/>
                   </pic:nvPicPr>
                   <pic:blipFill>
-                    <a:blip r:embed="rId29">
+                    <a:blip r:embed="rId31">
                       <a:extLst>
                         <a:ext uri="{28A0092B-C50C-407E-A947-70E740481C1C}">
                           <a14:useLocalDpi xmlns:a14="http://schemas.microsoft.com/office/drawing/2010/main" val="0"/>
@@ -4818,6 +4916,9 @@
         </w:drawing>
       </w:r>
       <w:r>
+        <w:rPr>
+          <w:noProof/>
+        </w:rPr>
         <w:drawing>
           <wp:inline distT="0" distB="0" distL="0" distR="0" wp14:anchorId="4349CFB1" wp14:editId="58AE05CE">
             <wp:extent cx="4922520" cy="2387466"/>
@@ -4834,7 +4935,7 @@
                     <pic:cNvPicPr/>
                   </pic:nvPicPr>
                   <pic:blipFill>
-                    <a:blip r:embed="rId30"/>
+                    <a:blip r:embed="rId32"/>
                     <a:stretch>
                       <a:fillRect/>
                     </a:stretch>
@@ -4857,61 +4958,21 @@
     </w:p>
     <w:p>
       <w:r>
-        <w:t xml:space="preserve">Voor een nieuwe </w:t>
-      </w:r>
-      <w:proofErr w:type="spellStart"/>
-      <w:r>
-        <w:t>operational</w:t>
-      </w:r>
-      <w:proofErr w:type="spellEnd"/>
-      <w:r>
-        <w:t xml:space="preserve"> </w:t>
-      </w:r>
-      <w:proofErr w:type="spellStart"/>
-      <w:r>
-        <w:t>ceiling</w:t>
-      </w:r>
-      <w:proofErr w:type="spellEnd"/>
-      <w:r>
-        <w:t xml:space="preserve"> kon de target </w:t>
-      </w:r>
-      <w:proofErr w:type="spellStart"/>
-      <w:r>
-        <w:t>rate</w:t>
-      </w:r>
-      <w:proofErr w:type="spellEnd"/>
-      <w:r>
-        <w:t xml:space="preserve"> verhoogt worden van </w:t>
+        <w:t xml:space="preserve">Voor een nieuwe operational ceiling kon de target rate verhoogt worden van </w:t>
       </w:r>
       <w:r>
         <w:t>5</w:t>
       </w:r>
       <w:r>
-        <w:t xml:space="preserve">0 </w:t>
-      </w:r>
-      <w:proofErr w:type="spellStart"/>
-      <w:r>
-        <w:t>arrivals</w:t>
-      </w:r>
-      <w:proofErr w:type="spellEnd"/>
-      <w:r>
-        <w:t xml:space="preserve">/sec naar maar liefst 190 </w:t>
-      </w:r>
-      <w:proofErr w:type="spellStart"/>
-      <w:r>
-        <w:t>arrivals</w:t>
-      </w:r>
-      <w:proofErr w:type="spellEnd"/>
-      <w:r>
-        <w:t>/sec!</w:t>
-      </w:r>
-      <w:r>
-        <w:t xml:space="preserve"> </w:t>
+        <w:t xml:space="preserve">0 arrivals/sec naar maar liefst 190 arrivals/sec! </w:t>
       </w:r>
     </w:p>
     <w:p/>
     <w:p>
       <w:r>
+        <w:rPr>
+          <w:noProof/>
+        </w:rPr>
         <w:drawing>
           <wp:inline distT="0" distB="0" distL="0" distR="0" wp14:anchorId="6B9F3E12" wp14:editId="40C848CD">
             <wp:extent cx="4831080" cy="2317023"/>
@@ -4928,7 +4989,7 @@
                     <pic:cNvPicPr/>
                   </pic:nvPicPr>
                   <pic:blipFill>
-                    <a:blip r:embed="rId31"/>
+                    <a:blip r:embed="rId33"/>
                     <a:stretch>
                       <a:fillRect/>
                     </a:stretch>
@@ -4963,61 +5024,19 @@
     </w:p>
     <w:p>
       <w:r>
-        <w:t xml:space="preserve">De eerste meting met </w:t>
-      </w:r>
-      <w:proofErr w:type="spellStart"/>
-      <w:r>
-        <w:t>caching</w:t>
-      </w:r>
-      <w:proofErr w:type="spellEnd"/>
-      <w:r>
-        <w:t xml:space="preserve"> op deze pagina is opnieuw gedaan met de originele </w:t>
-      </w:r>
-      <w:proofErr w:type="spellStart"/>
-      <w:r>
-        <w:t>settings</w:t>
-      </w:r>
-      <w:proofErr w:type="spellEnd"/>
-      <w:r>
-        <w:t xml:space="preserve"> in </w:t>
-      </w:r>
-      <w:proofErr w:type="spellStart"/>
-      <w:r>
-        <w:t>JMeter</w:t>
-      </w:r>
-      <w:proofErr w:type="spellEnd"/>
-      <w:r>
-        <w:t xml:space="preserve">. </w:t>
-      </w:r>
-      <w:r>
-        <w:t xml:space="preserve">Net als bij de </w:t>
-      </w:r>
-      <w:proofErr w:type="spellStart"/>
-      <w:r>
-        <w:t>listings</w:t>
-      </w:r>
-      <w:proofErr w:type="spellEnd"/>
+        <w:t xml:space="preserve">De eerste meting met caching op deze pagina is opnieuw gedaan met de originele settings in JMeter. </w:t>
+      </w:r>
+      <w:r>
+        <w:t>Net als bij de listings</w:t>
+      </w:r>
       <w:r>
         <w:t xml:space="preserve"> </w:t>
       </w:r>
       <w:r>
-        <w:t xml:space="preserve">ligt de eerste </w:t>
-      </w:r>
-      <w:proofErr w:type="spellStart"/>
-      <w:r>
-        <w:t>request</w:t>
-      </w:r>
-      <w:proofErr w:type="spellEnd"/>
-      <w:r>
-        <w:t xml:space="preserve"> rond de 90ms en de </w:t>
-      </w:r>
-      <w:proofErr w:type="spellStart"/>
-      <w:r>
-        <w:t>requests</w:t>
-      </w:r>
-      <w:proofErr w:type="spellEnd"/>
-      <w:r>
-        <w:t xml:space="preserve"> daarna allemaal rond de 20ms. </w:t>
+        <w:t>ligt de eerste request</w:t>
+      </w:r>
+      <w:r>
+        <w:t xml:space="preserve"> rond de 90ms en de requests daarna allemaal rond de 20ms. </w:t>
       </w:r>
     </w:p>
     <w:p>
@@ -5028,15 +5047,7 @@
         <w:t xml:space="preserve"> opzichte van de vorige meting dus enorm verbeterd, want eerst lag de gemiddelde response tijd rond de 150ms en nu rond de 20ms </w:t>
       </w:r>
       <w:r>
-        <w:t xml:space="preserve">op het moment dat de response </w:t>
-      </w:r>
-      <w:proofErr w:type="spellStart"/>
-      <w:r>
-        <w:t>gecached</w:t>
-      </w:r>
-      <w:proofErr w:type="spellEnd"/>
-      <w:r>
-        <w:t xml:space="preserve"> is</w:t>
+        <w:t>op het moment dat de response gecached is</w:t>
       </w:r>
       <w:r>
         <w:t>.</w:t>
@@ -5050,31 +5061,7 @@
         <w:t xml:space="preserve">Ook </w:t>
       </w:r>
       <w:r>
-        <w:t xml:space="preserve">hier is net als bij de </w:t>
-      </w:r>
-      <w:proofErr w:type="spellStart"/>
-      <w:r>
-        <w:t>listings</w:t>
-      </w:r>
-      <w:proofErr w:type="spellEnd"/>
-      <w:r>
-        <w:t xml:space="preserve"> geen </w:t>
-      </w:r>
-      <w:proofErr w:type="spellStart"/>
-      <w:r>
-        <w:t>operational</w:t>
-      </w:r>
-      <w:proofErr w:type="spellEnd"/>
-      <w:r>
-        <w:t xml:space="preserve"> </w:t>
-      </w:r>
-      <w:proofErr w:type="spellStart"/>
-      <w:r>
-        <w:t>ceiling</w:t>
-      </w:r>
-      <w:proofErr w:type="spellEnd"/>
-      <w:r>
-        <w:t xml:space="preserve"> meer te zien</w:t>
+        <w:t>hier is net als bij de listings geen operational ceiling meer te zien</w:t>
       </w:r>
       <w:r>
         <w:t>.</w:t>
@@ -5082,6 +5069,9 @@
     </w:p>
     <w:p>
       <w:r>
+        <w:rPr>
+          <w:noProof/>
+        </w:rPr>
         <w:drawing>
           <wp:anchor distT="0" distB="0" distL="114300" distR="114300" simplePos="0" relativeHeight="251667456" behindDoc="1" locked="0" layoutInCell="1" allowOverlap="1" wp14:anchorId="231BA310" wp14:editId="058DD16E">
             <wp:simplePos x="0" y="0"/>
@@ -5106,7 +5096,7 @@
                     <pic:cNvPicPr/>
                   </pic:nvPicPr>
                   <pic:blipFill>
-                    <a:blip r:embed="rId29">
+                    <a:blip r:embed="rId31">
                       <a:extLst>
                         <a:ext uri="{28A0092B-C50C-407E-A947-70E740481C1C}">
                           <a14:useLocalDpi xmlns:a14="http://schemas.microsoft.com/office/drawing/2010/main" val="0"/>
@@ -5139,6 +5129,9 @@
         </w:drawing>
       </w:r>
       <w:r>
+        <w:rPr>
+          <w:noProof/>
+        </w:rPr>
         <w:drawing>
           <wp:inline distT="0" distB="0" distL="0" distR="0" wp14:anchorId="3AD48F89" wp14:editId="6CDCAC02">
             <wp:extent cx="4907280" cy="2362224"/>
@@ -5155,7 +5148,7 @@
                     <pic:cNvPicPr/>
                   </pic:nvPicPr>
                   <pic:blipFill>
-                    <a:blip r:embed="rId32"/>
+                    <a:blip r:embed="rId34"/>
                     <a:stretch>
                       <a:fillRect/>
                     </a:stretch>
@@ -5181,15 +5174,7 @@
         <w:t>De</w:t>
       </w:r>
       <w:r>
-        <w:t xml:space="preserve"> target </w:t>
-      </w:r>
-      <w:proofErr w:type="spellStart"/>
-      <w:r>
-        <w:t>rate</w:t>
-      </w:r>
-      <w:proofErr w:type="spellEnd"/>
-      <w:r>
-        <w:t xml:space="preserve"> </w:t>
+        <w:t xml:space="preserve"> target rate </w:t>
       </w:r>
       <w:r>
         <w:t xml:space="preserve">kon ook hier </w:t>
@@ -5198,52 +5183,15 @@
         <w:t xml:space="preserve">verhoogt worden </w:t>
       </w:r>
       <w:r>
-        <w:t xml:space="preserve">naar 190 </w:t>
-      </w:r>
-      <w:proofErr w:type="spellStart"/>
-      <w:r>
-        <w:t>arrivals</w:t>
-      </w:r>
-      <w:proofErr w:type="spellEnd"/>
-      <w:r>
-        <w:t xml:space="preserve">/sec. Op de </w:t>
-      </w:r>
-      <w:proofErr w:type="spellStart"/>
-      <w:r>
-        <w:t>statistics</w:t>
-      </w:r>
-      <w:proofErr w:type="spellEnd"/>
-      <w:r>
-        <w:t xml:space="preserve"> pagina is de performance winst nog groter dan bij de </w:t>
-      </w:r>
-      <w:proofErr w:type="spellStart"/>
-      <w:r>
-        <w:t>listings</w:t>
-      </w:r>
-      <w:proofErr w:type="spellEnd"/>
-      <w:r>
-        <w:t xml:space="preserve">, omdat de originele target </w:t>
-      </w:r>
-      <w:proofErr w:type="spellStart"/>
-      <w:r>
-        <w:t>rate</w:t>
-      </w:r>
-      <w:proofErr w:type="spellEnd"/>
-      <w:r>
-        <w:t xml:space="preserve"> bij de </w:t>
-      </w:r>
-      <w:proofErr w:type="spellStart"/>
-      <w:r>
-        <w:t>statistics</w:t>
-      </w:r>
-      <w:proofErr w:type="spellEnd"/>
-      <w:r>
-        <w:t xml:space="preserve"> pagina lager lag.</w:t>
+        <w:t>naar 190 arrivals/sec. Op de statistics pagina is de performance winst nog groter dan bij de listings, omdat de originele target rate bij de statistics pagina lager lag.</w:t>
       </w:r>
     </w:p>
     <w:p/>
     <w:p>
       <w:r>
+        <w:rPr>
+          <w:noProof/>
+        </w:rPr>
         <w:drawing>
           <wp:inline distT="0" distB="0" distL="0" distR="0" wp14:anchorId="31E59AE8" wp14:editId="27117201">
             <wp:extent cx="4968240" cy="2357613"/>
@@ -5260,7 +5208,7 @@
                     <pic:cNvPicPr/>
                   </pic:nvPicPr>
                   <pic:blipFill>
-                    <a:blip r:embed="rId33"/>
+                    <a:blip r:embed="rId35"/>
                     <a:stretch>
                       <a:fillRect/>
                     </a:stretch>
@@ -5290,20 +5238,568 @@
       <w:pPr>
         <w:pStyle w:val="Kop1"/>
       </w:pPr>
-      <w:bookmarkStart w:id="11" w:name="_Toc104228022"/>
+      <w:bookmarkStart w:id="14" w:name="_Toc104727481"/>
       <w:r>
         <w:lastRenderedPageBreak/>
         <w:t>Security</w:t>
       </w:r>
-      <w:bookmarkEnd w:id="11"/>
-    </w:p>
-    <w:p/>
-    <w:p>
+      <w:bookmarkEnd w:id="14"/>
+    </w:p>
+    <w:p>
+      <w:r>
+        <w:t xml:space="preserve">In dit hoofdstuk staan verschillende </w:t>
+      </w:r>
+      <w:r>
+        <w:t>security</w:t>
+      </w:r>
+      <w:r>
+        <w:t xml:space="preserve"> verbeteringen die ik heb gedaan voor de applicatie. </w:t>
+      </w:r>
+      <w:r>
+        <w:t xml:space="preserve">Om een overzicht te krijgen van welke </w:t>
+      </w:r>
+      <w:r>
+        <w:t>potentiële</w:t>
+      </w:r>
+      <w:r>
+        <w:t xml:space="preserve"> security issues de applicatie is er een scan gedaan met de OWASP ZAP tool. Hieronder staat een overzicht met alle waarschuwingen</w:t>
+      </w:r>
+      <w:r>
+        <w:t xml:space="preserve"> na de eerste scan.</w:t>
+      </w:r>
+    </w:p>
+    <w:p>
+      <w:r>
+        <w:rPr>
+          <w:noProof/>
+        </w:rPr>
+        <w:drawing>
+          <wp:inline distT="0" distB="0" distL="0" distR="0" wp14:anchorId="18256BA6" wp14:editId="6E9F7B78">
+            <wp:extent cx="3985605" cy="1676545"/>
+            <wp:effectExtent l="0" t="0" r="0" b="0"/>
+            <wp:docPr id="28" name="Afbeelding 28" descr="Afbeelding met tekst&#10;&#10;Automatisch gegenereerde beschrijving"/>
+            <wp:cNvGraphicFramePr>
+              <a:graphicFrameLocks xmlns:a="http://schemas.openxmlformats.org/drawingml/2006/main" noChangeAspect="1"/>
+            </wp:cNvGraphicFramePr>
+            <a:graphic xmlns:a="http://schemas.openxmlformats.org/drawingml/2006/main">
+              <a:graphicData uri="http://schemas.openxmlformats.org/drawingml/2006/picture">
+                <pic:pic xmlns:pic="http://schemas.openxmlformats.org/drawingml/2006/picture">
+                  <pic:nvPicPr>
+                    <pic:cNvPr id="28" name="Afbeelding 28" descr="Afbeelding met tekst&#10;&#10;Automatisch gegenereerde beschrijving"/>
+                    <pic:cNvPicPr/>
+                  </pic:nvPicPr>
+                  <pic:blipFill>
+                    <a:blip r:embed="rId36"/>
+                    <a:stretch>
+                      <a:fillRect/>
+                    </a:stretch>
+                  </pic:blipFill>
+                  <pic:spPr>
+                    <a:xfrm>
+                      <a:off x="0" y="0"/>
+                      <a:ext cx="3985605" cy="1676545"/>
+                    </a:xfrm>
+                    <a:prstGeom prst="rect">
+                      <a:avLst/>
+                    </a:prstGeom>
+                  </pic:spPr>
+                </pic:pic>
+              </a:graphicData>
+            </a:graphic>
+          </wp:inline>
+        </w:drawing>
+      </w:r>
+    </w:p>
+    <w:p>
+      <w:pPr>
+        <w:pStyle w:val="Kop2"/>
+      </w:pPr>
+      <w:bookmarkStart w:id="15" w:name="_Toc104727482"/>
+      <w:r>
+        <w:t>Content Security Policy (CSP) Header Not Set</w:t>
+      </w:r>
+      <w:bookmarkEnd w:id="15"/>
+    </w:p>
+    <w:p>
+      <w:r>
+        <w:t xml:space="preserve">Deze waarschuwing kan opgelost worden door het toevoegen van de Content-Security-Policy response header. Door het expliciet vermelden welke resources geladen mogen worden voorkomt deze header voornamelijk Cross Site Scripting. </w:t>
+      </w:r>
+    </w:p>
+    <w:p>
+      <w:r>
+        <w:t xml:space="preserve">De toegevoegde header paste niet volledig in de afbeelding. Als basis voor de Content-Security-Policy voor deze applicatie is de starter policy van </w:t>
+      </w:r>
+      <w:hyperlink r:id="rId37" w:history="1">
+        <w:r>
+          <w:rPr>
+            <w:rStyle w:val="Hyperlink"/>
+          </w:rPr>
+          <w:t>https://content-security-policy.com/</w:t>
+        </w:r>
+      </w:hyperlink>
+      <w:r>
+        <w:t xml:space="preserve"> gebruikt. Daaraan zijn nog een aantal scripts van Mapbox en Chart.js toegevoegd die in de applicatie worden gebruikt.</w:t>
+      </w:r>
+      <w:r>
+        <w:t xml:space="preserve"> Aan deze scripts is echter wel het keyword ‘unsafe-inline’ toegevoegd, omdat deze anders niet wilden werken. Het gebruik van dit keyword zou eigenlijk vermeden moeten worden, omdat dit de kans op het uitvoeren van kwaadaardige scripts vergroot.  </w:t>
+      </w:r>
+    </w:p>
+    <w:p>
+      <w:r>
+        <w:drawing>
+          <wp:inline distT="0" distB="0" distL="0" distR="0" wp14:anchorId="35C67C8C" wp14:editId="70A6D9EF">
+            <wp:extent cx="5760720" cy="687070"/>
+            <wp:effectExtent l="0" t="0" r="0" b="0"/>
+            <wp:docPr id="199" name="Afbeelding 199"/>
+            <wp:cNvGraphicFramePr>
+              <a:graphicFrameLocks xmlns:a="http://schemas.openxmlformats.org/drawingml/2006/main" noChangeAspect="1"/>
+            </wp:cNvGraphicFramePr>
+            <a:graphic xmlns:a="http://schemas.openxmlformats.org/drawingml/2006/main">
+              <a:graphicData uri="http://schemas.openxmlformats.org/drawingml/2006/picture">
+                <pic:pic xmlns:pic="http://schemas.openxmlformats.org/drawingml/2006/picture">
+                  <pic:nvPicPr>
+                    <pic:cNvPr id="1" name=""/>
+                    <pic:cNvPicPr/>
+                  </pic:nvPicPr>
+                  <pic:blipFill>
+                    <a:blip r:embed="rId38"/>
+                    <a:stretch>
+                      <a:fillRect/>
+                    </a:stretch>
+                  </pic:blipFill>
+                  <pic:spPr>
+                    <a:xfrm>
+                      <a:off x="0" y="0"/>
+                      <a:ext cx="5760720" cy="687070"/>
+                    </a:xfrm>
+                    <a:prstGeom prst="rect">
+                      <a:avLst/>
+                    </a:prstGeom>
+                  </pic:spPr>
+                </pic:pic>
+              </a:graphicData>
+            </a:graphic>
+          </wp:inline>
+        </w:drawing>
+      </w:r>
+    </w:p>
+    <w:p>
+      <w:pPr>
+        <w:rPr>
+          <w:caps/>
+          <w:spacing w:val="15"/>
+        </w:rPr>
+      </w:pPr>
       <w:r>
         <w:br w:type="page"/>
       </w:r>
     </w:p>
-    <w:bookmarkStart w:id="12" w:name="_Toc104228023" w:displacedByCustomXml="next"/>
+    <w:p>
+      <w:pPr>
+        <w:pStyle w:val="Kop2"/>
+      </w:pPr>
+      <w:bookmarkStart w:id="16" w:name="_Toc104727483"/>
+      <w:r>
+        <w:lastRenderedPageBreak/>
+        <w:t>Missing Anti-clickjacking Header</w:t>
+      </w:r>
+      <w:bookmarkEnd w:id="16"/>
+    </w:p>
+    <w:p>
+      <w:r>
+        <w:t xml:space="preserve">Deze waarschuwing kan opgelost worden door de X-Frame-Options header op ‘deny’ te zetten. Dit houdt in dat de browser </w:t>
+      </w:r>
+      <w:r>
+        <w:t>de</w:t>
+      </w:r>
+      <w:r>
+        <w:t xml:space="preserve"> pagina niet in </w:t>
+      </w:r>
+      <w:r>
+        <w:t>een &lt;iframe&gt; mag laden. Hiermee kan click-jacking voorkomen worden waarbij een gebruiker denkt dat hij bijvoorbeeld op een button op deze site klikt, maar in werkelijkheid wordt de site geladen in een andere site en klikt hij</w:t>
+      </w:r>
+      <w:r>
+        <w:t xml:space="preserve"> daar</w:t>
+      </w:r>
+      <w:r>
+        <w:t xml:space="preserve"> op een kwaadaardige link.</w:t>
+      </w:r>
+    </w:p>
+    <w:p>
+      <w:r>
+        <w:drawing>
+          <wp:inline distT="0" distB="0" distL="0" distR="0" wp14:anchorId="7022AEF1" wp14:editId="0A2BF9CB">
+            <wp:extent cx="5760720" cy="778510"/>
+            <wp:effectExtent l="0" t="0" r="0" b="2540"/>
+            <wp:docPr id="201" name="Afbeelding 201" descr="Afbeelding met tekst&#10;&#10;Automatisch gegenereerde beschrijving"/>
+            <wp:cNvGraphicFramePr>
+              <a:graphicFrameLocks xmlns:a="http://schemas.openxmlformats.org/drawingml/2006/main" noChangeAspect="1"/>
+            </wp:cNvGraphicFramePr>
+            <a:graphic xmlns:a="http://schemas.openxmlformats.org/drawingml/2006/main">
+              <a:graphicData uri="http://schemas.openxmlformats.org/drawingml/2006/picture">
+                <pic:pic xmlns:pic="http://schemas.openxmlformats.org/drawingml/2006/picture">
+                  <pic:nvPicPr>
+                    <pic:cNvPr id="201" name="Afbeelding 201" descr="Afbeelding met tekst&#10;&#10;Automatisch gegenereerde beschrijving"/>
+                    <pic:cNvPicPr/>
+                  </pic:nvPicPr>
+                  <pic:blipFill>
+                    <a:blip r:embed="rId39"/>
+                    <a:stretch>
+                      <a:fillRect/>
+                    </a:stretch>
+                  </pic:blipFill>
+                  <pic:spPr>
+                    <a:xfrm>
+                      <a:off x="0" y="0"/>
+                      <a:ext cx="5760720" cy="778510"/>
+                    </a:xfrm>
+                    <a:prstGeom prst="rect">
+                      <a:avLst/>
+                    </a:prstGeom>
+                  </pic:spPr>
+                </pic:pic>
+              </a:graphicData>
+            </a:graphic>
+          </wp:inline>
+        </w:drawing>
+      </w:r>
+    </w:p>
+    <w:p>
+      <w:pPr>
+        <w:pStyle w:val="Kop2"/>
+      </w:pPr>
+      <w:bookmarkStart w:id="17" w:name="_Toc104727484"/>
+      <w:r>
+        <w:t>Application Error Disclosure</w:t>
+      </w:r>
+      <w:bookmarkEnd w:id="17"/>
+    </w:p>
+    <w:p>
+      <w:r>
+        <w:t>Application Error Disclosure houdt in dat een error of waarschuwing geeft waarin gevoelige informatie staat. Deze informatie kan een hacker bijvoorbeeld gebruiken voor een aanval op de applicatie. Mijn applicatie liet een pagina met een SQL error zien op het moment dat de query parameter ‘pageNumber’ op 0 werd gezet. Dit heb ik opgelost met een extra check die kijkt of de ingevoerde paginanummer groter is dan 0.</w:t>
+      </w:r>
+    </w:p>
+    <w:p>
+      <w:r>
+        <w:drawing>
+          <wp:inline distT="0" distB="0" distL="0" distR="0" wp14:anchorId="18529F05" wp14:editId="34AB2E6D">
+            <wp:extent cx="5090601" cy="792549"/>
+            <wp:effectExtent l="0" t="0" r="0" b="7620"/>
+            <wp:docPr id="192" name="Afbeelding 192" descr="Afbeelding met tekst&#10;&#10;Automatisch gegenereerde beschrijving"/>
+            <wp:cNvGraphicFramePr>
+              <a:graphicFrameLocks xmlns:a="http://schemas.openxmlformats.org/drawingml/2006/main" noChangeAspect="1"/>
+            </wp:cNvGraphicFramePr>
+            <a:graphic xmlns:a="http://schemas.openxmlformats.org/drawingml/2006/main">
+              <a:graphicData uri="http://schemas.openxmlformats.org/drawingml/2006/picture">
+                <pic:pic xmlns:pic="http://schemas.openxmlformats.org/drawingml/2006/picture">
+                  <pic:nvPicPr>
+                    <pic:cNvPr id="192" name="Afbeelding 192" descr="Afbeelding met tekst&#10;&#10;Automatisch gegenereerde beschrijving"/>
+                    <pic:cNvPicPr/>
+                  </pic:nvPicPr>
+                  <pic:blipFill>
+                    <a:blip r:embed="rId40"/>
+                    <a:stretch>
+                      <a:fillRect/>
+                    </a:stretch>
+                  </pic:blipFill>
+                  <pic:spPr>
+                    <a:xfrm>
+                      <a:off x="0" y="0"/>
+                      <a:ext cx="5090601" cy="792549"/>
+                    </a:xfrm>
+                    <a:prstGeom prst="rect">
+                      <a:avLst/>
+                    </a:prstGeom>
+                  </pic:spPr>
+                </pic:pic>
+              </a:graphicData>
+            </a:graphic>
+          </wp:inline>
+        </w:drawing>
+      </w:r>
+    </w:p>
+    <w:p>
+      <w:pPr>
+        <w:pStyle w:val="Kop2"/>
+      </w:pPr>
+      <w:bookmarkStart w:id="18" w:name="_Toc104727485"/>
+      <w:r>
+        <w:t>Server Leaks Information</w:t>
+      </w:r>
+      <w:bookmarkEnd w:id="18"/>
+    </w:p>
+    <w:p>
+      <w:r>
+        <w:t>Deze waarschuwing kan opgelost worden door de X-</w:t>
+      </w:r>
+      <w:r>
+        <w:t>Powered-By</w:t>
+      </w:r>
+      <w:r>
+        <w:t xml:space="preserve"> header </w:t>
+      </w:r>
+      <w:r>
+        <w:t>niet meer mee te sturen met de response</w:t>
+      </w:r>
+      <w:r>
+        <w:t>.</w:t>
+      </w:r>
+      <w:r>
+        <w:t xml:space="preserve"> X-Powered-By stuurt namelijk met de response mee vanaf wat voor server de response komt. Door deze header niet meer mee te sturen wordt het een eventuele hacker minder makkelijk gemaakt dit te achterhalen.</w:t>
+      </w:r>
+    </w:p>
+    <w:p>
+      <w:r>
+        <w:drawing>
+          <wp:inline distT="0" distB="0" distL="0" distR="0" wp14:anchorId="12237C97" wp14:editId="766F72FC">
+            <wp:extent cx="2743438" cy="853514"/>
+            <wp:effectExtent l="0" t="0" r="0" b="3810"/>
+            <wp:docPr id="30" name="Afbeelding 30" descr="Afbeelding met tekst&#10;&#10;Automatisch gegenereerde beschrijving"/>
+            <wp:cNvGraphicFramePr>
+              <a:graphicFrameLocks xmlns:a="http://schemas.openxmlformats.org/drawingml/2006/main" noChangeAspect="1"/>
+            </wp:cNvGraphicFramePr>
+            <a:graphic xmlns:a="http://schemas.openxmlformats.org/drawingml/2006/main">
+              <a:graphicData uri="http://schemas.openxmlformats.org/drawingml/2006/picture">
+                <pic:pic xmlns:pic="http://schemas.openxmlformats.org/drawingml/2006/picture">
+                  <pic:nvPicPr>
+                    <pic:cNvPr id="30" name="Afbeelding 30" descr="Afbeelding met tekst&#10;&#10;Automatisch gegenereerde beschrijving"/>
+                    <pic:cNvPicPr/>
+                  </pic:nvPicPr>
+                  <pic:blipFill>
+                    <a:blip r:embed="rId41"/>
+                    <a:stretch>
+                      <a:fillRect/>
+                    </a:stretch>
+                  </pic:blipFill>
+                  <pic:spPr>
+                    <a:xfrm>
+                      <a:off x="0" y="0"/>
+                      <a:ext cx="2743438" cy="853514"/>
+                    </a:xfrm>
+                    <a:prstGeom prst="rect">
+                      <a:avLst/>
+                    </a:prstGeom>
+                  </pic:spPr>
+                </pic:pic>
+              </a:graphicData>
+            </a:graphic>
+          </wp:inline>
+        </w:drawing>
+      </w:r>
+    </w:p>
+    <w:p>
+      <w:pPr>
+        <w:rPr>
+          <w:caps/>
+          <w:spacing w:val="15"/>
+        </w:rPr>
+      </w:pPr>
+      <w:r>
+        <w:br w:type="page"/>
+      </w:r>
+    </w:p>
+    <w:p>
+      <w:pPr>
+        <w:pStyle w:val="Kop2"/>
+      </w:pPr>
+      <w:bookmarkStart w:id="19" w:name="_Toc104727486"/>
+      <w:r>
+        <w:lastRenderedPageBreak/>
+        <w:t>X-Content-Type-Options Header Missing</w:t>
+      </w:r>
+      <w:bookmarkEnd w:id="19"/>
+    </w:p>
+    <w:p>
+      <w:r>
+        <w:t>Deze waarschuwing kan opgelost worden door de X-</w:t>
+      </w:r>
+      <w:r>
+        <w:t>Content-Type-Options</w:t>
+      </w:r>
+      <w:r>
+        <w:t xml:space="preserve"> header op ‘</w:t>
+      </w:r>
+      <w:r>
+        <w:t>nosniff</w:t>
+      </w:r>
+      <w:r>
+        <w:t xml:space="preserve">’ te zetten. </w:t>
+      </w:r>
+      <w:r>
+        <w:t xml:space="preserve">Dit voorkomt dat de browser het media type (MIME type) dat de response terug stuurt gaat raden. Hierbij kijkt de browser naar de content die de response terugstuurt en aan de hand daarvan probeert het te raden van wat voor media type de content is. </w:t>
+      </w:r>
+      <w:r>
+        <w:t>Dit is vooral belangrijk op websites waar gebruikers bestanden kunnen uploaden.</w:t>
+      </w:r>
+    </w:p>
+    <w:p>
+      <w:r>
+        <w:drawing>
+          <wp:inline distT="0" distB="0" distL="0" distR="0" wp14:anchorId="7B38B0B4" wp14:editId="48DFE133">
+            <wp:extent cx="4435224" cy="1036410"/>
+            <wp:effectExtent l="0" t="0" r="3810" b="0"/>
+            <wp:docPr id="31" name="Afbeelding 31" descr="Afbeelding met tekst&#10;&#10;Automatisch gegenereerde beschrijving"/>
+            <wp:cNvGraphicFramePr>
+              <a:graphicFrameLocks xmlns:a="http://schemas.openxmlformats.org/drawingml/2006/main" noChangeAspect="1"/>
+            </wp:cNvGraphicFramePr>
+            <a:graphic xmlns:a="http://schemas.openxmlformats.org/drawingml/2006/main">
+              <a:graphicData uri="http://schemas.openxmlformats.org/drawingml/2006/picture">
+                <pic:pic xmlns:pic="http://schemas.openxmlformats.org/drawingml/2006/picture">
+                  <pic:nvPicPr>
+                    <pic:cNvPr id="31" name="Afbeelding 31" descr="Afbeelding met tekst&#10;&#10;Automatisch gegenereerde beschrijving"/>
+                    <pic:cNvPicPr/>
+                  </pic:nvPicPr>
+                  <pic:blipFill>
+                    <a:blip r:embed="rId42"/>
+                    <a:stretch>
+                      <a:fillRect/>
+                    </a:stretch>
+                  </pic:blipFill>
+                  <pic:spPr>
+                    <a:xfrm>
+                      <a:off x="0" y="0"/>
+                      <a:ext cx="4435224" cy="1036410"/>
+                    </a:xfrm>
+                    <a:prstGeom prst="rect">
+                      <a:avLst/>
+                    </a:prstGeom>
+                  </pic:spPr>
+                </pic:pic>
+              </a:graphicData>
+            </a:graphic>
+          </wp:inline>
+        </w:drawing>
+      </w:r>
+    </w:p>
+    <w:p>
+      <w:pPr>
+        <w:pStyle w:val="Kop2"/>
+      </w:pPr>
+      <w:bookmarkStart w:id="20" w:name="_Toc104727487"/>
+      <w:r>
+        <w:t>Overig</w:t>
+      </w:r>
+      <w:bookmarkEnd w:id="20"/>
+    </w:p>
+    <w:p>
+      <w:pPr>
+        <w:pStyle w:val="Geenafstand"/>
+        <w:rPr>
+          <w:b/>
+          <w:bCs/>
+        </w:rPr>
+      </w:pPr>
+      <w:r>
+        <w:rPr>
+          <w:b/>
+          <w:bCs/>
+        </w:rPr>
+        <w:t>Gebrek aan Anti-CSRF Tokens</w:t>
+      </w:r>
+    </w:p>
+    <w:p>
+      <w:pPr>
+        <w:pStyle w:val="Geenafstand"/>
+      </w:pPr>
+      <w:r>
+        <w:t>Cross Site Request Forgery is een aanval waarbij een ingelogde gebruiker een request doen naar de website waarop ze zijn ingelogd zonder dat ze de bedoeling hebben om die actie uit te voeren.</w:t>
+      </w:r>
+      <w:r>
+        <w:t xml:space="preserve"> Hierbij gaat het om state changing requests zoals het veranderen van een wachtwoord of het kopen van een product. </w:t>
+      </w:r>
+      <w:r>
+        <w:t>Aangezien in deze applicatie geen POST, PUT of DELETE operaties te vinden zijn is er geen gebruik gemaakt van anti-CSRF tokens.</w:t>
+      </w:r>
+    </w:p>
+    <w:p>
+      <w:pPr>
+        <w:pStyle w:val="Geenafstand"/>
+      </w:pPr>
+    </w:p>
+    <w:p>
+      <w:pPr>
+        <w:pStyle w:val="Geenafstand"/>
+        <w:rPr>
+          <w:b/>
+          <w:bCs/>
+        </w:rPr>
+      </w:pPr>
+      <w:r>
+        <w:rPr>
+          <w:b/>
+          <w:bCs/>
+        </w:rPr>
+        <w:t>Cross-Domain JavaScript Source File Inclusion</w:t>
+      </w:r>
+    </w:p>
+    <w:p>
+      <w:pPr>
+        <w:pStyle w:val="Geenafstand"/>
+      </w:pPr>
+      <w:r>
+        <w:t xml:space="preserve">Deze waarschuwing heeft betrekking op het feit dat er een JavaScript bestand wordt geladen op de website. Dit bestand is een bestand van Mapbox en is dus geen kwaadaardig bestand. </w:t>
+      </w:r>
+    </w:p>
+    <w:p>
+      <w:pPr>
+        <w:pStyle w:val="Geenafstand"/>
+      </w:pPr>
+    </w:p>
+    <w:p>
+      <w:pPr>
+        <w:pStyle w:val="Geenafstand"/>
+        <w:rPr>
+          <w:b/>
+          <w:bCs/>
+        </w:rPr>
+      </w:pPr>
+      <w:r>
+        <w:rPr>
+          <w:b/>
+          <w:bCs/>
+        </w:rPr>
+        <w:t xml:space="preserve">Timestamp Disclosure </w:t>
+      </w:r>
+      <w:r>
+        <w:rPr>
+          <w:b/>
+          <w:bCs/>
+        </w:rPr>
+        <w:t>–</w:t>
+      </w:r>
+      <w:r>
+        <w:rPr>
+          <w:b/>
+          <w:bCs/>
+        </w:rPr>
+        <w:t xml:space="preserve"> Unix</w:t>
+      </w:r>
+    </w:p>
+    <w:p>
+      <w:pPr>
+        <w:pStyle w:val="Geenafstand"/>
+      </w:pPr>
+      <w:r>
+        <w:t>De OWASP tool herkent ID’s van listings als timestamp, terwijl dit geen timestamps zijn.</w:t>
+      </w:r>
+    </w:p>
+    <w:p>
+      <w:pPr>
+        <w:pStyle w:val="Geenafstand"/>
+        <w:rPr>
+          <w:b/>
+          <w:bCs/>
+        </w:rPr>
+      </w:pPr>
+      <w:r>
+        <w:rPr>
+          <w:b/>
+          <w:bCs/>
+        </w:rPr>
+        <w:br w:type="page"/>
+      </w:r>
+    </w:p>
+    <w:bookmarkStart w:id="21" w:name="_Toc104727488" w:displacedByCustomXml="next"/>
     <w:sdt>
       <w:sdtPr>
         <w:rPr>
@@ -5328,7 +5824,7 @@
           <w:r>
             <w:t>Verwijzingen</w:t>
           </w:r>
-          <w:bookmarkEnd w:id="12"/>
+          <w:bookmarkEnd w:id="21"/>
         </w:p>
         <w:sdt>
           <w:sdtPr>
@@ -5420,7 +5916,7 @@
     </w:sdt>
     <w:p/>
     <w:sectPr>
-      <w:footerReference w:type="default" r:id="rId34"/>
+      <w:footerReference w:type="default" r:id="rId43"/>
       <w:pgSz w:w="11906" w:h="16838"/>
       <w:pgMar w:top="1417" w:right="1417" w:bottom="1417" w:left="1417" w:header="708" w:footer="708" w:gutter="0"/>
       <w:pgNumType w:start="0"/>
@@ -5530,7 +6026,7 @@
   <w:abstractNum w:abstractNumId="0" w15:restartNumberingAfterBreak="0">
     <w:nsid w:val="05EE1C0D"/>
     <w:multiLevelType w:val="hybridMultilevel"/>
-    <w:tmpl w:val="99F27B62"/>
+    <w:tmpl w:val="75AE39C8"/>
     <w:lvl w:ilvl="0" w:tplc="0413000F">
       <w:start w:val="1"/>
       <w:numFmt w:val="decimal"/>
@@ -5727,6 +6223,92 @@
     </w:lvl>
   </w:abstractNum>
   <w:abstractNum w:abstractNumId="2" w15:restartNumberingAfterBreak="0">
+    <w:nsid w:val="1C9009FF"/>
+    <w:multiLevelType w:val="hybridMultilevel"/>
+    <w:tmpl w:val="99F27B62"/>
+    <w:lvl w:ilvl="0" w:tplc="FFFFFFFF">
+      <w:start w:val="1"/>
+      <w:numFmt w:val="decimal"/>
+      <w:lvlText w:val="%1."/>
+      <w:lvlJc w:val="left"/>
+      <w:pPr>
+        <w:ind w:left="720" w:hanging="360"/>
+      </w:pPr>
+    </w:lvl>
+    <w:lvl w:ilvl="1" w:tplc="FFFFFFFF" w:tentative="1">
+      <w:start w:val="1"/>
+      <w:numFmt w:val="lowerLetter"/>
+      <w:lvlText w:val="%2."/>
+      <w:lvlJc w:val="left"/>
+      <w:pPr>
+        <w:ind w:left="1440" w:hanging="360"/>
+      </w:pPr>
+    </w:lvl>
+    <w:lvl w:ilvl="2" w:tplc="FFFFFFFF" w:tentative="1">
+      <w:start w:val="1"/>
+      <w:numFmt w:val="lowerRoman"/>
+      <w:lvlText w:val="%3."/>
+      <w:lvlJc w:val="right"/>
+      <w:pPr>
+        <w:ind w:left="2160" w:hanging="180"/>
+      </w:pPr>
+    </w:lvl>
+    <w:lvl w:ilvl="3" w:tplc="FFFFFFFF" w:tentative="1">
+      <w:start w:val="1"/>
+      <w:numFmt w:val="decimal"/>
+      <w:lvlText w:val="%4."/>
+      <w:lvlJc w:val="left"/>
+      <w:pPr>
+        <w:ind w:left="2880" w:hanging="360"/>
+      </w:pPr>
+    </w:lvl>
+    <w:lvl w:ilvl="4" w:tplc="FFFFFFFF" w:tentative="1">
+      <w:start w:val="1"/>
+      <w:numFmt w:val="lowerLetter"/>
+      <w:lvlText w:val="%5."/>
+      <w:lvlJc w:val="left"/>
+      <w:pPr>
+        <w:ind w:left="3600" w:hanging="360"/>
+      </w:pPr>
+    </w:lvl>
+    <w:lvl w:ilvl="5" w:tplc="FFFFFFFF" w:tentative="1">
+      <w:start w:val="1"/>
+      <w:numFmt w:val="lowerRoman"/>
+      <w:lvlText w:val="%6."/>
+      <w:lvlJc w:val="right"/>
+      <w:pPr>
+        <w:ind w:left="4320" w:hanging="180"/>
+      </w:pPr>
+    </w:lvl>
+    <w:lvl w:ilvl="6" w:tplc="FFFFFFFF" w:tentative="1">
+      <w:start w:val="1"/>
+      <w:numFmt w:val="decimal"/>
+      <w:lvlText w:val="%7."/>
+      <w:lvlJc w:val="left"/>
+      <w:pPr>
+        <w:ind w:left="5040" w:hanging="360"/>
+      </w:pPr>
+    </w:lvl>
+    <w:lvl w:ilvl="7" w:tplc="FFFFFFFF" w:tentative="1">
+      <w:start w:val="1"/>
+      <w:numFmt w:val="lowerLetter"/>
+      <w:lvlText w:val="%8."/>
+      <w:lvlJc w:val="left"/>
+      <w:pPr>
+        <w:ind w:left="5760" w:hanging="360"/>
+      </w:pPr>
+    </w:lvl>
+    <w:lvl w:ilvl="8" w:tplc="FFFFFFFF" w:tentative="1">
+      <w:start w:val="1"/>
+      <w:numFmt w:val="lowerRoman"/>
+      <w:lvlText w:val="%9."/>
+      <w:lvlJc w:val="right"/>
+      <w:pPr>
+        <w:ind w:left="6480" w:hanging="180"/>
+      </w:pPr>
+    </w:lvl>
+  </w:abstractNum>
+  <w:abstractNum w:abstractNumId="3" w15:restartNumberingAfterBreak="0">
     <w:nsid w:val="1D5F6A64"/>
     <w:multiLevelType w:val="hybridMultilevel"/>
     <w:tmpl w:val="B7E0B6A0"/>
@@ -5812,7 +6394,7 @@
       </w:pPr>
     </w:lvl>
   </w:abstractNum>
-  <w:abstractNum w:abstractNumId="3" w15:restartNumberingAfterBreak="0">
+  <w:abstractNum w:abstractNumId="4" w15:restartNumberingAfterBreak="0">
     <w:nsid w:val="20046180"/>
     <w:multiLevelType w:val="hybridMultilevel"/>
     <w:tmpl w:val="99F27B62"/>
@@ -5898,7 +6480,7 @@
       </w:pPr>
     </w:lvl>
   </w:abstractNum>
-  <w:abstractNum w:abstractNumId="4" w15:restartNumberingAfterBreak="0">
+  <w:abstractNum w:abstractNumId="5" w15:restartNumberingAfterBreak="0">
     <w:nsid w:val="3A2F6D06"/>
     <w:multiLevelType w:val="hybridMultilevel"/>
     <w:tmpl w:val="9B523804"/>
@@ -5984,7 +6566,7 @@
       </w:pPr>
     </w:lvl>
   </w:abstractNum>
-  <w:abstractNum w:abstractNumId="5" w15:restartNumberingAfterBreak="0">
+  <w:abstractNum w:abstractNumId="6" w15:restartNumberingAfterBreak="0">
     <w:nsid w:val="436C40A5"/>
     <w:multiLevelType w:val="hybridMultilevel"/>
     <w:tmpl w:val="70AC0188"/>
@@ -6070,7 +6652,93 @@
       </w:pPr>
     </w:lvl>
   </w:abstractNum>
-  <w:abstractNum w:abstractNumId="6" w15:restartNumberingAfterBreak="0">
+  <w:abstractNum w:abstractNumId="7" w15:restartNumberingAfterBreak="0">
+    <w:nsid w:val="51446343"/>
+    <w:multiLevelType w:val="hybridMultilevel"/>
+    <w:tmpl w:val="5D249882"/>
+    <w:lvl w:ilvl="0" w:tplc="3B7694A8">
+      <w:start w:val="1"/>
+      <w:numFmt w:val="decimal"/>
+      <w:lvlText w:val="%1."/>
+      <w:lvlJc w:val="left"/>
+      <w:pPr>
+        <w:ind w:left="720" w:hanging="360"/>
+      </w:pPr>
+    </w:lvl>
+    <w:lvl w:ilvl="1" w:tplc="FFFFFFFF" w:tentative="1">
+      <w:start w:val="1"/>
+      <w:numFmt w:val="lowerLetter"/>
+      <w:lvlText w:val="%2."/>
+      <w:lvlJc w:val="left"/>
+      <w:pPr>
+        <w:ind w:left="1440" w:hanging="360"/>
+      </w:pPr>
+    </w:lvl>
+    <w:lvl w:ilvl="2" w:tplc="FFFFFFFF" w:tentative="1">
+      <w:start w:val="1"/>
+      <w:numFmt w:val="lowerRoman"/>
+      <w:lvlText w:val="%3."/>
+      <w:lvlJc w:val="right"/>
+      <w:pPr>
+        <w:ind w:left="2160" w:hanging="180"/>
+      </w:pPr>
+    </w:lvl>
+    <w:lvl w:ilvl="3" w:tplc="FFFFFFFF" w:tentative="1">
+      <w:start w:val="1"/>
+      <w:numFmt w:val="decimal"/>
+      <w:lvlText w:val="%4."/>
+      <w:lvlJc w:val="left"/>
+      <w:pPr>
+        <w:ind w:left="2880" w:hanging="360"/>
+      </w:pPr>
+    </w:lvl>
+    <w:lvl w:ilvl="4" w:tplc="FFFFFFFF" w:tentative="1">
+      <w:start w:val="1"/>
+      <w:numFmt w:val="lowerLetter"/>
+      <w:lvlText w:val="%5."/>
+      <w:lvlJc w:val="left"/>
+      <w:pPr>
+        <w:ind w:left="3600" w:hanging="360"/>
+      </w:pPr>
+    </w:lvl>
+    <w:lvl w:ilvl="5" w:tplc="FFFFFFFF" w:tentative="1">
+      <w:start w:val="1"/>
+      <w:numFmt w:val="lowerRoman"/>
+      <w:lvlText w:val="%6."/>
+      <w:lvlJc w:val="right"/>
+      <w:pPr>
+        <w:ind w:left="4320" w:hanging="180"/>
+      </w:pPr>
+    </w:lvl>
+    <w:lvl w:ilvl="6" w:tplc="FFFFFFFF" w:tentative="1">
+      <w:start w:val="1"/>
+      <w:numFmt w:val="decimal"/>
+      <w:lvlText w:val="%7."/>
+      <w:lvlJc w:val="left"/>
+      <w:pPr>
+        <w:ind w:left="5040" w:hanging="360"/>
+      </w:pPr>
+    </w:lvl>
+    <w:lvl w:ilvl="7" w:tplc="FFFFFFFF" w:tentative="1">
+      <w:start w:val="1"/>
+      <w:numFmt w:val="lowerLetter"/>
+      <w:lvlText w:val="%8."/>
+      <w:lvlJc w:val="left"/>
+      <w:pPr>
+        <w:ind w:left="5760" w:hanging="360"/>
+      </w:pPr>
+    </w:lvl>
+    <w:lvl w:ilvl="8" w:tplc="FFFFFFFF" w:tentative="1">
+      <w:start w:val="1"/>
+      <w:numFmt w:val="lowerRoman"/>
+      <w:lvlText w:val="%9."/>
+      <w:lvlJc w:val="right"/>
+      <w:pPr>
+        <w:ind w:left="6480" w:hanging="180"/>
+      </w:pPr>
+    </w:lvl>
+  </w:abstractNum>
+  <w:abstractNum w:abstractNumId="8" w15:restartNumberingAfterBreak="0">
     <w:nsid w:val="52D91622"/>
     <w:multiLevelType w:val="hybridMultilevel"/>
     <w:tmpl w:val="A44EAF52"/>
@@ -6156,7 +6824,7 @@
       </w:pPr>
     </w:lvl>
   </w:abstractNum>
-  <w:abstractNum w:abstractNumId="7" w15:restartNumberingAfterBreak="0">
+  <w:abstractNum w:abstractNumId="9" w15:restartNumberingAfterBreak="0">
     <w:nsid w:val="78204469"/>
     <w:multiLevelType w:val="hybridMultilevel"/>
     <w:tmpl w:val="3A1A822A"/>
@@ -6268,7 +6936,7 @@
       </w:rPr>
     </w:lvl>
   </w:abstractNum>
-  <w:abstractNum w:abstractNumId="8" w15:restartNumberingAfterBreak="0">
+  <w:abstractNum w:abstractNumId="10" w15:restartNumberingAfterBreak="0">
     <w:nsid w:val="7F496AA4"/>
     <w:multiLevelType w:val="hybridMultilevel"/>
     <w:tmpl w:val="850A31EE"/>
@@ -6354,7 +7022,7 @@
       </w:pPr>
     </w:lvl>
   </w:abstractNum>
-  <w:abstractNum w:abstractNumId="9" w15:restartNumberingAfterBreak="0">
+  <w:abstractNum w:abstractNumId="11" w15:restartNumberingAfterBreak="0">
     <w:nsid w:val="7FF357BD"/>
     <w:multiLevelType w:val="hybridMultilevel"/>
     <w:tmpl w:val="8D9049A2"/>
@@ -6467,34 +7135,40 @@
     </w:lvl>
   </w:abstractNum>
   <w:num w:numId="1" w16cid:durableId="335347855">
-    <w:abstractNumId w:val="7"/>
+    <w:abstractNumId w:val="9"/>
   </w:num>
   <w:num w:numId="2" w16cid:durableId="1251160155">
-    <w:abstractNumId w:val="5"/>
+    <w:abstractNumId w:val="6"/>
   </w:num>
   <w:num w:numId="3" w16cid:durableId="205066347">
-    <w:abstractNumId w:val="8"/>
+    <w:abstractNumId w:val="10"/>
   </w:num>
   <w:num w:numId="4" w16cid:durableId="501050394">
-    <w:abstractNumId w:val="9"/>
+    <w:abstractNumId w:val="11"/>
   </w:num>
   <w:num w:numId="5" w16cid:durableId="2066567565">
-    <w:abstractNumId w:val="6"/>
+    <w:abstractNumId w:val="8"/>
   </w:num>
   <w:num w:numId="6" w16cid:durableId="938609721">
     <w:abstractNumId w:val="0"/>
   </w:num>
   <w:num w:numId="7" w16cid:durableId="486702412">
-    <w:abstractNumId w:val="2"/>
+    <w:abstractNumId w:val="3"/>
   </w:num>
   <w:num w:numId="8" w16cid:durableId="626090014">
-    <w:abstractNumId w:val="4"/>
+    <w:abstractNumId w:val="5"/>
   </w:num>
   <w:num w:numId="9" w16cid:durableId="784467968">
     <w:abstractNumId w:val="1"/>
   </w:num>
   <w:num w:numId="10" w16cid:durableId="1148282630">
-    <w:abstractNumId w:val="3"/>
+    <w:abstractNumId w:val="4"/>
+  </w:num>
+  <w:num w:numId="11" w16cid:durableId="1175653231">
+    <w:abstractNumId w:val="7"/>
+  </w:num>
+  <w:num w:numId="12" w16cid:durableId="1036853210">
+    <w:abstractNumId w:val="2"/>
   </w:num>
 </w:numbering>
 </file>
@@ -6896,7 +7570,7 @@
   <w:style w:type="paragraph" w:default="1" w:styleId="Standaard">
     <w:name w:val="Normal"/>
     <w:qFormat/>
-    <w:rsid w:val="00395F22"/>
+    <w:rsid w:val="004A372B"/>
   </w:style>
   <w:style w:type="paragraph" w:styleId="Kop1">
     <w:name w:val="heading 1"/>

</xml_diff>

<commit_message>
add new image to document after refactor in code
</commit_message>
<xml_diff>
--- a/docs/inside-airbnb.docx
+++ b/docs/inside-airbnb.docx
@@ -519,11 +519,21 @@
                                   <w:t xml:space="preserve"> ITA</w:t>
                                 </w:r>
                                 <w:r>
-                                  <w:t>-NotS</w:t>
+                                  <w:t>-</w:t>
                                 </w:r>
+                                <w:proofErr w:type="spellStart"/>
                                 <w:r>
-                                  <w:t>-A-f</w:t>
+                                  <w:t>NotS</w:t>
                                 </w:r>
+                                <w:proofErr w:type="spellEnd"/>
+                                <w:r>
+                                  <w:t>-</w:t>
+                                </w:r>
+                                <w:proofErr w:type="spellStart"/>
+                                <w:r>
+                                  <w:t>A-f</w:t>
+                                </w:r>
+                                <w:proofErr w:type="spellEnd"/>
                               </w:p>
                               <w:p>
                                 <w:pPr>
@@ -674,11 +684,21 @@
                             <w:t xml:space="preserve"> ITA</w:t>
                           </w:r>
                           <w:r>
-                            <w:t>-NotS</w:t>
+                            <w:t>-</w:t>
                           </w:r>
+                          <w:proofErr w:type="spellStart"/>
                           <w:r>
-                            <w:t>-A-f</w:t>
+                            <w:t>NotS</w:t>
                           </w:r>
+                          <w:proofErr w:type="spellEnd"/>
+                          <w:r>
+                            <w:t>-</w:t>
+                          </w:r>
+                          <w:proofErr w:type="spellStart"/>
+                          <w:r>
+                            <w:t>A-f</w:t>
+                          </w:r>
+                          <w:proofErr w:type="spellEnd"/>
                         </w:p>
                         <w:p>
                           <w:pPr>
@@ -2338,22 +2358,43 @@
         <w:t>mijn eigen</w:t>
       </w:r>
       <w:r>
-        <w:t xml:space="preserve"> Inside Airbnb applicatie en moet inzicht geven in de totstandkoming van de applicatie met bijbehorende keuzes. </w:t>
+        <w:t xml:space="preserve"> Inside </w:t>
+      </w:r>
+      <w:proofErr w:type="spellStart"/>
+      <w:r>
+        <w:t>Airbnb</w:t>
+      </w:r>
+      <w:proofErr w:type="spellEnd"/>
+      <w:r>
+        <w:t xml:space="preserve"> applicatie en moet inzicht geven in de totstandkoming van de applicatie met bijbehorende keuzes. </w:t>
       </w:r>
       <w:r>
         <w:t xml:space="preserve">De applicatie </w:t>
       </w:r>
       <w:r>
-        <w:t>moet inzicht geven in het gebruik van Air</w:t>
+        <w:t xml:space="preserve">moet inzicht geven in het gebruik van </w:t>
+      </w:r>
+      <w:proofErr w:type="spellStart"/>
+      <w:r>
+        <w:t>Air</w:t>
       </w:r>
       <w:r>
         <w:t>bnb</w:t>
       </w:r>
+      <w:proofErr w:type="spellEnd"/>
       <w:r>
         <w:t xml:space="preserve"> locaties in Amsterdam</w:t>
       </w:r>
       <w:r>
-        <w:t xml:space="preserve">. De data die voor deze applicatie is gebruikt komt van Inside Airbnb </w:t>
+        <w:t xml:space="preserve">. De data die voor deze applicatie is gebruikt komt van Inside </w:t>
+      </w:r>
+      <w:proofErr w:type="spellStart"/>
+      <w:r>
+        <w:t>Airbnb</w:t>
+      </w:r>
+      <w:proofErr w:type="spellEnd"/>
+      <w:r>
+        <w:t xml:space="preserve"> </w:t>
       </w:r>
       <w:sdt>
         <w:sdtPr>
@@ -2504,7 +2545,15 @@
         </w:numPr>
       </w:pPr>
       <w:r>
-        <w:t>Kaart is clickable, details rechts op pagina, maakt gebruik van de mapbox API.</w:t>
+        <w:t xml:space="preserve">Kaart is clickable, details rechts op pagina, maakt gebruik van de </w:t>
+      </w:r>
+      <w:proofErr w:type="spellStart"/>
+      <w:r>
+        <w:t>mapbox</w:t>
+      </w:r>
+      <w:proofErr w:type="spellEnd"/>
+      <w:r>
+        <w:t xml:space="preserve"> API.</w:t>
       </w:r>
       <w:r>
         <w:t xml:space="preserve"> </w:t>
@@ -2549,7 +2598,23 @@
         </w:numPr>
       </w:pPr>
       <w:r>
-        <w:t>Resultaten zoals trends, totalen, gemiddelden, etc. worden weergegeven in charts en zijn alleen te bekijken voor admins.</w:t>
+        <w:t xml:space="preserve">Resultaten zoals trends, totalen, gemiddelden, etc. worden weergegeven in </w:t>
+      </w:r>
+      <w:proofErr w:type="spellStart"/>
+      <w:r>
+        <w:t>charts</w:t>
+      </w:r>
+      <w:proofErr w:type="spellEnd"/>
+      <w:r>
+        <w:t xml:space="preserve"> en zijn alleen te bekijken voor </w:t>
+      </w:r>
+      <w:proofErr w:type="spellStart"/>
+      <w:r>
+        <w:t>admins</w:t>
+      </w:r>
+      <w:proofErr w:type="spellEnd"/>
+      <w:r>
+        <w:t>.</w:t>
       </w:r>
       <w:r>
         <w:t xml:space="preserve"> </w:t>
@@ -2586,8 +2651,13 @@
           <w:numId w:val="6"/>
         </w:numPr>
       </w:pPr>
-      <w:r>
-        <w:t>Layout idem als insideairbnb.com.</w:t>
+      <w:proofErr w:type="spellStart"/>
+      <w:r>
+        <w:t>Layout</w:t>
+      </w:r>
+      <w:proofErr w:type="spellEnd"/>
+      <w:r>
+        <w:t xml:space="preserve"> idem als insideairbnb.com.</w:t>
       </w:r>
       <w:r>
         <w:t xml:space="preserve"> </w:t>
@@ -2605,13 +2675,15 @@
     </w:p>
     <w:p>
       <w:r>
-        <w:t xml:space="preserve">In deze sectie staat </w:t>
-      </w:r>
-      <w:r>
-        <w:t>aan welke technische requirements de applicatie moet voldoen</w:t>
-      </w:r>
-      <w:r>
-        <w:t>.</w:t>
+        <w:t xml:space="preserve">In deze sectie staat aan welke technische </w:t>
+      </w:r>
+      <w:proofErr w:type="spellStart"/>
+      <w:r>
+        <w:t>requirements</w:t>
+      </w:r>
+      <w:proofErr w:type="spellEnd"/>
+      <w:r>
+        <w:t xml:space="preserve"> de applicatie moet voldoen.</w:t>
       </w:r>
     </w:p>
     <w:p>
@@ -2631,7 +2703,15 @@
         </w:numPr>
       </w:pPr>
       <w:r>
-        <w:t xml:space="preserve">Ontwikkelt met de laatste Microsoft ASP.Net Core versie. </w:t>
+        <w:t xml:space="preserve">Ontwikkelt met de laatste Microsoft ASP.Net </w:t>
+      </w:r>
+      <w:proofErr w:type="spellStart"/>
+      <w:r>
+        <w:t>Core</w:t>
+      </w:r>
+      <w:proofErr w:type="spellEnd"/>
+      <w:r>
+        <w:t xml:space="preserve"> versie. </w:t>
       </w:r>
     </w:p>
     <w:p>
@@ -2643,7 +2723,15 @@
         </w:numPr>
       </w:pPr>
       <w:r>
-        <w:t xml:space="preserve">Wordt gehost op het Azure Cloud Platform. </w:t>
+        <w:t xml:space="preserve">Wordt gehost op het </w:t>
+      </w:r>
+      <w:proofErr w:type="spellStart"/>
+      <w:r>
+        <w:t>Azure</w:t>
+      </w:r>
+      <w:proofErr w:type="spellEnd"/>
+      <w:r>
+        <w:t xml:space="preserve"> Cloud Platform. </w:t>
       </w:r>
     </w:p>
     <w:p>
@@ -2655,7 +2743,15 @@
         </w:numPr>
       </w:pPr>
       <w:r>
-        <w:t xml:space="preserve">Maakt gebruik van ASP.Net Razor pages of MVC. </w:t>
+        <w:t xml:space="preserve">Maakt gebruik van ASP.Net </w:t>
+      </w:r>
+      <w:proofErr w:type="spellStart"/>
+      <w:r>
+        <w:t>Razor</w:t>
+      </w:r>
+      <w:proofErr w:type="spellEnd"/>
+      <w:r>
+        <w:t xml:space="preserve"> pages of MVC. </w:t>
       </w:r>
     </w:p>
     <w:p>
@@ -2667,7 +2763,15 @@
         </w:numPr>
       </w:pPr>
       <w:r>
-        <w:t xml:space="preserve">Maakt gebruik van MSSQL Server (versie van Azure). </w:t>
+        <w:t xml:space="preserve">Maakt gebruik van MSSQL Server (versie van </w:t>
+      </w:r>
+      <w:proofErr w:type="spellStart"/>
+      <w:r>
+        <w:t>Azure</w:t>
+      </w:r>
+      <w:proofErr w:type="spellEnd"/>
+      <w:r>
+        <w:t xml:space="preserve">). </w:t>
       </w:r>
     </w:p>
     <w:p>
@@ -2691,7 +2795,15 @@
         </w:numPr>
       </w:pPr>
       <w:r>
-        <w:t>De applicatie is aantoonbaar highly-scalable. Er worden daarvoor performance tests als bewijsmateriaal opgeleverd</w:t>
+        <w:t xml:space="preserve">De applicatie is aantoonbaar </w:t>
+      </w:r>
+      <w:proofErr w:type="spellStart"/>
+      <w:r>
+        <w:t>highly-scalable</w:t>
+      </w:r>
+      <w:proofErr w:type="spellEnd"/>
+      <w:r>
+        <w:t>. Er worden daarvoor performance tests als bewijsmateriaal opgeleverd</w:t>
       </w:r>
       <w:r>
         <w:t>.</w:t>
@@ -2709,7 +2821,15 @@
         </w:numPr>
       </w:pPr>
       <w:r>
-        <w:t>Authenticatie en autorisatie via Azure B2C of IdentityServer4.</w:t>
+        <w:t xml:space="preserve">Authenticatie en autorisatie via </w:t>
+      </w:r>
+      <w:proofErr w:type="spellStart"/>
+      <w:r>
+        <w:t>Azure</w:t>
+      </w:r>
+      <w:proofErr w:type="spellEnd"/>
+      <w:r>
+        <w:t xml:space="preserve"> B2C of IdentityServer4.</w:t>
       </w:r>
     </w:p>
     <w:p>
@@ -2720,8 +2840,21 @@
           <w:numId w:val="11"/>
         </w:numPr>
       </w:pPr>
-      <w:r>
-        <w:t xml:space="preserve">Caching service via Redis. </w:t>
+      <w:proofErr w:type="spellStart"/>
+      <w:r>
+        <w:t>Caching</w:t>
+      </w:r>
+      <w:proofErr w:type="spellEnd"/>
+      <w:r>
+        <w:t xml:space="preserve"> service via </w:t>
+      </w:r>
+      <w:proofErr w:type="spellStart"/>
+      <w:r>
+        <w:t>Redis</w:t>
+      </w:r>
+      <w:proofErr w:type="spellEnd"/>
+      <w:r>
+        <w:t xml:space="preserve">. </w:t>
       </w:r>
     </w:p>
     <w:p>
@@ -2753,7 +2886,23 @@
         </w:numPr>
       </w:pPr>
       <w:r>
-        <w:t xml:space="preserve">Microservice orchestration met Kubernetes. </w:t>
+        <w:t xml:space="preserve">Microservice </w:t>
+      </w:r>
+      <w:proofErr w:type="spellStart"/>
+      <w:r>
+        <w:t>orchestration</w:t>
+      </w:r>
+      <w:proofErr w:type="spellEnd"/>
+      <w:r>
+        <w:t xml:space="preserve"> met </w:t>
+      </w:r>
+      <w:proofErr w:type="spellStart"/>
+      <w:r>
+        <w:t>Kubernetes</w:t>
+      </w:r>
+      <w:proofErr w:type="spellEnd"/>
+      <w:r>
+        <w:t xml:space="preserve">. </w:t>
       </w:r>
     </w:p>
     <w:p>
@@ -2764,9 +2913,19 @@
           <w:numId w:val="11"/>
         </w:numPr>
       </w:pPr>
-      <w:r>
-        <w:t>Blazor applicatie met SignalR</w:t>
-      </w:r>
+      <w:proofErr w:type="spellStart"/>
+      <w:r>
+        <w:t>Blazor</w:t>
+      </w:r>
+      <w:proofErr w:type="spellEnd"/>
+      <w:r>
+        <w:t xml:space="preserve"> applicatie met </w:t>
+      </w:r>
+      <w:proofErr w:type="spellStart"/>
+      <w:r>
+        <w:t>SignalR</w:t>
+      </w:r>
+      <w:proofErr w:type="spellEnd"/>
       <w:r>
         <w:t>.</w:t>
       </w:r>
@@ -2868,7 +3027,23 @@
     </w:p>
     <w:p>
       <w:r>
-        <w:t xml:space="preserve">De applicatie is gebouwd met behulp van het ASP.NET Core 6.0 framework van Microsoft. </w:t>
+        <w:t xml:space="preserve">De applicatie is gebouwd met behulp van het ASP.NET </w:t>
+      </w:r>
+      <w:proofErr w:type="spellStart"/>
+      <w:r>
+        <w:t>Core</w:t>
+      </w:r>
+      <w:proofErr w:type="spellEnd"/>
+      <w:r>
+        <w:t xml:space="preserve"> 6.0 </w:t>
+      </w:r>
+      <w:proofErr w:type="spellStart"/>
+      <w:r>
+        <w:t>framework</w:t>
+      </w:r>
+      <w:proofErr w:type="spellEnd"/>
+      <w:r>
+        <w:t xml:space="preserve"> van Microsoft. </w:t>
       </w:r>
       <w:r>
         <w:t xml:space="preserve">De </w:t>
@@ -2885,6 +3060,9 @@
     </w:p>
     <w:p>
       <w:r>
+        <w:rPr>
+          <w:noProof/>
+        </w:rPr>
         <w:drawing>
           <wp:inline distT="0" distB="0" distL="0" distR="0" wp14:anchorId="3794E1F9" wp14:editId="66D6A831">
             <wp:extent cx="5760720" cy="2178050"/>
@@ -2956,7 +3134,15 @@
         <w:t xml:space="preserve"> eerst een nulmeting gedaan</w:t>
       </w:r>
       <w:r>
-        <w:t xml:space="preserve"> met JMeter waarin de performance wordt vastgesteld zonder verbeteringen</w:t>
+        <w:t xml:space="preserve"> met </w:t>
+      </w:r>
+      <w:proofErr w:type="spellStart"/>
+      <w:r>
+        <w:t>JMeter</w:t>
+      </w:r>
+      <w:proofErr w:type="spellEnd"/>
+      <w:r>
+        <w:t xml:space="preserve"> waarin de performance wordt vastgesteld zonder verbeteringen</w:t>
       </w:r>
       <w:r>
         <w:t xml:space="preserve">. Daarna </w:t>
@@ -2981,12 +3167,14 @@
       <w:r>
         <w:t xml:space="preserve">De metingen worden gedaan op de </w:t>
       </w:r>
+      <w:proofErr w:type="spellStart"/>
       <w:r>
         <w:t>URL</w:t>
       </w:r>
       <w:r>
         <w:t>s</w:t>
       </w:r>
+      <w:proofErr w:type="spellEnd"/>
       <w:r>
         <w:t xml:space="preserve">: </w:t>
       </w:r>
@@ -3019,20 +3207,76 @@
         <w:t>e eerste</w:t>
       </w:r>
       <w:r>
-        <w:t xml:space="preserve"> is een pagina waarop de eerste 200 listings worden weergegeven.</w:t>
-      </w:r>
-      <w:r>
-        <w:t xml:space="preserve"> En de tweede is een pagina waarop de statistieken voor admins staan.</w:t>
-      </w:r>
-    </w:p>
-    <w:p>
-      <w:r>
-        <w:t>Om de metingen zo accuraat mogelijk te doen zijn tijdens elke test alleen de volgende programma’s op mijn computer geopend: Visual Studio, JMeter en Google Chrome.</w:t>
-      </w:r>
-    </w:p>
-    <w:p>
-      <w:r>
-        <w:t xml:space="preserve">Daarnaast heb ik ook de response tijd bijgehouden op de homepagina. Op deze pagina staat de map met alle listings erin. Deze pagina kon ik echter niet testen met JMeter, omdat ik maar een beperkt aantal requests naar Mapbox kan doen. Echter vind ik dit wel een belangrijke pagina </w:t>
+        <w:t xml:space="preserve"> is een pagina waarop de eerste 200 </w:t>
+      </w:r>
+      <w:proofErr w:type="spellStart"/>
+      <w:r>
+        <w:t>listings</w:t>
+      </w:r>
+      <w:proofErr w:type="spellEnd"/>
+      <w:r>
+        <w:t xml:space="preserve"> worden weergegeven.</w:t>
+      </w:r>
+      <w:r>
+        <w:t xml:space="preserve"> En de tweede is een pagina waarop de statistieken voor </w:t>
+      </w:r>
+      <w:proofErr w:type="spellStart"/>
+      <w:r>
+        <w:t>admins</w:t>
+      </w:r>
+      <w:proofErr w:type="spellEnd"/>
+      <w:r>
+        <w:t xml:space="preserve"> staan.</w:t>
+      </w:r>
+    </w:p>
+    <w:p>
+      <w:r>
+        <w:t xml:space="preserve">Om de metingen zo accuraat mogelijk te doen zijn tijdens elke test alleen de volgende programma’s op mijn computer geopend: Visual Studio, </w:t>
+      </w:r>
+      <w:proofErr w:type="spellStart"/>
+      <w:r>
+        <w:t>JMeter</w:t>
+      </w:r>
+      <w:proofErr w:type="spellEnd"/>
+      <w:r>
+        <w:t xml:space="preserve"> en Google Chrome.</w:t>
+      </w:r>
+    </w:p>
+    <w:p>
+      <w:r>
+        <w:t xml:space="preserve">Daarnaast heb ik ook de response tijd bijgehouden op de homepagina. Op deze pagina staat de map met alle </w:t>
+      </w:r>
+      <w:proofErr w:type="spellStart"/>
+      <w:r>
+        <w:t>listings</w:t>
+      </w:r>
+      <w:proofErr w:type="spellEnd"/>
+      <w:r>
+        <w:t xml:space="preserve"> erin. Deze pagina kon ik echter niet testen met </w:t>
+      </w:r>
+      <w:proofErr w:type="spellStart"/>
+      <w:r>
+        <w:t>JMeter</w:t>
+      </w:r>
+      <w:proofErr w:type="spellEnd"/>
+      <w:r>
+        <w:t xml:space="preserve">, omdat ik maar een beperkt aantal </w:t>
+      </w:r>
+      <w:proofErr w:type="spellStart"/>
+      <w:r>
+        <w:t>requests</w:t>
+      </w:r>
+      <w:proofErr w:type="spellEnd"/>
+      <w:r>
+        <w:t xml:space="preserve"> naar </w:t>
+      </w:r>
+      <w:proofErr w:type="spellStart"/>
+      <w:r>
+        <w:t>Mapbox</w:t>
+      </w:r>
+      <w:proofErr w:type="spellEnd"/>
+      <w:r>
+        <w:t xml:space="preserve"> kan doen. Echter vind ik dit wel een belangrijke pagina </w:t>
       </w:r>
       <w:r>
         <w:t>waarop</w:t>
@@ -3047,8 +3291,13 @@
         <w:t>. Vandaar dat ik er voor gekozen heb om hier wel de response tijd te tracken</w:t>
       </w:r>
       <w:r>
-        <w:t xml:space="preserve"> met de miniprofiler</w:t>
-      </w:r>
+        <w:t xml:space="preserve"> met de </w:t>
+      </w:r>
+      <w:proofErr w:type="spellStart"/>
+      <w:r>
+        <w:t>miniprofiler</w:t>
+      </w:r>
+      <w:proofErr w:type="spellEnd"/>
       <w:r>
         <w:t>.</w:t>
       </w:r>
@@ -3222,7 +3471,15 @@
         <w:t>imum</w:t>
       </w:r>
       <w:r>
-        <w:t xml:space="preserve"> price filter als volgt aan. </w:t>
+        <w:t xml:space="preserve"> </w:t>
+      </w:r>
+      <w:proofErr w:type="spellStart"/>
+      <w:r>
+        <w:t>price</w:t>
+      </w:r>
+      <w:proofErr w:type="spellEnd"/>
+      <w:r>
+        <w:t xml:space="preserve"> filter als volgt aan. </w:t>
       </w:r>
       <w:r>
         <w:rPr>
@@ -3295,14 +3552,27 @@
         <w:t>De nulmeting</w:t>
       </w:r>
       <w:r>
-        <w:t xml:space="preserve"> voor de listings pagina</w:t>
+        <w:t xml:space="preserve"> voor de </w:t>
+      </w:r>
+      <w:proofErr w:type="spellStart"/>
+      <w:r>
+        <w:t>listings</w:t>
+      </w:r>
+      <w:proofErr w:type="spellEnd"/>
+      <w:r>
+        <w:t xml:space="preserve"> pagina</w:t>
       </w:r>
       <w:r>
         <w:t xml:space="preserve"> is gedaan met de instellingen</w:t>
       </w:r>
       <w:r>
-        <w:t xml:space="preserve"> in JMeter</w:t>
-      </w:r>
+        <w:t xml:space="preserve"> in </w:t>
+      </w:r>
+      <w:proofErr w:type="spellStart"/>
+      <w:r>
+        <w:t>JMeter</w:t>
+      </w:r>
+      <w:proofErr w:type="spellEnd"/>
       <w:r>
         <w:t xml:space="preserve"> zoals in </w:t>
       </w:r>
@@ -3327,17 +3597,27 @@
       <w:r>
         <w:t xml:space="preserve"> de </w:t>
       </w:r>
+      <w:proofErr w:type="spellStart"/>
       <w:r>
         <w:t>o</w:t>
       </w:r>
       <w:r>
-        <w:t xml:space="preserve">perational </w:t>
-      </w:r>
+        <w:t>perational</w:t>
+      </w:r>
+      <w:proofErr w:type="spellEnd"/>
+      <w:r>
+        <w:t xml:space="preserve"> </w:t>
+      </w:r>
+      <w:proofErr w:type="spellStart"/>
       <w:r>
         <w:t>c</w:t>
       </w:r>
       <w:r>
-        <w:t>eiling ongeveer rond de 20 seconden.</w:t>
+        <w:t>eiling</w:t>
+      </w:r>
+      <w:proofErr w:type="spellEnd"/>
+      <w:r>
+        <w:t xml:space="preserve"> ongeveer rond de 20 seconden.</w:t>
       </w:r>
       <w:r>
         <w:t xml:space="preserve"> Ook is de response tijd erg belangrijk. Deze ligt op dit moment rond de 1</w:t>
@@ -3351,11 +3631,16 @@
       <w:r>
         <w:t xml:space="preserve"> in de </w:t>
       </w:r>
+      <w:proofErr w:type="spellStart"/>
       <w:r>
         <w:t>s</w:t>
       </w:r>
       <w:r>
-        <w:t xml:space="preserve">weet </w:t>
+        <w:t>weet</w:t>
+      </w:r>
+      <w:proofErr w:type="spellEnd"/>
+      <w:r>
+        <w:t xml:space="preserve"> </w:t>
       </w:r>
       <w:r>
         <w:t>s</w:t>
@@ -3483,10 +3768,26 @@
         <w:t>De nulmeting</w:t>
       </w:r>
       <w:r>
-        <w:t xml:space="preserve"> voor de statistics pagina</w:t>
-      </w:r>
-      <w:r>
-        <w:t xml:space="preserve"> is gedaan met de instellingen in JMeter zoals in </w:t>
+        <w:t xml:space="preserve"> voor de </w:t>
+      </w:r>
+      <w:proofErr w:type="spellStart"/>
+      <w:r>
+        <w:t>statistics</w:t>
+      </w:r>
+      <w:proofErr w:type="spellEnd"/>
+      <w:r>
+        <w:t xml:space="preserve"> pagina</w:t>
+      </w:r>
+      <w:r>
+        <w:t xml:space="preserve"> is gedaan met de instellingen in </w:t>
+      </w:r>
+      <w:proofErr w:type="spellStart"/>
+      <w:r>
+        <w:t>JMeter</w:t>
+      </w:r>
+      <w:proofErr w:type="spellEnd"/>
+      <w:r>
+        <w:t xml:space="preserve"> zoals in </w:t>
       </w:r>
       <w:r>
         <w:t>de figuur hieronder.</w:t>
@@ -3494,17 +3795,27 @@
       <w:r>
         <w:t xml:space="preserve"> Zoals te zien in de onderstaande afbeeldingen ligt de </w:t>
       </w:r>
+      <w:proofErr w:type="spellStart"/>
       <w:r>
         <w:t>o</w:t>
       </w:r>
       <w:r>
-        <w:t xml:space="preserve">perational </w:t>
-      </w:r>
+        <w:t>perational</w:t>
+      </w:r>
+      <w:proofErr w:type="spellEnd"/>
+      <w:r>
+        <w:t xml:space="preserve"> </w:t>
+      </w:r>
+      <w:proofErr w:type="spellStart"/>
       <w:r>
         <w:t>c</w:t>
       </w:r>
       <w:r>
-        <w:t xml:space="preserve">eiling ongeveer rond de 20 seconden. Ook is de response tijd erg belangrijk. Deze ligt op dit moment rond de </w:t>
+        <w:t>eiling</w:t>
+      </w:r>
+      <w:proofErr w:type="spellEnd"/>
+      <w:r>
+        <w:t xml:space="preserve"> ongeveer rond de 20 seconden. Ook is de response tijd erg belangrijk. Deze ligt op dit moment rond de </w:t>
       </w:r>
       <w:r>
         <w:t>500</w:t>
@@ -3515,11 +3826,16 @@
       <w:r>
         <w:t xml:space="preserve"> in de </w:t>
       </w:r>
+      <w:proofErr w:type="spellStart"/>
       <w:r>
         <w:t>s</w:t>
       </w:r>
       <w:r>
-        <w:t xml:space="preserve">weet </w:t>
+        <w:t>weet</w:t>
+      </w:r>
+      <w:proofErr w:type="spellEnd"/>
+      <w:r>
+        <w:t xml:space="preserve"> </w:t>
       </w:r>
       <w:r>
         <w:t>s</w:t>
@@ -3639,10 +3955,82 @@
     </w:p>
     <w:p>
       <w:r>
-        <w:t xml:space="preserve">Een optimalisatie is het gebruik van AsNoTracking in LINQ queries. </w:t>
-      </w:r>
-      <w:r>
-        <w:t>Standaard zijn queries die entity types retourneren tracking. Dit houdt in dat de veranderingen aan deze entities kunnen worden bewaard door SaveChanges aan te roepen. No tracking queries zijn daarom vooral handig in read-only scenarios. Ze zijn sneller om uit te voeren, omdat er geen change tracking informatie bijgehouden hoeft te worden</w:t>
+        <w:t xml:space="preserve">Een optimalisatie is het gebruik van </w:t>
+      </w:r>
+      <w:proofErr w:type="spellStart"/>
+      <w:r>
+        <w:t>AsNoTracking</w:t>
+      </w:r>
+      <w:proofErr w:type="spellEnd"/>
+      <w:r>
+        <w:t xml:space="preserve"> in LINQ </w:t>
+      </w:r>
+      <w:proofErr w:type="spellStart"/>
+      <w:r>
+        <w:t>queries</w:t>
+      </w:r>
+      <w:proofErr w:type="spellEnd"/>
+      <w:r>
+        <w:t xml:space="preserve">. </w:t>
+      </w:r>
+      <w:r>
+        <w:t xml:space="preserve">Standaard zijn </w:t>
+      </w:r>
+      <w:proofErr w:type="spellStart"/>
+      <w:r>
+        <w:t>queries</w:t>
+      </w:r>
+      <w:proofErr w:type="spellEnd"/>
+      <w:r>
+        <w:t xml:space="preserve"> die </w:t>
+      </w:r>
+      <w:proofErr w:type="spellStart"/>
+      <w:r>
+        <w:t>entity</w:t>
+      </w:r>
+      <w:proofErr w:type="spellEnd"/>
+      <w:r>
+        <w:t xml:space="preserve"> types retourneren tracking. Dit houdt in dat de veranderingen aan deze </w:t>
+      </w:r>
+      <w:proofErr w:type="spellStart"/>
+      <w:r>
+        <w:t>entities</w:t>
+      </w:r>
+      <w:proofErr w:type="spellEnd"/>
+      <w:r>
+        <w:t xml:space="preserve"> kunnen worden bewaard door </w:t>
+      </w:r>
+      <w:proofErr w:type="spellStart"/>
+      <w:r>
+        <w:t>SaveChanges</w:t>
+      </w:r>
+      <w:proofErr w:type="spellEnd"/>
+      <w:r>
+        <w:t xml:space="preserve"> aan te roepen. No tracking </w:t>
+      </w:r>
+      <w:proofErr w:type="spellStart"/>
+      <w:r>
+        <w:t>queries</w:t>
+      </w:r>
+      <w:proofErr w:type="spellEnd"/>
+      <w:r>
+        <w:t xml:space="preserve"> zijn daarom vooral handig in </w:t>
+      </w:r>
+      <w:proofErr w:type="spellStart"/>
+      <w:r>
+        <w:t>read-only</w:t>
+      </w:r>
+      <w:proofErr w:type="spellEnd"/>
+      <w:r>
+        <w:t xml:space="preserve"> </w:t>
+      </w:r>
+      <w:proofErr w:type="spellStart"/>
+      <w:r>
+        <w:t>scenarios</w:t>
+      </w:r>
+      <w:proofErr w:type="spellEnd"/>
+      <w:r>
+        <w:t>. Ze zijn sneller om uit te voeren, omdat er geen change tracking informatie bijgehouden hoeft te worden</w:t>
       </w:r>
       <w:r>
         <w:t xml:space="preserve"> </w:t>
@@ -3827,8 +4215,13 @@
         <w:t>Ten opzichte van de vorige keer bleven de response tijden</w:t>
       </w:r>
       <w:r>
-        <w:t xml:space="preserve"> van de ongefilterde request</w:t>
-      </w:r>
+        <w:t xml:space="preserve"> van de ongefilterde </w:t>
+      </w:r>
+      <w:proofErr w:type="spellStart"/>
+      <w:r>
+        <w:t>request</w:t>
+      </w:r>
+      <w:proofErr w:type="spellEnd"/>
       <w:r>
         <w:t xml:space="preserve"> nog steeds hangen rond de </w:t>
       </w:r>
@@ -3844,7 +4237,15 @@
     </w:p>
     <w:p>
       <w:r>
-        <w:t>Ook de gefilterde request bleef steken rond de 30ms</w:t>
+        <w:t xml:space="preserve">Ook de gefilterde </w:t>
+      </w:r>
+      <w:proofErr w:type="spellStart"/>
+      <w:r>
+        <w:t>request</w:t>
+      </w:r>
+      <w:proofErr w:type="spellEnd"/>
+      <w:r>
+        <w:t xml:space="preserve"> bleef steken rond de 30ms</w:t>
       </w:r>
       <w:r>
         <w:t xml:space="preserve"> net als de vorige meting</w:t>
@@ -3873,23 +4274,35 @@
       <w:r>
         <w:t xml:space="preserve">Deze meting is gedaan met dezelfde instellingen op de </w:t>
       </w:r>
+      <w:proofErr w:type="spellStart"/>
       <w:r>
         <w:t>listings</w:t>
       </w:r>
+      <w:proofErr w:type="spellEnd"/>
       <w:r>
         <w:t xml:space="preserve"> pagina als de nulmeting. De </w:t>
       </w:r>
+      <w:proofErr w:type="spellStart"/>
       <w:r>
         <w:t>o</w:t>
       </w:r>
       <w:r>
-        <w:t xml:space="preserve">perational </w:t>
-      </w:r>
+        <w:t>perational</w:t>
+      </w:r>
+      <w:proofErr w:type="spellEnd"/>
+      <w:r>
+        <w:t xml:space="preserve"> </w:t>
+      </w:r>
+      <w:proofErr w:type="spellStart"/>
       <w:r>
         <w:t>c</w:t>
       </w:r>
       <w:r>
-        <w:t xml:space="preserve">eiling </w:t>
+        <w:t>eiling</w:t>
+      </w:r>
+      <w:proofErr w:type="spellEnd"/>
+      <w:r>
+        <w:t xml:space="preserve"> </w:t>
       </w:r>
       <w:r>
         <w:t>is op deze pagina eigenlijk hetzelfde gebleven. Hij is nu namelijk</w:t>
@@ -3927,11 +4340,16 @@
       <w:r>
         <w:t xml:space="preserve">ms in de </w:t>
       </w:r>
+      <w:proofErr w:type="spellStart"/>
       <w:r>
         <w:t>s</w:t>
       </w:r>
       <w:r>
-        <w:t xml:space="preserve">weet </w:t>
+        <w:t>weet</w:t>
+      </w:r>
+      <w:proofErr w:type="spellEnd"/>
+      <w:r>
+        <w:t xml:space="preserve"> </w:t>
       </w:r>
       <w:r>
         <w:t>s</w:t>
@@ -4018,17 +4436,27 @@
       <w:r>
         <w:t xml:space="preserve">Deze meting is gedaan met dezelfde instellingen op de statistieken pagina als de nulmeting. De </w:t>
       </w:r>
+      <w:proofErr w:type="spellStart"/>
       <w:r>
         <w:t>o</w:t>
       </w:r>
       <w:r>
-        <w:t xml:space="preserve">perational </w:t>
-      </w:r>
+        <w:t>perational</w:t>
+      </w:r>
+      <w:proofErr w:type="spellEnd"/>
+      <w:r>
+        <w:t xml:space="preserve"> </w:t>
+      </w:r>
+      <w:proofErr w:type="spellStart"/>
       <w:r>
         <w:t>c</w:t>
       </w:r>
       <w:r>
-        <w:t xml:space="preserve">eiling ligt nu iets verder, namelijk rond de 24 seconden. </w:t>
+        <w:t>eiling</w:t>
+      </w:r>
+      <w:proofErr w:type="spellEnd"/>
+      <w:r>
+        <w:t xml:space="preserve"> ligt nu iets verder, namelijk rond de 24 seconden. </w:t>
       </w:r>
       <w:r>
         <w:t xml:space="preserve">Deze lag bij </w:t>
@@ -4042,11 +4470,16 @@
       <w:r>
         <w:t xml:space="preserve">0ms en nu ligt deze rond de 200ms in de </w:t>
       </w:r>
+      <w:proofErr w:type="spellStart"/>
       <w:r>
         <w:t>s</w:t>
       </w:r>
       <w:r>
-        <w:t xml:space="preserve">weet </w:t>
+        <w:t>weet</w:t>
+      </w:r>
+      <w:proofErr w:type="spellEnd"/>
+      <w:r>
+        <w:t xml:space="preserve"> </w:t>
       </w:r>
       <w:r>
         <w:t>s</w:t>
@@ -4124,7 +4557,15 @@
     </w:p>
     <w:p>
       <w:r>
-        <w:t>Response compression zorgt ervoor dat bestanden die verstuurd worden kleiner worden gemaakt. Hierdoor is de response die de client moet ontvangen kleiner. Dit moet ervoor zorgen dat de response sneller aankomt bij de client.</w:t>
+        <w:t xml:space="preserve">Response </w:t>
+      </w:r>
+      <w:proofErr w:type="spellStart"/>
+      <w:r>
+        <w:t>compression</w:t>
+      </w:r>
+      <w:proofErr w:type="spellEnd"/>
+      <w:r>
+        <w:t xml:space="preserve"> zorgt ervoor dat bestanden die verstuurd worden kleiner worden gemaakt. Hierdoor is de response die de client moet ontvangen kleiner. Dit moet ervoor zorgen dat de response sneller aankomt bij de client.</w:t>
       </w:r>
     </w:p>
     <w:p>
@@ -4137,7 +4578,15 @@
     </w:p>
     <w:p>
       <w:r>
-        <w:t>Ook met response compression zit er weinig verbetering in de response tijden van de</w:t>
+        <w:t xml:space="preserve">Ook met response </w:t>
+      </w:r>
+      <w:proofErr w:type="spellStart"/>
+      <w:r>
+        <w:t>compression</w:t>
+      </w:r>
+      <w:proofErr w:type="spellEnd"/>
+      <w:r>
+        <w:t xml:space="preserve"> zit er weinig verbetering in de response tijden van de</w:t>
       </w:r>
       <w:r>
         <w:t xml:space="preserve"> ongefilterde</w:t>
@@ -4196,10 +4645,26 @@
     </w:p>
     <w:p>
       <w:r>
-        <w:t>Ook bij de gefilterde requests is er opnieuw gemiddeld weinig verbetering te zien</w:t>
-      </w:r>
-      <w:r>
-        <w:t xml:space="preserve"> en blijven de requests schommelen rond de 30ms.</w:t>
+        <w:t xml:space="preserve">Ook bij de gefilterde </w:t>
+      </w:r>
+      <w:proofErr w:type="spellStart"/>
+      <w:r>
+        <w:t>requests</w:t>
+      </w:r>
+      <w:proofErr w:type="spellEnd"/>
+      <w:r>
+        <w:t xml:space="preserve"> is er opnieuw gemiddeld weinig verbetering te zien</w:t>
+      </w:r>
+      <w:r>
+        <w:t xml:space="preserve"> en blijven de </w:t>
+      </w:r>
+      <w:proofErr w:type="spellStart"/>
+      <w:r>
+        <w:t>requests</w:t>
+      </w:r>
+      <w:proofErr w:type="spellEnd"/>
+      <w:r>
+        <w:t xml:space="preserve"> schommelen rond de 30ms.</w:t>
       </w:r>
     </w:p>
     <w:p>
@@ -4257,8 +4722,13 @@
         <w:t>Deze meting is gedaan met dezelfde instellingen op de</w:t>
       </w:r>
       <w:r>
-        <w:t xml:space="preserve"> listings</w:t>
-      </w:r>
+        <w:t xml:space="preserve"> </w:t>
+      </w:r>
+      <w:proofErr w:type="spellStart"/>
+      <w:r>
+        <w:t>listings</w:t>
+      </w:r>
+      <w:proofErr w:type="spellEnd"/>
       <w:r>
         <w:t xml:space="preserve"> pagina als de </w:t>
       </w:r>
@@ -4268,17 +4738,27 @@
       <w:r>
         <w:t xml:space="preserve">. De </w:t>
       </w:r>
+      <w:proofErr w:type="spellStart"/>
       <w:r>
         <w:t>o</w:t>
       </w:r>
       <w:r>
-        <w:t xml:space="preserve">perational </w:t>
-      </w:r>
+        <w:t>perational</w:t>
+      </w:r>
+      <w:proofErr w:type="spellEnd"/>
+      <w:r>
+        <w:t xml:space="preserve"> </w:t>
+      </w:r>
+      <w:proofErr w:type="spellStart"/>
       <w:r>
         <w:t>c</w:t>
       </w:r>
       <w:r>
-        <w:t xml:space="preserve">eiling is op deze pagina eigenlijk hetzelfde gebleven. Hij is nu namelijk rond de 20 seconden en bij de </w:t>
+        <w:t>eiling</w:t>
+      </w:r>
+      <w:proofErr w:type="spellEnd"/>
+      <w:r>
+        <w:t xml:space="preserve"> is op deze pagina eigenlijk hetzelfde gebleven. Hij is nu namelijk rond de 20 seconden en bij de </w:t>
       </w:r>
       <w:r>
         <w:t>vorige meeting was dit ook het geval</w:t>
@@ -4361,17 +4841,27 @@
       <w:r>
         <w:t xml:space="preserve">. De </w:t>
       </w:r>
+      <w:proofErr w:type="spellStart"/>
       <w:r>
         <w:t>o</w:t>
       </w:r>
       <w:r>
-        <w:t xml:space="preserve">perational </w:t>
-      </w:r>
+        <w:t>perational</w:t>
+      </w:r>
+      <w:proofErr w:type="spellEnd"/>
+      <w:r>
+        <w:t xml:space="preserve"> </w:t>
+      </w:r>
+      <w:proofErr w:type="spellStart"/>
       <w:r>
         <w:t>c</w:t>
       </w:r>
       <w:r>
-        <w:t xml:space="preserve">eiling </w:t>
+        <w:t>eiling</w:t>
+      </w:r>
+      <w:proofErr w:type="spellEnd"/>
+      <w:r>
+        <w:t xml:space="preserve"> </w:t>
       </w:r>
       <w:r>
         <w:t>is ongeveer gelijk gebleven als de vorige meting</w:t>
@@ -4388,11 +4878,16 @@
       <w:r>
         <w:t xml:space="preserve">Wel zien we weer een flinke verbetering bij de response time. Deze lag bij de vorige meting rond de 200ms in de </w:t>
       </w:r>
+      <w:proofErr w:type="spellStart"/>
       <w:r>
         <w:t>s</w:t>
       </w:r>
       <w:r>
-        <w:t xml:space="preserve">weet </w:t>
+        <w:t>weet</w:t>
+      </w:r>
+      <w:proofErr w:type="spellEnd"/>
+      <w:r>
+        <w:t xml:space="preserve"> </w:t>
       </w:r>
       <w:r>
         <w:t>s</w:t>
@@ -4464,20 +4959,65 @@
       <w:bookmarkEnd w:id="12"/>
     </w:p>
     <w:p>
-      <w:r>
-        <w:t xml:space="preserve">Indexing zorgt ervoor dat de database de benodigde data sneller kan opzoeken. Dit werkt vooral goed als je data wil filteren met </w:t>
+      <w:proofErr w:type="spellStart"/>
+      <w:r>
+        <w:t>Indexing</w:t>
+      </w:r>
+      <w:proofErr w:type="spellEnd"/>
+      <w:r>
+        <w:t xml:space="preserve"> zorgt ervoor dat de database de benodigde data sneller kan opzoeken. Dit werkt vooral goed als je data wil filteren met </w:t>
       </w:r>
       <w:r>
         <w:t>WHERE.</w:t>
       </w:r>
       <w:r>
-        <w:t xml:space="preserve"> Ik heb er dus ook voor gekozen hiervoor geen meting te doen voor de listings en statistics pagina, omdat er geen joins of where’s worden gebruikt in</w:t>
+        <w:t xml:space="preserve"> Ik heb er dus ook voor gekozen hiervoor geen meting te doen voor de </w:t>
+      </w:r>
+      <w:proofErr w:type="spellStart"/>
+      <w:r>
+        <w:t>listings</w:t>
+      </w:r>
+      <w:proofErr w:type="spellEnd"/>
+      <w:r>
+        <w:t xml:space="preserve"> en </w:t>
+      </w:r>
+      <w:proofErr w:type="spellStart"/>
+      <w:r>
+        <w:t>statistics</w:t>
+      </w:r>
+      <w:proofErr w:type="spellEnd"/>
+      <w:r>
+        <w:t xml:space="preserve"> pagina, omdat er geen </w:t>
+      </w:r>
+      <w:proofErr w:type="spellStart"/>
+      <w:r>
+        <w:t>joins</w:t>
+      </w:r>
+      <w:proofErr w:type="spellEnd"/>
+      <w:r>
+        <w:t xml:space="preserve"> of </w:t>
+      </w:r>
+      <w:proofErr w:type="spellStart"/>
+      <w:r>
+        <w:t>where’s</w:t>
+      </w:r>
+      <w:proofErr w:type="spellEnd"/>
+      <w:r>
+        <w:t xml:space="preserve"> worden gebruikt in</w:t>
       </w:r>
       <w:r>
         <w:t xml:space="preserve"> de</w:t>
       </w:r>
       <w:r>
-        <w:t xml:space="preserve"> benodigde queries voor deze pagina’s.</w:t>
+        <w:t xml:space="preserve"> benodigde </w:t>
+      </w:r>
+      <w:proofErr w:type="spellStart"/>
+      <w:r>
+        <w:t>queries</w:t>
+      </w:r>
+      <w:proofErr w:type="spellEnd"/>
+      <w:r>
+        <w:t xml:space="preserve"> voor deze pagina’s.</w:t>
       </w:r>
     </w:p>
     <w:p>
@@ -4490,7 +5030,47 @@
     </w:p>
     <w:p>
       <w:r>
-        <w:t>Omdat er op de homepage gefilterd wordt op neighbourhood, price en nr of reviews heb ik een index gemaakt in de database met deze kolommen in de index key columns en de andere benodigde kolommen in de included columns.</w:t>
+        <w:t xml:space="preserve">Omdat er op de homepage gefilterd wordt op </w:t>
+      </w:r>
+      <w:proofErr w:type="spellStart"/>
+      <w:r>
+        <w:t>neighbourhood</w:t>
+      </w:r>
+      <w:proofErr w:type="spellEnd"/>
+      <w:r>
+        <w:t xml:space="preserve">, </w:t>
+      </w:r>
+      <w:proofErr w:type="spellStart"/>
+      <w:r>
+        <w:t>price</w:t>
+      </w:r>
+      <w:proofErr w:type="spellEnd"/>
+      <w:r>
+        <w:t xml:space="preserve"> en </w:t>
+      </w:r>
+      <w:proofErr w:type="spellStart"/>
+      <w:r>
+        <w:t>nr</w:t>
+      </w:r>
+      <w:proofErr w:type="spellEnd"/>
+      <w:r>
+        <w:t xml:space="preserve"> of reviews heb ik een index gemaakt in de database met deze kolommen in de index </w:t>
+      </w:r>
+      <w:proofErr w:type="spellStart"/>
+      <w:r>
+        <w:t>key</w:t>
+      </w:r>
+      <w:proofErr w:type="spellEnd"/>
+      <w:r>
+        <w:t xml:space="preserve"> columns en de andere benodigde kolommen in de </w:t>
+      </w:r>
+      <w:proofErr w:type="spellStart"/>
+      <w:r>
+        <w:t>included</w:t>
+      </w:r>
+      <w:proofErr w:type="spellEnd"/>
+      <w:r>
+        <w:t xml:space="preserve"> columns.</w:t>
       </w:r>
     </w:p>
     <w:p>
@@ -4631,7 +5211,15 @@
         </w:drawing>
       </w:r>
       <w:r>
-        <w:t xml:space="preserve">Nu zien we wel enige verbetering qua performance op de homepagina. Bij de ongefilterde requests </w:t>
+        <w:t xml:space="preserve">Nu zien we wel enige verbetering qua performance op de homepagina. Bij de ongefilterde </w:t>
+      </w:r>
+      <w:proofErr w:type="spellStart"/>
+      <w:r>
+        <w:t>requests</w:t>
+      </w:r>
+      <w:proofErr w:type="spellEnd"/>
+      <w:r>
+        <w:t xml:space="preserve"> </w:t>
       </w:r>
       <w:r>
         <w:t>schommelde de response time waardes eerst rond de 35ms en nu is dit vaker rond de 30ms.</w:t>
@@ -4673,11 +5261,29 @@
       <w:bookmarkEnd w:id="13"/>
     </w:p>
     <w:p>
-      <w:r>
-        <w:t xml:space="preserve">Caching is het in de cache opslaan van gegevens. Hierbij worden gegevens opgeslagen in een tijdelijke opslag waar de applicatie snel toegang tot heeft. Dit is vooral nuttig bij read operaties waarbij je alleen gegevens wil zien. </w:t>
-      </w:r>
-      <w:r>
-        <w:t xml:space="preserve">Caching </w:t>
+      <w:proofErr w:type="spellStart"/>
+      <w:r>
+        <w:t>Caching</w:t>
+      </w:r>
+      <w:proofErr w:type="spellEnd"/>
+      <w:r>
+        <w:t xml:space="preserve"> is het in de cache opslaan van gegevens. Hierbij worden gegevens opgeslagen in een tijdelijke opslag waar de applicatie snel toegang tot heeft. Dit is vooral nuttig bij </w:t>
+      </w:r>
+      <w:proofErr w:type="spellStart"/>
+      <w:r>
+        <w:t>read</w:t>
+      </w:r>
+      <w:proofErr w:type="spellEnd"/>
+      <w:r>
+        <w:t xml:space="preserve"> operaties waarbij je alleen gegevens wil zien. </w:t>
+      </w:r>
+      <w:proofErr w:type="spellStart"/>
+      <w:r>
+        <w:t>Caching</w:t>
+      </w:r>
+      <w:proofErr w:type="spellEnd"/>
+      <w:r>
+        <w:t xml:space="preserve"> </w:t>
       </w:r>
       <w:r>
         <w:t>is toegepast op alle drie de pagina’s.</w:t>
@@ -4696,8 +5302,13 @@
         <w:t xml:space="preserve">Deze metingen zijn gedaan op een andere dag dan de vorige metingen en ik merk dat de laptop waarop ik de metingen doe op dit moment iets trager is, terwijl dezelfde programma’s open staan als bij de vorige metingen. </w:t>
       </w:r>
       <w:r>
-        <w:t>Op deze pagina worden alle listings</w:t>
-      </w:r>
+        <w:t xml:space="preserve">Op deze pagina worden alle </w:t>
+      </w:r>
+      <w:proofErr w:type="spellStart"/>
+      <w:r>
+        <w:t>listings</w:t>
+      </w:r>
+      <w:proofErr w:type="spellEnd"/>
       <w:r>
         <w:t xml:space="preserve"> die opgehaald worden</w:t>
       </w:r>
@@ -4705,21 +5316,42 @@
         <w:t xml:space="preserve"> voor de map</w:t>
       </w:r>
       <w:r>
-        <w:t xml:space="preserve"> en ook alle neighbourhoods</w:t>
-      </w:r>
-      <w:r>
-        <w:t xml:space="preserve"> gecached.</w:t>
-      </w:r>
+        <w:t xml:space="preserve"> en ook alle </w:t>
+      </w:r>
+      <w:proofErr w:type="spellStart"/>
+      <w:r>
+        <w:t>neighbourhoods</w:t>
+      </w:r>
+      <w:proofErr w:type="spellEnd"/>
       <w:r>
         <w:t xml:space="preserve"> </w:t>
       </w:r>
+      <w:proofErr w:type="spellStart"/>
+      <w:r>
+        <w:t>gecached</w:t>
+      </w:r>
+      <w:proofErr w:type="spellEnd"/>
+      <w:r>
+        <w:t>.</w:t>
+      </w:r>
+      <w:r>
+        <w:t xml:space="preserve"> </w:t>
+      </w:r>
       <w:r>
         <w:t>De resultaten van een gemiddelde meting zijn hieronder afgebeeld.</w:t>
       </w:r>
     </w:p>
     <w:p>
       <w:r>
-        <w:t>Zonder caching:</w:t>
+        <w:t xml:space="preserve">Zonder </w:t>
+      </w:r>
+      <w:proofErr w:type="spellStart"/>
+      <w:r>
+        <w:t>caching</w:t>
+      </w:r>
+      <w:proofErr w:type="spellEnd"/>
+      <w:r>
+        <w:t>:</w:t>
       </w:r>
     </w:p>
     <w:p>
@@ -4766,7 +5398,15 @@
     </w:p>
     <w:p>
       <w:r>
-        <w:t>Met caching:</w:t>
+        <w:t xml:space="preserve">Met </w:t>
+      </w:r>
+      <w:proofErr w:type="spellStart"/>
+      <w:r>
+        <w:t>caching</w:t>
+      </w:r>
+      <w:proofErr w:type="spellEnd"/>
+      <w:r>
+        <w:t>:</w:t>
       </w:r>
     </w:p>
     <w:p>
@@ -4812,7 +5452,55 @@
       </w:r>
       <w:r>
         <w:br/>
-        <w:t>Zonder caching ligt de tijd die het uitvoeren van de queries duurt al rond de 2ms à 3ms. Dit is helemaal niet lang. Dat is wel opvallend, omdat wel alle listings worden opgehaald. Met caching geïmplementeerd is de response tijd dus een verwaarloosbaar verschil, omdat de tijd dat het uitvoeren van de queries duurt zonder caching al kort is.</w:t>
+        <w:t xml:space="preserve">Zonder </w:t>
+      </w:r>
+      <w:proofErr w:type="spellStart"/>
+      <w:r>
+        <w:t>caching</w:t>
+      </w:r>
+      <w:proofErr w:type="spellEnd"/>
+      <w:r>
+        <w:t xml:space="preserve"> ligt de tijd die het uitvoeren van de </w:t>
+      </w:r>
+      <w:proofErr w:type="spellStart"/>
+      <w:r>
+        <w:t>queries</w:t>
+      </w:r>
+      <w:proofErr w:type="spellEnd"/>
+      <w:r>
+        <w:t xml:space="preserve"> duurt al rond de 2ms à 3ms. Dit is helemaal niet lang. Dat is wel opvallend, omdat wel alle </w:t>
+      </w:r>
+      <w:proofErr w:type="spellStart"/>
+      <w:r>
+        <w:t>listings</w:t>
+      </w:r>
+      <w:proofErr w:type="spellEnd"/>
+      <w:r>
+        <w:t xml:space="preserve"> worden opgehaald. Met </w:t>
+      </w:r>
+      <w:proofErr w:type="spellStart"/>
+      <w:r>
+        <w:t>caching</w:t>
+      </w:r>
+      <w:proofErr w:type="spellEnd"/>
+      <w:r>
+        <w:t xml:space="preserve"> geïmplementeerd is de response tijd dus een verwaarloosbaar verschil, omdat de tijd dat het uitvoeren van de </w:t>
+      </w:r>
+      <w:proofErr w:type="spellStart"/>
+      <w:r>
+        <w:t>queries</w:t>
+      </w:r>
+      <w:proofErr w:type="spellEnd"/>
+      <w:r>
+        <w:t xml:space="preserve"> duurt zonder </w:t>
+      </w:r>
+      <w:proofErr w:type="spellStart"/>
+      <w:r>
+        <w:t>caching</w:t>
+      </w:r>
+      <w:proofErr w:type="spellEnd"/>
+      <w:r>
+        <w:t xml:space="preserve"> al kort is.</w:t>
       </w:r>
       <w:r>
         <w:br w:type="page"/>
@@ -4829,7 +5517,55 @@
     </w:p>
     <w:p>
       <w:r>
-        <w:t>De eerste meting met caching op deze pagina is opnieuw gedaan met de originele settings in JMeter. Opvallend is dat de eerste request rond de 90ms ligt en de requests daarna allemaal rond de 20ms. Dit komt doordat de benodigde query voor deze pagina na de eerste load gecached is.</w:t>
+        <w:t xml:space="preserve">De eerste meting met </w:t>
+      </w:r>
+      <w:proofErr w:type="spellStart"/>
+      <w:r>
+        <w:t>caching</w:t>
+      </w:r>
+      <w:proofErr w:type="spellEnd"/>
+      <w:r>
+        <w:t xml:space="preserve"> op deze pagina is opnieuw gedaan met de originele </w:t>
+      </w:r>
+      <w:proofErr w:type="spellStart"/>
+      <w:r>
+        <w:t>settings</w:t>
+      </w:r>
+      <w:proofErr w:type="spellEnd"/>
+      <w:r>
+        <w:t xml:space="preserve"> in </w:t>
+      </w:r>
+      <w:proofErr w:type="spellStart"/>
+      <w:r>
+        <w:t>JMeter</w:t>
+      </w:r>
+      <w:proofErr w:type="spellEnd"/>
+      <w:r>
+        <w:t xml:space="preserve">. Opvallend is dat de eerste </w:t>
+      </w:r>
+      <w:proofErr w:type="spellStart"/>
+      <w:r>
+        <w:t>request</w:t>
+      </w:r>
+      <w:proofErr w:type="spellEnd"/>
+      <w:r>
+        <w:t xml:space="preserve"> rond de 90ms ligt en de </w:t>
+      </w:r>
+      <w:proofErr w:type="spellStart"/>
+      <w:r>
+        <w:t>requests</w:t>
+      </w:r>
+      <w:proofErr w:type="spellEnd"/>
+      <w:r>
+        <w:t xml:space="preserve"> daarna allemaal rond de 20ms. Dit komt doordat de benodigde query voor deze pagina na de eerste load </w:t>
+      </w:r>
+      <w:proofErr w:type="spellStart"/>
+      <w:r>
+        <w:t>gecached</w:t>
+      </w:r>
+      <w:proofErr w:type="spellEnd"/>
+      <w:r>
+        <w:t xml:space="preserve"> is.</w:t>
       </w:r>
     </w:p>
     <w:p>
@@ -4846,12 +5582,44 @@
         <w:t xml:space="preserve"> op het moment dat</w:t>
       </w:r>
       <w:r>
-        <w:t xml:space="preserve"> de response gecached is. </w:t>
-      </w:r>
-    </w:p>
-    <w:p>
-      <w:r>
-        <w:t xml:space="preserve">Ook is er geen operational ceiling meer te zien in deze grafiek. Dit laat zien dat de server nu ook veel meer requests aan kan. </w:t>
+        <w:t xml:space="preserve"> de response </w:t>
+      </w:r>
+      <w:proofErr w:type="spellStart"/>
+      <w:r>
+        <w:t>gecached</w:t>
+      </w:r>
+      <w:proofErr w:type="spellEnd"/>
+      <w:r>
+        <w:t xml:space="preserve"> is. </w:t>
+      </w:r>
+    </w:p>
+    <w:p>
+      <w:r>
+        <w:t xml:space="preserve">Ook is er geen </w:t>
+      </w:r>
+      <w:proofErr w:type="spellStart"/>
+      <w:r>
+        <w:t>operational</w:t>
+      </w:r>
+      <w:proofErr w:type="spellEnd"/>
+      <w:r>
+        <w:t xml:space="preserve"> </w:t>
+      </w:r>
+      <w:proofErr w:type="spellStart"/>
+      <w:r>
+        <w:t>ceiling</w:t>
+      </w:r>
+      <w:proofErr w:type="spellEnd"/>
+      <w:r>
+        <w:t xml:space="preserve"> meer te zien in deze grafiek. Dit laat zien dat de server nu ook veel meer </w:t>
+      </w:r>
+      <w:proofErr w:type="spellStart"/>
+      <w:r>
+        <w:t>requests</w:t>
+      </w:r>
+      <w:proofErr w:type="spellEnd"/>
+      <w:r>
+        <w:t xml:space="preserve"> aan kan. </w:t>
       </w:r>
     </w:p>
     <w:p>
@@ -4958,13 +5726,53 @@
     </w:p>
     <w:p>
       <w:r>
-        <w:t xml:space="preserve">Voor een nieuwe operational ceiling kon de target rate verhoogt worden van </w:t>
+        <w:t xml:space="preserve">Voor een nieuwe </w:t>
+      </w:r>
+      <w:proofErr w:type="spellStart"/>
+      <w:r>
+        <w:t>operational</w:t>
+      </w:r>
+      <w:proofErr w:type="spellEnd"/>
+      <w:r>
+        <w:t xml:space="preserve"> </w:t>
+      </w:r>
+      <w:proofErr w:type="spellStart"/>
+      <w:r>
+        <w:t>ceiling</w:t>
+      </w:r>
+      <w:proofErr w:type="spellEnd"/>
+      <w:r>
+        <w:t xml:space="preserve"> kon de target </w:t>
+      </w:r>
+      <w:proofErr w:type="spellStart"/>
+      <w:r>
+        <w:t>rate</w:t>
+      </w:r>
+      <w:proofErr w:type="spellEnd"/>
+      <w:r>
+        <w:t xml:space="preserve"> verhoogt worden van </w:t>
       </w:r>
       <w:r>
         <w:t>5</w:t>
       </w:r>
       <w:r>
-        <w:t xml:space="preserve">0 arrivals/sec naar maar liefst 190 arrivals/sec! </w:t>
+        <w:t xml:space="preserve">0 </w:t>
+      </w:r>
+      <w:proofErr w:type="spellStart"/>
+      <w:r>
+        <w:t>arrivals</w:t>
+      </w:r>
+      <w:proofErr w:type="spellEnd"/>
+      <w:r>
+        <w:t xml:space="preserve">/sec naar maar liefst 190 </w:t>
+      </w:r>
+      <w:proofErr w:type="spellStart"/>
+      <w:r>
+        <w:t>arrivals</w:t>
+      </w:r>
+      <w:proofErr w:type="spellEnd"/>
+      <w:r>
+        <w:t xml:space="preserve">/sec! </w:t>
       </w:r>
     </w:p>
     <w:p/>
@@ -5024,19 +5832,61 @@
     </w:p>
     <w:p>
       <w:r>
-        <w:t xml:space="preserve">De eerste meting met caching op deze pagina is opnieuw gedaan met de originele settings in JMeter. </w:t>
-      </w:r>
-      <w:r>
-        <w:t>Net als bij de listings</w:t>
-      </w:r>
+        <w:t xml:space="preserve">De eerste meting met </w:t>
+      </w:r>
+      <w:proofErr w:type="spellStart"/>
+      <w:r>
+        <w:t>caching</w:t>
+      </w:r>
+      <w:proofErr w:type="spellEnd"/>
+      <w:r>
+        <w:t xml:space="preserve"> op deze pagina is opnieuw gedaan met de originele </w:t>
+      </w:r>
+      <w:proofErr w:type="spellStart"/>
+      <w:r>
+        <w:t>settings</w:t>
+      </w:r>
+      <w:proofErr w:type="spellEnd"/>
+      <w:r>
+        <w:t xml:space="preserve"> in </w:t>
+      </w:r>
+      <w:proofErr w:type="spellStart"/>
+      <w:r>
+        <w:t>JMeter</w:t>
+      </w:r>
+      <w:proofErr w:type="spellEnd"/>
+      <w:r>
+        <w:t xml:space="preserve">. </w:t>
+      </w:r>
+      <w:r>
+        <w:t xml:space="preserve">Net als bij de </w:t>
+      </w:r>
+      <w:proofErr w:type="spellStart"/>
+      <w:r>
+        <w:t>listings</w:t>
+      </w:r>
+      <w:proofErr w:type="spellEnd"/>
       <w:r>
         <w:t xml:space="preserve"> </w:t>
       </w:r>
       <w:r>
-        <w:t>ligt de eerste request</w:t>
-      </w:r>
-      <w:r>
-        <w:t xml:space="preserve"> rond de 90ms en de requests daarna allemaal rond de 20ms. </w:t>
+        <w:t xml:space="preserve">ligt de eerste </w:t>
+      </w:r>
+      <w:proofErr w:type="spellStart"/>
+      <w:r>
+        <w:t>request</w:t>
+      </w:r>
+      <w:proofErr w:type="spellEnd"/>
+      <w:r>
+        <w:t xml:space="preserve"> rond de 90ms en de </w:t>
+      </w:r>
+      <w:proofErr w:type="spellStart"/>
+      <w:r>
+        <w:t>requests</w:t>
+      </w:r>
+      <w:proofErr w:type="spellEnd"/>
+      <w:r>
+        <w:t xml:space="preserve"> daarna allemaal rond de 20ms. </w:t>
       </w:r>
     </w:p>
     <w:p>
@@ -5047,7 +5897,15 @@
         <w:t xml:space="preserve"> opzichte van de vorige meting dus enorm verbeterd, want eerst lag de gemiddelde response tijd rond de 150ms en nu rond de 20ms </w:t>
       </w:r>
       <w:r>
-        <w:t>op het moment dat de response gecached is</w:t>
+        <w:t xml:space="preserve">op het moment dat de response </w:t>
+      </w:r>
+      <w:proofErr w:type="spellStart"/>
+      <w:r>
+        <w:t>gecached</w:t>
+      </w:r>
+      <w:proofErr w:type="spellEnd"/>
+      <w:r>
+        <w:t xml:space="preserve"> is</w:t>
       </w:r>
       <w:r>
         <w:t>.</w:t>
@@ -5061,7 +5919,31 @@
         <w:t xml:space="preserve">Ook </w:t>
       </w:r>
       <w:r>
-        <w:t>hier is net als bij de listings geen operational ceiling meer te zien</w:t>
+        <w:t xml:space="preserve">hier is net als bij de </w:t>
+      </w:r>
+      <w:proofErr w:type="spellStart"/>
+      <w:r>
+        <w:t>listings</w:t>
+      </w:r>
+      <w:proofErr w:type="spellEnd"/>
+      <w:r>
+        <w:t xml:space="preserve"> geen </w:t>
+      </w:r>
+      <w:proofErr w:type="spellStart"/>
+      <w:r>
+        <w:t>operational</w:t>
+      </w:r>
+      <w:proofErr w:type="spellEnd"/>
+      <w:r>
+        <w:t xml:space="preserve"> </w:t>
+      </w:r>
+      <w:proofErr w:type="spellStart"/>
+      <w:r>
+        <w:t>ceiling</w:t>
+      </w:r>
+      <w:proofErr w:type="spellEnd"/>
+      <w:r>
+        <w:t xml:space="preserve"> meer te zien</w:t>
       </w:r>
       <w:r>
         <w:t>.</w:t>
@@ -5174,7 +6056,15 @@
         <w:t>De</w:t>
       </w:r>
       <w:r>
-        <w:t xml:space="preserve"> target rate </w:t>
+        <w:t xml:space="preserve"> target </w:t>
+      </w:r>
+      <w:proofErr w:type="spellStart"/>
+      <w:r>
+        <w:t>rate</w:t>
+      </w:r>
+      <w:proofErr w:type="spellEnd"/>
+      <w:r>
+        <w:t xml:space="preserve"> </w:t>
       </w:r>
       <w:r>
         <w:t xml:space="preserve">kon ook hier </w:t>
@@ -5183,7 +6073,47 @@
         <w:t xml:space="preserve">verhoogt worden </w:t>
       </w:r>
       <w:r>
-        <w:t>naar 190 arrivals/sec. Op de statistics pagina is de performance winst nog groter dan bij de listings, omdat de originele target rate bij de statistics pagina lager lag.</w:t>
+        <w:t xml:space="preserve">naar 190 </w:t>
+      </w:r>
+      <w:proofErr w:type="spellStart"/>
+      <w:r>
+        <w:t>arrivals</w:t>
+      </w:r>
+      <w:proofErr w:type="spellEnd"/>
+      <w:r>
+        <w:t xml:space="preserve">/sec. Op de </w:t>
+      </w:r>
+      <w:proofErr w:type="spellStart"/>
+      <w:r>
+        <w:t>statistics</w:t>
+      </w:r>
+      <w:proofErr w:type="spellEnd"/>
+      <w:r>
+        <w:t xml:space="preserve"> pagina is de performance winst nog groter dan bij de </w:t>
+      </w:r>
+      <w:proofErr w:type="spellStart"/>
+      <w:r>
+        <w:t>listings</w:t>
+      </w:r>
+      <w:proofErr w:type="spellEnd"/>
+      <w:r>
+        <w:t xml:space="preserve">, omdat de originele target </w:t>
+      </w:r>
+      <w:proofErr w:type="spellStart"/>
+      <w:r>
+        <w:t>rate</w:t>
+      </w:r>
+      <w:proofErr w:type="spellEnd"/>
+      <w:r>
+        <w:t xml:space="preserve"> bij de </w:t>
+      </w:r>
+      <w:proofErr w:type="spellStart"/>
+      <w:r>
+        <w:t>statistics</w:t>
+      </w:r>
+      <w:proofErr w:type="spellEnd"/>
+      <w:r>
+        <w:t xml:space="preserve"> pagina lager lag.</w:t>
       </w:r>
     </w:p>
     <w:p/>
@@ -5247,16 +6177,7 @@
     </w:p>
     <w:p>
       <w:r>
-        <w:t xml:space="preserve">In dit hoofdstuk staan verschillende </w:t>
-      </w:r>
-      <w:r>
-        <w:t>security</w:t>
-      </w:r>
-      <w:r>
-        <w:t xml:space="preserve"> verbeteringen die ik heb gedaan voor de applicatie. </w:t>
-      </w:r>
-      <w:r>
-        <w:t xml:space="preserve">Om een overzicht te krijgen van welke </w:t>
+        <w:t xml:space="preserve">In dit hoofdstuk staan verschillende security verbeteringen die ik heb gedaan voor de applicatie. Om een overzicht te krijgen van welke </w:t>
       </w:r>
       <w:r>
         <w:t>potentiële</w:t>
@@ -5338,14 +6259,49 @@
         </w:r>
       </w:hyperlink>
       <w:r>
-        <w:t xml:space="preserve"> gebruikt. Daaraan zijn nog een aantal scripts van Mapbox en Chart.js toegevoegd die in de applicatie worden gebruikt.</w:t>
-      </w:r>
-      <w:r>
-        <w:t xml:space="preserve"> Aan deze scripts is echter wel het keyword ‘unsafe-inline’ toegevoegd, omdat deze anders niet wilden werken. Het gebruik van dit keyword zou eigenlijk vermeden moeten worden, omdat dit de kans op het uitvoeren van kwaadaardige scripts vergroot.  </w:t>
-      </w:r>
-    </w:p>
-    <w:p>
-      <w:r>
+        <w:t xml:space="preserve"> gebruikt. Daaraan zijn nog een aantal scripts van </w:t>
+      </w:r>
+      <w:proofErr w:type="spellStart"/>
+      <w:r>
+        <w:t>Mapbox</w:t>
+      </w:r>
+      <w:proofErr w:type="spellEnd"/>
+      <w:r>
+        <w:t xml:space="preserve"> en Chart.js toegevoegd die in de applicatie worden gebruikt.</w:t>
+      </w:r>
+      <w:r>
+        <w:t xml:space="preserve"> Aan deze scripts is echter wel het </w:t>
+      </w:r>
+      <w:proofErr w:type="spellStart"/>
+      <w:r>
+        <w:t>keyword</w:t>
+      </w:r>
+      <w:proofErr w:type="spellEnd"/>
+      <w:r>
+        <w:t xml:space="preserve"> ‘</w:t>
+      </w:r>
+      <w:proofErr w:type="spellStart"/>
+      <w:r>
+        <w:t>unsafe-inline</w:t>
+      </w:r>
+      <w:proofErr w:type="spellEnd"/>
+      <w:r>
+        <w:t xml:space="preserve">’ toegevoegd, omdat deze anders niet wilden werken. Het gebruik van dit </w:t>
+      </w:r>
+      <w:proofErr w:type="spellStart"/>
+      <w:r>
+        <w:t>keyword</w:t>
+      </w:r>
+      <w:proofErr w:type="spellEnd"/>
+      <w:r>
+        <w:t xml:space="preserve"> zou eigenlijk vermeden moeten worden, omdat dit de kans op het uitvoeren van kwaadaardige scripts vergroot.  </w:t>
+      </w:r>
+    </w:p>
+    <w:p>
+      <w:r>
+        <w:rPr>
+          <w:noProof/>
+        </w:rPr>
         <w:drawing>
           <wp:inline distT="0" distB="0" distL="0" distR="0" wp14:anchorId="35C67C8C" wp14:editId="70A6D9EF">
             <wp:extent cx="5760720" cy="687070"/>
@@ -5407,7 +6363,15 @@
     </w:p>
     <w:p>
       <w:r>
-        <w:t xml:space="preserve">Deze waarschuwing kan opgelost worden door de X-Frame-Options header op ‘deny’ te zetten. Dit houdt in dat de browser </w:t>
+        <w:t>Deze waarschuwing kan opgelost worden door de X-Frame-Options header op ‘</w:t>
+      </w:r>
+      <w:proofErr w:type="spellStart"/>
+      <w:r>
+        <w:t>deny</w:t>
+      </w:r>
+      <w:proofErr w:type="spellEnd"/>
+      <w:r>
+        <w:t xml:space="preserve">’ te zetten. Dit houdt in dat de browser </w:t>
       </w:r>
       <w:r>
         <w:t>de</w:t>
@@ -5416,7 +6380,23 @@
         <w:t xml:space="preserve"> pagina niet in </w:t>
       </w:r>
       <w:r>
-        <w:t>een &lt;iframe&gt; mag laden. Hiermee kan click-jacking voorkomen worden waarbij een gebruiker denkt dat hij bijvoorbeeld op een button op deze site klikt, maar in werkelijkheid wordt de site geladen in een andere site en klikt hij</w:t>
+        <w:t>een &lt;</w:t>
+      </w:r>
+      <w:proofErr w:type="spellStart"/>
+      <w:r>
+        <w:t>iframe</w:t>
+      </w:r>
+      <w:proofErr w:type="spellEnd"/>
+      <w:r>
+        <w:t>&gt; mag laden. Hiermee kan click-</w:t>
+      </w:r>
+      <w:proofErr w:type="spellStart"/>
+      <w:r>
+        <w:t>jacking</w:t>
+      </w:r>
+      <w:proofErr w:type="spellEnd"/>
+      <w:r>
+        <w:t xml:space="preserve"> voorkomen worden waarbij een gebruiker denkt dat hij bijvoorbeeld op een button op deze site klikt, maar in werkelijkheid wordt de site geladen in een andere site en klikt hij</w:t>
       </w:r>
       <w:r>
         <w:t xml:space="preserve"> daar</w:t>
@@ -5427,6 +6407,9 @@
     </w:p>
     <w:p>
       <w:r>
+        <w:rPr>
+          <w:noProof/>
+        </w:rPr>
         <w:drawing>
           <wp:inline distT="0" distB="0" distL="0" distR="0" wp14:anchorId="7022AEF1" wp14:editId="0A2BF9CB">
             <wp:extent cx="5760720" cy="778510"/>
@@ -5476,16 +6459,32 @@
     </w:p>
     <w:p>
       <w:r>
-        <w:t>Application Error Disclosure houdt in dat een error of waarschuwing geeft waarin gevoelige informatie staat. Deze informatie kan een hacker bijvoorbeeld gebruiken voor een aanval op de applicatie. Mijn applicatie liet een pagina met een SQL error zien op het moment dat de query parameter ‘pageNumber’ op 0 werd gezet. Dit heb ik opgelost met een extra check die kijkt of de ingevoerde paginanummer groter is dan 0.</w:t>
+        <w:t xml:space="preserve">Application Error </w:t>
+      </w:r>
+      <w:proofErr w:type="spellStart"/>
+      <w:r>
+        <w:t>Disclosure</w:t>
+      </w:r>
+      <w:proofErr w:type="spellEnd"/>
+      <w:r>
+        <w:t xml:space="preserve"> houdt in dat een error of waarschuwing geeft waarin gevoelige informatie staat. Deze informatie kan een hacker bijvoorbeeld gebruiken voor een aanval op de applicatie. Mijn applicatie liet een pagina met een SQL error zien op het moment dat de query parameter ‘</w:t>
+      </w:r>
+      <w:proofErr w:type="spellStart"/>
+      <w:r>
+        <w:t>pageNumber</w:t>
+      </w:r>
+      <w:proofErr w:type="spellEnd"/>
+      <w:r>
+        <w:t>’ op 0 werd gezet. Dit heb ik opgelost met een extra check die kijkt of de ingevoerde paginanummer groter is dan 0.</w:t>
       </w:r>
     </w:p>
     <w:p>
       <w:r>
         <w:drawing>
-          <wp:inline distT="0" distB="0" distL="0" distR="0" wp14:anchorId="18529F05" wp14:editId="34AB2E6D">
-            <wp:extent cx="5090601" cy="792549"/>
-            <wp:effectExtent l="0" t="0" r="0" b="7620"/>
-            <wp:docPr id="192" name="Afbeelding 192" descr="Afbeelding met tekst&#10;&#10;Automatisch gegenereerde beschrijving"/>
+          <wp:inline distT="0" distB="0" distL="0" distR="0" wp14:anchorId="6B07C58F" wp14:editId="24330227">
+            <wp:extent cx="4762913" cy="784928"/>
+            <wp:effectExtent l="0" t="0" r="0" b="0"/>
+            <wp:docPr id="27" name="Afbeelding 27" descr="Afbeelding met tekst&#10;&#10;Automatisch gegenereerde beschrijving"/>
             <wp:cNvGraphicFramePr>
               <a:graphicFrameLocks xmlns:a="http://schemas.openxmlformats.org/drawingml/2006/main" noChangeAspect="1"/>
             </wp:cNvGraphicFramePr>
@@ -5493,7 +6492,7 @@
               <a:graphicData uri="http://schemas.openxmlformats.org/drawingml/2006/picture">
                 <pic:pic xmlns:pic="http://schemas.openxmlformats.org/drawingml/2006/picture">
                   <pic:nvPicPr>
-                    <pic:cNvPr id="192" name="Afbeelding 192" descr="Afbeelding met tekst&#10;&#10;Automatisch gegenereerde beschrijving"/>
+                    <pic:cNvPr id="27" name="Afbeelding 27" descr="Afbeelding met tekst&#10;&#10;Automatisch gegenereerde beschrijving"/>
                     <pic:cNvPicPr/>
                   </pic:nvPicPr>
                   <pic:blipFill>
@@ -5505,7 +6504,7 @@
                   <pic:spPr>
                     <a:xfrm>
                       <a:off x="0" y="0"/>
-                      <a:ext cx="5090601" cy="792549"/>
+                      <a:ext cx="4762913" cy="784928"/>
                     </a:xfrm>
                     <a:prstGeom prst="rect">
                       <a:avLst/>
@@ -5532,24 +6531,44 @@
       <w:r>
         <w:t>Deze waarschuwing kan opgelost worden door de X-</w:t>
       </w:r>
-      <w:r>
-        <w:t>Powered-By</w:t>
-      </w:r>
-      <w:r>
-        <w:t xml:space="preserve"> header </w:t>
-      </w:r>
-      <w:r>
-        <w:t>niet meer mee te sturen met de response</w:t>
-      </w:r>
-      <w:r>
-        <w:t>.</w:t>
-      </w:r>
-      <w:r>
-        <w:t xml:space="preserve"> X-Powered-By stuurt namelijk met de response mee vanaf wat voor server de response komt. Door deze header niet meer mee te sturen wordt het een eventuele hacker minder makkelijk gemaakt dit te achterhalen.</w:t>
-      </w:r>
-    </w:p>
-    <w:p>
-      <w:r>
+      <w:proofErr w:type="spellStart"/>
+      <w:r>
+        <w:t>Powered</w:t>
+      </w:r>
+      <w:proofErr w:type="spellEnd"/>
+      <w:r>
+        <w:t>-</w:t>
+      </w:r>
+      <w:proofErr w:type="spellStart"/>
+      <w:r>
+        <w:t>By</w:t>
+      </w:r>
+      <w:proofErr w:type="spellEnd"/>
+      <w:r>
+        <w:t xml:space="preserve"> header niet meer mee te sturen met de response. X-</w:t>
+      </w:r>
+      <w:proofErr w:type="spellStart"/>
+      <w:r>
+        <w:t>Powered</w:t>
+      </w:r>
+      <w:proofErr w:type="spellEnd"/>
+      <w:r>
+        <w:t>-</w:t>
+      </w:r>
+      <w:proofErr w:type="spellStart"/>
+      <w:r>
+        <w:t>By</w:t>
+      </w:r>
+      <w:proofErr w:type="spellEnd"/>
+      <w:r>
+        <w:t xml:space="preserve"> stuurt namelijk met de response mee vanaf wat voor server de response komt. Door deze header niet meer mee te sturen wordt het een eventuele hacker minder makkelijk gemaakt dit te achterhalen.</w:t>
+      </w:r>
+    </w:p>
+    <w:p>
+      <w:r>
+        <w:rPr>
+          <w:noProof/>
+        </w:rPr>
         <w:drawing>
           <wp:inline distT="0" distB="0" distL="0" distR="0" wp14:anchorId="12237C97" wp14:editId="766F72FC">
             <wp:extent cx="2743438" cy="853514"/>
@@ -5611,22 +6630,15 @@
     </w:p>
     <w:p>
       <w:r>
-        <w:t>Deze waarschuwing kan opgelost worden door de X-</w:t>
-      </w:r>
-      <w:r>
-        <w:t>Content-Type-Options</w:t>
-      </w:r>
-      <w:r>
-        <w:t xml:space="preserve"> header op ‘</w:t>
-      </w:r>
+        <w:t>Deze waarschuwing kan opgelost worden door de X-Content-Type-Options header op ‘</w:t>
+      </w:r>
+      <w:proofErr w:type="spellStart"/>
       <w:r>
         <w:t>nosniff</w:t>
       </w:r>
-      <w:r>
-        <w:t xml:space="preserve">’ te zetten. </w:t>
-      </w:r>
-      <w:r>
-        <w:t xml:space="preserve">Dit voorkomt dat de browser het media type (MIME type) dat de response terug stuurt gaat raden. Hierbij kijkt de browser naar de content die de response terugstuurt en aan de hand daarvan probeert het te raden van wat voor media type de content is. </w:t>
+      <w:proofErr w:type="spellEnd"/>
+      <w:r>
+        <w:t xml:space="preserve">’ te zetten. Dit voorkomt dat de browser het media type (MIME type) dat de response terug stuurt gaat raden. Hierbij kijkt de browser naar de content die de response terugstuurt en aan de hand daarvan probeert het te raden van wat voor media type de content is. </w:t>
       </w:r>
       <w:r>
         <w:t>Dit is vooral belangrijk op websites waar gebruikers bestanden kunnen uploaden.</w:t>
@@ -5634,6 +6646,9 @@
     </w:p>
     <w:p>
       <w:r>
+        <w:rPr>
+          <w:noProof/>
+        </w:rPr>
         <w:drawing>
           <wp:inline distT="0" distB="0" distL="0" distR="0" wp14:anchorId="7B38B0B4" wp14:editId="48DFE133">
             <wp:extent cx="4435224" cy="1036410"/>
@@ -5702,10 +6717,50 @@
         <w:pStyle w:val="Geenafstand"/>
       </w:pPr>
       <w:r>
-        <w:t>Cross Site Request Forgery is een aanval waarbij een ingelogde gebruiker een request doen naar de website waarop ze zijn ingelogd zonder dat ze de bedoeling hebben om die actie uit te voeren.</w:t>
-      </w:r>
-      <w:r>
-        <w:t xml:space="preserve"> Hierbij gaat het om state changing requests zoals het veranderen van een wachtwoord of het kopen van een product. </w:t>
+        <w:t xml:space="preserve">Cross Site </w:t>
+      </w:r>
+      <w:proofErr w:type="spellStart"/>
+      <w:r>
+        <w:t>Request</w:t>
+      </w:r>
+      <w:proofErr w:type="spellEnd"/>
+      <w:r>
+        <w:t xml:space="preserve"> </w:t>
+      </w:r>
+      <w:proofErr w:type="spellStart"/>
+      <w:r>
+        <w:t>Forgery</w:t>
+      </w:r>
+      <w:proofErr w:type="spellEnd"/>
+      <w:r>
+        <w:t xml:space="preserve"> is een aanval waarbij een ingelogde gebruiker een </w:t>
+      </w:r>
+      <w:proofErr w:type="spellStart"/>
+      <w:r>
+        <w:t>request</w:t>
+      </w:r>
+      <w:proofErr w:type="spellEnd"/>
+      <w:r>
+        <w:t xml:space="preserve"> doen naar de website waarop ze zijn ingelogd zonder dat ze de bedoeling hebben om die actie uit te voeren.</w:t>
+      </w:r>
+      <w:r>
+        <w:t xml:space="preserve"> Hierbij gaat het om state </w:t>
+      </w:r>
+      <w:proofErr w:type="spellStart"/>
+      <w:r>
+        <w:t>changing</w:t>
+      </w:r>
+      <w:proofErr w:type="spellEnd"/>
+      <w:r>
+        <w:t xml:space="preserve"> </w:t>
+      </w:r>
+      <w:proofErr w:type="spellStart"/>
+      <w:r>
+        <w:t>requests</w:t>
+      </w:r>
+      <w:proofErr w:type="spellEnd"/>
+      <w:r>
+        <w:t xml:space="preserve"> zoals het veranderen van een wachtwoord of het kopen van een product. </w:t>
       </w:r>
       <w:r>
         <w:t>Aangezien in deze applicatie geen POST, PUT of DELETE operaties te vinden zijn is er geen gebruik gemaakt van anti-CSRF tokens.</w:t>
@@ -5729,15 +6784,56 @@
           <w:b/>
           <w:bCs/>
         </w:rPr>
-        <w:t>Cross-Domain JavaScript Source File Inclusion</w:t>
-      </w:r>
+        <w:t xml:space="preserve">Cross-Domain </w:t>
+      </w:r>
+      <w:proofErr w:type="spellStart"/>
+      <w:r>
+        <w:rPr>
+          <w:b/>
+          <w:bCs/>
+        </w:rPr>
+        <w:t>JavaScript</w:t>
+      </w:r>
+      <w:proofErr w:type="spellEnd"/>
+      <w:r>
+        <w:rPr>
+          <w:b/>
+          <w:bCs/>
+        </w:rPr>
+        <w:t xml:space="preserve"> Source File </w:t>
+      </w:r>
+      <w:proofErr w:type="spellStart"/>
+      <w:r>
+        <w:rPr>
+          <w:b/>
+          <w:bCs/>
+        </w:rPr>
+        <w:t>Inclusion</w:t>
+      </w:r>
+      <w:proofErr w:type="spellEnd"/>
     </w:p>
     <w:p>
       <w:pPr>
         <w:pStyle w:val="Geenafstand"/>
       </w:pPr>
       <w:r>
-        <w:t xml:space="preserve">Deze waarschuwing heeft betrekking op het feit dat er een JavaScript bestand wordt geladen op de website. Dit bestand is een bestand van Mapbox en is dus geen kwaadaardig bestand. </w:t>
+        <w:t xml:space="preserve">Deze waarschuwing heeft betrekking op het feit dat er een </w:t>
+      </w:r>
+      <w:proofErr w:type="spellStart"/>
+      <w:r>
+        <w:t>JavaScript</w:t>
+      </w:r>
+      <w:proofErr w:type="spellEnd"/>
+      <w:r>
+        <w:t xml:space="preserve"> bestand wordt geladen op de website. Dit bestand is een bestand van </w:t>
+      </w:r>
+      <w:proofErr w:type="spellStart"/>
+      <w:r>
+        <w:t>Mapbox</w:t>
+      </w:r>
+      <w:proofErr w:type="spellEnd"/>
+      <w:r>
+        <w:t xml:space="preserve"> en is dus geen kwaadaardig bestand. </w:t>
       </w:r>
     </w:p>
     <w:p>
@@ -5758,7 +6854,23 @@
           <w:b/>
           <w:bCs/>
         </w:rPr>
-        <w:t xml:space="preserve">Timestamp Disclosure </w:t>
+        <w:t xml:space="preserve">Timestamp </w:t>
+      </w:r>
+      <w:proofErr w:type="spellStart"/>
+      <w:r>
+        <w:rPr>
+          <w:b/>
+          <w:bCs/>
+        </w:rPr>
+        <w:t>Disclosure</w:t>
+      </w:r>
+      <w:proofErr w:type="spellEnd"/>
+      <w:r>
+        <w:rPr>
+          <w:b/>
+          <w:bCs/>
+        </w:rPr>
+        <w:t xml:space="preserve"> </w:t>
       </w:r>
       <w:r>
         <w:rPr>
@@ -5780,7 +6892,31 @@
         <w:pStyle w:val="Geenafstand"/>
       </w:pPr>
       <w:r>
-        <w:t>De OWASP tool herkent ID’s van listings als timestamp, terwijl dit geen timestamps zijn.</w:t>
+        <w:t xml:space="preserve">De OWASP tool herkent </w:t>
+      </w:r>
+      <w:proofErr w:type="spellStart"/>
+      <w:r>
+        <w:t>ID’s</w:t>
+      </w:r>
+      <w:proofErr w:type="spellEnd"/>
+      <w:r>
+        <w:t xml:space="preserve"> van </w:t>
+      </w:r>
+      <w:proofErr w:type="spellStart"/>
+      <w:r>
+        <w:t>listings</w:t>
+      </w:r>
+      <w:proofErr w:type="spellEnd"/>
+      <w:r>
+        <w:t xml:space="preserve"> als timestamp, terwijl dit geen </w:t>
+      </w:r>
+      <w:proofErr w:type="spellStart"/>
+      <w:r>
+        <w:t>timestamps</w:t>
+      </w:r>
+      <w:proofErr w:type="spellEnd"/>
+      <w:r>
+        <w:t xml:space="preserve"> zijn.</w:t>
       </w:r>
     </w:p>
     <w:p>

</xml_diff>

<commit_message>
readd csp with package to use more secure nonce
</commit_message>
<xml_diff>
--- a/docs/inside-airbnb.docx
+++ b/docs/inside-airbnb.docx
@@ -2945,6 +2945,27 @@
       <w:bookmarkEnd w:id="5"/>
     </w:p>
     <w:p>
+      <w:r>
+        <w:t xml:space="preserve">De applicatie is gebouwd met behulp van het ASP.NET </w:t>
+      </w:r>
+      <w:proofErr w:type="spellStart"/>
+      <w:r>
+        <w:t>Core</w:t>
+      </w:r>
+      <w:proofErr w:type="spellEnd"/>
+      <w:r>
+        <w:t xml:space="preserve"> 6.0 </w:t>
+      </w:r>
+      <w:proofErr w:type="spellStart"/>
+      <w:r>
+        <w:t>framework</w:t>
+      </w:r>
+      <w:proofErr w:type="spellEnd"/>
+      <w:r>
+        <w:t xml:space="preserve"> van Microsoft.</w:t>
+      </w:r>
+    </w:p>
+    <w:p>
       <w:pPr>
         <w:pStyle w:val="Kop2"/>
       </w:pPr>
@@ -3027,25 +3048,6 @@
     </w:p>
     <w:p>
       <w:r>
-        <w:t xml:space="preserve">De applicatie is gebouwd met behulp van het ASP.NET </w:t>
-      </w:r>
-      <w:proofErr w:type="spellStart"/>
-      <w:r>
-        <w:t>Core</w:t>
-      </w:r>
-      <w:proofErr w:type="spellEnd"/>
-      <w:r>
-        <w:t xml:space="preserve"> 6.0 </w:t>
-      </w:r>
-      <w:proofErr w:type="spellStart"/>
-      <w:r>
-        <w:t>framework</w:t>
-      </w:r>
-      <w:proofErr w:type="spellEnd"/>
-      <w:r>
-        <w:t xml:space="preserve"> van Microsoft. </w:t>
-      </w:r>
-      <w:r>
         <w:t xml:space="preserve">De </w:t>
       </w:r>
       <w:r>
@@ -3060,14 +3062,11 @@
     </w:p>
     <w:p>
       <w:r>
-        <w:rPr>
-          <w:noProof/>
-        </w:rPr>
         <w:drawing>
-          <wp:inline distT="0" distB="0" distL="0" distR="0" wp14:anchorId="3794E1F9" wp14:editId="66D6A831">
-            <wp:extent cx="5760720" cy="2178050"/>
+          <wp:inline distT="0" distB="0" distL="0" distR="0" wp14:anchorId="42794B7A" wp14:editId="4794F253">
+            <wp:extent cx="5760720" cy="2419985"/>
             <wp:effectExtent l="0" t="0" r="0" b="0"/>
-            <wp:docPr id="202" name="Afbeelding 202" descr="Afbeelding met tekst&#10;&#10;Automatisch gegenereerde beschrijving"/>
+            <wp:docPr id="198" name="Afbeelding 198" descr="Afbeelding met tekst&#10;&#10;Automatisch gegenereerde beschrijving"/>
             <wp:cNvGraphicFramePr>
               <a:graphicFrameLocks xmlns:a="http://schemas.openxmlformats.org/drawingml/2006/main" noChangeAspect="1"/>
             </wp:cNvGraphicFramePr>
@@ -3075,7 +3074,7 @@
               <a:graphicData uri="http://schemas.openxmlformats.org/drawingml/2006/picture">
                 <pic:pic xmlns:pic="http://schemas.openxmlformats.org/drawingml/2006/picture">
                   <pic:nvPicPr>
-                    <pic:cNvPr id="202" name="Afbeelding 202" descr="Afbeelding met tekst&#10;&#10;Automatisch gegenereerde beschrijving"/>
+                    <pic:cNvPr id="198" name="Afbeelding 198" descr="Afbeelding met tekst&#10;&#10;Automatisch gegenereerde beschrijving"/>
                     <pic:cNvPicPr/>
                   </pic:nvPicPr>
                   <pic:blipFill>
@@ -3087,7 +3086,7 @@
                   <pic:spPr>
                     <a:xfrm>
                       <a:off x="0" y="0"/>
-                      <a:ext cx="5760720" cy="2178050"/>
+                      <a:ext cx="5760720" cy="2419985"/>
                     </a:xfrm>
                     <a:prstGeom prst="rect">
                       <a:avLst/>
@@ -3109,6 +3108,7 @@
         </w:rPr>
       </w:pPr>
       <w:r>
+        <w:lastRenderedPageBreak/>
         <w:br w:type="page"/>
       </w:r>
     </w:p>
@@ -6270,7 +6270,18 @@
         <w:t xml:space="preserve"> en Chart.js toegevoegd die in de applicatie worden gebruikt.</w:t>
       </w:r>
       <w:r>
-        <w:t xml:space="preserve"> Aan deze scripts is echter wel het </w:t>
+        <w:t xml:space="preserve"> </w:t>
+      </w:r>
+      <w:r>
+        <w:t xml:space="preserve">In de CSP is bij de CSS file van </w:t>
+      </w:r>
+      <w:proofErr w:type="spellStart"/>
+      <w:r>
+        <w:t>Mapbox</w:t>
+      </w:r>
+      <w:proofErr w:type="spellEnd"/>
+      <w:r>
+        <w:t xml:space="preserve"> is echter wel het </w:t>
       </w:r>
       <w:proofErr w:type="spellStart"/>
       <w:r>
@@ -6299,14 +6310,11 @@
     </w:p>
     <w:p>
       <w:r>
-        <w:rPr>
-          <w:noProof/>
-        </w:rPr>
         <w:drawing>
-          <wp:inline distT="0" distB="0" distL="0" distR="0" wp14:anchorId="35C67C8C" wp14:editId="70A6D9EF">
-            <wp:extent cx="5760720" cy="687070"/>
+          <wp:inline distT="0" distB="0" distL="0" distR="0" wp14:anchorId="1611A680" wp14:editId="1980BAB6">
+            <wp:extent cx="5760720" cy="2254885"/>
             <wp:effectExtent l="0" t="0" r="0" b="0"/>
-            <wp:docPr id="199" name="Afbeelding 199"/>
+            <wp:docPr id="29" name="Afbeelding 29" descr="Afbeelding met tekst&#10;&#10;Automatisch gegenereerde beschrijving"/>
             <wp:cNvGraphicFramePr>
               <a:graphicFrameLocks xmlns:a="http://schemas.openxmlformats.org/drawingml/2006/main" noChangeAspect="1"/>
             </wp:cNvGraphicFramePr>
@@ -6314,7 +6322,7 @@
               <a:graphicData uri="http://schemas.openxmlformats.org/drawingml/2006/picture">
                 <pic:pic xmlns:pic="http://schemas.openxmlformats.org/drawingml/2006/picture">
                   <pic:nvPicPr>
-                    <pic:cNvPr id="1" name=""/>
+                    <pic:cNvPr id="29" name="Afbeelding 29" descr="Afbeelding met tekst&#10;&#10;Automatisch gegenereerde beschrijving"/>
                     <pic:cNvPicPr/>
                   </pic:nvPicPr>
                   <pic:blipFill>
@@ -6326,7 +6334,7 @@
                   <pic:spPr>
                     <a:xfrm>
                       <a:off x="0" y="0"/>
-                      <a:ext cx="5760720" cy="687070"/>
+                      <a:ext cx="5760720" cy="2254885"/>
                     </a:xfrm>
                     <a:prstGeom prst="rect">
                       <a:avLst/>
@@ -6407,14 +6415,11 @@
     </w:p>
     <w:p>
       <w:r>
-        <w:rPr>
-          <w:noProof/>
-        </w:rPr>
         <w:drawing>
-          <wp:inline distT="0" distB="0" distL="0" distR="0" wp14:anchorId="7022AEF1" wp14:editId="0A2BF9CB">
-            <wp:extent cx="5760720" cy="778510"/>
-            <wp:effectExtent l="0" t="0" r="0" b="2540"/>
-            <wp:docPr id="201" name="Afbeelding 201" descr="Afbeelding met tekst&#10;&#10;Automatisch gegenereerde beschrijving"/>
+          <wp:inline distT="0" distB="0" distL="0" distR="0" wp14:anchorId="41D983A6" wp14:editId="509C5231">
+            <wp:extent cx="4839119" cy="1097375"/>
+            <wp:effectExtent l="0" t="0" r="0" b="7620"/>
+            <wp:docPr id="192" name="Afbeelding 192" descr="Afbeelding met tekst&#10;&#10;Automatisch gegenereerde beschrijving"/>
             <wp:cNvGraphicFramePr>
               <a:graphicFrameLocks xmlns:a="http://schemas.openxmlformats.org/drawingml/2006/main" noChangeAspect="1"/>
             </wp:cNvGraphicFramePr>
@@ -6422,7 +6427,7 @@
               <a:graphicData uri="http://schemas.openxmlformats.org/drawingml/2006/picture">
                 <pic:pic xmlns:pic="http://schemas.openxmlformats.org/drawingml/2006/picture">
                   <pic:nvPicPr>
-                    <pic:cNvPr id="201" name="Afbeelding 201" descr="Afbeelding met tekst&#10;&#10;Automatisch gegenereerde beschrijving"/>
+                    <pic:cNvPr id="192" name="Afbeelding 192" descr="Afbeelding met tekst&#10;&#10;Automatisch gegenereerde beschrijving"/>
                     <pic:cNvPicPr/>
                   </pic:nvPicPr>
                   <pic:blipFill>
@@ -6434,7 +6439,7 @@
                   <pic:spPr>
                     <a:xfrm>
                       <a:off x="0" y="0"/>
-                      <a:ext cx="5760720" cy="778510"/>
+                      <a:ext cx="4839119" cy="1097375"/>
                     </a:xfrm>
                     <a:prstGeom prst="rect">
                       <a:avLst/>
@@ -6480,6 +6485,9 @@
     </w:p>
     <w:p>
       <w:r>
+        <w:rPr>
+          <w:noProof/>
+        </w:rPr>
         <w:drawing>
           <wp:inline distT="0" distB="0" distL="0" distR="0" wp14:anchorId="6B07C58F" wp14:editId="24330227">
             <wp:extent cx="4762913" cy="784928"/>
@@ -6688,13 +6696,77 @@
     </w:p>
     <w:p>
       <w:pPr>
+        <w:pStyle w:val="Geenafstand"/>
+      </w:pPr>
+    </w:p>
+    <w:p>
+      <w:pPr>
         <w:pStyle w:val="Kop2"/>
       </w:pPr>
-      <w:bookmarkStart w:id="20" w:name="_Toc104727487"/>
-      <w:r>
-        <w:t>Overig</w:t>
-      </w:r>
-      <w:bookmarkEnd w:id="20"/>
+      <w:r>
+        <w:t>Openstaande waarschuwingen</w:t>
+      </w:r>
+    </w:p>
+    <w:p>
+      <w:pPr>
+        <w:pStyle w:val="Geenafstand"/>
+      </w:pPr>
+      <w:r>
+        <w:t xml:space="preserve">In de afbeelding hieronder staan alle nog openstaande waarschuwingen. Onder de afbeelding staat extra toelichting </w:t>
+      </w:r>
+      <w:r>
+        <w:t>hierop</w:t>
+      </w:r>
+      <w:r>
+        <w:t>.</w:t>
+      </w:r>
+    </w:p>
+    <w:p>
+      <w:pPr>
+        <w:pStyle w:val="Geenafstand"/>
+      </w:pPr>
+      <w:r>
+        <w:drawing>
+          <wp:inline distT="0" distB="0" distL="0" distR="0" wp14:anchorId="5D0D8DD4" wp14:editId="6C06D3E2">
+            <wp:extent cx="2301439" cy="899238"/>
+            <wp:effectExtent l="0" t="0" r="3810" b="0"/>
+            <wp:docPr id="197" name="Afbeelding 197" descr="Afbeelding met tekst&#10;&#10;Automatisch gegenereerde beschrijving"/>
+            <wp:cNvGraphicFramePr>
+              <a:graphicFrameLocks xmlns:a="http://schemas.openxmlformats.org/drawingml/2006/main" noChangeAspect="1"/>
+            </wp:cNvGraphicFramePr>
+            <a:graphic xmlns:a="http://schemas.openxmlformats.org/drawingml/2006/main">
+              <a:graphicData uri="http://schemas.openxmlformats.org/drawingml/2006/picture">
+                <pic:pic xmlns:pic="http://schemas.openxmlformats.org/drawingml/2006/picture">
+                  <pic:nvPicPr>
+                    <pic:cNvPr id="197" name="Afbeelding 197" descr="Afbeelding met tekst&#10;&#10;Automatisch gegenereerde beschrijving"/>
+                    <pic:cNvPicPr/>
+                  </pic:nvPicPr>
+                  <pic:blipFill>
+                    <a:blip r:embed="rId43"/>
+                    <a:stretch>
+                      <a:fillRect/>
+                    </a:stretch>
+                  </pic:blipFill>
+                  <pic:spPr>
+                    <a:xfrm>
+                      <a:off x="0" y="0"/>
+                      <a:ext cx="2301439" cy="899238"/>
+                    </a:xfrm>
+                    <a:prstGeom prst="rect">
+                      <a:avLst/>
+                    </a:prstGeom>
+                  </pic:spPr>
+                </pic:pic>
+              </a:graphicData>
+            </a:graphic>
+          </wp:inline>
+        </w:drawing>
+      </w:r>
+    </w:p>
+    <w:p>
+      <w:pPr>
+        <w:pStyle w:val="Geenafstand"/>
+      </w:pPr>
     </w:p>
     <w:p>
       <w:pPr>
@@ -6709,61 +6781,40 @@
           <w:b/>
           <w:bCs/>
         </w:rPr>
-        <w:t>Gebrek aan Anti-CSRF Tokens</w:t>
-      </w:r>
+        <w:t xml:space="preserve">CSP: </w:t>
+      </w:r>
+      <w:proofErr w:type="spellStart"/>
+      <w:r>
+        <w:rPr>
+          <w:b/>
+          <w:bCs/>
+        </w:rPr>
+        <w:t>style-src</w:t>
+      </w:r>
+      <w:proofErr w:type="spellEnd"/>
+      <w:r>
+        <w:rPr>
+          <w:b/>
+          <w:bCs/>
+        </w:rPr>
+        <w:t xml:space="preserve"> </w:t>
+      </w:r>
+      <w:proofErr w:type="spellStart"/>
+      <w:r>
+        <w:rPr>
+          <w:b/>
+          <w:bCs/>
+        </w:rPr>
+        <w:t>unsafe-inline</w:t>
+      </w:r>
+      <w:proofErr w:type="spellEnd"/>
     </w:p>
     <w:p>
       <w:pPr>
         <w:pStyle w:val="Geenafstand"/>
       </w:pPr>
       <w:r>
-        <w:t xml:space="preserve">Cross Site </w:t>
-      </w:r>
-      <w:proofErr w:type="spellStart"/>
-      <w:r>
-        <w:t>Request</w:t>
-      </w:r>
-      <w:proofErr w:type="spellEnd"/>
-      <w:r>
-        <w:t xml:space="preserve"> </w:t>
-      </w:r>
-      <w:proofErr w:type="spellStart"/>
-      <w:r>
-        <w:t>Forgery</w:t>
-      </w:r>
-      <w:proofErr w:type="spellEnd"/>
-      <w:r>
-        <w:t xml:space="preserve"> is een aanval waarbij een ingelogde gebruiker een </w:t>
-      </w:r>
-      <w:proofErr w:type="spellStart"/>
-      <w:r>
-        <w:t>request</w:t>
-      </w:r>
-      <w:proofErr w:type="spellEnd"/>
-      <w:r>
-        <w:t xml:space="preserve"> doen naar de website waarop ze zijn ingelogd zonder dat ze de bedoeling hebben om die actie uit te voeren.</w:t>
-      </w:r>
-      <w:r>
-        <w:t xml:space="preserve"> Hierbij gaat het om state </w:t>
-      </w:r>
-      <w:proofErr w:type="spellStart"/>
-      <w:r>
-        <w:t>changing</w:t>
-      </w:r>
-      <w:proofErr w:type="spellEnd"/>
-      <w:r>
-        <w:t xml:space="preserve"> </w:t>
-      </w:r>
-      <w:proofErr w:type="spellStart"/>
-      <w:r>
-        <w:t>requests</w:t>
-      </w:r>
-      <w:proofErr w:type="spellEnd"/>
-      <w:r>
-        <w:t xml:space="preserve"> zoals het veranderen van een wachtwoord of het kopen van een product. </w:t>
-      </w:r>
-      <w:r>
-        <w:t>Aangezien in deze applicatie geen POST, PUT of DELETE operaties te vinden zijn is er geen gebruik gemaakt van anti-CSRF tokens.</w:t>
+        <w:t>Hierover wordt toelichting gegeven in het gedeelte over Content Security Policy.</w:t>
       </w:r>
     </w:p>
     <w:p>
@@ -6784,6 +6835,75 @@
           <w:b/>
           <w:bCs/>
         </w:rPr>
+        <w:t>Gebrek aan Anti-CSRF Tokens</w:t>
+      </w:r>
+    </w:p>
+    <w:p>
+      <w:pPr>
+        <w:pStyle w:val="Geenafstand"/>
+      </w:pPr>
+      <w:r>
+        <w:t xml:space="preserve">Cross Site </w:t>
+      </w:r>
+      <w:proofErr w:type="spellStart"/>
+      <w:r>
+        <w:t>Request</w:t>
+      </w:r>
+      <w:proofErr w:type="spellEnd"/>
+      <w:r>
+        <w:t xml:space="preserve"> </w:t>
+      </w:r>
+      <w:proofErr w:type="spellStart"/>
+      <w:r>
+        <w:t>Forgery</w:t>
+      </w:r>
+      <w:proofErr w:type="spellEnd"/>
+      <w:r>
+        <w:t xml:space="preserve"> is een aanval waarbij een ingelogde gebruiker een </w:t>
+      </w:r>
+      <w:proofErr w:type="spellStart"/>
+      <w:r>
+        <w:t>request</w:t>
+      </w:r>
+      <w:proofErr w:type="spellEnd"/>
+      <w:r>
+        <w:t xml:space="preserve"> doen naar de website waarop ze zijn ingelogd zonder dat ze de bedoeling hebben om die actie uit te voeren. Hierbij gaat het om state </w:t>
+      </w:r>
+      <w:proofErr w:type="spellStart"/>
+      <w:r>
+        <w:t>changing</w:t>
+      </w:r>
+      <w:proofErr w:type="spellEnd"/>
+      <w:r>
+        <w:t xml:space="preserve"> </w:t>
+      </w:r>
+      <w:proofErr w:type="spellStart"/>
+      <w:r>
+        <w:t>requests</w:t>
+      </w:r>
+      <w:proofErr w:type="spellEnd"/>
+      <w:r>
+        <w:t xml:space="preserve"> zoals het veranderen van een wachtwoord of het kopen van een product. Aangezien in deze applicatie geen POST, PUT of DELETE operaties te vinden zijn is er geen gebruik gemaakt van anti-CSRF tokens.</w:t>
+      </w:r>
+    </w:p>
+    <w:p>
+      <w:pPr>
+        <w:pStyle w:val="Geenafstand"/>
+      </w:pPr>
+    </w:p>
+    <w:p>
+      <w:pPr>
+        <w:pStyle w:val="Geenafstand"/>
+        <w:rPr>
+          <w:b/>
+          <w:bCs/>
+        </w:rPr>
+      </w:pPr>
+      <w:r>
+        <w:rPr>
+          <w:b/>
+          <w:bCs/>
+        </w:rPr>
         <w:t xml:space="preserve">Cross-Domain </w:t>
       </w:r>
       <w:proofErr w:type="spellStart"/>
@@ -6935,7 +7055,7 @@
         <w:br w:type="page"/>
       </w:r>
     </w:p>
-    <w:bookmarkStart w:id="21" w:name="_Toc104727488" w:displacedByCustomXml="next"/>
+    <w:bookmarkStart w:id="20" w:name="_Toc104727488" w:displacedByCustomXml="next"/>
     <w:sdt>
       <w:sdtPr>
         <w:rPr>
@@ -6960,7 +7080,7 @@
           <w:r>
             <w:t>Verwijzingen</w:t>
           </w:r>
-          <w:bookmarkEnd w:id="21"/>
+          <w:bookmarkEnd w:id="20"/>
         </w:p>
         <w:sdt>
           <w:sdtPr>
@@ -7052,7 +7172,7 @@
     </w:sdt>
     <w:p/>
     <w:sectPr>
-      <w:footerReference w:type="default" r:id="rId43"/>
+      <w:footerReference w:type="default" r:id="rId44"/>
       <w:pgSz w:w="11906" w:h="16838"/>
       <w:pgMar w:top="1417" w:right="1417" w:bottom="1417" w:left="1417" w:header="708" w:footer="708" w:gutter="0"/>
       <w:pgNumType w:start="0"/>

</xml_diff>

<commit_message>
add request pipeline structure illustration
</commit_message>
<xml_diff>
--- a/docs/inside-airbnb.docx
+++ b/docs/inside-airbnb.docx
@@ -848,7 +848,7 @@
           <w:r>
             <w:fldChar w:fldCharType="separate"/>
           </w:r>
-          <w:hyperlink w:anchor="_Toc104727468" w:history="1">
+          <w:hyperlink w:anchor="_Toc105059747" w:history="1">
             <w:r>
               <w:rPr>
                 <w:rStyle w:val="Hyperlink"/>
@@ -875,7 +875,7 @@
                 <w:noProof/>
                 <w:webHidden/>
               </w:rPr>
-              <w:instrText xml:space="preserve"> PAGEREF _Toc104727468 \h </w:instrText>
+              <w:instrText xml:space="preserve"> PAGEREF _Toc105059747 \h </w:instrText>
             </w:r>
             <w:r>
               <w:rPr>
@@ -919,7 +919,7 @@
               <w:lang w:eastAsia="nl-NL"/>
             </w:rPr>
           </w:pPr>
-          <w:hyperlink w:anchor="_Toc104727469" w:history="1">
+          <w:hyperlink w:anchor="_Toc105059748" w:history="1">
             <w:r>
               <w:rPr>
                 <w:rStyle w:val="Hyperlink"/>
@@ -946,7 +946,7 @@
                 <w:noProof/>
                 <w:webHidden/>
               </w:rPr>
-              <w:instrText xml:space="preserve"> PAGEREF _Toc104727469 \h </w:instrText>
+              <w:instrText xml:space="preserve"> PAGEREF _Toc105059748 \h </w:instrText>
             </w:r>
             <w:r>
               <w:rPr>
@@ -990,7 +990,7 @@
               <w:lang w:eastAsia="nl-NL"/>
             </w:rPr>
           </w:pPr>
-          <w:hyperlink w:anchor="_Toc104727470" w:history="1">
+          <w:hyperlink w:anchor="_Toc105059749" w:history="1">
             <w:r>
               <w:rPr>
                 <w:rStyle w:val="Hyperlink"/>
@@ -1017,7 +1017,7 @@
                 <w:noProof/>
                 <w:webHidden/>
               </w:rPr>
-              <w:instrText xml:space="preserve"> PAGEREF _Toc104727470 \h </w:instrText>
+              <w:instrText xml:space="preserve"> PAGEREF _Toc105059749 \h </w:instrText>
             </w:r>
             <w:r>
               <w:rPr>
@@ -1061,7 +1061,7 @@
               <w:lang w:eastAsia="nl-NL"/>
             </w:rPr>
           </w:pPr>
-          <w:hyperlink w:anchor="_Toc104727471" w:history="1">
+          <w:hyperlink w:anchor="_Toc105059750" w:history="1">
             <w:r>
               <w:rPr>
                 <w:rStyle w:val="Hyperlink"/>
@@ -1088,7 +1088,7 @@
                 <w:noProof/>
                 <w:webHidden/>
               </w:rPr>
-              <w:instrText xml:space="preserve"> PAGEREF _Toc104727471 \h </w:instrText>
+              <w:instrText xml:space="preserve"> PAGEREF _Toc105059750 \h </w:instrText>
             </w:r>
             <w:r>
               <w:rPr>
@@ -1132,7 +1132,7 @@
               <w:lang w:eastAsia="nl-NL"/>
             </w:rPr>
           </w:pPr>
-          <w:hyperlink w:anchor="_Toc104727472" w:history="1">
+          <w:hyperlink w:anchor="_Toc105059751" w:history="1">
             <w:r>
               <w:rPr>
                 <w:rStyle w:val="Hyperlink"/>
@@ -1159,7 +1159,7 @@
                 <w:noProof/>
                 <w:webHidden/>
               </w:rPr>
-              <w:instrText xml:space="preserve"> PAGEREF _Toc104727472 \h </w:instrText>
+              <w:instrText xml:space="preserve"> PAGEREF _Toc105059751 \h </w:instrText>
             </w:r>
             <w:r>
               <w:rPr>
@@ -1203,7 +1203,7 @@
               <w:lang w:eastAsia="nl-NL"/>
             </w:rPr>
           </w:pPr>
-          <w:hyperlink w:anchor="_Toc104727473" w:history="1">
+          <w:hyperlink w:anchor="_Toc105059752" w:history="1">
             <w:r>
               <w:rPr>
                 <w:rStyle w:val="Hyperlink"/>
@@ -1230,7 +1230,7 @@
                 <w:noProof/>
                 <w:webHidden/>
               </w:rPr>
-              <w:instrText xml:space="preserve"> PAGEREF _Toc104727473 \h </w:instrText>
+              <w:instrText xml:space="preserve"> PAGEREF _Toc105059752 \h </w:instrText>
             </w:r>
             <w:r>
               <w:rPr>
@@ -1274,12 +1274,83 @@
               <w:lang w:eastAsia="nl-NL"/>
             </w:rPr>
           </w:pPr>
-          <w:hyperlink w:anchor="_Toc104727474" w:history="1">
+          <w:hyperlink w:anchor="_Toc105059753" w:history="1">
             <w:r>
               <w:rPr>
                 <w:rStyle w:val="Hyperlink"/>
                 <w:noProof/>
               </w:rPr>
+              <w:t>Request pipeline</w:t>
+            </w:r>
+            <w:r>
+              <w:rPr>
+                <w:noProof/>
+                <w:webHidden/>
+              </w:rPr>
+              <w:tab/>
+            </w:r>
+            <w:r>
+              <w:rPr>
+                <w:noProof/>
+                <w:webHidden/>
+              </w:rPr>
+              <w:fldChar w:fldCharType="begin"/>
+            </w:r>
+            <w:r>
+              <w:rPr>
+                <w:noProof/>
+                <w:webHidden/>
+              </w:rPr>
+              <w:instrText xml:space="preserve"> PAGEREF _Toc105059753 \h </w:instrText>
+            </w:r>
+            <w:r>
+              <w:rPr>
+                <w:noProof/>
+                <w:webHidden/>
+              </w:rPr>
+            </w:r>
+            <w:r>
+              <w:rPr>
+                <w:noProof/>
+                <w:webHidden/>
+              </w:rPr>
+              <w:fldChar w:fldCharType="separate"/>
+            </w:r>
+            <w:r>
+              <w:rPr>
+                <w:noProof/>
+                <w:webHidden/>
+              </w:rPr>
+              <w:t>4</w:t>
+            </w:r>
+            <w:r>
+              <w:rPr>
+                <w:noProof/>
+                <w:webHidden/>
+              </w:rPr>
+              <w:fldChar w:fldCharType="end"/>
+            </w:r>
+          </w:hyperlink>
+        </w:p>
+        <w:p>
+          <w:pPr>
+            <w:pStyle w:val="Inhopg2"/>
+            <w:tabs>
+              <w:tab w:val="right" w:leader="dot" w:pos="9062"/>
+            </w:tabs>
+            <w:rPr>
+              <w:noProof/>
+              <w:sz w:val="22"/>
+              <w:szCs w:val="22"/>
+              <w:lang w:eastAsia="nl-NL"/>
+            </w:rPr>
+          </w:pPr>
+          <w:hyperlink w:anchor="_Toc105059754" w:history="1">
+            <w:r>
+              <w:rPr>
+                <w:rStyle w:val="Hyperlink"/>
+                <w:noProof/>
+              </w:rPr>
               <w:t>Frameworks &amp; Packages</w:t>
             </w:r>
             <w:r>
@@ -1301,7 +1372,7 @@
                 <w:noProof/>
                 <w:webHidden/>
               </w:rPr>
-              <w:instrText xml:space="preserve"> PAGEREF _Toc104727474 \h </w:instrText>
+              <w:instrText xml:space="preserve"> PAGEREF _Toc105059754 \h </w:instrText>
             </w:r>
             <w:r>
               <w:rPr>
@@ -1321,7 +1392,7 @@
                 <w:noProof/>
                 <w:webHidden/>
               </w:rPr>
-              <w:t>4</w:t>
+              <w:t>5</w:t>
             </w:r>
             <w:r>
               <w:rPr>
@@ -1345,7 +1416,7 @@
               <w:lang w:eastAsia="nl-NL"/>
             </w:rPr>
           </w:pPr>
-          <w:hyperlink w:anchor="_Toc104727475" w:history="1">
+          <w:hyperlink w:anchor="_Toc105059755" w:history="1">
             <w:r>
               <w:rPr>
                 <w:rStyle w:val="Hyperlink"/>
@@ -1372,7 +1443,7 @@
                 <w:noProof/>
                 <w:webHidden/>
               </w:rPr>
-              <w:instrText xml:space="preserve"> PAGEREF _Toc104727475 \h </w:instrText>
+              <w:instrText xml:space="preserve"> PAGEREF _Toc105059755 \h </w:instrText>
             </w:r>
             <w:r>
               <w:rPr>
@@ -1392,7 +1463,7 @@
                 <w:noProof/>
                 <w:webHidden/>
               </w:rPr>
-              <w:t>5</w:t>
+              <w:t>6</w:t>
             </w:r>
             <w:r>
               <w:rPr>
@@ -1416,7 +1487,7 @@
               <w:lang w:eastAsia="nl-NL"/>
             </w:rPr>
           </w:pPr>
-          <w:hyperlink w:anchor="_Toc104727476" w:history="1">
+          <w:hyperlink w:anchor="_Toc105059756" w:history="1">
             <w:r>
               <w:rPr>
                 <w:rStyle w:val="Hyperlink"/>
@@ -1443,7 +1514,7 @@
                 <w:noProof/>
                 <w:webHidden/>
               </w:rPr>
-              <w:instrText xml:space="preserve"> PAGEREF _Toc104727476 \h </w:instrText>
+              <w:instrText xml:space="preserve"> PAGEREF _Toc105059756 \h </w:instrText>
             </w:r>
             <w:r>
               <w:rPr>
@@ -1463,7 +1534,7 @@
                 <w:noProof/>
                 <w:webHidden/>
               </w:rPr>
-              <w:t>6</w:t>
+              <w:t>7</w:t>
             </w:r>
             <w:r>
               <w:rPr>
@@ -1487,7 +1558,7 @@
               <w:lang w:eastAsia="nl-NL"/>
             </w:rPr>
           </w:pPr>
-          <w:hyperlink w:anchor="_Toc104727477" w:history="1">
+          <w:hyperlink w:anchor="_Toc105059757" w:history="1">
             <w:r>
               <w:rPr>
                 <w:rStyle w:val="Hyperlink"/>
@@ -1514,7 +1585,7 @@
                 <w:noProof/>
                 <w:webHidden/>
               </w:rPr>
-              <w:instrText xml:space="preserve"> PAGEREF _Toc104727477 \h </w:instrText>
+              <w:instrText xml:space="preserve"> PAGEREF _Toc105059757 \h </w:instrText>
             </w:r>
             <w:r>
               <w:rPr>
@@ -1534,7 +1605,7 @@
                 <w:noProof/>
                 <w:webHidden/>
               </w:rPr>
-              <w:t>8</w:t>
+              <w:t>9</w:t>
             </w:r>
             <w:r>
               <w:rPr>
@@ -1558,7 +1629,7 @@
               <w:lang w:eastAsia="nl-NL"/>
             </w:rPr>
           </w:pPr>
-          <w:hyperlink w:anchor="_Toc104727478" w:history="1">
+          <w:hyperlink w:anchor="_Toc105059758" w:history="1">
             <w:r>
               <w:rPr>
                 <w:rStyle w:val="Hyperlink"/>
@@ -1585,7 +1656,7 @@
                 <w:noProof/>
                 <w:webHidden/>
               </w:rPr>
-              <w:instrText xml:space="preserve"> PAGEREF _Toc104727478 \h </w:instrText>
+              <w:instrText xml:space="preserve"> PAGEREF _Toc105059758 \h </w:instrText>
             </w:r>
             <w:r>
               <w:rPr>
@@ -1605,7 +1676,7 @@
                 <w:noProof/>
                 <w:webHidden/>
               </w:rPr>
-              <w:t>10</w:t>
+              <w:t>11</w:t>
             </w:r>
             <w:r>
               <w:rPr>
@@ -1629,7 +1700,7 @@
               <w:lang w:eastAsia="nl-NL"/>
             </w:rPr>
           </w:pPr>
-          <w:hyperlink w:anchor="_Toc104727479" w:history="1">
+          <w:hyperlink w:anchor="_Toc105059759" w:history="1">
             <w:r>
               <w:rPr>
                 <w:rStyle w:val="Hyperlink"/>
@@ -1656,7 +1727,7 @@
                 <w:noProof/>
                 <w:webHidden/>
               </w:rPr>
-              <w:instrText xml:space="preserve"> PAGEREF _Toc104727479 \h </w:instrText>
+              <w:instrText xml:space="preserve"> PAGEREF _Toc105059759 \h </w:instrText>
             </w:r>
             <w:r>
               <w:rPr>
@@ -1676,7 +1747,7 @@
                 <w:noProof/>
                 <w:webHidden/>
               </w:rPr>
-              <w:t>12</w:t>
+              <w:t>13</w:t>
             </w:r>
             <w:r>
               <w:rPr>
@@ -1700,7 +1771,7 @@
               <w:lang w:eastAsia="nl-NL"/>
             </w:rPr>
           </w:pPr>
-          <w:hyperlink w:anchor="_Toc104727480" w:history="1">
+          <w:hyperlink w:anchor="_Toc105059760" w:history="1">
             <w:r>
               <w:rPr>
                 <w:rStyle w:val="Hyperlink"/>
@@ -1727,7 +1798,7 @@
                 <w:noProof/>
                 <w:webHidden/>
               </w:rPr>
-              <w:instrText xml:space="preserve"> PAGEREF _Toc104727480 \h </w:instrText>
+              <w:instrText xml:space="preserve"> PAGEREF _Toc105059760 \h </w:instrText>
             </w:r>
             <w:r>
               <w:rPr>
@@ -1747,7 +1818,7 @@
                 <w:noProof/>
                 <w:webHidden/>
               </w:rPr>
-              <w:t>13</w:t>
+              <w:t>14</w:t>
             </w:r>
             <w:r>
               <w:rPr>
@@ -1771,7 +1842,7 @@
               <w:lang w:eastAsia="nl-NL"/>
             </w:rPr>
           </w:pPr>
-          <w:hyperlink w:anchor="_Toc104727481" w:history="1">
+          <w:hyperlink w:anchor="_Toc105059761" w:history="1">
             <w:r>
               <w:rPr>
                 <w:rStyle w:val="Hyperlink"/>
@@ -1798,7 +1869,7 @@
                 <w:noProof/>
                 <w:webHidden/>
               </w:rPr>
-              <w:instrText xml:space="preserve"> PAGEREF _Toc104727481 \h </w:instrText>
+              <w:instrText xml:space="preserve"> PAGEREF _Toc105059761 \h </w:instrText>
             </w:r>
             <w:r>
               <w:rPr>
@@ -1818,7 +1889,7 @@
                 <w:noProof/>
                 <w:webHidden/>
               </w:rPr>
-              <w:t>16</w:t>
+              <w:t>17</w:t>
             </w:r>
             <w:r>
               <w:rPr>
@@ -1842,7 +1913,7 @@
               <w:lang w:eastAsia="nl-NL"/>
             </w:rPr>
           </w:pPr>
-          <w:hyperlink w:anchor="_Toc104727482" w:history="1">
+          <w:hyperlink w:anchor="_Toc105059762" w:history="1">
             <w:r>
               <w:rPr>
                 <w:rStyle w:val="Hyperlink"/>
@@ -1869,7 +1940,7 @@
                 <w:noProof/>
                 <w:webHidden/>
               </w:rPr>
-              <w:instrText xml:space="preserve"> PAGEREF _Toc104727482 \h </w:instrText>
+              <w:instrText xml:space="preserve"> PAGEREF _Toc105059762 \h </w:instrText>
             </w:r>
             <w:r>
               <w:rPr>
@@ -1889,7 +1960,7 @@
                 <w:noProof/>
                 <w:webHidden/>
               </w:rPr>
-              <w:t>16</w:t>
+              <w:t>17</w:t>
             </w:r>
             <w:r>
               <w:rPr>
@@ -1913,7 +1984,7 @@
               <w:lang w:eastAsia="nl-NL"/>
             </w:rPr>
           </w:pPr>
-          <w:hyperlink w:anchor="_Toc104727483" w:history="1">
+          <w:hyperlink w:anchor="_Toc105059763" w:history="1">
             <w:r>
               <w:rPr>
                 <w:rStyle w:val="Hyperlink"/>
@@ -1940,7 +2011,7 @@
                 <w:noProof/>
                 <w:webHidden/>
               </w:rPr>
-              <w:instrText xml:space="preserve"> PAGEREF _Toc104727483 \h </w:instrText>
+              <w:instrText xml:space="preserve"> PAGEREF _Toc105059763 \h </w:instrText>
             </w:r>
             <w:r>
               <w:rPr>
@@ -1960,7 +2031,7 @@
                 <w:noProof/>
                 <w:webHidden/>
               </w:rPr>
-              <w:t>17</w:t>
+              <w:t>18</w:t>
             </w:r>
             <w:r>
               <w:rPr>
@@ -1984,7 +2055,7 @@
               <w:lang w:eastAsia="nl-NL"/>
             </w:rPr>
           </w:pPr>
-          <w:hyperlink w:anchor="_Toc104727484" w:history="1">
+          <w:hyperlink w:anchor="_Toc105059764" w:history="1">
             <w:r>
               <w:rPr>
                 <w:rStyle w:val="Hyperlink"/>
@@ -2011,7 +2082,7 @@
                 <w:noProof/>
                 <w:webHidden/>
               </w:rPr>
-              <w:instrText xml:space="preserve"> PAGEREF _Toc104727484 \h </w:instrText>
+              <w:instrText xml:space="preserve"> PAGEREF _Toc105059764 \h </w:instrText>
             </w:r>
             <w:r>
               <w:rPr>
@@ -2031,7 +2102,7 @@
                 <w:noProof/>
                 <w:webHidden/>
               </w:rPr>
-              <w:t>17</w:t>
+              <w:t>18</w:t>
             </w:r>
             <w:r>
               <w:rPr>
@@ -2055,7 +2126,7 @@
               <w:lang w:eastAsia="nl-NL"/>
             </w:rPr>
           </w:pPr>
-          <w:hyperlink w:anchor="_Toc104727485" w:history="1">
+          <w:hyperlink w:anchor="_Toc105059765" w:history="1">
             <w:r>
               <w:rPr>
                 <w:rStyle w:val="Hyperlink"/>
@@ -2082,7 +2153,7 @@
                 <w:noProof/>
                 <w:webHidden/>
               </w:rPr>
-              <w:instrText xml:space="preserve"> PAGEREF _Toc104727485 \h </w:instrText>
+              <w:instrText xml:space="preserve"> PAGEREF _Toc105059765 \h </w:instrText>
             </w:r>
             <w:r>
               <w:rPr>
@@ -2102,7 +2173,7 @@
                 <w:noProof/>
                 <w:webHidden/>
               </w:rPr>
-              <w:t>17</w:t>
+              <w:t>18</w:t>
             </w:r>
             <w:r>
               <w:rPr>
@@ -2126,7 +2197,7 @@
               <w:lang w:eastAsia="nl-NL"/>
             </w:rPr>
           </w:pPr>
-          <w:hyperlink w:anchor="_Toc104727486" w:history="1">
+          <w:hyperlink w:anchor="_Toc105059766" w:history="1">
             <w:r>
               <w:rPr>
                 <w:rStyle w:val="Hyperlink"/>
@@ -2153,7 +2224,7 @@
                 <w:noProof/>
                 <w:webHidden/>
               </w:rPr>
-              <w:instrText xml:space="preserve"> PAGEREF _Toc104727486 \h </w:instrText>
+              <w:instrText xml:space="preserve"> PAGEREF _Toc105059766 \h </w:instrText>
             </w:r>
             <w:r>
               <w:rPr>
@@ -2173,7 +2244,7 @@
                 <w:noProof/>
                 <w:webHidden/>
               </w:rPr>
-              <w:t>18</w:t>
+              <w:t>19</w:t>
             </w:r>
             <w:r>
               <w:rPr>
@@ -2197,13 +2268,13 @@
               <w:lang w:eastAsia="nl-NL"/>
             </w:rPr>
           </w:pPr>
-          <w:hyperlink w:anchor="_Toc104727487" w:history="1">
+          <w:hyperlink w:anchor="_Toc105059767" w:history="1">
             <w:r>
               <w:rPr>
                 <w:rStyle w:val="Hyperlink"/>
                 <w:noProof/>
               </w:rPr>
-              <w:t>Overig</w:t>
+              <w:t>Openstaande waarschuwingen</w:t>
             </w:r>
             <w:r>
               <w:rPr>
@@ -2224,7 +2295,7 @@
                 <w:noProof/>
                 <w:webHidden/>
               </w:rPr>
-              <w:instrText xml:space="preserve"> PAGEREF _Toc104727487 \h </w:instrText>
+              <w:instrText xml:space="preserve"> PAGEREF _Toc105059767 \h </w:instrText>
             </w:r>
             <w:r>
               <w:rPr>
@@ -2244,7 +2315,7 @@
                 <w:noProof/>
                 <w:webHidden/>
               </w:rPr>
-              <w:t>18</w:t>
+              <w:t>19</w:t>
             </w:r>
             <w:r>
               <w:rPr>
@@ -2268,7 +2339,7 @@
               <w:lang w:eastAsia="nl-NL"/>
             </w:rPr>
           </w:pPr>
-          <w:hyperlink w:anchor="_Toc104727488" w:history="1">
+          <w:hyperlink w:anchor="_Toc105059768" w:history="1">
             <w:r>
               <w:rPr>
                 <w:rStyle w:val="Hyperlink"/>
@@ -2295,7 +2366,7 @@
                 <w:noProof/>
                 <w:webHidden/>
               </w:rPr>
-              <w:instrText xml:space="preserve"> PAGEREF _Toc104727488 \h </w:instrText>
+              <w:instrText xml:space="preserve"> PAGEREF _Toc105059768 \h </w:instrText>
             </w:r>
             <w:r>
               <w:rPr>
@@ -2315,7 +2386,7 @@
                 <w:noProof/>
                 <w:webHidden/>
               </w:rPr>
-              <w:t>19</w:t>
+              <w:t>20</w:t>
             </w:r>
             <w:r>
               <w:rPr>
@@ -2343,7 +2414,7 @@
       <w:pPr>
         <w:pStyle w:val="Kop1"/>
       </w:pPr>
-      <w:bookmarkStart w:id="1" w:name="_Toc104727468"/>
+      <w:bookmarkStart w:id="1" w:name="_Toc105059747"/>
       <w:r>
         <w:lastRenderedPageBreak/>
         <w:t>Inleiding</w:t>
@@ -2434,7 +2505,7 @@
       <w:pPr>
         <w:pStyle w:val="Kop1"/>
       </w:pPr>
-      <w:bookmarkStart w:id="2" w:name="_Toc104727469"/>
+      <w:bookmarkStart w:id="2" w:name="_Toc105059748"/>
       <w:r>
         <w:lastRenderedPageBreak/>
         <w:t>Functioneel Ontwerp</w:t>
@@ -2445,7 +2516,7 @@
       <w:pPr>
         <w:pStyle w:val="Kop2"/>
       </w:pPr>
-      <w:bookmarkStart w:id="3" w:name="_Toc104727470"/>
+      <w:bookmarkStart w:id="3" w:name="_Toc105059749"/>
       <w:r>
         <w:t>Use Cases</w:t>
       </w:r>
@@ -2667,7 +2738,7 @@
       <w:pPr>
         <w:pStyle w:val="Kop2"/>
       </w:pPr>
-      <w:bookmarkStart w:id="4" w:name="_Toc104727471"/>
+      <w:bookmarkStart w:id="4" w:name="_Toc105059750"/>
       <w:r>
         <w:t>Technische requirements</w:t>
       </w:r>
@@ -2937,7 +3008,7 @@
       <w:pPr>
         <w:pStyle w:val="Kop1"/>
       </w:pPr>
-      <w:bookmarkStart w:id="5" w:name="_Toc104727472"/>
+      <w:bookmarkStart w:id="5" w:name="_Toc105059751"/>
       <w:r>
         <w:lastRenderedPageBreak/>
         <w:t>Technisch Ontwerp</w:t>
@@ -2945,47 +3016,152 @@
       <w:bookmarkEnd w:id="5"/>
     </w:p>
     <w:p>
-      <w:r>
-        <w:t xml:space="preserve">De applicatie is gebouwd met behulp van het ASP.NET </w:t>
-      </w:r>
-      <w:proofErr w:type="spellStart"/>
-      <w:r>
-        <w:t>Core</w:t>
-      </w:r>
-      <w:proofErr w:type="spellEnd"/>
-      <w:r>
-        <w:t xml:space="preserve"> 6.0 </w:t>
-      </w:r>
-      <w:proofErr w:type="spellStart"/>
-      <w:r>
-        <w:t>framework</w:t>
-      </w:r>
-      <w:proofErr w:type="spellEnd"/>
-      <w:r>
-        <w:t xml:space="preserve"> van Microsoft.</w:t>
-      </w:r>
-    </w:p>
-    <w:p>
       <w:pPr>
         <w:pStyle w:val="Kop2"/>
       </w:pPr>
-      <w:bookmarkStart w:id="6" w:name="_Toc104727473"/>
+      <w:bookmarkStart w:id="6" w:name="_Toc105059752"/>
       <w:r>
         <w:t>Architectuur</w:t>
       </w:r>
       <w:bookmarkEnd w:id="6"/>
     </w:p>
     <w:p>
-      <w:pPr>
+      <w:r>
         <w:rPr>
           <w:noProof/>
         </w:rPr>
-      </w:pPr>
+        <w:t xml:space="preserve">Hieronder staat de architectuur </w:t>
+      </w:r>
       <w:r>
         <w:rPr>
           <w:noProof/>
         </w:rPr>
-        <w:t>Hieronder staat de architectuur afgebeeld voor de applicatie.</w:t>
+        <w:t>van</w:t>
+      </w:r>
+      <w:r>
+        <w:rPr>
+          <w:noProof/>
+        </w:rPr>
+        <w:t xml:space="preserve"> de applicatie</w:t>
+      </w:r>
+      <w:r>
+        <w:rPr>
+          <w:noProof/>
+        </w:rPr>
+        <w:t xml:space="preserve"> afgebeeld</w:t>
+      </w:r>
+      <w:r>
+        <w:rPr>
+          <w:noProof/>
+        </w:rPr>
+        <w:t>.</w:t>
+      </w:r>
+      <w:r>
+        <w:rPr>
+          <w:noProof/>
+        </w:rPr>
+        <w:t xml:space="preserve"> </w:t>
+      </w:r>
+      <w:r>
+        <w:t xml:space="preserve">De </w:t>
+      </w:r>
+      <w:r>
+        <w:t>web</w:t>
+      </w:r>
+      <w:r>
+        <w:t>applicatie</w:t>
+      </w:r>
+      <w:r>
+        <w:t xml:space="preserve"> is een MVC applicatie en</w:t>
+      </w:r>
+      <w:r>
+        <w:t xml:space="preserve"> is gebouwd met behulp van het ASP.NET </w:t>
+      </w:r>
+      <w:proofErr w:type="spellStart"/>
+      <w:r>
+        <w:t>Core</w:t>
+      </w:r>
+      <w:proofErr w:type="spellEnd"/>
+      <w:r>
+        <w:t xml:space="preserve"> 6.0 </w:t>
+      </w:r>
+      <w:proofErr w:type="spellStart"/>
+      <w:r>
+        <w:t>framework</w:t>
+      </w:r>
+      <w:proofErr w:type="spellEnd"/>
+      <w:r>
+        <w:t xml:space="preserve"> van Microsoft</w:t>
+      </w:r>
+      <w:r>
+        <w:t xml:space="preserve">. Er is gebruik gemaakt van enkele </w:t>
+      </w:r>
+      <w:proofErr w:type="spellStart"/>
+      <w:r>
+        <w:t>Azure</w:t>
+      </w:r>
+      <w:proofErr w:type="spellEnd"/>
+      <w:r>
+        <w:t xml:space="preserve"> producten. </w:t>
+      </w:r>
+      <w:r>
+        <w:t xml:space="preserve">Voor </w:t>
+      </w:r>
+      <w:proofErr w:type="spellStart"/>
+      <w:r>
+        <w:t>identity</w:t>
+      </w:r>
+      <w:proofErr w:type="spellEnd"/>
+      <w:r>
+        <w:t xml:space="preserve"> wordt er gebruikt gemaakt van </w:t>
+      </w:r>
+      <w:proofErr w:type="spellStart"/>
+      <w:r>
+        <w:t>Azure</w:t>
+      </w:r>
+      <w:proofErr w:type="spellEnd"/>
+      <w:r>
+        <w:t xml:space="preserve"> Active Directory. Daarnaast is de applicatie is verbonden met een </w:t>
+      </w:r>
+      <w:proofErr w:type="spellStart"/>
+      <w:r>
+        <w:t>Azure</w:t>
+      </w:r>
+      <w:proofErr w:type="spellEnd"/>
+      <w:r>
+        <w:t xml:space="preserve"> SQL database en een </w:t>
+      </w:r>
+      <w:proofErr w:type="spellStart"/>
+      <w:r>
+        <w:t>caching</w:t>
+      </w:r>
+      <w:proofErr w:type="spellEnd"/>
+      <w:r>
+        <w:t xml:space="preserve"> service genaamd </w:t>
+      </w:r>
+      <w:proofErr w:type="spellStart"/>
+      <w:r>
+        <w:t>Azure</w:t>
+      </w:r>
+      <w:proofErr w:type="spellEnd"/>
+      <w:r>
+        <w:t xml:space="preserve"> Cache </w:t>
+      </w:r>
+      <w:proofErr w:type="spellStart"/>
+      <w:r>
+        <w:t>for</w:t>
+      </w:r>
+      <w:proofErr w:type="spellEnd"/>
+      <w:r>
+        <w:t xml:space="preserve"> </w:t>
+      </w:r>
+      <w:proofErr w:type="spellStart"/>
+      <w:r>
+        <w:t>Redis</w:t>
+      </w:r>
+      <w:proofErr w:type="spellEnd"/>
+      <w:r>
+        <w:t>.</w:t>
       </w:r>
     </w:p>
     <w:p>
@@ -3036,35 +3212,115 @@
         </w:drawing>
       </w:r>
     </w:p>
+    <w:p/>
     <w:p>
       <w:pPr>
         <w:pStyle w:val="Kop2"/>
       </w:pPr>
-      <w:bookmarkStart w:id="7" w:name="_Toc104727474"/>
+      <w:bookmarkStart w:id="7" w:name="_Toc105059753"/>
+      <w:r>
+        <w:t>Request pipeline</w:t>
+      </w:r>
+      <w:bookmarkEnd w:id="7"/>
+    </w:p>
+    <w:p>
+      <w:pPr>
+        <w:rPr>
+          <w:noProof/>
+        </w:rPr>
+      </w:pPr>
+      <w:r>
+        <w:rPr>
+          <w:noProof/>
+        </w:rPr>
+        <w:t xml:space="preserve">In de afbeelding hieronder is de request pipeline weergegeven. Een request komt binnen in de controller. Om informatie op te halen </w:t>
+      </w:r>
+      <w:r>
+        <w:rPr>
+          <w:noProof/>
+        </w:rPr>
+        <w:t>wordt er vanuit de controller een call gedaan naar de betreffende service. Er zijn drie services in de applicatie om informatie op te halen; listingservice, neighbourhoodservice en reviewservice. In de service wordt eerst gekeken of de benodigde informatie al in de cache zit. Als dit het geval is wordt deze informatie teruggestuurd naar de controller. Als de benodigde informatie nog niet in de cache zit wordt er een call gedaan naar de betreffende repository om de informatie uit de database op te halen.</w:t>
+      </w:r>
+      <w:r>
+        <w:rPr>
+          <w:noProof/>
+        </w:rPr>
+        <w:t xml:space="preserve"> Deze opgehaalde informatie wordt vervolgens in de cache gedaan en teruggestuurd naar de controller.</w:t>
+      </w:r>
+    </w:p>
+    <w:p>
+      <w:r>
+        <w:rPr>
+          <w:noProof/>
+        </w:rPr>
+        <w:lastRenderedPageBreak/>
+        <w:drawing>
+          <wp:inline distT="0" distB="0" distL="0" distR="0" wp14:anchorId="7CA4A2FE" wp14:editId="1AD63CD7">
+            <wp:extent cx="2446020" cy="2130847"/>
+            <wp:effectExtent l="0" t="0" r="0" b="3175"/>
+            <wp:docPr id="199" name="Afbeelding 199"/>
+            <wp:cNvGraphicFramePr>
+              <a:graphicFrameLocks xmlns:a="http://schemas.openxmlformats.org/drawingml/2006/main" noChangeAspect="1"/>
+            </wp:cNvGraphicFramePr>
+            <a:graphic xmlns:a="http://schemas.openxmlformats.org/drawingml/2006/main">
+              <a:graphicData uri="http://schemas.openxmlformats.org/drawingml/2006/picture">
+                <pic:pic xmlns:pic="http://schemas.openxmlformats.org/drawingml/2006/picture">
+                  <pic:nvPicPr>
+                    <pic:cNvPr id="199" name="Afbeelding 199"/>
+                    <pic:cNvPicPr/>
+                  </pic:nvPicPr>
+                  <pic:blipFill>
+                    <a:blip r:embed="rId9">
+                      <a:extLst>
+                        <a:ext uri="{28A0092B-C50C-407E-A947-70E740481C1C}">
+                          <a14:useLocalDpi xmlns:a14="http://schemas.microsoft.com/office/drawing/2010/main" val="0"/>
+                        </a:ext>
+                      </a:extLst>
+                    </a:blip>
+                    <a:stretch>
+                      <a:fillRect/>
+                    </a:stretch>
+                  </pic:blipFill>
+                  <pic:spPr>
+                    <a:xfrm>
+                      <a:off x="0" y="0"/>
+                      <a:ext cx="2449166" cy="2133588"/>
+                    </a:xfrm>
+                    <a:prstGeom prst="rect">
+                      <a:avLst/>
+                    </a:prstGeom>
+                  </pic:spPr>
+                </pic:pic>
+              </a:graphicData>
+            </a:graphic>
+          </wp:inline>
+        </w:drawing>
+      </w:r>
+    </w:p>
+    <w:p/>
+    <w:p>
+      <w:pPr>
+        <w:pStyle w:val="Kop2"/>
+      </w:pPr>
+      <w:bookmarkStart w:id="8" w:name="_Toc105059754"/>
       <w:r>
         <w:t>Frameworks &amp; Packages</w:t>
       </w:r>
-      <w:bookmarkEnd w:id="7"/>
-    </w:p>
-    <w:p>
-      <w:r>
-        <w:t xml:space="preserve">De </w:t>
-      </w:r>
-      <w:r>
-        <w:t>onderstaande afbeelding laat alle packages</w:t>
-      </w:r>
-      <w:r>
-        <w:t xml:space="preserve"> met versienummers</w:t>
-      </w:r>
-      <w:r>
-        <w:t xml:space="preserve"> zien die in de app worden gebruikt.</w:t>
-      </w:r>
-    </w:p>
-    <w:p>
-      <w:r>
+      <w:bookmarkEnd w:id="8"/>
+    </w:p>
+    <w:p>
+      <w:r>
+        <w:t>De onderstaande afbeelding laat alle packages met versienummers zien die in de app worden gebruikt.</w:t>
+      </w:r>
+    </w:p>
+    <w:p>
+      <w:r>
+        <w:rPr>
+          <w:noProof/>
+        </w:rPr>
         <w:drawing>
-          <wp:inline distT="0" distB="0" distL="0" distR="0" wp14:anchorId="42794B7A" wp14:editId="4794F253">
-            <wp:extent cx="5760720" cy="2419985"/>
+          <wp:inline distT="0" distB="0" distL="0" distR="0" wp14:anchorId="59EB1AE3" wp14:editId="2B736968">
+            <wp:extent cx="5410200" cy="2272737"/>
             <wp:effectExtent l="0" t="0" r="0" b="0"/>
             <wp:docPr id="198" name="Afbeelding 198" descr="Afbeelding met tekst&#10;&#10;Automatisch gegenereerde beschrijving"/>
             <wp:cNvGraphicFramePr>
@@ -3078,7 +3334,7 @@
                     <pic:cNvPicPr/>
                   </pic:nvPicPr>
                   <pic:blipFill>
-                    <a:blip r:embed="rId9"/>
+                    <a:blip r:embed="rId10"/>
                     <a:stretch>
                       <a:fillRect/>
                     </a:stretch>
@@ -3086,7 +3342,7 @@
                   <pic:spPr>
                     <a:xfrm>
                       <a:off x="0" y="0"/>
-                      <a:ext cx="5760720" cy="2419985"/>
+                      <a:ext cx="5422060" cy="2277719"/>
                     </a:xfrm>
                     <a:prstGeom prst="rect">
                       <a:avLst/>
@@ -3108,7 +3364,6 @@
         </w:rPr>
       </w:pPr>
       <w:r>
-        <w:lastRenderedPageBreak/>
         <w:br w:type="page"/>
       </w:r>
     </w:p>
@@ -3116,12 +3371,12 @@
       <w:pPr>
         <w:pStyle w:val="Kop1"/>
       </w:pPr>
-      <w:bookmarkStart w:id="8" w:name="_Toc104727475"/>
+      <w:bookmarkStart w:id="9" w:name="_Toc105059755"/>
       <w:r>
         <w:lastRenderedPageBreak/>
         <w:t>Performance</w:t>
       </w:r>
-      <w:bookmarkEnd w:id="8"/>
+      <w:bookmarkEnd w:id="9"/>
     </w:p>
     <w:p>
       <w:r>
@@ -3178,7 +3433,7 @@
       <w:r>
         <w:t xml:space="preserve">: </w:t>
       </w:r>
-      <w:hyperlink r:id="rId10" w:history="1">
+      <w:hyperlink r:id="rId11" w:history="1">
         <w:r>
           <w:rPr>
             <w:rStyle w:val="Hyperlink"/>
@@ -3189,7 +3444,7 @@
       <w:r>
         <w:t xml:space="preserve"> en </w:t>
       </w:r>
-      <w:hyperlink r:id="rId11" w:history="1">
+      <w:hyperlink r:id="rId12" w:history="1">
         <w:r>
           <w:rPr>
             <w:rStyle w:val="Hyperlink"/>
@@ -3317,12 +3572,12 @@
       <w:pPr>
         <w:pStyle w:val="Kop2"/>
       </w:pPr>
-      <w:bookmarkStart w:id="9" w:name="_Toc104727476"/>
+      <w:bookmarkStart w:id="10" w:name="_Toc105059756"/>
       <w:r>
         <w:lastRenderedPageBreak/>
         <w:t>Nulmeting</w:t>
       </w:r>
-      <w:bookmarkEnd w:id="9"/>
+      <w:bookmarkEnd w:id="10"/>
     </w:p>
     <w:p>
       <w:pPr>
@@ -3361,7 +3616,7 @@
                     <pic:cNvPicPr/>
                   </pic:nvPicPr>
                   <pic:blipFill>
-                    <a:blip r:embed="rId12">
+                    <a:blip r:embed="rId13">
                       <a:extLst>
                         <a:ext uri="{28A0092B-C50C-407E-A947-70E740481C1C}">
                           <a14:useLocalDpi xmlns:a14="http://schemas.microsoft.com/office/drawing/2010/main" val="0"/>
@@ -3432,7 +3687,7 @@
                     <pic:cNvPicPr/>
                   </pic:nvPicPr>
                   <pic:blipFill>
-                    <a:blip r:embed="rId13">
+                    <a:blip r:embed="rId14">
                       <a:extLst>
                         <a:ext uri="{28A0092B-C50C-407E-A947-70E740481C1C}">
                           <a14:useLocalDpi xmlns:a14="http://schemas.microsoft.com/office/drawing/2010/main" val="0"/>
@@ -3501,7 +3756,7 @@
                     <pic:cNvPicPr/>
                   </pic:nvPicPr>
                   <pic:blipFill>
-                    <a:blip r:embed="rId14"/>
+                    <a:blip r:embed="rId15"/>
                     <a:stretch>
                       <a:fillRect/>
                     </a:stretch>
@@ -3673,7 +3928,7 @@
                     <pic:cNvPicPr/>
                   </pic:nvPicPr>
                   <pic:blipFill>
-                    <a:blip r:embed="rId15">
+                    <a:blip r:embed="rId16">
                       <a:extLst>
                         <a:ext uri="{28A0092B-C50C-407E-A947-70E740481C1C}">
                           <a14:useLocalDpi xmlns:a14="http://schemas.microsoft.com/office/drawing/2010/main" val="0"/>
@@ -3721,7 +3976,7 @@
                     <pic:cNvPicPr/>
                   </pic:nvPicPr>
                   <pic:blipFill>
-                    <a:blip r:embed="rId16"/>
+                    <a:blip r:embed="rId17"/>
                     <a:stretch>
                       <a:fillRect/>
                     </a:stretch>
@@ -3868,7 +4123,7 @@
                     <pic:cNvPicPr/>
                   </pic:nvPicPr>
                   <pic:blipFill>
-                    <a:blip r:embed="rId17"/>
+                    <a:blip r:embed="rId18"/>
                     <a:stretch>
                       <a:fillRect/>
                     </a:stretch>
@@ -3910,7 +4165,7 @@
                     <pic:cNvPicPr/>
                   </pic:nvPicPr>
                   <pic:blipFill>
-                    <a:blip r:embed="rId18"/>
+                    <a:blip r:embed="rId19"/>
                     <a:stretch>
                       <a:fillRect/>
                     </a:stretch>
@@ -3946,12 +4201,12 @@
       <w:pPr>
         <w:pStyle w:val="Kop2"/>
       </w:pPr>
-      <w:bookmarkStart w:id="10" w:name="_Toc104727477"/>
+      <w:bookmarkStart w:id="11" w:name="_Toc105059757"/>
       <w:r>
         <w:lastRenderedPageBreak/>
         <w:t>AsNoTracking</w:t>
       </w:r>
-      <w:bookmarkEnd w:id="10"/>
+      <w:bookmarkEnd w:id="11"/>
     </w:p>
     <w:p>
       <w:r>
@@ -4111,7 +4366,7 @@
                     <pic:cNvPicPr/>
                   </pic:nvPicPr>
                   <pic:blipFill>
-                    <a:blip r:embed="rId19">
+                    <a:blip r:embed="rId20">
                       <a:extLst>
                         <a:ext uri="{28A0092B-C50C-407E-A947-70E740481C1C}">
                           <a14:useLocalDpi xmlns:a14="http://schemas.microsoft.com/office/drawing/2010/main" val="0"/>
@@ -4179,7 +4434,7 @@
                     <pic:cNvPicPr/>
                   </pic:nvPicPr>
                   <pic:blipFill>
-                    <a:blip r:embed="rId20">
+                    <a:blip r:embed="rId21">
                       <a:extLst>
                         <a:ext uri="{28A0092B-C50C-407E-A947-70E740481C1C}">
                           <a14:useLocalDpi xmlns:a14="http://schemas.microsoft.com/office/drawing/2010/main" val="0"/>
@@ -4385,7 +4640,7 @@
                     <pic:cNvPicPr/>
                   </pic:nvPicPr>
                   <pic:blipFill>
-                    <a:blip r:embed="rId21"/>
+                    <a:blip r:embed="rId22"/>
                     <a:stretch>
                       <a:fillRect/>
                     </a:stretch>
@@ -4520,7 +4775,7 @@
                     <pic:cNvPicPr/>
                   </pic:nvPicPr>
                   <pic:blipFill>
-                    <a:blip r:embed="rId22"/>
+                    <a:blip r:embed="rId23"/>
                     <a:stretch>
                       <a:fillRect/>
                     </a:stretch>
@@ -4548,12 +4803,12 @@
       <w:pPr>
         <w:pStyle w:val="Kop2"/>
       </w:pPr>
-      <w:bookmarkStart w:id="11" w:name="_Toc104727478"/>
+      <w:bookmarkStart w:id="12" w:name="_Toc105059758"/>
       <w:r>
         <w:lastRenderedPageBreak/>
         <w:t>Response Compression</w:t>
       </w:r>
-      <w:bookmarkEnd w:id="11"/>
+      <w:bookmarkEnd w:id="12"/>
     </w:p>
     <w:p>
       <w:r>
@@ -4622,7 +4877,7 @@
                     <pic:cNvPicPr/>
                   </pic:nvPicPr>
                   <pic:blipFill>
-                    <a:blip r:embed="rId23"/>
+                    <a:blip r:embed="rId24"/>
                     <a:stretch>
                       <a:fillRect/>
                     </a:stretch>
@@ -4688,7 +4943,7 @@
                     <pic:cNvPicPr/>
                   </pic:nvPicPr>
                   <pic:blipFill>
-                    <a:blip r:embed="rId24"/>
+                    <a:blip r:embed="rId25"/>
                     <a:stretch>
                       <a:fillRect/>
                     </a:stretch>
@@ -4798,7 +5053,7 @@
                     <pic:cNvPicPr/>
                   </pic:nvPicPr>
                   <pic:blipFill>
-                    <a:blip r:embed="rId25"/>
+                    <a:blip r:embed="rId26"/>
                     <a:stretch>
                       <a:fillRect/>
                     </a:stretch>
@@ -4923,7 +5178,7 @@
                     <pic:cNvPicPr/>
                   </pic:nvPicPr>
                   <pic:blipFill>
-                    <a:blip r:embed="rId26"/>
+                    <a:blip r:embed="rId27"/>
                     <a:stretch>
                       <a:fillRect/>
                     </a:stretch>
@@ -4951,12 +5206,12 @@
       <w:pPr>
         <w:pStyle w:val="Kop2"/>
       </w:pPr>
-      <w:bookmarkStart w:id="12" w:name="_Toc104727479"/>
+      <w:bookmarkStart w:id="13" w:name="_Toc105059759"/>
       <w:r>
         <w:lastRenderedPageBreak/>
         <w:t>Indexing</w:t>
       </w:r>
-      <w:bookmarkEnd w:id="12"/>
+      <w:bookmarkEnd w:id="13"/>
     </w:p>
     <w:p>
       <w:proofErr w:type="spellStart"/>
@@ -5110,7 +5365,7 @@
                     <pic:cNvPicPr/>
                   </pic:nvPicPr>
                   <pic:blipFill>
-                    <a:blip r:embed="rId27">
+                    <a:blip r:embed="rId28">
                       <a:extLst>
                         <a:ext uri="{28A0092B-C50C-407E-A947-70E740481C1C}">
                           <a14:useLocalDpi xmlns:a14="http://schemas.microsoft.com/office/drawing/2010/main" val="0"/>
@@ -5178,7 +5433,7 @@
                     <pic:cNvPicPr/>
                   </pic:nvPicPr>
                   <pic:blipFill>
-                    <a:blip r:embed="rId28">
+                    <a:blip r:embed="rId29">
                       <a:extLst>
                         <a:ext uri="{28A0092B-C50C-407E-A947-70E740481C1C}">
                           <a14:useLocalDpi xmlns:a14="http://schemas.microsoft.com/office/drawing/2010/main" val="0"/>
@@ -5253,12 +5508,12 @@
       <w:pPr>
         <w:pStyle w:val="Kop2"/>
       </w:pPr>
-      <w:bookmarkStart w:id="13" w:name="_Toc104727480"/>
+      <w:bookmarkStart w:id="14" w:name="_Toc105059760"/>
       <w:r>
         <w:lastRenderedPageBreak/>
         <w:t>Caching</w:t>
       </w:r>
-      <w:bookmarkEnd w:id="13"/>
+      <w:bookmarkEnd w:id="14"/>
     </w:p>
     <w:p>
       <w:proofErr w:type="spellStart"/>
@@ -5375,7 +5630,7 @@
                     <pic:cNvPicPr/>
                   </pic:nvPicPr>
                   <pic:blipFill>
-                    <a:blip r:embed="rId29"/>
+                    <a:blip r:embed="rId30"/>
                     <a:stretch>
                       <a:fillRect/>
                     </a:stretch>
@@ -5430,7 +5685,7 @@
                     <pic:cNvPicPr/>
                   </pic:nvPicPr>
                   <pic:blipFill>
-                    <a:blip r:embed="rId30"/>
+                    <a:blip r:embed="rId31"/>
                     <a:stretch>
                       <a:fillRect/>
                     </a:stretch>
@@ -5651,7 +5906,7 @@
                     <pic:cNvPicPr/>
                   </pic:nvPicPr>
                   <pic:blipFill>
-                    <a:blip r:embed="rId31">
+                    <a:blip r:embed="rId32">
                       <a:extLst>
                         <a:ext uri="{28A0092B-C50C-407E-A947-70E740481C1C}">
                           <a14:useLocalDpi xmlns:a14="http://schemas.microsoft.com/office/drawing/2010/main" val="0"/>
@@ -5703,7 +5958,7 @@
                     <pic:cNvPicPr/>
                   </pic:nvPicPr>
                   <pic:blipFill>
-                    <a:blip r:embed="rId32"/>
+                    <a:blip r:embed="rId33"/>
                     <a:stretch>
                       <a:fillRect/>
                     </a:stretch>
@@ -5797,7 +6052,7 @@
                     <pic:cNvPicPr/>
                   </pic:nvPicPr>
                   <pic:blipFill>
-                    <a:blip r:embed="rId33"/>
+                    <a:blip r:embed="rId34"/>
                     <a:stretch>
                       <a:fillRect/>
                     </a:stretch>
@@ -5978,7 +6233,7 @@
                     <pic:cNvPicPr/>
                   </pic:nvPicPr>
                   <pic:blipFill>
-                    <a:blip r:embed="rId31">
+                    <a:blip r:embed="rId32">
                       <a:extLst>
                         <a:ext uri="{28A0092B-C50C-407E-A947-70E740481C1C}">
                           <a14:useLocalDpi xmlns:a14="http://schemas.microsoft.com/office/drawing/2010/main" val="0"/>
@@ -6030,7 +6285,7 @@
                     <pic:cNvPicPr/>
                   </pic:nvPicPr>
                   <pic:blipFill>
-                    <a:blip r:embed="rId34"/>
+                    <a:blip r:embed="rId35"/>
                     <a:stretch>
                       <a:fillRect/>
                     </a:stretch>
@@ -6138,7 +6393,7 @@
                     <pic:cNvPicPr/>
                   </pic:nvPicPr>
                   <pic:blipFill>
-                    <a:blip r:embed="rId35"/>
+                    <a:blip r:embed="rId36"/>
                     <a:stretch>
                       <a:fillRect/>
                     </a:stretch>
@@ -6168,12 +6423,12 @@
       <w:pPr>
         <w:pStyle w:val="Kop1"/>
       </w:pPr>
-      <w:bookmarkStart w:id="14" w:name="_Toc104727481"/>
+      <w:bookmarkStart w:id="15" w:name="_Toc105059761"/>
       <w:r>
         <w:lastRenderedPageBreak/>
         <w:t>Security</w:t>
       </w:r>
-      <w:bookmarkEnd w:id="14"/>
+      <w:bookmarkEnd w:id="15"/>
     </w:p>
     <w:p>
       <w:r>
@@ -6210,7 +6465,7 @@
                     <pic:cNvPicPr/>
                   </pic:nvPicPr>
                   <pic:blipFill>
-                    <a:blip r:embed="rId36"/>
+                    <a:blip r:embed="rId37"/>
                     <a:stretch>
                       <a:fillRect/>
                     </a:stretch>
@@ -6235,11 +6490,11 @@
       <w:pPr>
         <w:pStyle w:val="Kop2"/>
       </w:pPr>
-      <w:bookmarkStart w:id="15" w:name="_Toc104727482"/>
+      <w:bookmarkStart w:id="16" w:name="_Toc105059762"/>
       <w:r>
         <w:t>Content Security Policy (CSP) Header Not Set</w:t>
       </w:r>
-      <w:bookmarkEnd w:id="15"/>
+      <w:bookmarkEnd w:id="16"/>
     </w:p>
     <w:p>
       <w:r>
@@ -6250,7 +6505,7 @@
       <w:r>
         <w:t xml:space="preserve">De toegevoegde header paste niet volledig in de afbeelding. Als basis voor de Content-Security-Policy voor deze applicatie is de starter policy van </w:t>
       </w:r>
-      <w:hyperlink r:id="rId37" w:history="1">
+      <w:hyperlink r:id="rId38" w:history="1">
         <w:r>
           <w:rPr>
             <w:rStyle w:val="Hyperlink"/>
@@ -6310,6 +6565,9 @@
     </w:p>
     <w:p>
       <w:r>
+        <w:rPr>
+          <w:noProof/>
+        </w:rPr>
         <w:drawing>
           <wp:inline distT="0" distB="0" distL="0" distR="0" wp14:anchorId="1611A680" wp14:editId="1980BAB6">
             <wp:extent cx="5760720" cy="2254885"/>
@@ -6326,7 +6584,7 @@
                     <pic:cNvPicPr/>
                   </pic:nvPicPr>
                   <pic:blipFill>
-                    <a:blip r:embed="rId38"/>
+                    <a:blip r:embed="rId39"/>
                     <a:stretch>
                       <a:fillRect/>
                     </a:stretch>
@@ -6362,12 +6620,12 @@
       <w:pPr>
         <w:pStyle w:val="Kop2"/>
       </w:pPr>
-      <w:bookmarkStart w:id="16" w:name="_Toc104727483"/>
+      <w:bookmarkStart w:id="17" w:name="_Toc105059763"/>
       <w:r>
         <w:lastRenderedPageBreak/>
         <w:t>Missing Anti-clickjacking Header</w:t>
       </w:r>
-      <w:bookmarkEnd w:id="16"/>
+      <w:bookmarkEnd w:id="17"/>
     </w:p>
     <w:p>
       <w:r>
@@ -6415,6 +6673,9 @@
     </w:p>
     <w:p>
       <w:r>
+        <w:rPr>
+          <w:noProof/>
+        </w:rPr>
         <w:drawing>
           <wp:inline distT="0" distB="0" distL="0" distR="0" wp14:anchorId="41D983A6" wp14:editId="509C5231">
             <wp:extent cx="4839119" cy="1097375"/>
@@ -6431,7 +6692,7 @@
                     <pic:cNvPicPr/>
                   </pic:nvPicPr>
                   <pic:blipFill>
-                    <a:blip r:embed="rId39"/>
+                    <a:blip r:embed="rId40"/>
                     <a:stretch>
                       <a:fillRect/>
                     </a:stretch>
@@ -6456,11 +6717,11 @@
       <w:pPr>
         <w:pStyle w:val="Kop2"/>
       </w:pPr>
-      <w:bookmarkStart w:id="17" w:name="_Toc104727484"/>
+      <w:bookmarkStart w:id="18" w:name="_Toc105059764"/>
       <w:r>
         <w:t>Application Error Disclosure</w:t>
       </w:r>
-      <w:bookmarkEnd w:id="17"/>
+      <w:bookmarkEnd w:id="18"/>
     </w:p>
     <w:p>
       <w:r>
@@ -6504,7 +6765,7 @@
                     <pic:cNvPicPr/>
                   </pic:nvPicPr>
                   <pic:blipFill>
-                    <a:blip r:embed="rId40"/>
+                    <a:blip r:embed="rId41"/>
                     <a:stretch>
                       <a:fillRect/>
                     </a:stretch>
@@ -6529,11 +6790,11 @@
       <w:pPr>
         <w:pStyle w:val="Kop2"/>
       </w:pPr>
-      <w:bookmarkStart w:id="18" w:name="_Toc104727485"/>
+      <w:bookmarkStart w:id="19" w:name="_Toc105059765"/>
       <w:r>
         <w:t>Server Leaks Information</w:t>
       </w:r>
-      <w:bookmarkEnd w:id="18"/>
+      <w:bookmarkEnd w:id="19"/>
     </w:p>
     <w:p>
       <w:r>
@@ -6593,7 +6854,7 @@
                     <pic:cNvPicPr/>
                   </pic:nvPicPr>
                   <pic:blipFill>
-                    <a:blip r:embed="rId41"/>
+                    <a:blip r:embed="rId42"/>
                     <a:stretch>
                       <a:fillRect/>
                     </a:stretch>
@@ -6629,12 +6890,12 @@
       <w:pPr>
         <w:pStyle w:val="Kop2"/>
       </w:pPr>
-      <w:bookmarkStart w:id="19" w:name="_Toc104727486"/>
+      <w:bookmarkStart w:id="20" w:name="_Toc105059766"/>
       <w:r>
         <w:lastRenderedPageBreak/>
         <w:t>X-Content-Type-Options Header Missing</w:t>
       </w:r>
-      <w:bookmarkEnd w:id="19"/>
+      <w:bookmarkEnd w:id="20"/>
     </w:p>
     <w:p>
       <w:r>
@@ -6673,7 +6934,7 @@
                     <pic:cNvPicPr/>
                   </pic:nvPicPr>
                   <pic:blipFill>
-                    <a:blip r:embed="rId42"/>
+                    <a:blip r:embed="rId43"/>
                     <a:stretch>
                       <a:fillRect/>
                     </a:stretch>
@@ -6703,9 +6964,11 @@
       <w:pPr>
         <w:pStyle w:val="Kop2"/>
       </w:pPr>
+      <w:bookmarkStart w:id="21" w:name="_Toc105059767"/>
       <w:r>
         <w:t>Openstaande waarschuwingen</w:t>
       </w:r>
+      <w:bookmarkEnd w:id="21"/>
     </w:p>
     <w:p>
       <w:pPr>
@@ -6726,6 +6989,9 @@
         <w:pStyle w:val="Geenafstand"/>
       </w:pPr>
       <w:r>
+        <w:rPr>
+          <w:noProof/>
+        </w:rPr>
         <w:drawing>
           <wp:inline distT="0" distB="0" distL="0" distR="0" wp14:anchorId="5D0D8DD4" wp14:editId="6C06D3E2">
             <wp:extent cx="2301439" cy="899238"/>
@@ -6742,7 +7008,7 @@
                     <pic:cNvPicPr/>
                   </pic:nvPicPr>
                   <pic:blipFill>
-                    <a:blip r:embed="rId43"/>
+                    <a:blip r:embed="rId44"/>
                     <a:stretch>
                       <a:fillRect/>
                     </a:stretch>
@@ -7055,7 +7321,7 @@
         <w:br w:type="page"/>
       </w:r>
     </w:p>
-    <w:bookmarkStart w:id="20" w:name="_Toc104727488" w:displacedByCustomXml="next"/>
+    <w:bookmarkStart w:id="22" w:name="_Toc105059768" w:displacedByCustomXml="next"/>
     <w:sdt>
       <w:sdtPr>
         <w:rPr>
@@ -7080,7 +7346,7 @@
           <w:r>
             <w:t>Verwijzingen</w:t>
           </w:r>
-          <w:bookmarkEnd w:id="20"/>
+          <w:bookmarkEnd w:id="22"/>
         </w:p>
         <w:sdt>
           <w:sdtPr>
@@ -7172,7 +7438,7 @@
     </w:sdt>
     <w:p/>
     <w:sectPr>
-      <w:footerReference w:type="default" r:id="rId44"/>
+      <w:footerReference w:type="default" r:id="rId45"/>
       <w:pgSz w:w="11906" w:h="16838"/>
       <w:pgMar w:top="1417" w:right="1417" w:bottom="1417" w:left="1417" w:header="708" w:footer="708" w:gutter="0"/>
       <w:pgNumType w:start="0"/>

</xml_diff>

<commit_message>
make table of use cases and requirements and add pdf
</commit_message>
<xml_diff>
--- a/docs/inside-airbnb.docx
+++ b/docs/inside-airbnb.docx
@@ -848,7 +848,7 @@
           <w:r>
             <w:fldChar w:fldCharType="separate"/>
           </w:r>
-          <w:hyperlink w:anchor="_Toc105059747" w:history="1">
+          <w:hyperlink w:anchor="_Toc105408709" w:history="1">
             <w:r>
               <w:rPr>
                 <w:rStyle w:val="Hyperlink"/>
@@ -875,7 +875,7 @@
                 <w:noProof/>
                 <w:webHidden/>
               </w:rPr>
-              <w:instrText xml:space="preserve"> PAGEREF _Toc105059747 \h </w:instrText>
+              <w:instrText xml:space="preserve"> PAGEREF _Toc105408709 \h </w:instrText>
             </w:r>
             <w:r>
               <w:rPr>
@@ -919,7 +919,7 @@
               <w:lang w:eastAsia="nl-NL"/>
             </w:rPr>
           </w:pPr>
-          <w:hyperlink w:anchor="_Toc105059748" w:history="1">
+          <w:hyperlink w:anchor="_Toc105408710" w:history="1">
             <w:r>
               <w:rPr>
                 <w:rStyle w:val="Hyperlink"/>
@@ -946,7 +946,7 @@
                 <w:noProof/>
                 <w:webHidden/>
               </w:rPr>
-              <w:instrText xml:space="preserve"> PAGEREF _Toc105059748 \h </w:instrText>
+              <w:instrText xml:space="preserve"> PAGEREF _Toc105408710 \h </w:instrText>
             </w:r>
             <w:r>
               <w:rPr>
@@ -990,7 +990,7 @@
               <w:lang w:eastAsia="nl-NL"/>
             </w:rPr>
           </w:pPr>
-          <w:hyperlink w:anchor="_Toc105059749" w:history="1">
+          <w:hyperlink w:anchor="_Toc105408711" w:history="1">
             <w:r>
               <w:rPr>
                 <w:rStyle w:val="Hyperlink"/>
@@ -1017,7 +1017,7 @@
                 <w:noProof/>
                 <w:webHidden/>
               </w:rPr>
-              <w:instrText xml:space="preserve"> PAGEREF _Toc105059749 \h </w:instrText>
+              <w:instrText xml:space="preserve"> PAGEREF _Toc105408711 \h </w:instrText>
             </w:r>
             <w:r>
               <w:rPr>
@@ -1061,13 +1061,13 @@
               <w:lang w:eastAsia="nl-NL"/>
             </w:rPr>
           </w:pPr>
-          <w:hyperlink w:anchor="_Toc105059750" w:history="1">
+          <w:hyperlink w:anchor="_Toc105408712" w:history="1">
             <w:r>
               <w:rPr>
                 <w:rStyle w:val="Hyperlink"/>
                 <w:noProof/>
               </w:rPr>
-              <w:t>Technische requirements</w:t>
+              <w:t>Requirements</w:t>
             </w:r>
             <w:r>
               <w:rPr>
@@ -1088,7 +1088,7 @@
                 <w:noProof/>
                 <w:webHidden/>
               </w:rPr>
-              <w:instrText xml:space="preserve"> PAGEREF _Toc105059750 \h </w:instrText>
+              <w:instrText xml:space="preserve"> PAGEREF _Toc105408712 \h </w:instrText>
             </w:r>
             <w:r>
               <w:rPr>
@@ -1132,7 +1132,7 @@
               <w:lang w:eastAsia="nl-NL"/>
             </w:rPr>
           </w:pPr>
-          <w:hyperlink w:anchor="_Toc105059751" w:history="1">
+          <w:hyperlink w:anchor="_Toc105408713" w:history="1">
             <w:r>
               <w:rPr>
                 <w:rStyle w:val="Hyperlink"/>
@@ -1159,7 +1159,7 @@
                 <w:noProof/>
                 <w:webHidden/>
               </w:rPr>
-              <w:instrText xml:space="preserve"> PAGEREF _Toc105059751 \h </w:instrText>
+              <w:instrText xml:space="preserve"> PAGEREF _Toc105408713 \h </w:instrText>
             </w:r>
             <w:r>
               <w:rPr>
@@ -1203,7 +1203,7 @@
               <w:lang w:eastAsia="nl-NL"/>
             </w:rPr>
           </w:pPr>
-          <w:hyperlink w:anchor="_Toc105059752" w:history="1">
+          <w:hyperlink w:anchor="_Toc105408714" w:history="1">
             <w:r>
               <w:rPr>
                 <w:rStyle w:val="Hyperlink"/>
@@ -1230,7 +1230,7 @@
                 <w:noProof/>
                 <w:webHidden/>
               </w:rPr>
-              <w:instrText xml:space="preserve"> PAGEREF _Toc105059752 \h </w:instrText>
+              <w:instrText xml:space="preserve"> PAGEREF _Toc105408714 \h </w:instrText>
             </w:r>
             <w:r>
               <w:rPr>
@@ -1274,7 +1274,7 @@
               <w:lang w:eastAsia="nl-NL"/>
             </w:rPr>
           </w:pPr>
-          <w:hyperlink w:anchor="_Toc105059753" w:history="1">
+          <w:hyperlink w:anchor="_Toc105408715" w:history="1">
             <w:r>
               <w:rPr>
                 <w:rStyle w:val="Hyperlink"/>
@@ -1301,7 +1301,7 @@
                 <w:noProof/>
                 <w:webHidden/>
               </w:rPr>
-              <w:instrText xml:space="preserve"> PAGEREF _Toc105059753 \h </w:instrText>
+              <w:instrText xml:space="preserve"> PAGEREF _Toc105408715 \h </w:instrText>
             </w:r>
             <w:r>
               <w:rPr>
@@ -1345,7 +1345,7 @@
               <w:lang w:eastAsia="nl-NL"/>
             </w:rPr>
           </w:pPr>
-          <w:hyperlink w:anchor="_Toc105059754" w:history="1">
+          <w:hyperlink w:anchor="_Toc105408716" w:history="1">
             <w:r>
               <w:rPr>
                 <w:rStyle w:val="Hyperlink"/>
@@ -1372,7 +1372,7 @@
                 <w:noProof/>
                 <w:webHidden/>
               </w:rPr>
-              <w:instrText xml:space="preserve"> PAGEREF _Toc105059754 \h </w:instrText>
+              <w:instrText xml:space="preserve"> PAGEREF _Toc105408716 \h </w:instrText>
             </w:r>
             <w:r>
               <w:rPr>
@@ -1416,7 +1416,7 @@
               <w:lang w:eastAsia="nl-NL"/>
             </w:rPr>
           </w:pPr>
-          <w:hyperlink w:anchor="_Toc105059755" w:history="1">
+          <w:hyperlink w:anchor="_Toc105408717" w:history="1">
             <w:r>
               <w:rPr>
                 <w:rStyle w:val="Hyperlink"/>
@@ -1443,7 +1443,7 @@
                 <w:noProof/>
                 <w:webHidden/>
               </w:rPr>
-              <w:instrText xml:space="preserve"> PAGEREF _Toc105059755 \h </w:instrText>
+              <w:instrText xml:space="preserve"> PAGEREF _Toc105408717 \h </w:instrText>
             </w:r>
             <w:r>
               <w:rPr>
@@ -1487,7 +1487,7 @@
               <w:lang w:eastAsia="nl-NL"/>
             </w:rPr>
           </w:pPr>
-          <w:hyperlink w:anchor="_Toc105059756" w:history="1">
+          <w:hyperlink w:anchor="_Toc105408718" w:history="1">
             <w:r>
               <w:rPr>
                 <w:rStyle w:val="Hyperlink"/>
@@ -1514,7 +1514,7 @@
                 <w:noProof/>
                 <w:webHidden/>
               </w:rPr>
-              <w:instrText xml:space="preserve"> PAGEREF _Toc105059756 \h </w:instrText>
+              <w:instrText xml:space="preserve"> PAGEREF _Toc105408718 \h </w:instrText>
             </w:r>
             <w:r>
               <w:rPr>
@@ -1558,7 +1558,7 @@
               <w:lang w:eastAsia="nl-NL"/>
             </w:rPr>
           </w:pPr>
-          <w:hyperlink w:anchor="_Toc105059757" w:history="1">
+          <w:hyperlink w:anchor="_Toc105408719" w:history="1">
             <w:r>
               <w:rPr>
                 <w:rStyle w:val="Hyperlink"/>
@@ -1585,7 +1585,7 @@
                 <w:noProof/>
                 <w:webHidden/>
               </w:rPr>
-              <w:instrText xml:space="preserve"> PAGEREF _Toc105059757 \h </w:instrText>
+              <w:instrText xml:space="preserve"> PAGEREF _Toc105408719 \h </w:instrText>
             </w:r>
             <w:r>
               <w:rPr>
@@ -1629,7 +1629,7 @@
               <w:lang w:eastAsia="nl-NL"/>
             </w:rPr>
           </w:pPr>
-          <w:hyperlink w:anchor="_Toc105059758" w:history="1">
+          <w:hyperlink w:anchor="_Toc105408720" w:history="1">
             <w:r>
               <w:rPr>
                 <w:rStyle w:val="Hyperlink"/>
@@ -1656,7 +1656,7 @@
                 <w:noProof/>
                 <w:webHidden/>
               </w:rPr>
-              <w:instrText xml:space="preserve"> PAGEREF _Toc105059758 \h </w:instrText>
+              <w:instrText xml:space="preserve"> PAGEREF _Toc105408720 \h </w:instrText>
             </w:r>
             <w:r>
               <w:rPr>
@@ -1700,7 +1700,7 @@
               <w:lang w:eastAsia="nl-NL"/>
             </w:rPr>
           </w:pPr>
-          <w:hyperlink w:anchor="_Toc105059759" w:history="1">
+          <w:hyperlink w:anchor="_Toc105408721" w:history="1">
             <w:r>
               <w:rPr>
                 <w:rStyle w:val="Hyperlink"/>
@@ -1727,7 +1727,7 @@
                 <w:noProof/>
                 <w:webHidden/>
               </w:rPr>
-              <w:instrText xml:space="preserve"> PAGEREF _Toc105059759 \h </w:instrText>
+              <w:instrText xml:space="preserve"> PAGEREF _Toc105408721 \h </w:instrText>
             </w:r>
             <w:r>
               <w:rPr>
@@ -1771,7 +1771,7 @@
               <w:lang w:eastAsia="nl-NL"/>
             </w:rPr>
           </w:pPr>
-          <w:hyperlink w:anchor="_Toc105059760" w:history="1">
+          <w:hyperlink w:anchor="_Toc105408722" w:history="1">
             <w:r>
               <w:rPr>
                 <w:rStyle w:val="Hyperlink"/>
@@ -1798,7 +1798,7 @@
                 <w:noProof/>
                 <w:webHidden/>
               </w:rPr>
-              <w:instrText xml:space="preserve"> PAGEREF _Toc105059760 \h </w:instrText>
+              <w:instrText xml:space="preserve"> PAGEREF _Toc105408722 \h </w:instrText>
             </w:r>
             <w:r>
               <w:rPr>
@@ -1842,7 +1842,7 @@
               <w:lang w:eastAsia="nl-NL"/>
             </w:rPr>
           </w:pPr>
-          <w:hyperlink w:anchor="_Toc105059761" w:history="1">
+          <w:hyperlink w:anchor="_Toc105408723" w:history="1">
             <w:r>
               <w:rPr>
                 <w:rStyle w:val="Hyperlink"/>
@@ -1869,7 +1869,7 @@
                 <w:noProof/>
                 <w:webHidden/>
               </w:rPr>
-              <w:instrText xml:space="preserve"> PAGEREF _Toc105059761 \h </w:instrText>
+              <w:instrText xml:space="preserve"> PAGEREF _Toc105408723 \h </w:instrText>
             </w:r>
             <w:r>
               <w:rPr>
@@ -1913,7 +1913,7 @@
               <w:lang w:eastAsia="nl-NL"/>
             </w:rPr>
           </w:pPr>
-          <w:hyperlink w:anchor="_Toc105059762" w:history="1">
+          <w:hyperlink w:anchor="_Toc105408724" w:history="1">
             <w:r>
               <w:rPr>
                 <w:rStyle w:val="Hyperlink"/>
@@ -1940,7 +1940,7 @@
                 <w:noProof/>
                 <w:webHidden/>
               </w:rPr>
-              <w:instrText xml:space="preserve"> PAGEREF _Toc105059762 \h </w:instrText>
+              <w:instrText xml:space="preserve"> PAGEREF _Toc105408724 \h </w:instrText>
             </w:r>
             <w:r>
               <w:rPr>
@@ -1984,7 +1984,7 @@
               <w:lang w:eastAsia="nl-NL"/>
             </w:rPr>
           </w:pPr>
-          <w:hyperlink w:anchor="_Toc105059763" w:history="1">
+          <w:hyperlink w:anchor="_Toc105408725" w:history="1">
             <w:r>
               <w:rPr>
                 <w:rStyle w:val="Hyperlink"/>
@@ -2011,7 +2011,7 @@
                 <w:noProof/>
                 <w:webHidden/>
               </w:rPr>
-              <w:instrText xml:space="preserve"> PAGEREF _Toc105059763 \h </w:instrText>
+              <w:instrText xml:space="preserve"> PAGEREF _Toc105408725 \h </w:instrText>
             </w:r>
             <w:r>
               <w:rPr>
@@ -2055,7 +2055,7 @@
               <w:lang w:eastAsia="nl-NL"/>
             </w:rPr>
           </w:pPr>
-          <w:hyperlink w:anchor="_Toc105059764" w:history="1">
+          <w:hyperlink w:anchor="_Toc105408726" w:history="1">
             <w:r>
               <w:rPr>
                 <w:rStyle w:val="Hyperlink"/>
@@ -2082,7 +2082,7 @@
                 <w:noProof/>
                 <w:webHidden/>
               </w:rPr>
-              <w:instrText xml:space="preserve"> PAGEREF _Toc105059764 \h </w:instrText>
+              <w:instrText xml:space="preserve"> PAGEREF _Toc105408726 \h </w:instrText>
             </w:r>
             <w:r>
               <w:rPr>
@@ -2126,7 +2126,7 @@
               <w:lang w:eastAsia="nl-NL"/>
             </w:rPr>
           </w:pPr>
-          <w:hyperlink w:anchor="_Toc105059765" w:history="1">
+          <w:hyperlink w:anchor="_Toc105408727" w:history="1">
             <w:r>
               <w:rPr>
                 <w:rStyle w:val="Hyperlink"/>
@@ -2153,7 +2153,7 @@
                 <w:noProof/>
                 <w:webHidden/>
               </w:rPr>
-              <w:instrText xml:space="preserve"> PAGEREF _Toc105059765 \h </w:instrText>
+              <w:instrText xml:space="preserve"> PAGEREF _Toc105408727 \h </w:instrText>
             </w:r>
             <w:r>
               <w:rPr>
@@ -2197,7 +2197,7 @@
               <w:lang w:eastAsia="nl-NL"/>
             </w:rPr>
           </w:pPr>
-          <w:hyperlink w:anchor="_Toc105059766" w:history="1">
+          <w:hyperlink w:anchor="_Toc105408728" w:history="1">
             <w:r>
               <w:rPr>
                 <w:rStyle w:val="Hyperlink"/>
@@ -2224,7 +2224,7 @@
                 <w:noProof/>
                 <w:webHidden/>
               </w:rPr>
-              <w:instrText xml:space="preserve"> PAGEREF _Toc105059766 \h </w:instrText>
+              <w:instrText xml:space="preserve"> PAGEREF _Toc105408728 \h </w:instrText>
             </w:r>
             <w:r>
               <w:rPr>
@@ -2268,7 +2268,7 @@
               <w:lang w:eastAsia="nl-NL"/>
             </w:rPr>
           </w:pPr>
-          <w:hyperlink w:anchor="_Toc105059767" w:history="1">
+          <w:hyperlink w:anchor="_Toc105408729" w:history="1">
             <w:r>
               <w:rPr>
                 <w:rStyle w:val="Hyperlink"/>
@@ -2295,7 +2295,7 @@
                 <w:noProof/>
                 <w:webHidden/>
               </w:rPr>
-              <w:instrText xml:space="preserve"> PAGEREF _Toc105059767 \h </w:instrText>
+              <w:instrText xml:space="preserve"> PAGEREF _Toc105408729 \h </w:instrText>
             </w:r>
             <w:r>
               <w:rPr>
@@ -2339,7 +2339,7 @@
               <w:lang w:eastAsia="nl-NL"/>
             </w:rPr>
           </w:pPr>
-          <w:hyperlink w:anchor="_Toc105059768" w:history="1">
+          <w:hyperlink w:anchor="_Toc105408730" w:history="1">
             <w:r>
               <w:rPr>
                 <w:rStyle w:val="Hyperlink"/>
@@ -2366,7 +2366,7 @@
                 <w:noProof/>
                 <w:webHidden/>
               </w:rPr>
-              <w:instrText xml:space="preserve"> PAGEREF _Toc105059768 \h </w:instrText>
+              <w:instrText xml:space="preserve"> PAGEREF _Toc105408730 \h </w:instrText>
             </w:r>
             <w:r>
               <w:rPr>
@@ -2414,7 +2414,7 @@
       <w:pPr>
         <w:pStyle w:val="Kop1"/>
       </w:pPr>
-      <w:bookmarkStart w:id="1" w:name="_Toc105059747"/>
+      <w:bookmarkStart w:id="1" w:name="_Toc105408709"/>
       <w:r>
         <w:lastRenderedPageBreak/>
         <w:t>Inleiding</w:t>
@@ -2505,7 +2505,7 @@
       <w:pPr>
         <w:pStyle w:val="Kop1"/>
       </w:pPr>
-      <w:bookmarkStart w:id="2" w:name="_Toc105059748"/>
+      <w:bookmarkStart w:id="2" w:name="_Toc105408710"/>
       <w:r>
         <w:lastRenderedPageBreak/>
         <w:t>Functioneel Ontwerp</w:t>
@@ -2516,7 +2516,7 @@
       <w:pPr>
         <w:pStyle w:val="Kop2"/>
       </w:pPr>
-      <w:bookmarkStart w:id="3" w:name="_Toc105059749"/>
+      <w:bookmarkStart w:id="3" w:name="_Toc105408711"/>
       <w:r>
         <w:t>Use Cases</w:t>
       </w:r>
@@ -2524,229 +2524,490 @@
     </w:p>
     <w:p>
       <w:r>
-        <w:t>In deze sectie staat welke functionaliteiten er in de applicatie moeten zitten.</w:t>
-      </w:r>
-    </w:p>
-    <w:p>
-      <w:pPr>
-        <w:pStyle w:val="Kop3"/>
-      </w:pPr>
-      <w:r>
-        <w:t>Must have</w:t>
-      </w:r>
-    </w:p>
-    <w:p>
-      <w:pPr>
-        <w:pStyle w:val="Lijstalinea"/>
-        <w:numPr>
-          <w:ilvl w:val="0"/>
-          <w:numId w:val="6"/>
-        </w:numPr>
-      </w:pPr>
-      <w:r>
-        <w:t>Registreren en inloggen</w:t>
-      </w:r>
-      <w:r>
-        <w:t>.</w:t>
-      </w:r>
-      <w:r>
-        <w:t xml:space="preserve"> </w:t>
-      </w:r>
-    </w:p>
-    <w:p>
-      <w:pPr>
-        <w:pStyle w:val="Lijstalinea"/>
-        <w:numPr>
-          <w:ilvl w:val="0"/>
-          <w:numId w:val="6"/>
-        </w:numPr>
-      </w:pPr>
-      <w:r>
-        <w:t>Filteren op prijs</w:t>
-      </w:r>
-      <w:r>
-        <w:t>.</w:t>
-      </w:r>
-      <w:r>
-        <w:t xml:space="preserve"> </w:t>
-      </w:r>
-    </w:p>
-    <w:p>
-      <w:pPr>
-        <w:pStyle w:val="Lijstalinea"/>
-        <w:numPr>
-          <w:ilvl w:val="0"/>
-          <w:numId w:val="6"/>
-        </w:numPr>
-      </w:pPr>
-      <w:r>
-        <w:t>Filteren op buurt</w:t>
-      </w:r>
-      <w:r>
-        <w:t>.</w:t>
-      </w:r>
-      <w:r>
-        <w:t xml:space="preserve"> </w:t>
-      </w:r>
-    </w:p>
-    <w:p>
-      <w:pPr>
-        <w:pStyle w:val="Lijstalinea"/>
-        <w:numPr>
-          <w:ilvl w:val="0"/>
-          <w:numId w:val="6"/>
-        </w:numPr>
-      </w:pPr>
-      <w:r>
-        <w:t>Filteren op reviews</w:t>
-      </w:r>
-      <w:r>
-        <w:t>.</w:t>
-      </w:r>
-      <w:r>
-        <w:t xml:space="preserve"> </w:t>
-      </w:r>
-    </w:p>
-    <w:p>
-      <w:pPr>
-        <w:pStyle w:val="Lijstalinea"/>
-        <w:numPr>
-          <w:ilvl w:val="0"/>
-          <w:numId w:val="6"/>
-        </w:numPr>
-      </w:pPr>
-      <w:r>
-        <w:t xml:space="preserve">Kaart is clickable, details rechts op pagina, maakt gebruik van de </w:t>
-      </w:r>
-      <w:proofErr w:type="spellStart"/>
-      <w:r>
-        <w:t>mapbox</w:t>
-      </w:r>
-      <w:proofErr w:type="spellEnd"/>
-      <w:r>
-        <w:t xml:space="preserve"> API.</w:t>
-      </w:r>
-      <w:r>
-        <w:t xml:space="preserve"> </w:t>
-      </w:r>
-    </w:p>
-    <w:p>
-      <w:pPr>
-        <w:pStyle w:val="Lijstalinea"/>
-        <w:numPr>
-          <w:ilvl w:val="0"/>
-          <w:numId w:val="6"/>
-        </w:numPr>
-      </w:pPr>
-      <w:r>
-        <w:t>Details per item zien waarop is gefilterd</w:t>
-      </w:r>
-      <w:r>
-        <w:t>.</w:t>
-      </w:r>
-      <w:r>
-        <w:t xml:space="preserve"> </w:t>
-      </w:r>
-    </w:p>
-    <w:p>
-      <w:pPr>
-        <w:pStyle w:val="Lijstalinea"/>
-        <w:numPr>
-          <w:ilvl w:val="0"/>
-          <w:numId w:val="6"/>
-        </w:numPr>
-      </w:pPr>
-      <w:r>
-        <w:t>Er moeten rollen toegevoegd en toegekend worden aan geregistreerde gebruikers.</w:t>
-      </w:r>
-    </w:p>
-    <w:p>
-      <w:pPr>
-        <w:pStyle w:val="Lijstalinea"/>
-        <w:numPr>
-          <w:ilvl w:val="0"/>
-          <w:numId w:val="6"/>
-        </w:numPr>
-      </w:pPr>
-      <w:r>
-        <w:t xml:space="preserve">Resultaten zoals trends, totalen, gemiddelden, etc. worden weergegeven in </w:t>
-      </w:r>
-      <w:proofErr w:type="spellStart"/>
-      <w:r>
-        <w:t>charts</w:t>
-      </w:r>
-      <w:proofErr w:type="spellEnd"/>
-      <w:r>
-        <w:t xml:space="preserve"> en zijn alleen te bekijken voor </w:t>
-      </w:r>
-      <w:proofErr w:type="spellStart"/>
-      <w:r>
-        <w:t>admins</w:t>
-      </w:r>
-      <w:proofErr w:type="spellEnd"/>
-      <w:r>
-        <w:t>.</w:t>
-      </w:r>
-      <w:r>
-        <w:t xml:space="preserve"> </w:t>
-      </w:r>
-    </w:p>
-    <w:p>
-      <w:pPr>
-        <w:pStyle w:val="Kop3"/>
-      </w:pPr>
-      <w:r>
-        <w:t>Could have</w:t>
-      </w:r>
-    </w:p>
-    <w:p>
-      <w:pPr>
-        <w:pStyle w:val="Lijstalinea"/>
-        <w:numPr>
-          <w:ilvl w:val="0"/>
-          <w:numId w:val="6"/>
-        </w:numPr>
-      </w:pPr>
-      <w:r>
-        <w:t>Locaties van zoekresultaat zichtbaar op kaart.</w:t>
-      </w:r>
-      <w:r>
-        <w:t xml:space="preserve"> </w:t>
-      </w:r>
-    </w:p>
-    <w:p>
-      <w:pPr>
-        <w:pStyle w:val="Lijstalinea"/>
-        <w:numPr>
-          <w:ilvl w:val="0"/>
-          <w:numId w:val="6"/>
-        </w:numPr>
-      </w:pPr>
-      <w:proofErr w:type="spellStart"/>
-      <w:r>
-        <w:t>Layout</w:t>
-      </w:r>
-      <w:proofErr w:type="spellEnd"/>
-      <w:r>
-        <w:t xml:space="preserve"> idem als insideairbnb.com.</w:t>
-      </w:r>
-      <w:r>
-        <w:t xml:space="preserve"> </w:t>
-      </w:r>
-    </w:p>
+        <w:t>In de</w:t>
+      </w:r>
+      <w:r>
+        <w:t xml:space="preserve"> tabel hieronder </w:t>
+      </w:r>
+      <w:r>
+        <w:t>staat welke functionaliteiten</w:t>
+      </w:r>
+      <w:r>
+        <w:t xml:space="preserve">, oftewel </w:t>
+      </w:r>
+      <w:proofErr w:type="spellStart"/>
+      <w:r>
+        <w:t>use</w:t>
+      </w:r>
+      <w:proofErr w:type="spellEnd"/>
+      <w:r>
+        <w:t xml:space="preserve"> cases,</w:t>
+      </w:r>
+      <w:r>
+        <w:t xml:space="preserve"> er in de applicatie moeten zitten.</w:t>
+      </w:r>
+    </w:p>
+    <w:tbl>
+      <w:tblPr>
+        <w:tblStyle w:val="Rastertabel4-Accent1"/>
+        <w:tblW w:w="0" w:type="auto"/>
+        <w:tblLook w:val="04A0" w:firstRow="1" w:lastRow="0" w:firstColumn="1" w:lastColumn="0" w:noHBand="0" w:noVBand="1"/>
+      </w:tblPr>
+      <w:tblGrid>
+        <w:gridCol w:w="7933"/>
+        <w:gridCol w:w="1129"/>
+      </w:tblGrid>
+      <w:tr>
+        <w:trPr>
+          <w:cnfStyle w:val="100000000000" w:firstRow="1" w:lastRow="0" w:firstColumn="0" w:lastColumn="0" w:oddVBand="0" w:evenVBand="0" w:oddHBand="0" w:evenHBand="0" w:firstRowFirstColumn="0" w:firstRowLastColumn="0" w:lastRowFirstColumn="0" w:lastRowLastColumn="0"/>
+        </w:trPr>
+        <w:tc>
+          <w:tcPr>
+            <w:cnfStyle w:val="001000000000" w:firstRow="0" w:lastRow="0" w:firstColumn="1" w:lastColumn="0" w:oddVBand="0" w:evenVBand="0" w:oddHBand="0" w:evenHBand="0" w:firstRowFirstColumn="0" w:firstRowLastColumn="0" w:lastRowFirstColumn="0" w:lastRowLastColumn="0"/>
+            <w:tcW w:w="7933" w:type="dxa"/>
+          </w:tcPr>
+          <w:p>
+            <w:proofErr w:type="spellStart"/>
+            <w:r>
+              <w:t>Use</w:t>
+            </w:r>
+            <w:proofErr w:type="spellEnd"/>
+            <w:r>
+              <w:t xml:space="preserve"> case</w:t>
+            </w:r>
+          </w:p>
+        </w:tc>
+        <w:tc>
+          <w:tcPr>
+            <w:tcW w:w="1129" w:type="dxa"/>
+          </w:tcPr>
+          <w:p>
+            <w:pPr>
+              <w:cnfStyle w:val="100000000000" w:firstRow="1" w:lastRow="0" w:firstColumn="0" w:lastColumn="0" w:oddVBand="0" w:evenVBand="0" w:oddHBand="0" w:evenHBand="0" w:firstRowFirstColumn="0" w:firstRowLastColumn="0" w:lastRowFirstColumn="0" w:lastRowLastColumn="0"/>
+            </w:pPr>
+            <w:r>
+              <w:t>Prioriteit</w:t>
+            </w:r>
+          </w:p>
+        </w:tc>
+      </w:tr>
+      <w:tr>
+        <w:trPr>
+          <w:cnfStyle w:val="000000100000" w:firstRow="0" w:lastRow="0" w:firstColumn="0" w:lastColumn="0" w:oddVBand="0" w:evenVBand="0" w:oddHBand="1" w:evenHBand="0" w:firstRowFirstColumn="0" w:firstRowLastColumn="0" w:lastRowFirstColumn="0" w:lastRowLastColumn="0"/>
+        </w:trPr>
+        <w:tc>
+          <w:tcPr>
+            <w:cnfStyle w:val="001000000000" w:firstRow="0" w:lastRow="0" w:firstColumn="1" w:lastColumn="0" w:oddVBand="0" w:evenVBand="0" w:oddHBand="0" w:evenHBand="0" w:firstRowFirstColumn="0" w:firstRowLastColumn="0" w:lastRowFirstColumn="0" w:lastRowLastColumn="0"/>
+            <w:tcW w:w="7933" w:type="dxa"/>
+          </w:tcPr>
+          <w:p>
+            <w:pPr>
+              <w:rPr>
+                <w:b w:val="0"/>
+                <w:bCs w:val="0"/>
+              </w:rPr>
+            </w:pPr>
+            <w:r>
+              <w:rPr>
+                <w:b w:val="0"/>
+                <w:bCs w:val="0"/>
+              </w:rPr>
+              <w:t>Registreren en inloggen</w:t>
+            </w:r>
+          </w:p>
+        </w:tc>
+        <w:tc>
+          <w:tcPr>
+            <w:tcW w:w="1129" w:type="dxa"/>
+          </w:tcPr>
+          <w:p>
+            <w:pPr>
+              <w:cnfStyle w:val="000000100000" w:firstRow="0" w:lastRow="0" w:firstColumn="0" w:lastColumn="0" w:oddVBand="0" w:evenVBand="0" w:oddHBand="1" w:evenHBand="0" w:firstRowFirstColumn="0" w:firstRowLastColumn="0" w:lastRowFirstColumn="0" w:lastRowLastColumn="0"/>
+            </w:pPr>
+            <w:r>
+              <w:t>Must</w:t>
+            </w:r>
+          </w:p>
+        </w:tc>
+      </w:tr>
+      <w:tr>
+        <w:tc>
+          <w:tcPr>
+            <w:cnfStyle w:val="001000000000" w:firstRow="0" w:lastRow="0" w:firstColumn="1" w:lastColumn="0" w:oddVBand="0" w:evenVBand="0" w:oddHBand="0" w:evenHBand="0" w:firstRowFirstColumn="0" w:firstRowLastColumn="0" w:lastRowFirstColumn="0" w:lastRowLastColumn="0"/>
+            <w:tcW w:w="7933" w:type="dxa"/>
+          </w:tcPr>
+          <w:p>
+            <w:pPr>
+              <w:rPr>
+                <w:b w:val="0"/>
+                <w:bCs w:val="0"/>
+              </w:rPr>
+            </w:pPr>
+            <w:r>
+              <w:rPr>
+                <w:b w:val="0"/>
+                <w:bCs w:val="0"/>
+              </w:rPr>
+              <w:t>Filteren op prijs</w:t>
+            </w:r>
+          </w:p>
+        </w:tc>
+        <w:tc>
+          <w:tcPr>
+            <w:tcW w:w="1129" w:type="dxa"/>
+          </w:tcPr>
+          <w:p>
+            <w:pPr>
+              <w:cnfStyle w:val="000000000000" w:firstRow="0" w:lastRow="0" w:firstColumn="0" w:lastColumn="0" w:oddVBand="0" w:evenVBand="0" w:oddHBand="0" w:evenHBand="0" w:firstRowFirstColumn="0" w:firstRowLastColumn="0" w:lastRowFirstColumn="0" w:lastRowLastColumn="0"/>
+            </w:pPr>
+            <w:r>
+              <w:t>Must</w:t>
+            </w:r>
+          </w:p>
+        </w:tc>
+      </w:tr>
+      <w:tr>
+        <w:trPr>
+          <w:cnfStyle w:val="000000100000" w:firstRow="0" w:lastRow="0" w:firstColumn="0" w:lastColumn="0" w:oddVBand="0" w:evenVBand="0" w:oddHBand="1" w:evenHBand="0" w:firstRowFirstColumn="0" w:firstRowLastColumn="0" w:lastRowFirstColumn="0" w:lastRowLastColumn="0"/>
+        </w:trPr>
+        <w:tc>
+          <w:tcPr>
+            <w:cnfStyle w:val="001000000000" w:firstRow="0" w:lastRow="0" w:firstColumn="1" w:lastColumn="0" w:oddVBand="0" w:evenVBand="0" w:oddHBand="0" w:evenHBand="0" w:firstRowFirstColumn="0" w:firstRowLastColumn="0" w:lastRowFirstColumn="0" w:lastRowLastColumn="0"/>
+            <w:tcW w:w="7933" w:type="dxa"/>
+          </w:tcPr>
+          <w:p>
+            <w:pPr>
+              <w:rPr>
+                <w:b w:val="0"/>
+                <w:bCs w:val="0"/>
+              </w:rPr>
+            </w:pPr>
+            <w:r>
+              <w:rPr>
+                <w:b w:val="0"/>
+                <w:bCs w:val="0"/>
+              </w:rPr>
+              <w:t>Filteren op buurt</w:t>
+            </w:r>
+          </w:p>
+        </w:tc>
+        <w:tc>
+          <w:tcPr>
+            <w:tcW w:w="1129" w:type="dxa"/>
+          </w:tcPr>
+          <w:p>
+            <w:pPr>
+              <w:cnfStyle w:val="000000100000" w:firstRow="0" w:lastRow="0" w:firstColumn="0" w:lastColumn="0" w:oddVBand="0" w:evenVBand="0" w:oddHBand="1" w:evenHBand="0" w:firstRowFirstColumn="0" w:firstRowLastColumn="0" w:lastRowFirstColumn="0" w:lastRowLastColumn="0"/>
+            </w:pPr>
+            <w:r>
+              <w:t>Must</w:t>
+            </w:r>
+          </w:p>
+        </w:tc>
+      </w:tr>
+      <w:tr>
+        <w:tc>
+          <w:tcPr>
+            <w:cnfStyle w:val="001000000000" w:firstRow="0" w:lastRow="0" w:firstColumn="1" w:lastColumn="0" w:oddVBand="0" w:evenVBand="0" w:oddHBand="0" w:evenHBand="0" w:firstRowFirstColumn="0" w:firstRowLastColumn="0" w:lastRowFirstColumn="0" w:lastRowLastColumn="0"/>
+            <w:tcW w:w="7933" w:type="dxa"/>
+          </w:tcPr>
+          <w:p>
+            <w:pPr>
+              <w:rPr>
+                <w:b w:val="0"/>
+                <w:bCs w:val="0"/>
+              </w:rPr>
+            </w:pPr>
+            <w:r>
+              <w:rPr>
+                <w:b w:val="0"/>
+                <w:bCs w:val="0"/>
+              </w:rPr>
+              <w:t xml:space="preserve">Kaart is clickable, details rechts op pagina, maakt gebruik van de </w:t>
+            </w:r>
+            <w:proofErr w:type="spellStart"/>
+            <w:r>
+              <w:rPr>
+                <w:b w:val="0"/>
+                <w:bCs w:val="0"/>
+              </w:rPr>
+              <w:t>mapbox</w:t>
+            </w:r>
+            <w:proofErr w:type="spellEnd"/>
+            <w:r>
+              <w:rPr>
+                <w:b w:val="0"/>
+                <w:bCs w:val="0"/>
+              </w:rPr>
+              <w:t xml:space="preserve"> API</w:t>
+            </w:r>
+          </w:p>
+        </w:tc>
+        <w:tc>
+          <w:tcPr>
+            <w:tcW w:w="1129" w:type="dxa"/>
+          </w:tcPr>
+          <w:p>
+            <w:pPr>
+              <w:cnfStyle w:val="000000000000" w:firstRow="0" w:lastRow="0" w:firstColumn="0" w:lastColumn="0" w:oddVBand="0" w:evenVBand="0" w:oddHBand="0" w:evenHBand="0" w:firstRowFirstColumn="0" w:firstRowLastColumn="0" w:lastRowFirstColumn="0" w:lastRowLastColumn="0"/>
+            </w:pPr>
+            <w:r>
+              <w:t>Must</w:t>
+            </w:r>
+          </w:p>
+        </w:tc>
+      </w:tr>
+      <w:tr>
+        <w:trPr>
+          <w:cnfStyle w:val="000000100000" w:firstRow="0" w:lastRow="0" w:firstColumn="0" w:lastColumn="0" w:oddVBand="0" w:evenVBand="0" w:oddHBand="1" w:evenHBand="0" w:firstRowFirstColumn="0" w:firstRowLastColumn="0" w:lastRowFirstColumn="0" w:lastRowLastColumn="0"/>
+        </w:trPr>
+        <w:tc>
+          <w:tcPr>
+            <w:cnfStyle w:val="001000000000" w:firstRow="0" w:lastRow="0" w:firstColumn="1" w:lastColumn="0" w:oddVBand="0" w:evenVBand="0" w:oddHBand="0" w:evenHBand="0" w:firstRowFirstColumn="0" w:firstRowLastColumn="0" w:lastRowFirstColumn="0" w:lastRowLastColumn="0"/>
+            <w:tcW w:w="7933" w:type="dxa"/>
+          </w:tcPr>
+          <w:p>
+            <w:pPr>
+              <w:rPr>
+                <w:b w:val="0"/>
+                <w:bCs w:val="0"/>
+              </w:rPr>
+            </w:pPr>
+            <w:r>
+              <w:rPr>
+                <w:b w:val="0"/>
+                <w:bCs w:val="0"/>
+              </w:rPr>
+              <w:t>Details per item zien waarop is gefilterd</w:t>
+            </w:r>
+          </w:p>
+        </w:tc>
+        <w:tc>
+          <w:tcPr>
+            <w:tcW w:w="1129" w:type="dxa"/>
+          </w:tcPr>
+          <w:p>
+            <w:pPr>
+              <w:cnfStyle w:val="000000100000" w:firstRow="0" w:lastRow="0" w:firstColumn="0" w:lastColumn="0" w:oddVBand="0" w:evenVBand="0" w:oddHBand="1" w:evenHBand="0" w:firstRowFirstColumn="0" w:firstRowLastColumn="0" w:lastRowFirstColumn="0" w:lastRowLastColumn="0"/>
+            </w:pPr>
+            <w:r>
+              <w:t>Must</w:t>
+            </w:r>
+          </w:p>
+        </w:tc>
+      </w:tr>
+      <w:tr>
+        <w:tc>
+          <w:tcPr>
+            <w:cnfStyle w:val="001000000000" w:firstRow="0" w:lastRow="0" w:firstColumn="1" w:lastColumn="0" w:oddVBand="0" w:evenVBand="0" w:oddHBand="0" w:evenHBand="0" w:firstRowFirstColumn="0" w:firstRowLastColumn="0" w:lastRowFirstColumn="0" w:lastRowLastColumn="0"/>
+            <w:tcW w:w="7933" w:type="dxa"/>
+          </w:tcPr>
+          <w:p>
+            <w:pPr>
+              <w:rPr>
+                <w:b w:val="0"/>
+                <w:bCs w:val="0"/>
+              </w:rPr>
+            </w:pPr>
+            <w:r>
+              <w:rPr>
+                <w:b w:val="0"/>
+                <w:bCs w:val="0"/>
+              </w:rPr>
+              <w:t>Er moeten rollen toegevoegd en toegekend worden aan geregistreerde gebruikers</w:t>
+            </w:r>
+          </w:p>
+        </w:tc>
+        <w:tc>
+          <w:tcPr>
+            <w:tcW w:w="1129" w:type="dxa"/>
+          </w:tcPr>
+          <w:p>
+            <w:pPr>
+              <w:cnfStyle w:val="000000000000" w:firstRow="0" w:lastRow="0" w:firstColumn="0" w:lastColumn="0" w:oddVBand="0" w:evenVBand="0" w:oddHBand="0" w:evenHBand="0" w:firstRowFirstColumn="0" w:firstRowLastColumn="0" w:lastRowFirstColumn="0" w:lastRowLastColumn="0"/>
+            </w:pPr>
+            <w:r>
+              <w:t>Must</w:t>
+            </w:r>
+          </w:p>
+        </w:tc>
+      </w:tr>
+      <w:tr>
+        <w:trPr>
+          <w:cnfStyle w:val="000000100000" w:firstRow="0" w:lastRow="0" w:firstColumn="0" w:lastColumn="0" w:oddVBand="0" w:evenVBand="0" w:oddHBand="1" w:evenHBand="0" w:firstRowFirstColumn="0" w:firstRowLastColumn="0" w:lastRowFirstColumn="0" w:lastRowLastColumn="0"/>
+        </w:trPr>
+        <w:tc>
+          <w:tcPr>
+            <w:cnfStyle w:val="001000000000" w:firstRow="0" w:lastRow="0" w:firstColumn="1" w:lastColumn="0" w:oddVBand="0" w:evenVBand="0" w:oddHBand="0" w:evenHBand="0" w:firstRowFirstColumn="0" w:firstRowLastColumn="0" w:lastRowFirstColumn="0" w:lastRowLastColumn="0"/>
+            <w:tcW w:w="7933" w:type="dxa"/>
+          </w:tcPr>
+          <w:p>
+            <w:pPr>
+              <w:rPr>
+                <w:b w:val="0"/>
+                <w:bCs w:val="0"/>
+              </w:rPr>
+            </w:pPr>
+            <w:r>
+              <w:rPr>
+                <w:b w:val="0"/>
+                <w:bCs w:val="0"/>
+              </w:rPr>
+              <w:t xml:space="preserve">Resultaten zoals trends, totalen, gemiddelden, etc. worden weergegeven in </w:t>
+            </w:r>
+            <w:proofErr w:type="spellStart"/>
+            <w:r>
+              <w:rPr>
+                <w:b w:val="0"/>
+                <w:bCs w:val="0"/>
+              </w:rPr>
+              <w:t>charts</w:t>
+            </w:r>
+            <w:proofErr w:type="spellEnd"/>
+            <w:r>
+              <w:rPr>
+                <w:b w:val="0"/>
+                <w:bCs w:val="0"/>
+              </w:rPr>
+              <w:t xml:space="preserve"> en zijn alleen te bekijken voor </w:t>
+            </w:r>
+            <w:proofErr w:type="spellStart"/>
+            <w:r>
+              <w:rPr>
+                <w:b w:val="0"/>
+                <w:bCs w:val="0"/>
+              </w:rPr>
+              <w:t>admins</w:t>
+            </w:r>
+            <w:proofErr w:type="spellEnd"/>
+          </w:p>
+        </w:tc>
+        <w:tc>
+          <w:tcPr>
+            <w:tcW w:w="1129" w:type="dxa"/>
+          </w:tcPr>
+          <w:p>
+            <w:pPr>
+              <w:cnfStyle w:val="000000100000" w:firstRow="0" w:lastRow="0" w:firstColumn="0" w:lastColumn="0" w:oddVBand="0" w:evenVBand="0" w:oddHBand="1" w:evenHBand="0" w:firstRowFirstColumn="0" w:firstRowLastColumn="0" w:lastRowFirstColumn="0" w:lastRowLastColumn="0"/>
+            </w:pPr>
+            <w:r>
+              <w:t>Must</w:t>
+            </w:r>
+          </w:p>
+        </w:tc>
+      </w:tr>
+      <w:tr>
+        <w:tc>
+          <w:tcPr>
+            <w:cnfStyle w:val="001000000000" w:firstRow="0" w:lastRow="0" w:firstColumn="1" w:lastColumn="0" w:oddVBand="0" w:evenVBand="0" w:oddHBand="0" w:evenHBand="0" w:firstRowFirstColumn="0" w:firstRowLastColumn="0" w:lastRowFirstColumn="0" w:lastRowLastColumn="0"/>
+            <w:tcW w:w="7933" w:type="dxa"/>
+          </w:tcPr>
+          <w:p>
+            <w:pPr>
+              <w:rPr>
+                <w:b w:val="0"/>
+                <w:bCs w:val="0"/>
+              </w:rPr>
+            </w:pPr>
+            <w:r>
+              <w:rPr>
+                <w:b w:val="0"/>
+                <w:bCs w:val="0"/>
+              </w:rPr>
+              <w:t>Locaties van zoekresultaat zichtbaar op kaart</w:t>
+            </w:r>
+          </w:p>
+        </w:tc>
+        <w:tc>
+          <w:tcPr>
+            <w:tcW w:w="1129" w:type="dxa"/>
+          </w:tcPr>
+          <w:p>
+            <w:pPr>
+              <w:cnfStyle w:val="000000000000" w:firstRow="0" w:lastRow="0" w:firstColumn="0" w:lastColumn="0" w:oddVBand="0" w:evenVBand="0" w:oddHBand="0" w:evenHBand="0" w:firstRowFirstColumn="0" w:firstRowLastColumn="0" w:lastRowFirstColumn="0" w:lastRowLastColumn="0"/>
+            </w:pPr>
+            <w:proofErr w:type="spellStart"/>
+            <w:r>
+              <w:t>Could</w:t>
+            </w:r>
+            <w:proofErr w:type="spellEnd"/>
+          </w:p>
+        </w:tc>
+      </w:tr>
+      <w:tr>
+        <w:trPr>
+          <w:cnfStyle w:val="000000100000" w:firstRow="0" w:lastRow="0" w:firstColumn="0" w:lastColumn="0" w:oddVBand="0" w:evenVBand="0" w:oddHBand="1" w:evenHBand="0" w:firstRowFirstColumn="0" w:firstRowLastColumn="0" w:lastRowFirstColumn="0" w:lastRowLastColumn="0"/>
+        </w:trPr>
+        <w:tc>
+          <w:tcPr>
+            <w:cnfStyle w:val="001000000000" w:firstRow="0" w:lastRow="0" w:firstColumn="1" w:lastColumn="0" w:oddVBand="0" w:evenVBand="0" w:oddHBand="0" w:evenHBand="0" w:firstRowFirstColumn="0" w:firstRowLastColumn="0" w:lastRowFirstColumn="0" w:lastRowLastColumn="0"/>
+            <w:tcW w:w="7933" w:type="dxa"/>
+          </w:tcPr>
+          <w:p>
+            <w:pPr>
+              <w:rPr>
+                <w:b w:val="0"/>
+                <w:bCs w:val="0"/>
+              </w:rPr>
+            </w:pPr>
+            <w:proofErr w:type="spellStart"/>
+            <w:r>
+              <w:rPr>
+                <w:b w:val="0"/>
+                <w:bCs w:val="0"/>
+              </w:rPr>
+              <w:t>Layout</w:t>
+            </w:r>
+            <w:proofErr w:type="spellEnd"/>
+            <w:r>
+              <w:rPr>
+                <w:b w:val="0"/>
+                <w:bCs w:val="0"/>
+              </w:rPr>
+              <w:t xml:space="preserve"> idem als insideairbnb.com</w:t>
+            </w:r>
+          </w:p>
+        </w:tc>
+        <w:tc>
+          <w:tcPr>
+            <w:tcW w:w="1129" w:type="dxa"/>
+          </w:tcPr>
+          <w:p>
+            <w:pPr>
+              <w:cnfStyle w:val="000000100000" w:firstRow="0" w:lastRow="0" w:firstColumn="0" w:lastColumn="0" w:oddVBand="0" w:evenVBand="0" w:oddHBand="1" w:evenHBand="0" w:firstRowFirstColumn="0" w:firstRowLastColumn="0" w:lastRowFirstColumn="0" w:lastRowLastColumn="0"/>
+            </w:pPr>
+            <w:proofErr w:type="spellStart"/>
+            <w:r>
+              <w:t>Could</w:t>
+            </w:r>
+            <w:proofErr w:type="spellEnd"/>
+          </w:p>
+        </w:tc>
+      </w:tr>
+    </w:tbl>
+    <w:p/>
     <w:p>
       <w:pPr>
         <w:pStyle w:val="Kop2"/>
       </w:pPr>
-      <w:bookmarkStart w:id="4" w:name="_Toc105059750"/>
-      <w:r>
-        <w:t>Technische requirements</w:t>
+      <w:bookmarkStart w:id="4" w:name="_Toc105408712"/>
+      <w:r>
+        <w:t>R</w:t>
+      </w:r>
+      <w:r>
+        <w:t>equirements</w:t>
       </w:r>
       <w:bookmarkEnd w:id="4"/>
     </w:p>
     <w:p>
       <w:r>
-        <w:t xml:space="preserve">In deze sectie staat aan welke technische </w:t>
+        <w:t xml:space="preserve">In </w:t>
+      </w:r>
+      <w:r>
+        <w:t>de tabel hieronder</w:t>
+      </w:r>
+      <w:r>
+        <w:t xml:space="preserve"> staat aan welke </w:t>
       </w:r>
       <w:proofErr w:type="spellStart"/>
       <w:r>
@@ -2757,249 +3018,626 @@
         <w:t xml:space="preserve"> de applicatie moet voldoen.</w:t>
       </w:r>
     </w:p>
-    <w:p>
-      <w:pPr>
-        <w:pStyle w:val="Kop3"/>
-      </w:pPr>
-      <w:r>
-        <w:t>Must have</w:t>
-      </w:r>
-    </w:p>
-    <w:p>
-      <w:pPr>
-        <w:pStyle w:val="Lijstalinea"/>
-        <w:numPr>
-          <w:ilvl w:val="0"/>
-          <w:numId w:val="11"/>
-        </w:numPr>
-      </w:pPr>
-      <w:r>
-        <w:t xml:space="preserve">Ontwikkelt met de laatste Microsoft ASP.Net </w:t>
-      </w:r>
-      <w:proofErr w:type="spellStart"/>
-      <w:r>
-        <w:t>Core</w:t>
-      </w:r>
-      <w:proofErr w:type="spellEnd"/>
-      <w:r>
-        <w:t xml:space="preserve"> versie. </w:t>
-      </w:r>
-    </w:p>
-    <w:p>
-      <w:pPr>
-        <w:pStyle w:val="Lijstalinea"/>
-        <w:numPr>
-          <w:ilvl w:val="0"/>
-          <w:numId w:val="11"/>
-        </w:numPr>
-      </w:pPr>
-      <w:r>
-        <w:t xml:space="preserve">Wordt gehost op het </w:t>
-      </w:r>
-      <w:proofErr w:type="spellStart"/>
-      <w:r>
-        <w:t>Azure</w:t>
-      </w:r>
-      <w:proofErr w:type="spellEnd"/>
-      <w:r>
-        <w:t xml:space="preserve"> Cloud Platform. </w:t>
-      </w:r>
-    </w:p>
-    <w:p>
-      <w:pPr>
-        <w:pStyle w:val="Lijstalinea"/>
-        <w:numPr>
-          <w:ilvl w:val="0"/>
-          <w:numId w:val="11"/>
-        </w:numPr>
-      </w:pPr>
-      <w:r>
-        <w:t xml:space="preserve">Maakt gebruik van ASP.Net </w:t>
-      </w:r>
-      <w:proofErr w:type="spellStart"/>
-      <w:r>
-        <w:t>Razor</w:t>
-      </w:r>
-      <w:proofErr w:type="spellEnd"/>
-      <w:r>
-        <w:t xml:space="preserve"> pages of MVC. </w:t>
-      </w:r>
-    </w:p>
-    <w:p>
-      <w:pPr>
-        <w:pStyle w:val="Lijstalinea"/>
-        <w:numPr>
-          <w:ilvl w:val="0"/>
-          <w:numId w:val="11"/>
-        </w:numPr>
-      </w:pPr>
-      <w:r>
-        <w:t xml:space="preserve">Maakt gebruik van MSSQL Server (versie van </w:t>
-      </w:r>
-      <w:proofErr w:type="spellStart"/>
-      <w:r>
-        <w:t>Azure</w:t>
-      </w:r>
-      <w:proofErr w:type="spellEnd"/>
-      <w:r>
-        <w:t xml:space="preserve">). </w:t>
-      </w:r>
-    </w:p>
-    <w:p>
-      <w:pPr>
-        <w:pStyle w:val="Lijstalinea"/>
-        <w:numPr>
-          <w:ilvl w:val="0"/>
-          <w:numId w:val="11"/>
-        </w:numPr>
-      </w:pPr>
-      <w:r>
-        <w:t xml:space="preserve">De applicatie moet veilig zijn. </w:t>
-      </w:r>
-    </w:p>
-    <w:p>
-      <w:pPr>
-        <w:pStyle w:val="Lijstalinea"/>
-        <w:numPr>
-          <w:ilvl w:val="0"/>
-          <w:numId w:val="11"/>
-        </w:numPr>
-      </w:pPr>
-      <w:r>
-        <w:t xml:space="preserve">De applicatie is aantoonbaar </w:t>
-      </w:r>
-      <w:proofErr w:type="spellStart"/>
-      <w:r>
-        <w:t>highly-scalable</w:t>
-      </w:r>
-      <w:proofErr w:type="spellEnd"/>
-      <w:r>
-        <w:t>. Er worden daarvoor performance tests als bewijsmateriaal opgeleverd</w:t>
-      </w:r>
-      <w:r>
-        <w:t>.</w:t>
-      </w:r>
-      <w:r>
-        <w:t xml:space="preserve"> </w:t>
-      </w:r>
-    </w:p>
-    <w:p>
-      <w:pPr>
-        <w:pStyle w:val="Lijstalinea"/>
-        <w:numPr>
-          <w:ilvl w:val="0"/>
-          <w:numId w:val="11"/>
-        </w:numPr>
-      </w:pPr>
-      <w:r>
-        <w:t xml:space="preserve">Authenticatie en autorisatie via </w:t>
-      </w:r>
-      <w:proofErr w:type="spellStart"/>
-      <w:r>
-        <w:t>Azure</w:t>
-      </w:r>
-      <w:proofErr w:type="spellEnd"/>
-      <w:r>
-        <w:t xml:space="preserve"> B2C of IdentityServer4.</w:t>
-      </w:r>
-    </w:p>
-    <w:p>
-      <w:pPr>
-        <w:pStyle w:val="Lijstalinea"/>
-        <w:numPr>
-          <w:ilvl w:val="0"/>
-          <w:numId w:val="11"/>
-        </w:numPr>
-      </w:pPr>
-      <w:proofErr w:type="spellStart"/>
-      <w:r>
-        <w:t>Caching</w:t>
-      </w:r>
-      <w:proofErr w:type="spellEnd"/>
-      <w:r>
-        <w:t xml:space="preserve"> service via </w:t>
-      </w:r>
-      <w:proofErr w:type="spellStart"/>
-      <w:r>
-        <w:t>Redis</w:t>
-      </w:r>
-      <w:proofErr w:type="spellEnd"/>
-      <w:r>
-        <w:t xml:space="preserve">. </w:t>
-      </w:r>
-    </w:p>
-    <w:p>
-      <w:pPr>
-        <w:pStyle w:val="Kop3"/>
-      </w:pPr>
-      <w:r>
-        <w:t>Would Have</w:t>
-      </w:r>
-    </w:p>
-    <w:p>
-      <w:pPr>
-        <w:pStyle w:val="Lijstalinea"/>
-        <w:numPr>
-          <w:ilvl w:val="0"/>
-          <w:numId w:val="11"/>
-        </w:numPr>
-      </w:pPr>
-      <w:r>
-        <w:t xml:space="preserve">Microservice architectuur. </w:t>
-      </w:r>
-    </w:p>
-    <w:p>
-      <w:pPr>
-        <w:pStyle w:val="Lijstalinea"/>
-        <w:numPr>
-          <w:ilvl w:val="0"/>
-          <w:numId w:val="11"/>
-        </w:numPr>
-      </w:pPr>
-      <w:r>
-        <w:t xml:space="preserve">Microservice </w:t>
-      </w:r>
-      <w:proofErr w:type="spellStart"/>
-      <w:r>
-        <w:t>orchestration</w:t>
-      </w:r>
-      <w:proofErr w:type="spellEnd"/>
-      <w:r>
-        <w:t xml:space="preserve"> met </w:t>
-      </w:r>
-      <w:proofErr w:type="spellStart"/>
-      <w:r>
-        <w:t>Kubernetes</w:t>
-      </w:r>
-      <w:proofErr w:type="spellEnd"/>
-      <w:r>
-        <w:t xml:space="preserve">. </w:t>
-      </w:r>
-    </w:p>
-    <w:p>
-      <w:pPr>
-        <w:pStyle w:val="Lijstalinea"/>
-        <w:numPr>
-          <w:ilvl w:val="0"/>
-          <w:numId w:val="11"/>
-        </w:numPr>
-      </w:pPr>
-      <w:proofErr w:type="spellStart"/>
-      <w:r>
-        <w:t>Blazor</w:t>
-      </w:r>
-      <w:proofErr w:type="spellEnd"/>
-      <w:r>
-        <w:t xml:space="preserve"> applicatie met </w:t>
-      </w:r>
-      <w:proofErr w:type="spellStart"/>
-      <w:r>
-        <w:t>SignalR</w:t>
-      </w:r>
-      <w:proofErr w:type="spellEnd"/>
-      <w:r>
-        <w:t>.</w:t>
-      </w:r>
+    <w:tbl>
+      <w:tblPr>
+        <w:tblStyle w:val="Rastertabel4-Accent1"/>
+        <w:tblW w:w="0" w:type="auto"/>
+        <w:tblLook w:val="04A0" w:firstRow="1" w:lastRow="0" w:firstColumn="1" w:lastColumn="0" w:noHBand="0" w:noVBand="1"/>
+      </w:tblPr>
+      <w:tblGrid>
+        <w:gridCol w:w="7933"/>
+        <w:gridCol w:w="1129"/>
+      </w:tblGrid>
+      <w:tr>
+        <w:trPr>
+          <w:cnfStyle w:val="100000000000" w:firstRow="1" w:lastRow="0" w:firstColumn="0" w:lastColumn="0" w:oddVBand="0" w:evenVBand="0" w:oddHBand="0" w:evenHBand="0" w:firstRowFirstColumn="0" w:firstRowLastColumn="0" w:lastRowFirstColumn="0" w:lastRowLastColumn="0"/>
+        </w:trPr>
+        <w:tc>
+          <w:tcPr>
+            <w:cnfStyle w:val="001000000000" w:firstRow="0" w:lastRow="0" w:firstColumn="1" w:lastColumn="0" w:oddVBand="0" w:evenVBand="0" w:oddHBand="0" w:evenHBand="0" w:firstRowFirstColumn="0" w:firstRowLastColumn="0" w:lastRowFirstColumn="0" w:lastRowLastColumn="0"/>
+            <w:tcW w:w="7933" w:type="dxa"/>
+          </w:tcPr>
+          <w:p>
+            <w:proofErr w:type="spellStart"/>
+            <w:r>
+              <w:t>Requirement</w:t>
+            </w:r>
+            <w:proofErr w:type="spellEnd"/>
+          </w:p>
+        </w:tc>
+        <w:tc>
+          <w:tcPr>
+            <w:tcW w:w="1129" w:type="dxa"/>
+          </w:tcPr>
+          <w:p>
+            <w:pPr>
+              <w:cnfStyle w:val="100000000000" w:firstRow="1" w:lastRow="0" w:firstColumn="0" w:lastColumn="0" w:oddVBand="0" w:evenVBand="0" w:oddHBand="0" w:evenHBand="0" w:firstRowFirstColumn="0" w:firstRowLastColumn="0" w:lastRowFirstColumn="0" w:lastRowLastColumn="0"/>
+            </w:pPr>
+            <w:r>
+              <w:t>Prioriteit</w:t>
+            </w:r>
+          </w:p>
+        </w:tc>
+      </w:tr>
+      <w:tr>
+        <w:trPr>
+          <w:cnfStyle w:val="000000100000" w:firstRow="0" w:lastRow="0" w:firstColumn="0" w:lastColumn="0" w:oddVBand="0" w:evenVBand="0" w:oddHBand="1" w:evenHBand="0" w:firstRowFirstColumn="0" w:firstRowLastColumn="0" w:lastRowFirstColumn="0" w:lastRowLastColumn="0"/>
+        </w:trPr>
+        <w:tc>
+          <w:tcPr>
+            <w:cnfStyle w:val="001000000000" w:firstRow="0" w:lastRow="0" w:firstColumn="1" w:lastColumn="0" w:oddVBand="0" w:evenVBand="0" w:oddHBand="0" w:evenHBand="0" w:firstRowFirstColumn="0" w:firstRowLastColumn="0" w:lastRowFirstColumn="0" w:lastRowLastColumn="0"/>
+            <w:tcW w:w="7933" w:type="dxa"/>
+          </w:tcPr>
+          <w:p>
+            <w:pPr>
+              <w:rPr>
+                <w:b w:val="0"/>
+                <w:bCs w:val="0"/>
+              </w:rPr>
+            </w:pPr>
+            <w:r>
+              <w:rPr>
+                <w:b w:val="0"/>
+                <w:bCs w:val="0"/>
+              </w:rPr>
+              <w:t xml:space="preserve">Ontwikkelt met de laatste Microsoft ASP.Net </w:t>
+            </w:r>
+            <w:proofErr w:type="spellStart"/>
+            <w:r>
+              <w:rPr>
+                <w:b w:val="0"/>
+                <w:bCs w:val="0"/>
+              </w:rPr>
+              <w:t>Core</w:t>
+            </w:r>
+            <w:proofErr w:type="spellEnd"/>
+            <w:r>
+              <w:rPr>
+                <w:b w:val="0"/>
+                <w:bCs w:val="0"/>
+              </w:rPr>
+              <w:t xml:space="preserve"> versie</w:t>
+            </w:r>
+          </w:p>
+        </w:tc>
+        <w:tc>
+          <w:tcPr>
+            <w:tcW w:w="1129" w:type="dxa"/>
+          </w:tcPr>
+          <w:p>
+            <w:pPr>
+              <w:cnfStyle w:val="000000100000" w:firstRow="0" w:lastRow="0" w:firstColumn="0" w:lastColumn="0" w:oddVBand="0" w:evenVBand="0" w:oddHBand="1" w:evenHBand="0" w:firstRowFirstColumn="0" w:firstRowLastColumn="0" w:lastRowFirstColumn="0" w:lastRowLastColumn="0"/>
+            </w:pPr>
+            <w:r>
+              <w:t>Must</w:t>
+            </w:r>
+          </w:p>
+        </w:tc>
+      </w:tr>
+      <w:tr>
+        <w:tc>
+          <w:tcPr>
+            <w:cnfStyle w:val="001000000000" w:firstRow="0" w:lastRow="0" w:firstColumn="1" w:lastColumn="0" w:oddVBand="0" w:evenVBand="0" w:oddHBand="0" w:evenHBand="0" w:firstRowFirstColumn="0" w:firstRowLastColumn="0" w:lastRowFirstColumn="0" w:lastRowLastColumn="0"/>
+            <w:tcW w:w="7933" w:type="dxa"/>
+          </w:tcPr>
+          <w:p>
+            <w:pPr>
+              <w:rPr>
+                <w:b w:val="0"/>
+                <w:bCs w:val="0"/>
+              </w:rPr>
+            </w:pPr>
+            <w:r>
+              <w:rPr>
+                <w:b w:val="0"/>
+                <w:bCs w:val="0"/>
+              </w:rPr>
+              <w:t xml:space="preserve">Wordt gehost op het </w:t>
+            </w:r>
+            <w:proofErr w:type="spellStart"/>
+            <w:r>
+              <w:rPr>
+                <w:b w:val="0"/>
+                <w:bCs w:val="0"/>
+              </w:rPr>
+              <w:t>Azure</w:t>
+            </w:r>
+            <w:proofErr w:type="spellEnd"/>
+            <w:r>
+              <w:rPr>
+                <w:b w:val="0"/>
+                <w:bCs w:val="0"/>
+              </w:rPr>
+              <w:t xml:space="preserve"> Cloud Platform</w:t>
+            </w:r>
+          </w:p>
+        </w:tc>
+        <w:tc>
+          <w:tcPr>
+            <w:tcW w:w="1129" w:type="dxa"/>
+          </w:tcPr>
+          <w:p>
+            <w:pPr>
+              <w:cnfStyle w:val="000000000000" w:firstRow="0" w:lastRow="0" w:firstColumn="0" w:lastColumn="0" w:oddVBand="0" w:evenVBand="0" w:oddHBand="0" w:evenHBand="0" w:firstRowFirstColumn="0" w:firstRowLastColumn="0" w:lastRowFirstColumn="0" w:lastRowLastColumn="0"/>
+            </w:pPr>
+            <w:r>
+              <w:t>Must</w:t>
+            </w:r>
+          </w:p>
+        </w:tc>
+      </w:tr>
+      <w:tr>
+        <w:trPr>
+          <w:cnfStyle w:val="000000100000" w:firstRow="0" w:lastRow="0" w:firstColumn="0" w:lastColumn="0" w:oddVBand="0" w:evenVBand="0" w:oddHBand="1" w:evenHBand="0" w:firstRowFirstColumn="0" w:firstRowLastColumn="0" w:lastRowFirstColumn="0" w:lastRowLastColumn="0"/>
+        </w:trPr>
+        <w:tc>
+          <w:tcPr>
+            <w:cnfStyle w:val="001000000000" w:firstRow="0" w:lastRow="0" w:firstColumn="1" w:lastColumn="0" w:oddVBand="0" w:evenVBand="0" w:oddHBand="0" w:evenHBand="0" w:firstRowFirstColumn="0" w:firstRowLastColumn="0" w:lastRowFirstColumn="0" w:lastRowLastColumn="0"/>
+            <w:tcW w:w="7933" w:type="dxa"/>
+          </w:tcPr>
+          <w:p>
+            <w:pPr>
+              <w:rPr>
+                <w:b w:val="0"/>
+                <w:bCs w:val="0"/>
+              </w:rPr>
+            </w:pPr>
+            <w:r>
+              <w:rPr>
+                <w:b w:val="0"/>
+                <w:bCs w:val="0"/>
+              </w:rPr>
+              <w:t xml:space="preserve">Maakt gebruik van ASP.Net </w:t>
+            </w:r>
+            <w:proofErr w:type="spellStart"/>
+            <w:r>
+              <w:rPr>
+                <w:b w:val="0"/>
+                <w:bCs w:val="0"/>
+              </w:rPr>
+              <w:t>Razor</w:t>
+            </w:r>
+            <w:proofErr w:type="spellEnd"/>
+            <w:r>
+              <w:rPr>
+                <w:b w:val="0"/>
+                <w:bCs w:val="0"/>
+              </w:rPr>
+              <w:t xml:space="preserve"> pages of MVC</w:t>
+            </w:r>
+          </w:p>
+        </w:tc>
+        <w:tc>
+          <w:tcPr>
+            <w:tcW w:w="1129" w:type="dxa"/>
+          </w:tcPr>
+          <w:p>
+            <w:pPr>
+              <w:cnfStyle w:val="000000100000" w:firstRow="0" w:lastRow="0" w:firstColumn="0" w:lastColumn="0" w:oddVBand="0" w:evenVBand="0" w:oddHBand="1" w:evenHBand="0" w:firstRowFirstColumn="0" w:firstRowLastColumn="0" w:lastRowFirstColumn="0" w:lastRowLastColumn="0"/>
+            </w:pPr>
+            <w:r>
+              <w:t>Must</w:t>
+            </w:r>
+          </w:p>
+        </w:tc>
+      </w:tr>
+      <w:tr>
+        <w:tc>
+          <w:tcPr>
+            <w:cnfStyle w:val="001000000000" w:firstRow="0" w:lastRow="0" w:firstColumn="1" w:lastColumn="0" w:oddVBand="0" w:evenVBand="0" w:oddHBand="0" w:evenHBand="0" w:firstRowFirstColumn="0" w:firstRowLastColumn="0" w:lastRowFirstColumn="0" w:lastRowLastColumn="0"/>
+            <w:tcW w:w="7933" w:type="dxa"/>
+          </w:tcPr>
+          <w:p>
+            <w:pPr>
+              <w:rPr>
+                <w:b w:val="0"/>
+                <w:bCs w:val="0"/>
+              </w:rPr>
+            </w:pPr>
+            <w:r>
+              <w:rPr>
+                <w:b w:val="0"/>
+                <w:bCs w:val="0"/>
+              </w:rPr>
+              <w:t xml:space="preserve">Maakt gebruik van MSSQL Server (versie van </w:t>
+            </w:r>
+            <w:proofErr w:type="spellStart"/>
+            <w:r>
+              <w:rPr>
+                <w:b w:val="0"/>
+                <w:bCs w:val="0"/>
+              </w:rPr>
+              <w:t>Azure</w:t>
+            </w:r>
+            <w:proofErr w:type="spellEnd"/>
+            <w:r>
+              <w:rPr>
+                <w:b w:val="0"/>
+                <w:bCs w:val="0"/>
+              </w:rPr>
+              <w:t>)</w:t>
+            </w:r>
+          </w:p>
+        </w:tc>
+        <w:tc>
+          <w:tcPr>
+            <w:tcW w:w="1129" w:type="dxa"/>
+          </w:tcPr>
+          <w:p>
+            <w:pPr>
+              <w:cnfStyle w:val="000000000000" w:firstRow="0" w:lastRow="0" w:firstColumn="0" w:lastColumn="0" w:oddVBand="0" w:evenVBand="0" w:oddHBand="0" w:evenHBand="0" w:firstRowFirstColumn="0" w:firstRowLastColumn="0" w:lastRowFirstColumn="0" w:lastRowLastColumn="0"/>
+            </w:pPr>
+            <w:r>
+              <w:t>Must</w:t>
+            </w:r>
+          </w:p>
+        </w:tc>
+      </w:tr>
+      <w:tr>
+        <w:trPr>
+          <w:cnfStyle w:val="000000100000" w:firstRow="0" w:lastRow="0" w:firstColumn="0" w:lastColumn="0" w:oddVBand="0" w:evenVBand="0" w:oddHBand="1" w:evenHBand="0" w:firstRowFirstColumn="0" w:firstRowLastColumn="0" w:lastRowFirstColumn="0" w:lastRowLastColumn="0"/>
+        </w:trPr>
+        <w:tc>
+          <w:tcPr>
+            <w:cnfStyle w:val="001000000000" w:firstRow="0" w:lastRow="0" w:firstColumn="1" w:lastColumn="0" w:oddVBand="0" w:evenVBand="0" w:oddHBand="0" w:evenHBand="0" w:firstRowFirstColumn="0" w:firstRowLastColumn="0" w:lastRowFirstColumn="0" w:lastRowLastColumn="0"/>
+            <w:tcW w:w="7933" w:type="dxa"/>
+          </w:tcPr>
+          <w:p>
+            <w:pPr>
+              <w:rPr>
+                <w:b w:val="0"/>
+                <w:bCs w:val="0"/>
+              </w:rPr>
+            </w:pPr>
+            <w:r>
+              <w:rPr>
+                <w:b w:val="0"/>
+                <w:bCs w:val="0"/>
+              </w:rPr>
+              <w:t>De applicatie moet veilig zijn</w:t>
+            </w:r>
+          </w:p>
+        </w:tc>
+        <w:tc>
+          <w:tcPr>
+            <w:tcW w:w="1129" w:type="dxa"/>
+          </w:tcPr>
+          <w:p>
+            <w:pPr>
+              <w:cnfStyle w:val="000000100000" w:firstRow="0" w:lastRow="0" w:firstColumn="0" w:lastColumn="0" w:oddVBand="0" w:evenVBand="0" w:oddHBand="1" w:evenHBand="0" w:firstRowFirstColumn="0" w:firstRowLastColumn="0" w:lastRowFirstColumn="0" w:lastRowLastColumn="0"/>
+            </w:pPr>
+            <w:r>
+              <w:t>Must</w:t>
+            </w:r>
+          </w:p>
+        </w:tc>
+      </w:tr>
+      <w:tr>
+        <w:tc>
+          <w:tcPr>
+            <w:cnfStyle w:val="001000000000" w:firstRow="0" w:lastRow="0" w:firstColumn="1" w:lastColumn="0" w:oddVBand="0" w:evenVBand="0" w:oddHBand="0" w:evenHBand="0" w:firstRowFirstColumn="0" w:firstRowLastColumn="0" w:lastRowFirstColumn="0" w:lastRowLastColumn="0"/>
+            <w:tcW w:w="7933" w:type="dxa"/>
+          </w:tcPr>
+          <w:p>
+            <w:pPr>
+              <w:rPr>
+                <w:b w:val="0"/>
+                <w:bCs w:val="0"/>
+              </w:rPr>
+            </w:pPr>
+            <w:r>
+              <w:rPr>
+                <w:b w:val="0"/>
+                <w:bCs w:val="0"/>
+              </w:rPr>
+              <w:t xml:space="preserve">De applicatie is aantoonbaar </w:t>
+            </w:r>
+            <w:proofErr w:type="spellStart"/>
+            <w:r>
+              <w:rPr>
+                <w:b w:val="0"/>
+                <w:bCs w:val="0"/>
+              </w:rPr>
+              <w:t>highly-scalable</w:t>
+            </w:r>
+            <w:proofErr w:type="spellEnd"/>
+            <w:r>
+              <w:rPr>
+                <w:b w:val="0"/>
+                <w:bCs w:val="0"/>
+              </w:rPr>
+              <w:t>. Er worden daarvoor performance tests als bewijsmateriaal opgeleverd</w:t>
+            </w:r>
+          </w:p>
+        </w:tc>
+        <w:tc>
+          <w:tcPr>
+            <w:tcW w:w="1129" w:type="dxa"/>
+          </w:tcPr>
+          <w:p>
+            <w:pPr>
+              <w:cnfStyle w:val="000000000000" w:firstRow="0" w:lastRow="0" w:firstColumn="0" w:lastColumn="0" w:oddVBand="0" w:evenVBand="0" w:oddHBand="0" w:evenHBand="0" w:firstRowFirstColumn="0" w:firstRowLastColumn="0" w:lastRowFirstColumn="0" w:lastRowLastColumn="0"/>
+            </w:pPr>
+            <w:r>
+              <w:t>Must</w:t>
+            </w:r>
+          </w:p>
+        </w:tc>
+      </w:tr>
+      <w:tr>
+        <w:trPr>
+          <w:cnfStyle w:val="000000100000" w:firstRow="0" w:lastRow="0" w:firstColumn="0" w:lastColumn="0" w:oddVBand="0" w:evenVBand="0" w:oddHBand="1" w:evenHBand="0" w:firstRowFirstColumn="0" w:firstRowLastColumn="0" w:lastRowFirstColumn="0" w:lastRowLastColumn="0"/>
+        </w:trPr>
+        <w:tc>
+          <w:tcPr>
+            <w:cnfStyle w:val="001000000000" w:firstRow="0" w:lastRow="0" w:firstColumn="1" w:lastColumn="0" w:oddVBand="0" w:evenVBand="0" w:oddHBand="0" w:evenHBand="0" w:firstRowFirstColumn="0" w:firstRowLastColumn="0" w:lastRowFirstColumn="0" w:lastRowLastColumn="0"/>
+            <w:tcW w:w="7933" w:type="dxa"/>
+          </w:tcPr>
+          <w:p>
+            <w:pPr>
+              <w:rPr>
+                <w:b w:val="0"/>
+                <w:bCs w:val="0"/>
+              </w:rPr>
+            </w:pPr>
+            <w:r>
+              <w:rPr>
+                <w:b w:val="0"/>
+                <w:bCs w:val="0"/>
+              </w:rPr>
+              <w:t xml:space="preserve">Authenticatie en autorisatie via </w:t>
+            </w:r>
+            <w:proofErr w:type="spellStart"/>
+            <w:r>
+              <w:rPr>
+                <w:b w:val="0"/>
+                <w:bCs w:val="0"/>
+              </w:rPr>
+              <w:t>Azure</w:t>
+            </w:r>
+            <w:proofErr w:type="spellEnd"/>
+            <w:r>
+              <w:rPr>
+                <w:b w:val="0"/>
+                <w:bCs w:val="0"/>
+              </w:rPr>
+              <w:t xml:space="preserve"> of IdentityServer4</w:t>
+            </w:r>
+          </w:p>
+        </w:tc>
+        <w:tc>
+          <w:tcPr>
+            <w:tcW w:w="1129" w:type="dxa"/>
+          </w:tcPr>
+          <w:p>
+            <w:pPr>
+              <w:cnfStyle w:val="000000100000" w:firstRow="0" w:lastRow="0" w:firstColumn="0" w:lastColumn="0" w:oddVBand="0" w:evenVBand="0" w:oddHBand="1" w:evenHBand="0" w:firstRowFirstColumn="0" w:firstRowLastColumn="0" w:lastRowFirstColumn="0" w:lastRowLastColumn="0"/>
+            </w:pPr>
+            <w:r>
+              <w:t>Must</w:t>
+            </w:r>
+          </w:p>
+        </w:tc>
+      </w:tr>
+      <w:tr>
+        <w:tc>
+          <w:tcPr>
+            <w:cnfStyle w:val="001000000000" w:firstRow="0" w:lastRow="0" w:firstColumn="1" w:lastColumn="0" w:oddVBand="0" w:evenVBand="0" w:oddHBand="0" w:evenHBand="0" w:firstRowFirstColumn="0" w:firstRowLastColumn="0" w:lastRowFirstColumn="0" w:lastRowLastColumn="0"/>
+            <w:tcW w:w="7933" w:type="dxa"/>
+          </w:tcPr>
+          <w:p>
+            <w:pPr>
+              <w:rPr>
+                <w:b w:val="0"/>
+                <w:bCs w:val="0"/>
+              </w:rPr>
+            </w:pPr>
+            <w:proofErr w:type="spellStart"/>
+            <w:r>
+              <w:rPr>
+                <w:b w:val="0"/>
+                <w:bCs w:val="0"/>
+              </w:rPr>
+              <w:t>Caching</w:t>
+            </w:r>
+            <w:proofErr w:type="spellEnd"/>
+            <w:r>
+              <w:rPr>
+                <w:b w:val="0"/>
+                <w:bCs w:val="0"/>
+              </w:rPr>
+              <w:t xml:space="preserve"> service via </w:t>
+            </w:r>
+            <w:proofErr w:type="spellStart"/>
+            <w:r>
+              <w:rPr>
+                <w:b w:val="0"/>
+                <w:bCs w:val="0"/>
+              </w:rPr>
+              <w:t>Redis</w:t>
+            </w:r>
+            <w:proofErr w:type="spellEnd"/>
+          </w:p>
+        </w:tc>
+        <w:tc>
+          <w:tcPr>
+            <w:tcW w:w="1129" w:type="dxa"/>
+          </w:tcPr>
+          <w:p>
+            <w:pPr>
+              <w:cnfStyle w:val="000000000000" w:firstRow="0" w:lastRow="0" w:firstColumn="0" w:lastColumn="0" w:oddVBand="0" w:evenVBand="0" w:oddHBand="0" w:evenHBand="0" w:firstRowFirstColumn="0" w:firstRowLastColumn="0" w:lastRowFirstColumn="0" w:lastRowLastColumn="0"/>
+            </w:pPr>
+            <w:r>
+              <w:t>Must</w:t>
+            </w:r>
+          </w:p>
+        </w:tc>
+      </w:tr>
+      <w:tr>
+        <w:trPr>
+          <w:cnfStyle w:val="000000100000" w:firstRow="0" w:lastRow="0" w:firstColumn="0" w:lastColumn="0" w:oddVBand="0" w:evenVBand="0" w:oddHBand="1" w:evenHBand="0" w:firstRowFirstColumn="0" w:firstRowLastColumn="0" w:lastRowFirstColumn="0" w:lastRowLastColumn="0"/>
+        </w:trPr>
+        <w:tc>
+          <w:tcPr>
+            <w:cnfStyle w:val="001000000000" w:firstRow="0" w:lastRow="0" w:firstColumn="1" w:lastColumn="0" w:oddVBand="0" w:evenVBand="0" w:oddHBand="0" w:evenHBand="0" w:firstRowFirstColumn="0" w:firstRowLastColumn="0" w:lastRowFirstColumn="0" w:lastRowLastColumn="0"/>
+            <w:tcW w:w="7933" w:type="dxa"/>
+          </w:tcPr>
+          <w:p>
+            <w:pPr>
+              <w:rPr>
+                <w:b w:val="0"/>
+                <w:bCs w:val="0"/>
+              </w:rPr>
+            </w:pPr>
+            <w:r>
+              <w:rPr>
+                <w:b w:val="0"/>
+                <w:bCs w:val="0"/>
+              </w:rPr>
+              <w:t>Microservice architectuur</w:t>
+            </w:r>
+          </w:p>
+        </w:tc>
+        <w:tc>
+          <w:tcPr>
+            <w:tcW w:w="1129" w:type="dxa"/>
+          </w:tcPr>
+          <w:p>
+            <w:pPr>
+              <w:cnfStyle w:val="000000100000" w:firstRow="0" w:lastRow="0" w:firstColumn="0" w:lastColumn="0" w:oddVBand="0" w:evenVBand="0" w:oddHBand="1" w:evenHBand="0" w:firstRowFirstColumn="0" w:firstRowLastColumn="0" w:lastRowFirstColumn="0" w:lastRowLastColumn="0"/>
+            </w:pPr>
+            <w:proofErr w:type="spellStart"/>
+            <w:r>
+              <w:t>Would</w:t>
+            </w:r>
+            <w:proofErr w:type="spellEnd"/>
+          </w:p>
+        </w:tc>
+      </w:tr>
+      <w:tr>
+        <w:tc>
+          <w:tcPr>
+            <w:cnfStyle w:val="001000000000" w:firstRow="0" w:lastRow="0" w:firstColumn="1" w:lastColumn="0" w:oddVBand="0" w:evenVBand="0" w:oddHBand="0" w:evenHBand="0" w:firstRowFirstColumn="0" w:firstRowLastColumn="0" w:lastRowFirstColumn="0" w:lastRowLastColumn="0"/>
+            <w:tcW w:w="7933" w:type="dxa"/>
+          </w:tcPr>
+          <w:p>
+            <w:pPr>
+              <w:rPr>
+                <w:b w:val="0"/>
+                <w:bCs w:val="0"/>
+              </w:rPr>
+            </w:pPr>
+            <w:r>
+              <w:rPr>
+                <w:b w:val="0"/>
+                <w:bCs w:val="0"/>
+              </w:rPr>
+              <w:t xml:space="preserve">Microservice </w:t>
+            </w:r>
+            <w:proofErr w:type="spellStart"/>
+            <w:r>
+              <w:rPr>
+                <w:b w:val="0"/>
+                <w:bCs w:val="0"/>
+              </w:rPr>
+              <w:t>orchestration</w:t>
+            </w:r>
+            <w:proofErr w:type="spellEnd"/>
+            <w:r>
+              <w:rPr>
+                <w:b w:val="0"/>
+                <w:bCs w:val="0"/>
+              </w:rPr>
+              <w:t xml:space="preserve"> met </w:t>
+            </w:r>
+            <w:proofErr w:type="spellStart"/>
+            <w:r>
+              <w:rPr>
+                <w:b w:val="0"/>
+                <w:bCs w:val="0"/>
+              </w:rPr>
+              <w:t>Kubernetes</w:t>
+            </w:r>
+            <w:proofErr w:type="spellEnd"/>
+          </w:p>
+        </w:tc>
+        <w:tc>
+          <w:tcPr>
+            <w:tcW w:w="1129" w:type="dxa"/>
+          </w:tcPr>
+          <w:p>
+            <w:pPr>
+              <w:cnfStyle w:val="000000000000" w:firstRow="0" w:lastRow="0" w:firstColumn="0" w:lastColumn="0" w:oddVBand="0" w:evenVBand="0" w:oddHBand="0" w:evenHBand="0" w:firstRowFirstColumn="0" w:firstRowLastColumn="0" w:lastRowFirstColumn="0" w:lastRowLastColumn="0"/>
+            </w:pPr>
+            <w:proofErr w:type="spellStart"/>
+            <w:r>
+              <w:t>Would</w:t>
+            </w:r>
+            <w:proofErr w:type="spellEnd"/>
+          </w:p>
+        </w:tc>
+      </w:tr>
+      <w:tr>
+        <w:trPr>
+          <w:cnfStyle w:val="000000100000" w:firstRow="0" w:lastRow="0" w:firstColumn="0" w:lastColumn="0" w:oddVBand="0" w:evenVBand="0" w:oddHBand="1" w:evenHBand="0" w:firstRowFirstColumn="0" w:firstRowLastColumn="0" w:lastRowFirstColumn="0" w:lastRowLastColumn="0"/>
+        </w:trPr>
+        <w:tc>
+          <w:tcPr>
+            <w:cnfStyle w:val="001000000000" w:firstRow="0" w:lastRow="0" w:firstColumn="1" w:lastColumn="0" w:oddVBand="0" w:evenVBand="0" w:oddHBand="0" w:evenHBand="0" w:firstRowFirstColumn="0" w:firstRowLastColumn="0" w:lastRowFirstColumn="0" w:lastRowLastColumn="0"/>
+            <w:tcW w:w="7933" w:type="dxa"/>
+          </w:tcPr>
+          <w:p>
+            <w:pPr>
+              <w:rPr>
+                <w:b w:val="0"/>
+                <w:bCs w:val="0"/>
+              </w:rPr>
+            </w:pPr>
+            <w:proofErr w:type="spellStart"/>
+            <w:r>
+              <w:rPr>
+                <w:b w:val="0"/>
+                <w:bCs w:val="0"/>
+              </w:rPr>
+              <w:t>Blazor</w:t>
+            </w:r>
+            <w:proofErr w:type="spellEnd"/>
+            <w:r>
+              <w:rPr>
+                <w:b w:val="0"/>
+                <w:bCs w:val="0"/>
+              </w:rPr>
+              <w:t xml:space="preserve"> applicatie met </w:t>
+            </w:r>
+            <w:proofErr w:type="spellStart"/>
+            <w:r>
+              <w:rPr>
+                <w:b w:val="0"/>
+                <w:bCs w:val="0"/>
+              </w:rPr>
+              <w:t>SignalR</w:t>
+            </w:r>
+            <w:proofErr w:type="spellEnd"/>
+          </w:p>
+        </w:tc>
+        <w:tc>
+          <w:tcPr>
+            <w:tcW w:w="1129" w:type="dxa"/>
+          </w:tcPr>
+          <w:p>
+            <w:pPr>
+              <w:cnfStyle w:val="000000100000" w:firstRow="0" w:lastRow="0" w:firstColumn="0" w:lastColumn="0" w:oddVBand="0" w:evenVBand="0" w:oddHBand="1" w:evenHBand="0" w:firstRowFirstColumn="0" w:firstRowLastColumn="0" w:lastRowFirstColumn="0" w:lastRowLastColumn="0"/>
+            </w:pPr>
+            <w:proofErr w:type="spellStart"/>
+            <w:r>
+              <w:t>Would</w:t>
+            </w:r>
+            <w:proofErr w:type="spellEnd"/>
+          </w:p>
+        </w:tc>
+      </w:tr>
+    </w:tbl>
+    <w:p>
       <w:r>
         <w:br w:type="page"/>
       </w:r>
@@ -3008,7 +3646,7 @@
       <w:pPr>
         <w:pStyle w:val="Kop1"/>
       </w:pPr>
-      <w:bookmarkStart w:id="5" w:name="_Toc105059751"/>
+      <w:bookmarkStart w:id="5" w:name="_Toc105408713"/>
       <w:r>
         <w:lastRenderedPageBreak/>
         <w:t>Technisch Ontwerp</w:t>
@@ -3019,7 +3657,7 @@
       <w:pPr>
         <w:pStyle w:val="Kop2"/>
       </w:pPr>
-      <w:bookmarkStart w:id="6" w:name="_Toc105059752"/>
+      <w:bookmarkStart w:id="6" w:name="_Toc105408714"/>
       <w:r>
         <w:t>Architectuur</w:t>
       </w:r>
@@ -3063,13 +3701,7 @@
         <w:t xml:space="preserve"> </w:t>
       </w:r>
       <w:r>
-        <w:t xml:space="preserve">De </w:t>
-      </w:r>
-      <w:r>
-        <w:t>web</w:t>
-      </w:r>
-      <w:r>
-        <w:t>applicatie</w:t>
+        <w:t>De webapplicatie</w:t>
       </w:r>
       <w:r>
         <w:t xml:space="preserve"> is een MVC applicatie en</w:t>
@@ -3217,7 +3849,7 @@
       <w:pPr>
         <w:pStyle w:val="Kop2"/>
       </w:pPr>
-      <w:bookmarkStart w:id="7" w:name="_Toc105059753"/>
+      <w:bookmarkStart w:id="7" w:name="_Toc105408715"/>
       <w:r>
         <w:t>Request pipeline</w:t>
       </w:r>
@@ -3302,7 +3934,7 @@
       <w:pPr>
         <w:pStyle w:val="Kop2"/>
       </w:pPr>
-      <w:bookmarkStart w:id="8" w:name="_Toc105059754"/>
+      <w:bookmarkStart w:id="8" w:name="_Toc105408716"/>
       <w:r>
         <w:t>Frameworks &amp; Packages</w:t>
       </w:r>
@@ -3371,7 +4003,7 @@
       <w:pPr>
         <w:pStyle w:val="Kop1"/>
       </w:pPr>
-      <w:bookmarkStart w:id="9" w:name="_Toc105059755"/>
+      <w:bookmarkStart w:id="9" w:name="_Toc105408717"/>
       <w:r>
         <w:lastRenderedPageBreak/>
         <w:t>Performance</w:t>
@@ -3572,7 +4204,7 @@
       <w:pPr>
         <w:pStyle w:val="Kop2"/>
       </w:pPr>
-      <w:bookmarkStart w:id="10" w:name="_Toc105059756"/>
+      <w:bookmarkStart w:id="10" w:name="_Toc105408718"/>
       <w:r>
         <w:lastRenderedPageBreak/>
         <w:t>Nulmeting</w:t>
@@ -4201,7 +4833,7 @@
       <w:pPr>
         <w:pStyle w:val="Kop2"/>
       </w:pPr>
-      <w:bookmarkStart w:id="11" w:name="_Toc105059757"/>
+      <w:bookmarkStart w:id="11" w:name="_Toc105408719"/>
       <w:r>
         <w:lastRenderedPageBreak/>
         <w:t>AsNoTracking</w:t>
@@ -4803,7 +5435,7 @@
       <w:pPr>
         <w:pStyle w:val="Kop2"/>
       </w:pPr>
-      <w:bookmarkStart w:id="12" w:name="_Toc105059758"/>
+      <w:bookmarkStart w:id="12" w:name="_Toc105408720"/>
       <w:r>
         <w:lastRenderedPageBreak/>
         <w:t>Response Compression</w:t>
@@ -5206,7 +5838,7 @@
       <w:pPr>
         <w:pStyle w:val="Kop2"/>
       </w:pPr>
-      <w:bookmarkStart w:id="13" w:name="_Toc105059759"/>
+      <w:bookmarkStart w:id="13" w:name="_Toc105408721"/>
       <w:r>
         <w:lastRenderedPageBreak/>
         <w:t>Indexing</w:t>
@@ -5508,7 +6140,7 @@
       <w:pPr>
         <w:pStyle w:val="Kop2"/>
       </w:pPr>
-      <w:bookmarkStart w:id="14" w:name="_Toc105059760"/>
+      <w:bookmarkStart w:id="14" w:name="_Toc105408722"/>
       <w:r>
         <w:lastRenderedPageBreak/>
         <w:t>Caching</w:t>
@@ -6423,7 +7055,7 @@
       <w:pPr>
         <w:pStyle w:val="Kop1"/>
       </w:pPr>
-      <w:bookmarkStart w:id="15" w:name="_Toc105059761"/>
+      <w:bookmarkStart w:id="15" w:name="_Toc105408723"/>
       <w:r>
         <w:lastRenderedPageBreak/>
         <w:t>Security</w:t>
@@ -6490,7 +7122,7 @@
       <w:pPr>
         <w:pStyle w:val="Kop2"/>
       </w:pPr>
-      <w:bookmarkStart w:id="16" w:name="_Toc105059762"/>
+      <w:bookmarkStart w:id="16" w:name="_Toc105408724"/>
       <w:r>
         <w:t>Content Security Policy (CSP) Header Not Set</w:t>
       </w:r>
@@ -6620,7 +7252,7 @@
       <w:pPr>
         <w:pStyle w:val="Kop2"/>
       </w:pPr>
-      <w:bookmarkStart w:id="17" w:name="_Toc105059763"/>
+      <w:bookmarkStart w:id="17" w:name="_Toc105408725"/>
       <w:r>
         <w:lastRenderedPageBreak/>
         <w:t>Missing Anti-clickjacking Header</w:t>
@@ -6717,7 +7349,7 @@
       <w:pPr>
         <w:pStyle w:val="Kop2"/>
       </w:pPr>
-      <w:bookmarkStart w:id="18" w:name="_Toc105059764"/>
+      <w:bookmarkStart w:id="18" w:name="_Toc105408726"/>
       <w:r>
         <w:t>Application Error Disclosure</w:t>
       </w:r>
@@ -6790,7 +7422,7 @@
       <w:pPr>
         <w:pStyle w:val="Kop2"/>
       </w:pPr>
-      <w:bookmarkStart w:id="19" w:name="_Toc105059765"/>
+      <w:bookmarkStart w:id="19" w:name="_Toc105408727"/>
       <w:r>
         <w:t>Server Leaks Information</w:t>
       </w:r>
@@ -6890,7 +7522,7 @@
       <w:pPr>
         <w:pStyle w:val="Kop2"/>
       </w:pPr>
-      <w:bookmarkStart w:id="20" w:name="_Toc105059766"/>
+      <w:bookmarkStart w:id="20" w:name="_Toc105408728"/>
       <w:r>
         <w:lastRenderedPageBreak/>
         <w:t>X-Content-Type-Options Header Missing</w:t>
@@ -6964,7 +7596,7 @@
       <w:pPr>
         <w:pStyle w:val="Kop2"/>
       </w:pPr>
-      <w:bookmarkStart w:id="21" w:name="_Toc105059767"/>
+      <w:bookmarkStart w:id="21" w:name="_Toc105408729"/>
       <w:r>
         <w:t>Openstaande waarschuwingen</w:t>
       </w:r>
@@ -7321,7 +7953,7 @@
         <w:br w:type="page"/>
       </w:r>
     </w:p>
-    <w:bookmarkStart w:id="22" w:name="_Toc105059768" w:displacedByCustomXml="next"/>
+    <w:bookmarkStart w:id="22" w:name="_Toc105408730" w:displacedByCustomXml="next"/>
     <w:sdt>
       <w:sdtPr>
         <w:rPr>
@@ -9844,6 +10476,101 @@
       <w:shd w:val="clear" w:color="auto" w:fill="E1DFDD"/>
     </w:rPr>
   </w:style>
+  <w:style w:type="table" w:styleId="Tabelraster">
+    <w:name w:val="Table Grid"/>
+    <w:basedOn w:val="Standaardtabel"/>
+    <w:uiPriority w:val="39"/>
+    <w:rsid w:val="003E6852"/>
+    <w:pPr>
+      <w:spacing w:before="0" w:after="0" w:line="240" w:lineRule="auto"/>
+    </w:pPr>
+    <w:tblPr>
+      <w:tblBorders>
+        <w:top w:val="single" w:sz="4" w:space="0" w:color="auto"/>
+        <w:left w:val="single" w:sz="4" w:space="0" w:color="auto"/>
+        <w:bottom w:val="single" w:sz="4" w:space="0" w:color="auto"/>
+        <w:right w:val="single" w:sz="4" w:space="0" w:color="auto"/>
+        <w:insideH w:val="single" w:sz="4" w:space="0" w:color="auto"/>
+        <w:insideV w:val="single" w:sz="4" w:space="0" w:color="auto"/>
+      </w:tblBorders>
+    </w:tblPr>
+  </w:style>
+  <w:style w:type="table" w:styleId="Rastertabel4-Accent1">
+    <w:name w:val="Grid Table 4 Accent 1"/>
+    <w:basedOn w:val="Standaardtabel"/>
+    <w:uiPriority w:val="49"/>
+    <w:rsid w:val="003E6852"/>
+    <w:pPr>
+      <w:spacing w:after="0" w:line="240" w:lineRule="auto"/>
+    </w:pPr>
+    <w:tblPr>
+      <w:tblStyleRowBandSize w:val="1"/>
+      <w:tblStyleColBandSize w:val="1"/>
+      <w:tblBorders>
+        <w:top w:val="single" w:sz="4" w:space="0" w:color="8EAADB" w:themeColor="accent1" w:themeTint="99"/>
+        <w:left w:val="single" w:sz="4" w:space="0" w:color="8EAADB" w:themeColor="accent1" w:themeTint="99"/>
+        <w:bottom w:val="single" w:sz="4" w:space="0" w:color="8EAADB" w:themeColor="accent1" w:themeTint="99"/>
+        <w:right w:val="single" w:sz="4" w:space="0" w:color="8EAADB" w:themeColor="accent1" w:themeTint="99"/>
+        <w:insideH w:val="single" w:sz="4" w:space="0" w:color="8EAADB" w:themeColor="accent1" w:themeTint="99"/>
+        <w:insideV w:val="single" w:sz="4" w:space="0" w:color="8EAADB" w:themeColor="accent1" w:themeTint="99"/>
+      </w:tblBorders>
+    </w:tblPr>
+    <w:tblStylePr w:type="firstRow">
+      <w:rPr>
+        <w:b/>
+        <w:bCs/>
+        <w:color w:val="FFFFFF" w:themeColor="background1"/>
+      </w:rPr>
+      <w:tblPr/>
+      <w:tcPr>
+        <w:tcBorders>
+          <w:top w:val="single" w:sz="4" w:space="0" w:color="4472C4" w:themeColor="accent1"/>
+          <w:left w:val="single" w:sz="4" w:space="0" w:color="4472C4" w:themeColor="accent1"/>
+          <w:bottom w:val="single" w:sz="4" w:space="0" w:color="4472C4" w:themeColor="accent1"/>
+          <w:right w:val="single" w:sz="4" w:space="0" w:color="4472C4" w:themeColor="accent1"/>
+          <w:insideH w:val="nil"/>
+          <w:insideV w:val="nil"/>
+        </w:tcBorders>
+        <w:shd w:val="clear" w:color="auto" w:fill="4472C4" w:themeFill="accent1"/>
+      </w:tcPr>
+    </w:tblStylePr>
+    <w:tblStylePr w:type="lastRow">
+      <w:rPr>
+        <w:b/>
+        <w:bCs/>
+      </w:rPr>
+      <w:tblPr/>
+      <w:tcPr>
+        <w:tcBorders>
+          <w:top w:val="double" w:sz="4" w:space="0" w:color="4472C4" w:themeColor="accent1"/>
+        </w:tcBorders>
+      </w:tcPr>
+    </w:tblStylePr>
+    <w:tblStylePr w:type="firstCol">
+      <w:rPr>
+        <w:b/>
+        <w:bCs/>
+      </w:rPr>
+    </w:tblStylePr>
+    <w:tblStylePr w:type="lastCol">
+      <w:rPr>
+        <w:b/>
+        <w:bCs/>
+      </w:rPr>
+    </w:tblStylePr>
+    <w:tblStylePr w:type="band1Vert">
+      <w:tblPr/>
+      <w:tcPr>
+        <w:shd w:val="clear" w:color="auto" w:fill="D9E2F3" w:themeFill="accent1" w:themeFillTint="33"/>
+      </w:tcPr>
+    </w:tblStylePr>
+    <w:tblStylePr w:type="band1Horz">
+      <w:tblPr/>
+      <w:tcPr>
+        <w:shd w:val="clear" w:color="auto" w:fill="D9E2F3" w:themeFill="accent1" w:themeFillTint="33"/>
+      </w:tcPr>
+    </w:tblStylePr>
+  </w:style>
 </w:styles>
 </file>
 

</xml_diff>